<commit_message>
added notes to the doc on things that need to be corrected
</commit_message>
<xml_diff>
--- a/CheckpointII/CII_G15.docx
+++ b/CheckpointII/CII_G15.docx
@@ -1366,6 +1366,44 @@
           <w:lang w:val="en-GB"/>
         </w:rPr>
       </w:pPr>
+      <w:r>
+        <w:rPr>
+          <w:rFonts w:asciiTheme="majorHAnsi" w:hAnsiTheme="majorHAnsi" w:cstheme="majorHAnsi"/>
+          <w:highlight w:val="yellow"/>
+          <w:lang w:val="en-GB"/>
+        </w:rPr>
+        <w:t>This dataset is going to be related with the first one, and answer to our question of “</w:t>
+      </w:r>
+      <w:r>
+        <w:rPr>
+          <w:rFonts w:ascii="Calibri" w:eastAsia="DejaVu Sans Condensed" w:hAnsi="Calibri"/>
+          <w:highlight w:val="yellow"/>
+          <w:lang w:val="en-GB"/>
+        </w:rPr>
+        <w:t>Given a country’s reading habits, what is the rate of dropout?”</w:t>
+      </w:r>
+      <w:r>
+        <w:rPr>
+          <w:rFonts w:ascii="Calibri" w:eastAsia="DejaVu Sans Condensed" w:hAnsi="Calibri"/>
+          <w:highlight w:val="yellow"/>
+          <w:lang w:val="en-GB"/>
+        </w:rPr>
+        <w:t>, for this reason, the only selected values consist in the year (2009-2018), sex (totals, male and female), value (percentage) and country.</w:t>
+      </w:r>
+    </w:p>
+    <w:p>
+      <w:pPr>
+        <w:pStyle w:val="PargrafodaLista"/>
+        <w:numPr>
+          <w:ilvl w:val="0"/>
+          <w:numId w:val="11"/>
+        </w:numPr>
+        <w:rPr>
+          <w:rFonts w:asciiTheme="majorHAnsi" w:hAnsiTheme="majorHAnsi" w:cstheme="majorHAnsi"/>
+          <w:highlight w:val="yellow"/>
+          <w:lang w:val="en-GB"/>
+        </w:rPr>
+      </w:pPr>
     </w:p>
     <w:p>
       <w:pPr>
@@ -1409,25 +1447,109 @@
     </w:p>
     <w:p>
       <w:pPr>
-        <w:keepNext/>
-        <w:widowControl w:val="0"/>
-        <w:numPr>
-          <w:ilvl w:val="3"/>
-          <w:numId w:val="1"/>
-        </w:numPr>
-        <w:tabs>
-          <w:tab w:val="left" w:pos="0"/>
-        </w:tabs>
-        <w:suppressAutoHyphens/>
-        <w:spacing w:before="240" w:after="120"/>
-        <w:outlineLvl w:val="3"/>
-        <w:rPr>
-          <w:rFonts w:ascii="Calibri" w:eastAsia="DejaVu Sans Condensed" w:hAnsi="Calibri" w:cs="DejaVu Sans Condensed"/>
-          <w:b/>
-          <w:bCs/>
-          <w:lang w:val="en-GB"/>
-        </w:rPr>
-      </w:pPr>
+        <w:rPr>
+          <w:rFonts w:asciiTheme="majorHAnsi" w:hAnsiTheme="majorHAnsi" w:cstheme="majorHAnsi"/>
+          <w:lang w:val="pt-PT"/>
+        </w:rPr>
+      </w:pPr>
+      <w:r>
+        <w:rPr>
+          <w:rFonts w:asciiTheme="majorHAnsi" w:hAnsiTheme="majorHAnsi" w:cstheme="majorHAnsi"/>
+          <w:highlight w:val="yellow"/>
+          <w:lang w:val="pt-PT"/>
+        </w:rPr>
+        <w:t xml:space="preserve">Não faz sentido estar a pôr </w:t>
+      </w:r>
+      <w:proofErr w:type="spellStart"/>
+      <w:r>
+        <w:rPr>
+          <w:rFonts w:asciiTheme="majorHAnsi" w:hAnsiTheme="majorHAnsi" w:cstheme="majorHAnsi"/>
+          <w:highlight w:val="yellow"/>
+          <w:lang w:val="pt-PT"/>
+        </w:rPr>
+        <w:t>dataset</w:t>
+      </w:r>
+      <w:proofErr w:type="spellEnd"/>
+      <w:r>
+        <w:rPr>
+          <w:rFonts w:asciiTheme="majorHAnsi" w:hAnsiTheme="majorHAnsi" w:cstheme="majorHAnsi"/>
+          <w:highlight w:val="yellow"/>
+          <w:lang w:val="pt-PT"/>
+        </w:rPr>
+        <w:t xml:space="preserve"> </w:t>
+      </w:r>
+      <w:proofErr w:type="spellStart"/>
+      <w:r>
+        <w:rPr>
+          <w:rFonts w:asciiTheme="majorHAnsi" w:hAnsiTheme="majorHAnsi" w:cstheme="majorHAnsi"/>
+          <w:highlight w:val="yellow"/>
+          <w:lang w:val="pt-PT"/>
+        </w:rPr>
+        <w:t>type</w:t>
+      </w:r>
+      <w:proofErr w:type="spellEnd"/>
+      <w:r>
+        <w:rPr>
+          <w:rFonts w:asciiTheme="majorHAnsi" w:hAnsiTheme="majorHAnsi" w:cstheme="majorHAnsi"/>
+          <w:highlight w:val="yellow"/>
+          <w:lang w:val="pt-PT"/>
+        </w:rPr>
+        <w:t xml:space="preserve"> em frente ao atributo, </w:t>
+      </w:r>
+      <w:proofErr w:type="spellStart"/>
+      <w:r>
+        <w:rPr>
+          <w:rFonts w:asciiTheme="majorHAnsi" w:hAnsiTheme="majorHAnsi" w:cstheme="majorHAnsi"/>
+          <w:highlight w:val="yellow"/>
+          <w:lang w:val="pt-PT"/>
+        </w:rPr>
+        <w:t>dataset</w:t>
+      </w:r>
+      <w:proofErr w:type="spellEnd"/>
+      <w:r>
+        <w:rPr>
+          <w:rFonts w:asciiTheme="majorHAnsi" w:hAnsiTheme="majorHAnsi" w:cstheme="majorHAnsi"/>
+          <w:highlight w:val="yellow"/>
+          <w:lang w:val="pt-PT"/>
+        </w:rPr>
+        <w:t xml:space="preserve"> é do </w:t>
+      </w:r>
+      <w:proofErr w:type="spellStart"/>
+      <w:r>
+        <w:rPr>
+          <w:rFonts w:asciiTheme="majorHAnsi" w:hAnsiTheme="majorHAnsi" w:cstheme="majorHAnsi"/>
+          <w:highlight w:val="yellow"/>
+          <w:lang w:val="pt-PT"/>
+        </w:rPr>
+        <w:t>dataset</w:t>
+      </w:r>
+      <w:proofErr w:type="spellEnd"/>
+      <w:r>
+        <w:rPr>
+          <w:rFonts w:asciiTheme="majorHAnsi" w:hAnsiTheme="majorHAnsi" w:cstheme="majorHAnsi"/>
+          <w:highlight w:val="yellow"/>
+          <w:lang w:val="pt-PT"/>
+        </w:rPr>
+        <w:t xml:space="preserve"> em geral, pôr atributos por </w:t>
+      </w:r>
+      <w:proofErr w:type="spellStart"/>
+      <w:r>
+        <w:rPr>
+          <w:rFonts w:asciiTheme="majorHAnsi" w:hAnsiTheme="majorHAnsi" w:cstheme="majorHAnsi"/>
+          <w:highlight w:val="yellow"/>
+          <w:lang w:val="pt-PT"/>
+        </w:rPr>
+        <w:t>dataset</w:t>
+      </w:r>
+      <w:proofErr w:type="spellEnd"/>
+      <w:r>
+        <w:rPr>
+          <w:rFonts w:asciiTheme="majorHAnsi" w:hAnsiTheme="majorHAnsi" w:cstheme="majorHAnsi"/>
+          <w:highlight w:val="yellow"/>
+          <w:lang w:val="pt-PT"/>
+        </w:rPr>
+        <w:t>??</w:t>
+      </w:r>
     </w:p>
     <w:tbl>
       <w:tblPr>
@@ -1461,7 +1583,7 @@
               <w:rPr>
                 <w:rFonts w:ascii="Calibri" w:eastAsia="DejaVu Sans Condensed" w:hAnsi="Calibri"/>
                 <w:highlight w:val="yellow"/>
-                <w:lang w:val="en-GB"/>
+                <w:lang w:val="pt-PT"/>
               </w:rPr>
             </w:pPr>
           </w:p>
@@ -2154,8 +2276,6 @@
                 <w:lang w:val="en-GB"/>
               </w:rPr>
             </w:pPr>
-            <w:bookmarkStart w:id="0" w:name="_GoBack"/>
-            <w:bookmarkEnd w:id="0"/>
           </w:p>
         </w:tc>
         <w:tc>
@@ -2494,6 +2614,7 @@
           <w:bCs/>
           <w:lang w:val="en-GB"/>
         </w:rPr>
+        <w:lastRenderedPageBreak/>
         <w:t xml:space="preserve">4. </w:t>
       </w:r>
       <w:r>
@@ -2582,15 +2703,7 @@
           <w:rFonts w:ascii="Calibri" w:eastAsia="DejaVu Sans Condensed" w:hAnsi="Calibri" w:cs="DejaVu Sans Condensed"/>
           <w:lang w:val="en-GB"/>
         </w:rPr>
-        <w:t xml:space="preserve">we use Pentaho </w:t>
-      </w:r>
-      <w:r>
-        <w:rPr>
-          <w:rFonts w:ascii="Calibri" w:eastAsia="DejaVu Sans Condensed" w:hAnsi="Calibri" w:cs="DejaVu Sans Condensed"/>
-          <w:lang w:val="en-GB"/>
-        </w:rPr>
-        <w:lastRenderedPageBreak/>
-        <w:t xml:space="preserve">Data Integration as the main tool. </w:t>
+        <w:t xml:space="preserve">we use Pentaho Data Integration as the main tool. </w:t>
       </w:r>
     </w:p>
     <w:p>
@@ -3277,6 +3390,52 @@
     </w:p>
     <w:p>
       <w:pPr>
+        <w:pStyle w:val="PargrafodaLista"/>
+        <w:keepNext/>
+        <w:widowControl w:val="0"/>
+        <w:tabs>
+          <w:tab w:val="left" w:pos="0"/>
+        </w:tabs>
+        <w:suppressAutoHyphens/>
+        <w:spacing w:before="240" w:after="120"/>
+        <w:ind w:left="886"/>
+        <w:outlineLvl w:val="3"/>
+        <w:rPr>
+          <w:rFonts w:ascii="Calibri" w:eastAsia="DejaVu Sans Condensed" w:hAnsi="Calibri" w:cs="DejaVu Sans Condensed"/>
+          <w:lang w:val="en-GB"/>
+        </w:rPr>
+      </w:pPr>
+    </w:p>
+    <w:p>
+      <w:pPr>
+        <w:pStyle w:val="PargrafodaLista"/>
+        <w:keepNext/>
+        <w:widowControl w:val="0"/>
+        <w:tabs>
+          <w:tab w:val="left" w:pos="0"/>
+        </w:tabs>
+        <w:suppressAutoHyphens/>
+        <w:spacing w:before="240" w:after="120"/>
+        <w:ind w:left="886"/>
+        <w:outlineLvl w:val="3"/>
+        <w:rPr>
+          <w:rFonts w:ascii="Calibri" w:eastAsia="DejaVu Sans Condensed" w:hAnsi="Calibri" w:cs="DejaVu Sans Condensed"/>
+          <w:lang w:val="pt-PT"/>
+        </w:rPr>
+      </w:pPr>
+      <w:r>
+        <w:rPr>
+          <w:rFonts w:ascii="Calibri" w:eastAsia="DejaVu Sans Condensed" w:hAnsi="Calibri" w:cs="DejaVu Sans Condensed"/>
+          <w:highlight w:val="yellow"/>
+          <w:lang w:val="pt-PT"/>
+        </w:rPr>
+        <w:t>Acabar de pôr as perguntas</w:t>
+      </w:r>
+      <w:bookmarkStart w:id="0" w:name="_GoBack"/>
+      <w:bookmarkEnd w:id="0"/>
+    </w:p>
+    <w:p>
+      <w:pPr>
         <w:keepNext/>
         <w:widowControl w:val="0"/>
         <w:tabs>
@@ -3288,7 +3447,7 @@
         <w:outlineLvl w:val="3"/>
         <w:rPr>
           <w:rFonts w:ascii="Calibri" w:eastAsia="DejaVu Sans Condensed" w:hAnsi="Calibri" w:cs="DejaVu Sans Condensed"/>
-          <w:lang w:val="en-GB"/>
+          <w:lang w:val="pt-PT"/>
         </w:rPr>
       </w:pPr>
     </w:p>
@@ -5460,6 +5619,26 @@
       </w:tblBorders>
     </w:tblPr>
   </w:style>
+  <w:style w:type="character" w:styleId="Forte">
+    <w:name w:val="Strong"/>
+    <w:basedOn w:val="Tipodeletrapredefinidodopargrafo"/>
+    <w:qFormat/>
+    <w:rsid w:val="00AB7A3F"/>
+    <w:rPr>
+      <w:b/>
+      <w:bCs/>
+    </w:rPr>
+  </w:style>
+  <w:style w:type="character" w:styleId="nfase">
+    <w:name w:val="Emphasis"/>
+    <w:basedOn w:val="Tipodeletrapredefinidodopargrafo"/>
+    <w:qFormat/>
+    <w:rsid w:val="00AB7A3F"/>
+    <w:rPr>
+      <w:i/>
+      <w:iCs/>
+    </w:rPr>
+  </w:style>
 </w:styles>
 </file>
 

</xml_diff>

<commit_message>
Add finished docs for final submition
</commit_message>
<xml_diff>
--- a/CheckpointII/CII_G15.docx
+++ b/CheckpointII/CII_G15.docx
@@ -218,30 +218,35 @@
         <w:spacing w:after="0"/>
         <w:rPr>
           <w:rFonts w:ascii="Courier New" w:hAnsi="Courier New" w:cs="Courier New"/>
+          <w:b/>
+          <w:bCs/>
           <w:sz w:val="18"/>
         </w:rPr>
       </w:pPr>
       <w:r>
         <w:rPr>
           <w:rFonts w:ascii="Courier New" w:hAnsi="Courier New" w:cs="Courier New"/>
+          <w:b/>
+          <w:bCs/>
           <w:sz w:val="18"/>
-          <w:highlight w:val="yellow"/>
         </w:rPr>
         <w:t>Time Spen</w:t>
       </w:r>
       <w:r>
         <w:rPr>
           <w:rFonts w:ascii="Courier New" w:hAnsi="Courier New" w:cs="Courier New"/>
+          <w:b/>
+          <w:bCs/>
           <w:sz w:val="18"/>
-          <w:highlight w:val="yellow"/>
         </w:rPr>
         <w:t>t</w:t>
       </w:r>
       <w:r>
         <w:rPr>
           <w:rFonts w:ascii="Courier New" w:hAnsi="Courier New" w:cs="Courier New"/>
+          <w:b/>
+          <w:bCs/>
           <w:sz w:val="18"/>
-          <w:highlight w:val="yellow"/>
         </w:rPr>
         <w:t xml:space="preserve"> Reading Books (By countries members of EU) (in the year 2010)</w:t>
       </w:r>
@@ -325,14 +330,17 @@
         <w:spacing w:after="0"/>
         <w:rPr>
           <w:rFonts w:ascii="Courier New" w:hAnsi="Courier New" w:cs="Courier New"/>
+          <w:b/>
+          <w:bCs/>
           <w:sz w:val="18"/>
         </w:rPr>
       </w:pPr>
       <w:r>
         <w:rPr>
           <w:rFonts w:ascii="Courier New" w:hAnsi="Courier New" w:cs="Courier New"/>
+          <w:b/>
+          <w:bCs/>
           <w:sz w:val="18"/>
-          <w:highlight w:val="yellow"/>
         </w:rPr>
         <w:t>Book spending: Consumption expenditure for household by consumption purpose (2015-2018)</w:t>
       </w:r>
@@ -388,278 +396,6 @@
     </w:p>
     <w:p>
       <w:pPr>
-        <w:spacing w:after="0"/>
-        <w:rPr>
-          <w:rFonts w:ascii="Courier New" w:hAnsi="Courier New" w:cs="Courier New"/>
-          <w:sz w:val="18"/>
-          <w:highlight w:val="yellow"/>
-        </w:rPr>
-      </w:pPr>
-    </w:p>
-    <w:p>
-      <w:pPr>
-        <w:spacing w:after="0"/>
-        <w:rPr>
-          <w:rFonts w:ascii="Courier New" w:hAnsi="Courier New" w:cs="Courier New"/>
-          <w:sz w:val="18"/>
-          <w:highlight w:val="yellow"/>
-        </w:rPr>
-      </w:pPr>
-      <w:r>
-        <w:rPr>
-          <w:rFonts w:ascii="Courier New" w:hAnsi="Courier New" w:cs="Courier New"/>
-          <w:sz w:val="18"/>
-          <w:highlight w:val="yellow"/>
-        </w:rPr>
-        <w:t>Early Leavers: Education and training (in percentage) from 1992-2018</w:t>
-      </w:r>
-    </w:p>
-    <w:p>
-      <w:pPr>
-        <w:spacing w:after="0"/>
-        <w:rPr>
-          <w:rFonts w:ascii="Courier New" w:hAnsi="Courier New" w:cs="Courier New"/>
-          <w:sz w:val="18"/>
-        </w:rPr>
-      </w:pPr>
-      <w:r>
-        <w:rPr>
-          <w:rFonts w:ascii="Courier New" w:hAnsi="Courier New" w:cs="Courier New"/>
-          <w:sz w:val="18"/>
-          <w:highlight w:val="yellow"/>
-        </w:rPr>
-        <w:t>File Structure: Summary, Sheet1(population), Sheet2(Males), Sheet3(Females)</w:t>
-      </w:r>
-    </w:p>
-    <w:p>
-      <w:pPr>
-        <w:spacing w:after="0"/>
-        <w:rPr>
-          <w:rFonts w:ascii="Courier New" w:hAnsi="Courier New" w:cs="Courier New"/>
-          <w:sz w:val="18"/>
-          <w:highlight w:val="yellow"/>
-        </w:rPr>
-      </w:pPr>
-      <w:r>
-        <w:rPr>
-          <w:rFonts w:ascii="Courier New" w:hAnsi="Courier New" w:cs="Courier New"/>
-          <w:noProof/>
-          <w:sz w:val="18"/>
-        </w:rPr>
-        <w:drawing>
-          <wp:inline distT="0" distB="0" distL="0" distR="0" wp14:anchorId="747F9CB7" wp14:editId="5EABFDC8">
-            <wp:extent cx="6486525" cy="1504950"/>
-            <wp:effectExtent l="0" t="0" r="9525" b="0"/>
-            <wp:docPr id="6" name="Imagem 6"/>
-            <wp:cNvGraphicFramePr>
-              <a:graphicFrameLocks xmlns:a="http://schemas.openxmlformats.org/drawingml/2006/main" noChangeAspect="1"/>
-            </wp:cNvGraphicFramePr>
-            <a:graphic xmlns:a="http://schemas.openxmlformats.org/drawingml/2006/main">
-              <a:graphicData uri="http://schemas.openxmlformats.org/drawingml/2006/picture">
-                <pic:pic xmlns:pic="http://schemas.openxmlformats.org/drawingml/2006/picture">
-                  <pic:nvPicPr>
-                    <pic:cNvPr id="0" name="Picture 5"/>
-                    <pic:cNvPicPr>
-                      <a:picLocks noChangeAspect="1" noChangeArrowheads="1"/>
-                    </pic:cNvPicPr>
-                  </pic:nvPicPr>
-                  <pic:blipFill>
-                    <a:blip r:embed="rId7">
-                      <a:extLst>
-                        <a:ext uri="{28A0092B-C50C-407E-A947-70E740481C1C}">
-                          <a14:useLocalDpi xmlns:a14="http://schemas.microsoft.com/office/drawing/2010/main" val="0"/>
-                        </a:ext>
-                      </a:extLst>
-                    </a:blip>
-                    <a:srcRect/>
-                    <a:stretch>
-                      <a:fillRect/>
-                    </a:stretch>
-                  </pic:blipFill>
-                  <pic:spPr bwMode="auto">
-                    <a:xfrm>
-                      <a:off x="0" y="0"/>
-                      <a:ext cx="6486525" cy="1504950"/>
-                    </a:xfrm>
-                    <a:prstGeom prst="rect">
-                      <a:avLst/>
-                    </a:prstGeom>
-                    <a:noFill/>
-                    <a:ln>
-                      <a:noFill/>
-                    </a:ln>
-                  </pic:spPr>
-                </pic:pic>
-              </a:graphicData>
-            </a:graphic>
-          </wp:inline>
-        </w:drawing>
-      </w:r>
-    </w:p>
-    <w:p>
-      <w:pPr>
-        <w:spacing w:after="0"/>
-        <w:rPr>
-          <w:rFonts w:ascii="Courier New" w:hAnsi="Courier New" w:cs="Courier New"/>
-          <w:sz w:val="18"/>
-          <w:highlight w:val="yellow"/>
-        </w:rPr>
-      </w:pPr>
-    </w:p>
-    <w:p>
-      <w:pPr>
-        <w:widowControl w:val="0"/>
-        <w:suppressAutoHyphens/>
-        <w:spacing w:after="120"/>
-        <w:jc w:val="both"/>
-        <w:rPr>
-          <w:rFonts w:ascii="Calibri" w:eastAsia="DejaVu Sans Condensed" w:hAnsi="Calibri"/>
-          <w:lang w:val="en-GB"/>
-        </w:rPr>
-      </w:pPr>
-      <w:r>
-        <w:rPr>
-          <w:rFonts w:ascii="Courier New" w:hAnsi="Courier New" w:cs="Courier New"/>
-          <w:sz w:val="18"/>
-          <w:highlight w:val="yellow"/>
-        </w:rPr>
-        <w:t>Participation</w:t>
-      </w:r>
-      <w:r>
-        <w:rPr>
-          <w:rFonts w:ascii="Courier New" w:hAnsi="Courier New" w:cs="Courier New"/>
-          <w:sz w:val="18"/>
-          <w:highlight w:val="yellow"/>
-        </w:rPr>
-        <w:t xml:space="preserve"> </w:t>
-      </w:r>
-      <w:r>
-        <w:rPr>
-          <w:rFonts w:ascii="Courier New" w:hAnsi="Courier New" w:cs="Courier New"/>
-          <w:sz w:val="18"/>
-          <w:highlight w:val="yellow"/>
-        </w:rPr>
-        <w:t xml:space="preserve">rate in education(non-traditional) and </w:t>
-      </w:r>
-      <w:r>
-        <w:rPr>
-          <w:rFonts w:ascii="Courier New" w:hAnsi="Courier New" w:cs="Courier New"/>
-          <w:sz w:val="18"/>
-          <w:highlight w:val="yellow"/>
-        </w:rPr>
-        <w:t>training (</w:t>
-      </w:r>
-      <w:r>
-        <w:rPr>
-          <w:rFonts w:ascii="Courier New" w:hAnsi="Courier New" w:cs="Courier New"/>
-          <w:sz w:val="18"/>
-          <w:highlight w:val="yellow"/>
-        </w:rPr>
-        <w:t>html file, group by all</w:t>
-      </w:r>
-      <w:r>
-        <w:rPr>
-          <w:rFonts w:ascii="Courier New" w:hAnsi="Courier New" w:cs="Courier New"/>
-          <w:sz w:val="18"/>
-          <w:highlight w:val="yellow"/>
-        </w:rPr>
-        <w:t>)</w:t>
-      </w:r>
-      <w:r>
-        <w:rPr>
-          <w:rFonts w:ascii="Courier New" w:hAnsi="Courier New" w:cs="Courier New"/>
-          <w:noProof/>
-          <w:sz w:val="18"/>
-          <w:highlight w:val="yellow"/>
-        </w:rPr>
-        <w:drawing>
-          <wp:inline distT="0" distB="0" distL="0" distR="0" wp14:anchorId="0733D1AE" wp14:editId="575A6B52">
-            <wp:extent cx="6496050" cy="1434544"/>
-            <wp:effectExtent l="0" t="0" r="0" b="0"/>
-            <wp:docPr id="8" name="Imagem 8"/>
-            <wp:cNvGraphicFramePr>
-              <a:graphicFrameLocks xmlns:a="http://schemas.openxmlformats.org/drawingml/2006/main" noChangeAspect="1"/>
-            </wp:cNvGraphicFramePr>
-            <a:graphic xmlns:a="http://schemas.openxmlformats.org/drawingml/2006/main">
-              <a:graphicData uri="http://schemas.openxmlformats.org/drawingml/2006/picture">
-                <pic:pic xmlns:pic="http://schemas.openxmlformats.org/drawingml/2006/picture">
-                  <pic:nvPicPr>
-                    <pic:cNvPr id="0" name="Picture 7"/>
-                    <pic:cNvPicPr>
-                      <a:picLocks noChangeAspect="1" noChangeArrowheads="1"/>
-                    </pic:cNvPicPr>
-                  </pic:nvPicPr>
-                  <pic:blipFill>
-                    <a:blip r:embed="rId8">
-                      <a:extLst>
-                        <a:ext uri="{28A0092B-C50C-407E-A947-70E740481C1C}">
-                          <a14:useLocalDpi xmlns:a14="http://schemas.microsoft.com/office/drawing/2010/main" val="0"/>
-                        </a:ext>
-                      </a:extLst>
-                    </a:blip>
-                    <a:srcRect/>
-                    <a:stretch>
-                      <a:fillRect/>
-                    </a:stretch>
-                  </pic:blipFill>
-                  <pic:spPr bwMode="auto">
-                    <a:xfrm>
-                      <a:off x="0" y="0"/>
-                      <a:ext cx="6581468" cy="1453407"/>
-                    </a:xfrm>
-                    <a:prstGeom prst="rect">
-                      <a:avLst/>
-                    </a:prstGeom>
-                    <a:noFill/>
-                    <a:ln>
-                      <a:noFill/>
-                    </a:ln>
-                  </pic:spPr>
-                </pic:pic>
-              </a:graphicData>
-            </a:graphic>
-          </wp:inline>
-        </w:drawing>
-      </w:r>
-    </w:p>
-    <w:p>
-      <w:pPr>
-        <w:widowControl w:val="0"/>
-        <w:suppressAutoHyphens/>
-        <w:spacing w:after="120"/>
-        <w:jc w:val="both"/>
-        <w:rPr>
-          <w:rFonts w:ascii="Calibri" w:eastAsia="DejaVu Sans Condensed" w:hAnsi="Calibri"/>
-          <w:lang w:val="en-GB"/>
-        </w:rPr>
-      </w:pPr>
-    </w:p>
-    <w:p>
-      <w:pPr>
-        <w:widowControl w:val="0"/>
-        <w:suppressAutoHyphens/>
-        <w:spacing w:after="120"/>
-        <w:jc w:val="both"/>
-        <w:rPr>
-          <w:rFonts w:ascii="Calibri" w:eastAsia="DejaVu Sans Condensed" w:hAnsi="Calibri"/>
-          <w:lang w:val="en-GB"/>
-        </w:rPr>
-      </w:pPr>
-    </w:p>
-    <w:p>
-      <w:pPr>
-        <w:widowControl w:val="0"/>
-        <w:suppressAutoHyphens/>
-        <w:spacing w:after="120"/>
-        <w:jc w:val="both"/>
-        <w:rPr>
-          <w:rFonts w:ascii="Calibri" w:eastAsia="DejaVu Sans Condensed" w:hAnsi="Calibri"/>
-          <w:lang w:val="en-GB"/>
-        </w:rPr>
-      </w:pPr>
-    </w:p>
-    <w:p>
-      <w:pPr>
         <w:keepNext/>
         <w:widowControl w:val="0"/>
         <w:suppressAutoHyphens/>
@@ -679,7 +415,6 @@
           <w:bCs/>
           <w:lang w:val="en-GB"/>
         </w:rPr>
-        <w:lastRenderedPageBreak/>
         <w:t xml:space="preserve">2. </w:t>
       </w:r>
       <w:r>
@@ -710,23 +445,23 @@
     <w:tbl>
       <w:tblPr>
         <w:tblStyle w:val="TabelacomGrelha"/>
-        <w:tblW w:w="11087" w:type="dxa"/>
+        <w:tblW w:w="11066" w:type="dxa"/>
         <w:tblInd w:w="-459" w:type="dxa"/>
         <w:tblLook w:val="04A0" w:firstRow="1" w:lastRow="0" w:firstColumn="1" w:lastColumn="0" w:noHBand="0" w:noVBand="1"/>
       </w:tblPr>
       <w:tblGrid>
-        <w:gridCol w:w="3926"/>
-        <w:gridCol w:w="2387"/>
-        <w:gridCol w:w="2387"/>
-        <w:gridCol w:w="2387"/>
+        <w:gridCol w:w="3920"/>
+        <w:gridCol w:w="2382"/>
+        <w:gridCol w:w="2382"/>
+        <w:gridCol w:w="2382"/>
       </w:tblGrid>
       <w:tr>
         <w:trPr>
-          <w:trHeight w:val="498"/>
+          <w:trHeight w:val="260"/>
         </w:trPr>
         <w:tc>
           <w:tcPr>
-            <w:tcW w:w="3926" w:type="dxa"/>
+            <w:tcW w:w="3920" w:type="dxa"/>
           </w:tcPr>
           <w:p>
             <w:pPr>
@@ -752,7 +487,7 @@
         </w:tc>
         <w:tc>
           <w:tcPr>
-            <w:tcW w:w="2387" w:type="dxa"/>
+            <w:tcW w:w="2382" w:type="dxa"/>
           </w:tcPr>
           <w:p>
             <w:pPr>
@@ -792,7 +527,7 @@
         </w:tc>
         <w:tc>
           <w:tcPr>
-            <w:tcW w:w="2387" w:type="dxa"/>
+            <w:tcW w:w="2382" w:type="dxa"/>
           </w:tcPr>
           <w:p>
             <w:pPr>
@@ -818,7 +553,7 @@
         </w:tc>
         <w:tc>
           <w:tcPr>
-            <w:tcW w:w="2387" w:type="dxa"/>
+            <w:tcW w:w="2382" w:type="dxa"/>
           </w:tcPr>
           <w:p>
             <w:pPr>
@@ -845,11 +580,11 @@
       </w:tr>
       <w:tr>
         <w:trPr>
-          <w:trHeight w:val="498"/>
+          <w:trHeight w:val="260"/>
         </w:trPr>
         <w:tc>
           <w:tcPr>
-            <w:tcW w:w="3926" w:type="dxa"/>
+            <w:tcW w:w="3920" w:type="dxa"/>
           </w:tcPr>
           <w:p>
             <w:pPr>
@@ -875,7 +610,7 @@
         </w:tc>
         <w:tc>
           <w:tcPr>
-            <w:tcW w:w="2387" w:type="dxa"/>
+            <w:tcW w:w="2382" w:type="dxa"/>
           </w:tcPr>
           <w:p>
             <w:pPr>
@@ -887,12 +622,16 @@
               <w:jc w:val="both"/>
               <w:rPr>
                 <w:rFonts w:ascii="Calibri" w:eastAsia="DejaVu Sans Condensed" w:hAnsi="Calibri"/>
+                <w:sz w:val="20"/>
+                <w:szCs w:val="20"/>
                 <w:lang w:val="en-GB"/>
               </w:rPr>
             </w:pPr>
             <w:r>
               <w:rPr>
                 <w:rFonts w:ascii="Calibri" w:eastAsia="DejaVu Sans Condensed" w:hAnsi="Calibri"/>
+                <w:sz w:val="20"/>
+                <w:szCs w:val="20"/>
                 <w:lang w:val="en-GB"/>
               </w:rPr>
               <w:t>UNIT, GEO, TIME, SEX, AGE, ACL00, VALUE, Flag and Footnotes</w:t>
@@ -901,7 +640,7 @@
         </w:tc>
         <w:tc>
           <w:tcPr>
-            <w:tcW w:w="2387" w:type="dxa"/>
+            <w:tcW w:w="2382" w:type="dxa"/>
           </w:tcPr>
           <w:p>
             <w:pPr>
@@ -913,12 +652,16 @@
               <w:jc w:val="both"/>
               <w:rPr>
                 <w:rFonts w:ascii="Calibri" w:eastAsia="DejaVu Sans Condensed" w:hAnsi="Calibri"/>
+                <w:sz w:val="20"/>
+                <w:szCs w:val="20"/>
                 <w:lang w:val="en-GB"/>
               </w:rPr>
             </w:pPr>
             <w:r>
               <w:rPr>
                 <w:rFonts w:ascii="Calibri" w:eastAsia="DejaVu Sans Condensed" w:hAnsi="Calibri"/>
+                <w:sz w:val="20"/>
+                <w:szCs w:val="20"/>
                 <w:lang w:val="en-GB"/>
               </w:rPr>
               <w:t>Country, Value</w:t>
@@ -927,7 +670,7 @@
         </w:tc>
         <w:tc>
           <w:tcPr>
-            <w:tcW w:w="2387" w:type="dxa"/>
+            <w:tcW w:w="2382" w:type="dxa"/>
           </w:tcPr>
           <w:p>
             <w:pPr>
@@ -954,11 +697,11 @@
       </w:tr>
       <w:tr>
         <w:trPr>
-          <w:trHeight w:val="516"/>
+          <w:trHeight w:val="270"/>
         </w:trPr>
         <w:tc>
           <w:tcPr>
-            <w:tcW w:w="3926" w:type="dxa"/>
+            <w:tcW w:w="3920" w:type="dxa"/>
           </w:tcPr>
           <w:p>
             <w:pPr>
@@ -984,7 +727,7 @@
         </w:tc>
         <w:tc>
           <w:tcPr>
-            <w:tcW w:w="2387" w:type="dxa"/>
+            <w:tcW w:w="2382" w:type="dxa"/>
           </w:tcPr>
           <w:p>
             <w:pPr>
@@ -996,12 +739,16 @@
               <w:jc w:val="both"/>
               <w:rPr>
                 <w:rFonts w:ascii="Calibri" w:eastAsia="DejaVu Sans Condensed" w:hAnsi="Calibri"/>
+                <w:sz w:val="20"/>
+                <w:szCs w:val="20"/>
                 <w:lang w:val="en-GB"/>
               </w:rPr>
             </w:pPr>
             <w:r>
               <w:rPr>
                 <w:rFonts w:ascii="Calibri" w:eastAsia="DejaVu Sans Condensed" w:hAnsi="Calibri"/>
+                <w:sz w:val="20"/>
+                <w:szCs w:val="20"/>
                 <w:lang w:val="en-GB"/>
               </w:rPr>
               <w:t>TIME, GEO</w:t>
@@ -1009,6 +756,8 @@
             <w:r>
               <w:rPr>
                 <w:rFonts w:ascii="Calibri" w:eastAsia="DejaVu Sans Condensed" w:hAnsi="Calibri"/>
+                <w:sz w:val="20"/>
+                <w:szCs w:val="20"/>
                 <w:lang w:val="en-GB"/>
               </w:rPr>
               <w:t>, UNIT, SEX, AGE, Value, Flag and Footnotes</w:t>
@@ -1017,7 +766,7 @@
         </w:tc>
         <w:tc>
           <w:tcPr>
-            <w:tcW w:w="2387" w:type="dxa"/>
+            <w:tcW w:w="2382" w:type="dxa"/>
           </w:tcPr>
           <w:p>
             <w:pPr>
@@ -1029,12 +778,16 @@
               <w:jc w:val="both"/>
               <w:rPr>
                 <w:rFonts w:ascii="Calibri" w:eastAsia="DejaVu Sans Condensed" w:hAnsi="Calibri"/>
+                <w:sz w:val="20"/>
+                <w:szCs w:val="20"/>
                 <w:lang w:val="en-GB"/>
               </w:rPr>
             </w:pPr>
             <w:r>
               <w:rPr>
                 <w:rFonts w:ascii="Calibri" w:eastAsia="DejaVu Sans Condensed" w:hAnsi="Calibri"/>
+                <w:sz w:val="20"/>
+                <w:szCs w:val="20"/>
                 <w:lang w:val="en-GB"/>
               </w:rPr>
               <w:t>Year,</w:t>
@@ -1042,6 +795,8 @@
             <w:r>
               <w:rPr>
                 <w:rFonts w:ascii="Calibri" w:eastAsia="DejaVu Sans Condensed" w:hAnsi="Calibri"/>
+                <w:sz w:val="20"/>
+                <w:szCs w:val="20"/>
                 <w:lang w:val="en-GB"/>
               </w:rPr>
               <w:t xml:space="preserve"> </w:t>
@@ -1049,6 +804,8 @@
             <w:r>
               <w:rPr>
                 <w:rFonts w:ascii="Calibri" w:eastAsia="DejaVu Sans Condensed" w:hAnsi="Calibri"/>
+                <w:sz w:val="20"/>
+                <w:szCs w:val="20"/>
                 <w:lang w:val="en-GB"/>
               </w:rPr>
               <w:t>SEX, Value, Country</w:t>
@@ -1057,7 +814,7 @@
         </w:tc>
         <w:tc>
           <w:tcPr>
-            <w:tcW w:w="2387" w:type="dxa"/>
+            <w:tcW w:w="2382" w:type="dxa"/>
           </w:tcPr>
           <w:p>
             <w:pPr>
@@ -1084,11 +841,11 @@
       </w:tr>
       <w:tr>
         <w:trPr>
-          <w:trHeight w:val="498"/>
+          <w:trHeight w:val="260"/>
         </w:trPr>
         <w:tc>
           <w:tcPr>
-            <w:tcW w:w="3926" w:type="dxa"/>
+            <w:tcW w:w="3920" w:type="dxa"/>
           </w:tcPr>
           <w:p>
             <w:pPr>
@@ -1114,7 +871,7 @@
         </w:tc>
         <w:tc>
           <w:tcPr>
-            <w:tcW w:w="2387" w:type="dxa"/>
+            <w:tcW w:w="2382" w:type="dxa"/>
           </w:tcPr>
           <w:p>
             <w:pPr>
@@ -1126,12 +883,16 @@
               <w:jc w:val="both"/>
               <w:rPr>
                 <w:rFonts w:ascii="Calibri" w:eastAsia="DejaVu Sans Condensed" w:hAnsi="Calibri"/>
+                <w:sz w:val="20"/>
+                <w:szCs w:val="20"/>
                 <w:lang w:val="en-GB"/>
               </w:rPr>
             </w:pPr>
             <w:r>
               <w:rPr>
                 <w:rFonts w:ascii="Calibri" w:eastAsia="DejaVu Sans Condensed" w:hAnsi="Calibri"/>
+                <w:sz w:val="20"/>
+                <w:szCs w:val="20"/>
                 <w:lang w:val="en-GB"/>
               </w:rPr>
               <w:t>TIME, GEO, SEX, WSTATUS, UNIT, AGE, Value, Flag and Footnotes</w:t>
@@ -1140,7 +901,7 @@
         </w:tc>
         <w:tc>
           <w:tcPr>
-            <w:tcW w:w="2387" w:type="dxa"/>
+            <w:tcW w:w="2382" w:type="dxa"/>
           </w:tcPr>
           <w:p>
             <w:pPr>
@@ -1152,12 +913,16 @@
               <w:jc w:val="both"/>
               <w:rPr>
                 <w:rFonts w:ascii="Calibri" w:eastAsia="DejaVu Sans Condensed" w:hAnsi="Calibri"/>
+                <w:sz w:val="20"/>
+                <w:szCs w:val="20"/>
                 <w:lang w:val="en-GB"/>
               </w:rPr>
             </w:pPr>
             <w:r>
               <w:rPr>
                 <w:rFonts w:ascii="Calibri" w:eastAsia="DejaVu Sans Condensed" w:hAnsi="Calibri"/>
+                <w:sz w:val="20"/>
+                <w:szCs w:val="20"/>
                 <w:lang w:val="en-GB"/>
               </w:rPr>
               <w:t>Year, SEX, Value, Country</w:t>
@@ -1166,7 +931,7 @@
         </w:tc>
         <w:tc>
           <w:tcPr>
-            <w:tcW w:w="2387" w:type="dxa"/>
+            <w:tcW w:w="2382" w:type="dxa"/>
           </w:tcPr>
           <w:p>
             <w:pPr>
@@ -1193,11 +958,11 @@
       </w:tr>
       <w:tr>
         <w:trPr>
-          <w:trHeight w:val="498"/>
+          <w:trHeight w:val="260"/>
         </w:trPr>
         <w:tc>
           <w:tcPr>
-            <w:tcW w:w="3926" w:type="dxa"/>
+            <w:tcW w:w="3920" w:type="dxa"/>
           </w:tcPr>
           <w:p>
             <w:pPr>
@@ -1223,7 +988,7 @@
         </w:tc>
         <w:tc>
           <w:tcPr>
-            <w:tcW w:w="2387" w:type="dxa"/>
+            <w:tcW w:w="2382" w:type="dxa"/>
           </w:tcPr>
           <w:p>
             <w:pPr>
@@ -1235,12 +1000,16 @@
               <w:jc w:val="both"/>
               <w:rPr>
                 <w:rFonts w:ascii="Calibri" w:eastAsia="DejaVu Sans Condensed" w:hAnsi="Calibri"/>
+                <w:sz w:val="20"/>
+                <w:szCs w:val="20"/>
                 <w:lang w:val="en-GB"/>
               </w:rPr>
             </w:pPr>
             <w:r>
               <w:rPr>
                 <w:rFonts w:ascii="Calibri" w:eastAsia="DejaVu Sans Condensed" w:hAnsi="Calibri"/>
+                <w:sz w:val="20"/>
+                <w:szCs w:val="20"/>
                 <w:lang w:val="en-GB"/>
               </w:rPr>
               <w:t>TIME, GEO, UNIT, COICOP, Value, Flag and Footnotes</w:t>
@@ -1249,7 +1018,7 @@
         </w:tc>
         <w:tc>
           <w:tcPr>
-            <w:tcW w:w="2387" w:type="dxa"/>
+            <w:tcW w:w="2382" w:type="dxa"/>
           </w:tcPr>
           <w:p>
             <w:pPr>
@@ -1261,12 +1030,16 @@
               <w:jc w:val="both"/>
               <w:rPr>
                 <w:rFonts w:ascii="Calibri" w:eastAsia="DejaVu Sans Condensed" w:hAnsi="Calibri"/>
+                <w:sz w:val="20"/>
+                <w:szCs w:val="20"/>
                 <w:lang w:val="en-GB"/>
               </w:rPr>
             </w:pPr>
             <w:r>
               <w:rPr>
                 <w:rFonts w:ascii="Calibri" w:eastAsia="DejaVu Sans Condensed" w:hAnsi="Calibri"/>
+                <w:sz w:val="20"/>
+                <w:szCs w:val="20"/>
                 <w:lang w:val="en-GB"/>
               </w:rPr>
               <w:t>Year, Value, Country</w:t>
@@ -1275,7 +1048,7 @@
         </w:tc>
         <w:tc>
           <w:tcPr>
-            <w:tcW w:w="2387" w:type="dxa"/>
+            <w:tcW w:w="2382" w:type="dxa"/>
           </w:tcPr>
           <w:p>
             <w:pPr>
@@ -1290,13 +1063,6 @@
                 <w:lang w:val="en-GB"/>
               </w:rPr>
             </w:pPr>
-            <w:r>
-              <w:rPr>
-                <w:rFonts w:ascii="Calibri" w:eastAsia="DejaVu Sans Condensed" w:hAnsi="Calibri"/>
-                <w:lang w:val="en-GB"/>
-              </w:rPr>
-              <w:t>(4)</w:t>
-            </w:r>
           </w:p>
         </w:tc>
       </w:tr>
@@ -1339,7 +1105,6 @@
         </w:numPr>
         <w:rPr>
           <w:rFonts w:asciiTheme="majorHAnsi" w:hAnsiTheme="majorHAnsi" w:cstheme="majorHAnsi"/>
-          <w:highlight w:val="yellow"/>
           <w:lang w:val="en-GB"/>
         </w:rPr>
       </w:pPr>
@@ -1347,7 +1112,6 @@
         <w:rPr>
           <w:rFonts w:ascii="Calibri" w:eastAsia="DejaVu Sans Condensed" w:hAnsi="Calibri"/>
           <w:color w:val="FF0000"/>
-          <w:highlight w:val="yellow"/>
           <w:lang w:val="en-GB"/>
         </w:rPr>
         <w:t>See the questions related to the dataset</w:t>
@@ -1362,14 +1126,12 @@
         </w:numPr>
         <w:rPr>
           <w:rFonts w:asciiTheme="majorHAnsi" w:hAnsiTheme="majorHAnsi" w:cstheme="majorHAnsi"/>
-          <w:highlight w:val="yellow"/>
           <w:lang w:val="en-GB"/>
         </w:rPr>
       </w:pPr>
       <w:r>
         <w:rPr>
           <w:rFonts w:asciiTheme="majorHAnsi" w:hAnsiTheme="majorHAnsi" w:cstheme="majorHAnsi"/>
-          <w:highlight w:val="yellow"/>
           <w:lang w:val="en-GB"/>
         </w:rPr>
         <w:t>This dataset is going to be related with the first one, and answer to our question of “</w:t>
@@ -1377,27 +1139,14 @@
       <w:r>
         <w:rPr>
           <w:rFonts w:ascii="Calibri" w:eastAsia="DejaVu Sans Condensed" w:hAnsi="Calibri"/>
-          <w:highlight w:val="yellow"/>
-          <w:lang w:val="en-GB"/>
-        </w:rPr>
-        <w:t>Given a country’s reading habits, what is the rate of dropout?”</w:t>
-      </w:r>
-      <w:r>
-        <w:rPr>
-          <w:rFonts w:ascii="Calibri" w:eastAsia="DejaVu Sans Condensed" w:hAnsi="Calibri"/>
-          <w:highlight w:val="yellow"/>
-          <w:lang w:val="en-GB"/>
-        </w:rPr>
-        <w:t>, for this reason, the only selected values consist in the year (2009-2018), sex (totals, male and female), value (percentage) and country.</w:t>
+          <w:lang w:val="en-GB"/>
+        </w:rPr>
+        <w:t>Given a country’s reading habits, what is the rate of dropout?”, for this reason, the only selected values consist in the year (2009-2018), sex (totals, male and female), value (percentage) and country.</w:t>
       </w:r>
     </w:p>
     <w:p>
       <w:pPr>
-        <w:pStyle w:val="PargrafodaLista"/>
-        <w:numPr>
-          <w:ilvl w:val="0"/>
-          <w:numId w:val="11"/>
-        </w:numPr>
+        <w:ind w:left="360"/>
         <w:rPr>
           <w:rFonts w:asciiTheme="majorHAnsi" w:hAnsiTheme="majorHAnsi" w:cstheme="majorHAnsi"/>
           <w:highlight w:val="yellow"/>
@@ -1433,6 +1182,7 @@
           <w:bCs/>
           <w:lang w:val="en-GB"/>
         </w:rPr>
+        <w:lastRenderedPageBreak/>
         <w:t xml:space="preserve">3. </w:t>
       </w:r>
       <w:r>
@@ -1443,136 +1193,27 @@
           <w:lang w:val="en-GB"/>
         </w:rPr>
         <w:t>Data abstraction</w:t>
-      </w:r>
-    </w:p>
-    <w:p>
-      <w:pPr>
-        <w:rPr>
-          <w:rFonts w:asciiTheme="majorHAnsi" w:hAnsiTheme="majorHAnsi" w:cstheme="majorHAnsi"/>
-          <w:lang w:val="pt-PT"/>
-        </w:rPr>
-      </w:pPr>
-      <w:r>
-        <w:rPr>
-          <w:rFonts w:asciiTheme="majorHAnsi" w:hAnsiTheme="majorHAnsi" w:cstheme="majorHAnsi"/>
-          <w:highlight w:val="yellow"/>
-          <w:lang w:val="pt-PT"/>
-        </w:rPr>
-        <w:t xml:space="preserve">Não faz sentido estar a pôr </w:t>
-      </w:r>
-      <w:proofErr w:type="spellStart"/>
-      <w:r>
-        <w:rPr>
-          <w:rFonts w:asciiTheme="majorHAnsi" w:hAnsiTheme="majorHAnsi" w:cstheme="majorHAnsi"/>
-          <w:highlight w:val="yellow"/>
-          <w:lang w:val="pt-PT"/>
-        </w:rPr>
-        <w:t>dataset</w:t>
-      </w:r>
-      <w:proofErr w:type="spellEnd"/>
-      <w:r>
-        <w:rPr>
-          <w:rFonts w:asciiTheme="majorHAnsi" w:hAnsiTheme="majorHAnsi" w:cstheme="majorHAnsi"/>
-          <w:highlight w:val="yellow"/>
-          <w:lang w:val="pt-PT"/>
-        </w:rPr>
-        <w:t xml:space="preserve"> </w:t>
-      </w:r>
-      <w:proofErr w:type="spellStart"/>
-      <w:r>
-        <w:rPr>
-          <w:rFonts w:asciiTheme="majorHAnsi" w:hAnsiTheme="majorHAnsi" w:cstheme="majorHAnsi"/>
-          <w:highlight w:val="yellow"/>
-          <w:lang w:val="pt-PT"/>
-        </w:rPr>
-        <w:t>type</w:t>
-      </w:r>
-      <w:proofErr w:type="spellEnd"/>
-      <w:r>
-        <w:rPr>
-          <w:rFonts w:asciiTheme="majorHAnsi" w:hAnsiTheme="majorHAnsi" w:cstheme="majorHAnsi"/>
-          <w:highlight w:val="yellow"/>
-          <w:lang w:val="pt-PT"/>
-        </w:rPr>
-        <w:t xml:space="preserve"> em frente ao atributo, </w:t>
-      </w:r>
-      <w:proofErr w:type="spellStart"/>
-      <w:r>
-        <w:rPr>
-          <w:rFonts w:asciiTheme="majorHAnsi" w:hAnsiTheme="majorHAnsi" w:cstheme="majorHAnsi"/>
-          <w:highlight w:val="yellow"/>
-          <w:lang w:val="pt-PT"/>
-        </w:rPr>
-        <w:t>dataset</w:t>
-      </w:r>
-      <w:proofErr w:type="spellEnd"/>
-      <w:r>
-        <w:rPr>
-          <w:rFonts w:asciiTheme="majorHAnsi" w:hAnsiTheme="majorHAnsi" w:cstheme="majorHAnsi"/>
-          <w:highlight w:val="yellow"/>
-          <w:lang w:val="pt-PT"/>
-        </w:rPr>
-        <w:t xml:space="preserve"> é do </w:t>
-      </w:r>
-      <w:proofErr w:type="spellStart"/>
-      <w:r>
-        <w:rPr>
-          <w:rFonts w:asciiTheme="majorHAnsi" w:hAnsiTheme="majorHAnsi" w:cstheme="majorHAnsi"/>
-          <w:highlight w:val="yellow"/>
-          <w:lang w:val="pt-PT"/>
-        </w:rPr>
-        <w:t>dataset</w:t>
-      </w:r>
-      <w:proofErr w:type="spellEnd"/>
-      <w:r>
-        <w:rPr>
-          <w:rFonts w:asciiTheme="majorHAnsi" w:hAnsiTheme="majorHAnsi" w:cstheme="majorHAnsi"/>
-          <w:highlight w:val="yellow"/>
-          <w:lang w:val="pt-PT"/>
-        </w:rPr>
-        <w:t xml:space="preserve"> em geral, pôr atributos por </w:t>
-      </w:r>
-      <w:proofErr w:type="spellStart"/>
-      <w:r>
-        <w:rPr>
-          <w:rFonts w:asciiTheme="majorHAnsi" w:hAnsiTheme="majorHAnsi" w:cstheme="majorHAnsi"/>
-          <w:highlight w:val="yellow"/>
-          <w:lang w:val="pt-PT"/>
-        </w:rPr>
-        <w:t>dataset</w:t>
-      </w:r>
-      <w:proofErr w:type="spellEnd"/>
-      <w:r>
-        <w:rPr>
-          <w:rFonts w:asciiTheme="majorHAnsi" w:hAnsiTheme="majorHAnsi" w:cstheme="majorHAnsi"/>
-          <w:highlight w:val="yellow"/>
-          <w:lang w:val="pt-PT"/>
-        </w:rPr>
-        <w:t>??</w:t>
       </w:r>
     </w:p>
     <w:tbl>
       <w:tblPr>
         <w:tblStyle w:val="TabelacomGrelha"/>
-        <w:tblW w:w="10672" w:type="dxa"/>
+        <w:tblW w:w="9347" w:type="dxa"/>
         <w:tblInd w:w="-318" w:type="dxa"/>
         <w:tblLook w:val="04A0" w:firstRow="1" w:lastRow="0" w:firstColumn="1" w:lastColumn="0" w:noHBand="0" w:noVBand="1"/>
       </w:tblPr>
       <w:tblGrid>
-        <w:gridCol w:w="2043"/>
-        <w:gridCol w:w="1725"/>
-        <w:gridCol w:w="1726"/>
-        <w:gridCol w:w="1726"/>
-        <w:gridCol w:w="1726"/>
-        <w:gridCol w:w="1726"/>
+        <w:gridCol w:w="3475"/>
+        <w:gridCol w:w="2936"/>
+        <w:gridCol w:w="2936"/>
       </w:tblGrid>
       <w:tr>
         <w:trPr>
-          <w:trHeight w:val="413"/>
+          <w:trHeight w:val="196"/>
         </w:trPr>
         <w:tc>
           <w:tcPr>
-            <w:tcW w:w="2043" w:type="dxa"/>
+            <w:tcW w:w="3475" w:type="dxa"/>
           </w:tcPr>
           <w:p>
             <w:pPr>
@@ -1590,7 +1231,7 @@
         </w:tc>
         <w:tc>
           <w:tcPr>
-            <w:tcW w:w="1725" w:type="dxa"/>
+            <w:tcW w:w="2936" w:type="dxa"/>
           </w:tcPr>
           <w:p>
             <w:pPr>
@@ -1600,22 +1241,25 @@
               <w:jc w:val="both"/>
               <w:rPr>
                 <w:rFonts w:ascii="Calibri" w:eastAsia="DejaVu Sans Condensed" w:hAnsi="Calibri"/>
-                <w:highlight w:val="yellow"/>
+                <w:b/>
+                <w:bCs/>
                 <w:lang w:val="en-GB"/>
               </w:rPr>
             </w:pPr>
             <w:r>
               <w:rPr>
                 <w:rFonts w:ascii="Calibri" w:eastAsia="DejaVu Sans Condensed" w:hAnsi="Calibri"/>
-                <w:lang w:val="en-GB"/>
-              </w:rPr>
-              <w:t>Dataset type</w:t>
+                <w:b/>
+                <w:bCs/>
+                <w:lang w:val="en-GB"/>
+              </w:rPr>
+              <w:t xml:space="preserve">Attribute </w:t>
             </w:r>
           </w:p>
         </w:tc>
         <w:tc>
           <w:tcPr>
-            <w:tcW w:w="1726" w:type="dxa"/>
+            <w:tcW w:w="2936" w:type="dxa"/>
           </w:tcPr>
           <w:p>
             <w:pPr>
@@ -1625,21 +1269,30 @@
               <w:jc w:val="both"/>
               <w:rPr>
                 <w:rFonts w:ascii="Calibri" w:eastAsia="DejaVu Sans Condensed" w:hAnsi="Calibri"/>
+                <w:b/>
+                <w:bCs/>
                 <w:lang w:val="en-GB"/>
               </w:rPr>
             </w:pPr>
             <w:r>
               <w:rPr>
                 <w:rFonts w:ascii="Calibri" w:eastAsia="DejaVu Sans Condensed" w:hAnsi="Calibri"/>
-                <w:lang w:val="en-GB"/>
-              </w:rPr>
-              <w:t xml:space="preserve">Attribute </w:t>
+                <w:b/>
+                <w:bCs/>
+                <w:lang w:val="en-GB"/>
+              </w:rPr>
+              <w:t>Semantics</w:t>
             </w:r>
           </w:p>
         </w:tc>
+      </w:tr>
+      <w:tr>
+        <w:trPr>
+          <w:trHeight w:val="202"/>
+        </w:trPr>
         <w:tc>
           <w:tcPr>
-            <w:tcW w:w="1726" w:type="dxa"/>
+            <w:tcW w:w="3475" w:type="dxa"/>
           </w:tcPr>
           <w:p>
             <w:pPr>
@@ -1657,13 +1310,13 @@
                 <w:rFonts w:ascii="Calibri" w:eastAsia="DejaVu Sans Condensed" w:hAnsi="Calibri"/>
                 <w:lang w:val="en-GB"/>
               </w:rPr>
-              <w:t>Semantics</w:t>
+              <w:t>“Value”</w:t>
             </w:r>
           </w:p>
         </w:tc>
         <w:tc>
           <w:tcPr>
-            <w:tcW w:w="1726" w:type="dxa"/>
+            <w:tcW w:w="2936" w:type="dxa"/>
           </w:tcPr>
           <w:p>
             <w:pPr>
@@ -1673,15 +1326,21 @@
               <w:jc w:val="both"/>
               <w:rPr>
                 <w:rFonts w:ascii="Calibri" w:eastAsia="DejaVu Sans Condensed" w:hAnsi="Calibri"/>
-                <w:highlight w:val="yellow"/>
                 <w:lang w:val="en-GB"/>
               </w:rPr>
             </w:pPr>
+            <w:r>
+              <w:rPr>
+                <w:rFonts w:ascii="Calibri" w:eastAsia="DejaVu Sans Condensed" w:hAnsi="Calibri"/>
+                <w:lang w:val="en-GB"/>
+              </w:rPr>
+              <w:t>Quantitative</w:t>
+            </w:r>
           </w:p>
         </w:tc>
         <w:tc>
           <w:tcPr>
-            <w:tcW w:w="1726" w:type="dxa"/>
+            <w:tcW w:w="2936" w:type="dxa"/>
           </w:tcPr>
           <w:p>
             <w:pPr>
@@ -1695,16 +1354,30 @@
                 <w:lang w:val="en-GB"/>
               </w:rPr>
             </w:pPr>
+            <w:r>
+              <w:rPr>
+                <w:rFonts w:ascii="Calibri" w:eastAsia="DejaVu Sans Condensed" w:hAnsi="Calibri"/>
+                <w:lang w:val="en-GB"/>
+              </w:rPr>
+              <w:t>Percentage, time</w:t>
+            </w:r>
+            <w:r>
+              <w:rPr>
+                <w:rFonts w:ascii="Calibri" w:eastAsia="DejaVu Sans Condensed" w:hAnsi="Calibri"/>
+                <w:lang w:val="en-GB"/>
+              </w:rPr>
+              <w:t>, Salary</w:t>
+            </w:r>
           </w:p>
         </w:tc>
       </w:tr>
       <w:tr>
         <w:trPr>
-          <w:trHeight w:val="413"/>
+          <w:trHeight w:val="196"/>
         </w:trPr>
         <w:tc>
           <w:tcPr>
-            <w:tcW w:w="2043" w:type="dxa"/>
+            <w:tcW w:w="3475" w:type="dxa"/>
           </w:tcPr>
           <w:p>
             <w:pPr>
@@ -1714,7 +1387,6 @@
               <w:jc w:val="both"/>
               <w:rPr>
                 <w:rFonts w:ascii="Calibri" w:eastAsia="DejaVu Sans Condensed" w:hAnsi="Calibri"/>
-                <w:highlight w:val="yellow"/>
                 <w:lang w:val="en-GB"/>
               </w:rPr>
             </w:pPr>
@@ -1723,13 +1395,27 @@
                 <w:rFonts w:ascii="Calibri" w:eastAsia="DejaVu Sans Condensed" w:hAnsi="Calibri"/>
                 <w:lang w:val="en-GB"/>
               </w:rPr>
-              <w:t>“UNIT”</w:t>
+              <w:t>“</w:t>
+            </w:r>
+            <w:r>
+              <w:rPr>
+                <w:rFonts w:ascii="Calibri" w:eastAsia="DejaVu Sans Condensed" w:hAnsi="Calibri"/>
+                <w:lang w:val="en-GB"/>
+              </w:rPr>
+              <w:t>Year</w:t>
+            </w:r>
+            <w:r>
+              <w:rPr>
+                <w:rFonts w:ascii="Calibri" w:eastAsia="DejaVu Sans Condensed" w:hAnsi="Calibri"/>
+                <w:lang w:val="en-GB"/>
+              </w:rPr>
+              <w:t>”</w:t>
             </w:r>
           </w:p>
         </w:tc>
         <w:tc>
           <w:tcPr>
-            <w:tcW w:w="1725" w:type="dxa"/>
+            <w:tcW w:w="2936" w:type="dxa"/>
           </w:tcPr>
           <w:p>
             <w:pPr>
@@ -1743,11 +1429,54 @@
                 <w:lang w:val="en-GB"/>
               </w:rPr>
             </w:pPr>
+            <w:r>
+              <w:rPr>
+                <w:rFonts w:ascii="Calibri" w:eastAsia="DejaVu Sans Condensed" w:hAnsi="Calibri"/>
+                <w:lang w:val="en-GB"/>
+              </w:rPr>
+              <w:t>Quantitative</w:t>
+            </w:r>
           </w:p>
         </w:tc>
         <w:tc>
           <w:tcPr>
-            <w:tcW w:w="1726" w:type="dxa"/>
+            <w:tcW w:w="2936" w:type="dxa"/>
+          </w:tcPr>
+          <w:p>
+            <w:pPr>
+              <w:widowControl w:val="0"/>
+              <w:suppressAutoHyphens/>
+              <w:spacing w:after="120"/>
+              <w:rPr>
+                <w:rFonts w:ascii="Calibri" w:eastAsia="DejaVu Sans Condensed" w:hAnsi="Calibri"/>
+                <w:highlight w:val="yellow"/>
+                <w:lang w:val="en-GB"/>
+              </w:rPr>
+            </w:pPr>
+            <w:r>
+              <w:rPr>
+                <w:rFonts w:ascii="Calibri" w:eastAsia="DejaVu Sans Condensed" w:hAnsi="Calibri"/>
+                <w:lang w:val="en-GB"/>
+              </w:rPr>
+              <w:t>Stand for evaluate the evolution</w:t>
+            </w:r>
+            <w:r>
+              <w:rPr>
+                <w:rFonts w:ascii="Calibri" w:eastAsia="DejaVu Sans Condensed" w:hAnsi="Calibri"/>
+                <w:lang w:val="en-GB"/>
+              </w:rPr>
+              <w:t xml:space="preserve"> of data over time </w:t>
+            </w:r>
+          </w:p>
+        </w:tc>
+      </w:tr>
+      <w:tr>
+        <w:trPr>
+          <w:trHeight w:val="196"/>
+        </w:trPr>
+        <w:tc>
+          <w:tcPr>
+            <w:tcW w:w="3475" w:type="dxa"/>
           </w:tcPr>
           <w:p>
             <w:pPr>
@@ -1757,7 +1486,6 @@
               <w:jc w:val="both"/>
               <w:rPr>
                 <w:rFonts w:ascii="Calibri" w:eastAsia="DejaVu Sans Condensed" w:hAnsi="Calibri"/>
-                <w:highlight w:val="yellow"/>
                 <w:lang w:val="en-GB"/>
               </w:rPr>
             </w:pPr>
@@ -1766,13 +1494,27 @@
                 <w:rFonts w:ascii="Calibri" w:eastAsia="DejaVu Sans Condensed" w:hAnsi="Calibri"/>
                 <w:lang w:val="en-GB"/>
               </w:rPr>
-              <w:t>Quantitative</w:t>
+              <w:t>“</w:t>
+            </w:r>
+            <w:r>
+              <w:rPr>
+                <w:rFonts w:ascii="Calibri" w:eastAsia="DejaVu Sans Condensed" w:hAnsi="Calibri"/>
+                <w:lang w:val="en-GB"/>
+              </w:rPr>
+              <w:t>Country</w:t>
+            </w:r>
+            <w:r>
+              <w:rPr>
+                <w:rFonts w:ascii="Calibri" w:eastAsia="DejaVu Sans Condensed" w:hAnsi="Calibri"/>
+                <w:lang w:val="en-GB"/>
+              </w:rPr>
+              <w:t>”</w:t>
             </w:r>
           </w:p>
         </w:tc>
         <w:tc>
           <w:tcPr>
-            <w:tcW w:w="1726" w:type="dxa"/>
+            <w:tcW w:w="2936" w:type="dxa"/>
           </w:tcPr>
           <w:p>
             <w:pPr>
@@ -1782,15 +1524,21 @@
               <w:jc w:val="both"/>
               <w:rPr>
                 <w:rFonts w:ascii="Calibri" w:eastAsia="DejaVu Sans Condensed" w:hAnsi="Calibri"/>
-                <w:highlight w:val="yellow"/>
                 <w:lang w:val="en-GB"/>
               </w:rPr>
             </w:pPr>
+            <w:r>
+              <w:rPr>
+                <w:rFonts w:ascii="Calibri" w:eastAsia="DejaVu Sans Condensed" w:hAnsi="Calibri"/>
+                <w:lang w:val="en-GB"/>
+              </w:rPr>
+              <w:t>Nominal</w:t>
+            </w:r>
           </w:p>
         </w:tc>
         <w:tc>
           <w:tcPr>
-            <w:tcW w:w="1726" w:type="dxa"/>
+            <w:tcW w:w="2936" w:type="dxa"/>
           </w:tcPr>
           <w:p>
             <w:pPr>
@@ -1800,15 +1548,19 @@
               <w:jc w:val="both"/>
               <w:rPr>
                 <w:rFonts w:ascii="Calibri" w:eastAsia="DejaVu Sans Condensed" w:hAnsi="Calibri"/>
-                <w:highlight w:val="yellow"/>
                 <w:lang w:val="en-GB"/>
               </w:rPr>
             </w:pPr>
           </w:p>
         </w:tc>
+      </w:tr>
+      <w:tr>
+        <w:trPr>
+          <w:trHeight w:val="196"/>
+        </w:trPr>
         <w:tc>
           <w:tcPr>
-            <w:tcW w:w="1726" w:type="dxa"/>
+            <w:tcW w:w="3475" w:type="dxa"/>
           </w:tcPr>
           <w:p>
             <w:pPr>
@@ -1818,20 +1570,21 @@
               <w:jc w:val="both"/>
               <w:rPr>
                 <w:rFonts w:ascii="Calibri" w:eastAsia="DejaVu Sans Condensed" w:hAnsi="Calibri"/>
-                <w:highlight w:val="yellow"/>
                 <w:lang w:val="en-GB"/>
               </w:rPr>
             </w:pPr>
+            <w:r>
+              <w:rPr>
+                <w:rFonts w:ascii="Calibri" w:eastAsia="DejaVu Sans Condensed" w:hAnsi="Calibri"/>
+                <w:lang w:val="en-GB"/>
+              </w:rPr>
+              <w:t>“Sex”</w:t>
+            </w:r>
           </w:p>
         </w:tc>
-      </w:tr>
-      <w:tr>
-        <w:trPr>
-          <w:trHeight w:val="428"/>
-        </w:trPr>
         <w:tc>
           <w:tcPr>
-            <w:tcW w:w="2043" w:type="dxa"/>
+            <w:tcW w:w="2936" w:type="dxa"/>
           </w:tcPr>
           <w:p>
             <w:pPr>
@@ -1849,13 +1602,13 @@
                 <w:rFonts w:ascii="Calibri" w:eastAsia="DejaVu Sans Condensed" w:hAnsi="Calibri"/>
                 <w:lang w:val="en-GB"/>
               </w:rPr>
-              <w:t>“Value”</w:t>
+              <w:t>Nominal</w:t>
             </w:r>
           </w:p>
         </w:tc>
         <w:tc>
           <w:tcPr>
-            <w:tcW w:w="1725" w:type="dxa"/>
+            <w:tcW w:w="2936" w:type="dxa"/>
           </w:tcPr>
           <w:p>
             <w:pPr>
@@ -1865,24 +1618,6 @@
               <w:jc w:val="both"/>
               <w:rPr>
                 <w:rFonts w:ascii="Calibri" w:eastAsia="DejaVu Sans Condensed" w:hAnsi="Calibri"/>
-                <w:highlight w:val="yellow"/>
-                <w:lang w:val="en-GB"/>
-              </w:rPr>
-            </w:pPr>
-          </w:p>
-        </w:tc>
-        <w:tc>
-          <w:tcPr>
-            <w:tcW w:w="1726" w:type="dxa"/>
-          </w:tcPr>
-          <w:p>
-            <w:pPr>
-              <w:widowControl w:val="0"/>
-              <w:suppressAutoHyphens/>
-              <w:spacing w:after="120"/>
-              <w:jc w:val="both"/>
-              <w:rPr>
-                <w:rFonts w:ascii="Calibri" w:eastAsia="DejaVu Sans Condensed" w:hAnsi="Calibri"/>
                 <w:lang w:val="en-GB"/>
               </w:rPr>
             </w:pPr>
@@ -1891,688 +1626,12 @@
                 <w:rFonts w:ascii="Calibri" w:eastAsia="DejaVu Sans Condensed" w:hAnsi="Calibri"/>
                 <w:lang w:val="en-GB"/>
               </w:rPr>
-              <w:t>Quantitative</w:t>
+              <w:t>All, Males, Females</w:t>
             </w:r>
-          </w:p>
-        </w:tc>
-        <w:tc>
-          <w:tcPr>
-            <w:tcW w:w="1726" w:type="dxa"/>
-          </w:tcPr>
-          <w:p>
-            <w:pPr>
-              <w:widowControl w:val="0"/>
-              <w:suppressAutoHyphens/>
-              <w:spacing w:after="120"/>
-              <w:jc w:val="both"/>
-              <w:rPr>
-                <w:rFonts w:ascii="Calibri" w:eastAsia="DejaVu Sans Condensed" w:hAnsi="Calibri"/>
-                <w:highlight w:val="yellow"/>
-                <w:lang w:val="en-GB"/>
-              </w:rPr>
-            </w:pPr>
-          </w:p>
-        </w:tc>
-        <w:tc>
-          <w:tcPr>
-            <w:tcW w:w="1726" w:type="dxa"/>
-          </w:tcPr>
-          <w:p>
-            <w:pPr>
-              <w:widowControl w:val="0"/>
-              <w:suppressAutoHyphens/>
-              <w:spacing w:after="120"/>
-              <w:jc w:val="both"/>
-              <w:rPr>
-                <w:rFonts w:ascii="Calibri" w:eastAsia="DejaVu Sans Condensed" w:hAnsi="Calibri"/>
-                <w:highlight w:val="yellow"/>
-                <w:lang w:val="en-GB"/>
-              </w:rPr>
-            </w:pPr>
-          </w:p>
-        </w:tc>
-        <w:tc>
-          <w:tcPr>
-            <w:tcW w:w="1726" w:type="dxa"/>
-          </w:tcPr>
-          <w:p>
-            <w:pPr>
-              <w:widowControl w:val="0"/>
-              <w:suppressAutoHyphens/>
-              <w:spacing w:after="120"/>
-              <w:jc w:val="both"/>
-              <w:rPr>
-                <w:rFonts w:ascii="Calibri" w:eastAsia="DejaVu Sans Condensed" w:hAnsi="Calibri"/>
-                <w:highlight w:val="yellow"/>
-                <w:lang w:val="en-GB"/>
-              </w:rPr>
-            </w:pPr>
-          </w:p>
-        </w:tc>
-      </w:tr>
-      <w:tr>
-        <w:trPr>
-          <w:trHeight w:val="413"/>
-        </w:trPr>
-        <w:tc>
-          <w:tcPr>
-            <w:tcW w:w="2043" w:type="dxa"/>
-          </w:tcPr>
-          <w:p>
-            <w:pPr>
-              <w:widowControl w:val="0"/>
-              <w:suppressAutoHyphens/>
-              <w:spacing w:after="120"/>
-              <w:jc w:val="both"/>
-              <w:rPr>
-                <w:rFonts w:ascii="Calibri" w:eastAsia="DejaVu Sans Condensed" w:hAnsi="Calibri"/>
-                <w:lang w:val="en-GB"/>
-              </w:rPr>
-            </w:pPr>
-            <w:r>
-              <w:rPr>
-                <w:rFonts w:ascii="Calibri" w:eastAsia="DejaVu Sans Condensed" w:hAnsi="Calibri"/>
-                <w:lang w:val="en-GB"/>
-              </w:rPr>
-              <w:t>“TIME”</w:t>
-            </w:r>
-          </w:p>
-        </w:tc>
-        <w:tc>
-          <w:tcPr>
-            <w:tcW w:w="1725" w:type="dxa"/>
-          </w:tcPr>
-          <w:p>
-            <w:pPr>
-              <w:widowControl w:val="0"/>
-              <w:suppressAutoHyphens/>
-              <w:spacing w:after="120"/>
-              <w:jc w:val="both"/>
-              <w:rPr>
-                <w:rFonts w:ascii="Calibri" w:eastAsia="DejaVu Sans Condensed" w:hAnsi="Calibri"/>
-                <w:highlight w:val="yellow"/>
-                <w:lang w:val="en-GB"/>
-              </w:rPr>
-            </w:pPr>
-          </w:p>
-        </w:tc>
-        <w:tc>
-          <w:tcPr>
-            <w:tcW w:w="1726" w:type="dxa"/>
-          </w:tcPr>
-          <w:p>
-            <w:pPr>
-              <w:widowControl w:val="0"/>
-              <w:suppressAutoHyphens/>
-              <w:spacing w:after="120"/>
-              <w:jc w:val="both"/>
-              <w:rPr>
-                <w:rFonts w:ascii="Calibri" w:eastAsia="DejaVu Sans Condensed" w:hAnsi="Calibri"/>
-                <w:highlight w:val="yellow"/>
-                <w:lang w:val="en-GB"/>
-              </w:rPr>
-            </w:pPr>
-            <w:r>
-              <w:rPr>
-                <w:rFonts w:ascii="Calibri" w:eastAsia="DejaVu Sans Condensed" w:hAnsi="Calibri"/>
-                <w:lang w:val="en-GB"/>
-              </w:rPr>
-              <w:t>Quantitative</w:t>
-            </w:r>
-          </w:p>
-        </w:tc>
-        <w:tc>
-          <w:tcPr>
-            <w:tcW w:w="1726" w:type="dxa"/>
-          </w:tcPr>
-          <w:p>
-            <w:pPr>
-              <w:widowControl w:val="0"/>
-              <w:suppressAutoHyphens/>
-              <w:spacing w:after="120"/>
-              <w:rPr>
-                <w:rFonts w:ascii="Calibri" w:eastAsia="DejaVu Sans Condensed" w:hAnsi="Calibri"/>
-                <w:highlight w:val="yellow"/>
-                <w:lang w:val="en-GB"/>
-              </w:rPr>
-            </w:pPr>
-            <w:r>
-              <w:rPr>
-                <w:rFonts w:ascii="Calibri" w:eastAsia="DejaVu Sans Condensed" w:hAnsi="Calibri"/>
-                <w:lang w:val="en-GB"/>
-              </w:rPr>
-              <w:t>Stand for evaluate the evolution</w:t>
-            </w:r>
-            <w:r>
-              <w:rPr>
-                <w:rFonts w:ascii="Calibri" w:eastAsia="DejaVu Sans Condensed" w:hAnsi="Calibri"/>
-                <w:lang w:val="en-GB"/>
-              </w:rPr>
-              <w:t xml:space="preserve"> of data over time </w:t>
-            </w:r>
-          </w:p>
-        </w:tc>
-        <w:tc>
-          <w:tcPr>
-            <w:tcW w:w="1726" w:type="dxa"/>
-          </w:tcPr>
-          <w:p>
-            <w:pPr>
-              <w:widowControl w:val="0"/>
-              <w:suppressAutoHyphens/>
-              <w:spacing w:after="120"/>
-              <w:jc w:val="both"/>
-              <w:rPr>
-                <w:rFonts w:ascii="Calibri" w:eastAsia="DejaVu Sans Condensed" w:hAnsi="Calibri"/>
-                <w:highlight w:val="yellow"/>
-                <w:lang w:val="en-GB"/>
-              </w:rPr>
-            </w:pPr>
-          </w:p>
-        </w:tc>
-        <w:tc>
-          <w:tcPr>
-            <w:tcW w:w="1726" w:type="dxa"/>
-          </w:tcPr>
-          <w:p>
-            <w:pPr>
-              <w:widowControl w:val="0"/>
-              <w:suppressAutoHyphens/>
-              <w:spacing w:after="120"/>
-              <w:jc w:val="both"/>
-              <w:rPr>
-                <w:rFonts w:ascii="Calibri" w:eastAsia="DejaVu Sans Condensed" w:hAnsi="Calibri"/>
-                <w:highlight w:val="yellow"/>
-                <w:lang w:val="en-GB"/>
-              </w:rPr>
-            </w:pPr>
-          </w:p>
-        </w:tc>
-      </w:tr>
-      <w:tr>
-        <w:trPr>
-          <w:trHeight w:val="719"/>
-        </w:trPr>
-        <w:tc>
-          <w:tcPr>
-            <w:tcW w:w="2043" w:type="dxa"/>
-          </w:tcPr>
-          <w:p>
-            <w:pPr>
-              <w:widowControl w:val="0"/>
-              <w:suppressAutoHyphens/>
-              <w:spacing w:after="120"/>
-              <w:rPr>
-                <w:rFonts w:ascii="Calibri" w:eastAsia="DejaVu Sans Condensed" w:hAnsi="Calibri"/>
-                <w:lang w:val="en-GB"/>
-              </w:rPr>
-            </w:pPr>
-            <w:r>
-              <w:rPr>
-                <w:rFonts w:ascii="Calibri" w:eastAsia="DejaVu Sans Condensed" w:hAnsi="Calibri"/>
-                <w:lang w:val="en-GB"/>
-              </w:rPr>
-              <w:t>“Flag and Footnotes”</w:t>
-            </w:r>
-          </w:p>
-        </w:tc>
-        <w:tc>
-          <w:tcPr>
-            <w:tcW w:w="1725" w:type="dxa"/>
-          </w:tcPr>
-          <w:p>
-            <w:pPr>
-              <w:widowControl w:val="0"/>
-              <w:suppressAutoHyphens/>
-              <w:spacing w:after="120"/>
-              <w:jc w:val="both"/>
-              <w:rPr>
-                <w:rFonts w:ascii="Calibri" w:eastAsia="DejaVu Sans Condensed" w:hAnsi="Calibri"/>
-                <w:highlight w:val="yellow"/>
-                <w:lang w:val="en-GB"/>
-              </w:rPr>
-            </w:pPr>
-          </w:p>
-        </w:tc>
-        <w:tc>
-          <w:tcPr>
-            <w:tcW w:w="1726" w:type="dxa"/>
-          </w:tcPr>
-          <w:p>
-            <w:pPr>
-              <w:widowControl w:val="0"/>
-              <w:suppressAutoHyphens/>
-              <w:spacing w:after="120"/>
-              <w:jc w:val="both"/>
-              <w:rPr>
-                <w:rFonts w:ascii="Calibri" w:eastAsia="DejaVu Sans Condensed" w:hAnsi="Calibri"/>
-                <w:highlight w:val="yellow"/>
-                <w:lang w:val="en-GB"/>
-              </w:rPr>
-            </w:pPr>
-            <w:r>
-              <w:rPr>
-                <w:rFonts w:ascii="Calibri" w:eastAsia="DejaVu Sans Condensed" w:hAnsi="Calibri"/>
-                <w:lang w:val="en-GB"/>
-              </w:rPr>
-              <w:t>Nominal</w:t>
-            </w:r>
-          </w:p>
-        </w:tc>
-        <w:tc>
-          <w:tcPr>
-            <w:tcW w:w="1726" w:type="dxa"/>
-          </w:tcPr>
-          <w:p>
-            <w:pPr>
-              <w:widowControl w:val="0"/>
-              <w:suppressAutoHyphens/>
-              <w:spacing w:after="120"/>
-              <w:jc w:val="both"/>
-              <w:rPr>
-                <w:rFonts w:ascii="Calibri" w:eastAsia="DejaVu Sans Condensed" w:hAnsi="Calibri"/>
-                <w:highlight w:val="yellow"/>
-                <w:lang w:val="en-GB"/>
-              </w:rPr>
-            </w:pPr>
-          </w:p>
-        </w:tc>
-        <w:tc>
-          <w:tcPr>
-            <w:tcW w:w="1726" w:type="dxa"/>
-          </w:tcPr>
-          <w:p>
-            <w:pPr>
-              <w:widowControl w:val="0"/>
-              <w:suppressAutoHyphens/>
-              <w:spacing w:after="120"/>
-              <w:jc w:val="both"/>
-              <w:rPr>
-                <w:rFonts w:ascii="Calibri" w:eastAsia="DejaVu Sans Condensed" w:hAnsi="Calibri"/>
-                <w:highlight w:val="yellow"/>
-                <w:lang w:val="en-GB"/>
-              </w:rPr>
-            </w:pPr>
-          </w:p>
-        </w:tc>
-        <w:tc>
-          <w:tcPr>
-            <w:tcW w:w="1726" w:type="dxa"/>
-          </w:tcPr>
-          <w:p>
-            <w:pPr>
-              <w:widowControl w:val="0"/>
-              <w:suppressAutoHyphens/>
-              <w:spacing w:after="120"/>
-              <w:jc w:val="both"/>
-              <w:rPr>
-                <w:rFonts w:ascii="Calibri" w:eastAsia="DejaVu Sans Condensed" w:hAnsi="Calibri"/>
-                <w:highlight w:val="yellow"/>
-                <w:lang w:val="en-GB"/>
-              </w:rPr>
-            </w:pPr>
-          </w:p>
-        </w:tc>
-      </w:tr>
-      <w:tr>
-        <w:trPr>
-          <w:trHeight w:val="413"/>
-        </w:trPr>
-        <w:tc>
-          <w:tcPr>
-            <w:tcW w:w="2043" w:type="dxa"/>
-          </w:tcPr>
-          <w:p>
-            <w:pPr>
-              <w:widowControl w:val="0"/>
-              <w:suppressAutoHyphens/>
-              <w:spacing w:after="120"/>
-              <w:jc w:val="both"/>
-              <w:rPr>
-                <w:rFonts w:ascii="Calibri" w:eastAsia="DejaVu Sans Condensed" w:hAnsi="Calibri"/>
-                <w:lang w:val="en-GB"/>
-              </w:rPr>
-            </w:pPr>
-            <w:r>
-              <w:rPr>
-                <w:rFonts w:ascii="Calibri" w:eastAsia="DejaVu Sans Condensed" w:hAnsi="Calibri"/>
-                <w:lang w:val="en-GB"/>
-              </w:rPr>
-              <w:t>“GEO”</w:t>
-            </w:r>
-          </w:p>
-        </w:tc>
-        <w:tc>
-          <w:tcPr>
-            <w:tcW w:w="1725" w:type="dxa"/>
-          </w:tcPr>
-          <w:p>
-            <w:pPr>
-              <w:widowControl w:val="0"/>
-              <w:suppressAutoHyphens/>
-              <w:spacing w:after="120"/>
-              <w:jc w:val="both"/>
-              <w:rPr>
-                <w:rFonts w:ascii="Calibri" w:eastAsia="DejaVu Sans Condensed" w:hAnsi="Calibri"/>
-                <w:highlight w:val="yellow"/>
-                <w:lang w:val="en-GB"/>
-              </w:rPr>
-            </w:pPr>
-          </w:p>
-        </w:tc>
-        <w:tc>
-          <w:tcPr>
-            <w:tcW w:w="1726" w:type="dxa"/>
-          </w:tcPr>
-          <w:p>
-            <w:pPr>
-              <w:widowControl w:val="0"/>
-              <w:suppressAutoHyphens/>
-              <w:spacing w:after="120"/>
-              <w:jc w:val="both"/>
-              <w:rPr>
-                <w:rFonts w:ascii="Calibri" w:eastAsia="DejaVu Sans Condensed" w:hAnsi="Calibri"/>
-                <w:highlight w:val="yellow"/>
-                <w:lang w:val="en-GB"/>
-              </w:rPr>
-            </w:pPr>
-          </w:p>
-        </w:tc>
-        <w:tc>
-          <w:tcPr>
-            <w:tcW w:w="1726" w:type="dxa"/>
-          </w:tcPr>
-          <w:p>
-            <w:pPr>
-              <w:widowControl w:val="0"/>
-              <w:suppressAutoHyphens/>
-              <w:spacing w:after="120"/>
-              <w:jc w:val="both"/>
-              <w:rPr>
-                <w:rFonts w:ascii="Calibri" w:eastAsia="DejaVu Sans Condensed" w:hAnsi="Calibri"/>
-                <w:highlight w:val="yellow"/>
-                <w:lang w:val="en-GB"/>
-              </w:rPr>
-            </w:pPr>
-          </w:p>
-        </w:tc>
-        <w:tc>
-          <w:tcPr>
-            <w:tcW w:w="1726" w:type="dxa"/>
-          </w:tcPr>
-          <w:p>
-            <w:pPr>
-              <w:widowControl w:val="0"/>
-              <w:suppressAutoHyphens/>
-              <w:spacing w:after="120"/>
-              <w:jc w:val="both"/>
-              <w:rPr>
-                <w:rFonts w:ascii="Calibri" w:eastAsia="DejaVu Sans Condensed" w:hAnsi="Calibri"/>
-                <w:highlight w:val="yellow"/>
-                <w:lang w:val="en-GB"/>
-              </w:rPr>
-            </w:pPr>
-          </w:p>
-        </w:tc>
-        <w:tc>
-          <w:tcPr>
-            <w:tcW w:w="1726" w:type="dxa"/>
-          </w:tcPr>
-          <w:p>
-            <w:pPr>
-              <w:widowControl w:val="0"/>
-              <w:suppressAutoHyphens/>
-              <w:spacing w:after="120"/>
-              <w:jc w:val="both"/>
-              <w:rPr>
-                <w:rFonts w:ascii="Calibri" w:eastAsia="DejaVu Sans Condensed" w:hAnsi="Calibri"/>
-                <w:highlight w:val="yellow"/>
-                <w:lang w:val="en-GB"/>
-              </w:rPr>
-            </w:pPr>
-          </w:p>
-        </w:tc>
-      </w:tr>
-      <w:tr>
-        <w:trPr>
-          <w:trHeight w:val="413"/>
-        </w:trPr>
-        <w:tc>
-          <w:tcPr>
-            <w:tcW w:w="2043" w:type="dxa"/>
-          </w:tcPr>
-          <w:p>
-            <w:pPr>
-              <w:widowControl w:val="0"/>
-              <w:suppressAutoHyphens/>
-              <w:spacing w:after="120"/>
-              <w:jc w:val="both"/>
-              <w:rPr>
-                <w:rFonts w:ascii="Calibri" w:eastAsia="DejaVu Sans Condensed" w:hAnsi="Calibri"/>
-                <w:highlight w:val="yellow"/>
-                <w:lang w:val="en-GB"/>
-              </w:rPr>
-            </w:pPr>
-          </w:p>
-        </w:tc>
-        <w:tc>
-          <w:tcPr>
-            <w:tcW w:w="1725" w:type="dxa"/>
-          </w:tcPr>
-          <w:p>
-            <w:pPr>
-              <w:widowControl w:val="0"/>
-              <w:suppressAutoHyphens/>
-              <w:spacing w:after="120"/>
-              <w:jc w:val="both"/>
-              <w:rPr>
-                <w:rFonts w:ascii="Calibri" w:eastAsia="DejaVu Sans Condensed" w:hAnsi="Calibri"/>
-                <w:highlight w:val="yellow"/>
-                <w:lang w:val="en-GB"/>
-              </w:rPr>
-            </w:pPr>
-          </w:p>
-        </w:tc>
-        <w:tc>
-          <w:tcPr>
-            <w:tcW w:w="1726" w:type="dxa"/>
-          </w:tcPr>
-          <w:p>
-            <w:pPr>
-              <w:widowControl w:val="0"/>
-              <w:suppressAutoHyphens/>
-              <w:spacing w:after="120"/>
-              <w:jc w:val="both"/>
-              <w:rPr>
-                <w:rFonts w:ascii="Calibri" w:eastAsia="DejaVu Sans Condensed" w:hAnsi="Calibri"/>
-                <w:highlight w:val="yellow"/>
-                <w:lang w:val="en-GB"/>
-              </w:rPr>
-            </w:pPr>
-          </w:p>
-        </w:tc>
-        <w:tc>
-          <w:tcPr>
-            <w:tcW w:w="1726" w:type="dxa"/>
-          </w:tcPr>
-          <w:p>
-            <w:pPr>
-              <w:widowControl w:val="0"/>
-              <w:suppressAutoHyphens/>
-              <w:spacing w:after="120"/>
-              <w:jc w:val="both"/>
-              <w:rPr>
-                <w:rFonts w:ascii="Calibri" w:eastAsia="DejaVu Sans Condensed" w:hAnsi="Calibri"/>
-                <w:highlight w:val="yellow"/>
-                <w:lang w:val="en-GB"/>
-              </w:rPr>
-            </w:pPr>
-          </w:p>
-        </w:tc>
-        <w:tc>
-          <w:tcPr>
-            <w:tcW w:w="1726" w:type="dxa"/>
-          </w:tcPr>
-          <w:p>
-            <w:pPr>
-              <w:widowControl w:val="0"/>
-              <w:suppressAutoHyphens/>
-              <w:spacing w:after="120"/>
-              <w:jc w:val="both"/>
-              <w:rPr>
-                <w:rFonts w:ascii="Calibri" w:eastAsia="DejaVu Sans Condensed" w:hAnsi="Calibri"/>
-                <w:highlight w:val="yellow"/>
-                <w:lang w:val="en-GB"/>
-              </w:rPr>
-            </w:pPr>
-          </w:p>
-        </w:tc>
-        <w:tc>
-          <w:tcPr>
-            <w:tcW w:w="1726" w:type="dxa"/>
-          </w:tcPr>
-          <w:p>
-            <w:pPr>
-              <w:widowControl w:val="0"/>
-              <w:suppressAutoHyphens/>
-              <w:spacing w:after="120"/>
-              <w:jc w:val="both"/>
-              <w:rPr>
-                <w:rFonts w:ascii="Calibri" w:eastAsia="DejaVu Sans Condensed" w:hAnsi="Calibri"/>
-                <w:highlight w:val="yellow"/>
-                <w:lang w:val="en-GB"/>
-              </w:rPr>
-            </w:pPr>
-          </w:p>
-        </w:tc>
-      </w:tr>
-      <w:tr>
-        <w:trPr>
-          <w:trHeight w:val="413"/>
-        </w:trPr>
-        <w:tc>
-          <w:tcPr>
-            <w:tcW w:w="2043" w:type="dxa"/>
-          </w:tcPr>
-          <w:p>
-            <w:pPr>
-              <w:widowControl w:val="0"/>
-              <w:suppressAutoHyphens/>
-              <w:spacing w:after="120"/>
-              <w:jc w:val="both"/>
-              <w:rPr>
-                <w:rFonts w:ascii="Calibri" w:eastAsia="DejaVu Sans Condensed" w:hAnsi="Calibri"/>
-                <w:highlight w:val="yellow"/>
-                <w:lang w:val="en-GB"/>
-              </w:rPr>
-            </w:pPr>
-          </w:p>
-        </w:tc>
-        <w:tc>
-          <w:tcPr>
-            <w:tcW w:w="1725" w:type="dxa"/>
-          </w:tcPr>
-          <w:p>
-            <w:pPr>
-              <w:widowControl w:val="0"/>
-              <w:suppressAutoHyphens/>
-              <w:spacing w:after="120"/>
-              <w:jc w:val="both"/>
-              <w:rPr>
-                <w:rFonts w:ascii="Calibri" w:eastAsia="DejaVu Sans Condensed" w:hAnsi="Calibri"/>
-                <w:highlight w:val="yellow"/>
-                <w:lang w:val="en-GB"/>
-              </w:rPr>
-            </w:pPr>
-          </w:p>
-        </w:tc>
-        <w:tc>
-          <w:tcPr>
-            <w:tcW w:w="1726" w:type="dxa"/>
-          </w:tcPr>
-          <w:p>
-            <w:pPr>
-              <w:widowControl w:val="0"/>
-              <w:suppressAutoHyphens/>
-              <w:spacing w:after="120"/>
-              <w:jc w:val="both"/>
-              <w:rPr>
-                <w:rFonts w:ascii="Calibri" w:eastAsia="DejaVu Sans Condensed" w:hAnsi="Calibri"/>
-                <w:highlight w:val="yellow"/>
-                <w:lang w:val="en-GB"/>
-              </w:rPr>
-            </w:pPr>
-          </w:p>
-        </w:tc>
-        <w:tc>
-          <w:tcPr>
-            <w:tcW w:w="1726" w:type="dxa"/>
-          </w:tcPr>
-          <w:p>
-            <w:pPr>
-              <w:widowControl w:val="0"/>
-              <w:suppressAutoHyphens/>
-              <w:spacing w:after="120"/>
-              <w:jc w:val="both"/>
-              <w:rPr>
-                <w:rFonts w:ascii="Calibri" w:eastAsia="DejaVu Sans Condensed" w:hAnsi="Calibri"/>
-                <w:highlight w:val="yellow"/>
-                <w:lang w:val="en-GB"/>
-              </w:rPr>
-            </w:pPr>
-          </w:p>
-        </w:tc>
-        <w:tc>
-          <w:tcPr>
-            <w:tcW w:w="1726" w:type="dxa"/>
-          </w:tcPr>
-          <w:p>
-            <w:pPr>
-              <w:widowControl w:val="0"/>
-              <w:suppressAutoHyphens/>
-              <w:spacing w:after="120"/>
-              <w:jc w:val="both"/>
-              <w:rPr>
-                <w:rFonts w:ascii="Calibri" w:eastAsia="DejaVu Sans Condensed" w:hAnsi="Calibri"/>
-                <w:highlight w:val="yellow"/>
-                <w:lang w:val="en-GB"/>
-              </w:rPr>
-            </w:pPr>
-          </w:p>
-        </w:tc>
-        <w:tc>
-          <w:tcPr>
-            <w:tcW w:w="1726" w:type="dxa"/>
-          </w:tcPr>
-          <w:p>
-            <w:pPr>
-              <w:widowControl w:val="0"/>
-              <w:suppressAutoHyphens/>
-              <w:spacing w:after="120"/>
-              <w:jc w:val="both"/>
-              <w:rPr>
-                <w:rFonts w:ascii="Calibri" w:eastAsia="DejaVu Sans Condensed" w:hAnsi="Calibri"/>
-                <w:highlight w:val="yellow"/>
-                <w:lang w:val="en-GB"/>
-              </w:rPr>
-            </w:pPr>
           </w:p>
         </w:tc>
       </w:tr>
     </w:tbl>
-    <w:p>
-      <w:pPr>
-        <w:widowControl w:val="0"/>
-        <w:suppressAutoHyphens/>
-        <w:spacing w:after="120"/>
-        <w:jc w:val="both"/>
-        <w:rPr>
-          <w:rFonts w:ascii="Calibri" w:eastAsia="DejaVu Sans Condensed" w:hAnsi="Calibri"/>
-          <w:highlight w:val="yellow"/>
-          <w:lang w:val="en-GB"/>
-        </w:rPr>
-      </w:pPr>
-    </w:p>
     <w:p>
       <w:pPr>
         <w:widowControl w:val="0"/>
@@ -2614,7 +1673,6 @@
           <w:bCs/>
           <w:lang w:val="en-GB"/>
         </w:rPr>
-        <w:lastRenderedPageBreak/>
         <w:t xml:space="preserve">4. </w:t>
       </w:r>
       <w:r>
@@ -2624,7 +1682,16 @@
           <w:bCs/>
           <w:lang w:val="en-GB"/>
         </w:rPr>
-        <w:t>Dataset processing</w:t>
+        <w:t>Dataset</w:t>
+      </w:r>
+      <w:r>
+        <w:rPr>
+          <w:rFonts w:ascii="Calibri" w:eastAsia="DejaVu Sans Condensed" w:hAnsi="Calibri" w:cs="DejaVu Sans Condensed"/>
+          <w:b/>
+          <w:bCs/>
+          <w:lang w:val="en-GB"/>
+        </w:rPr>
+        <w:t xml:space="preserve"> processing</w:t>
       </w:r>
     </w:p>
     <w:p>
@@ -3183,20 +2250,25 @@
         <w:rPr>
           <w:rFonts w:ascii="Calibri" w:eastAsia="DejaVu Sans Condensed" w:hAnsi="Calibri" w:cs="DejaVu Sans Condensed"/>
         </w:rPr>
-        <w:t>{"time_spend_reading":[{"Value":"0:06","Country":"Belgium"},{"Value":":","Country":"Bulgaria"},</w:t>
-      </w:r>
-      <w:r>
-        <w:rPr>
-          <w:rFonts w:ascii="Calibri" w:eastAsia="DejaVu Sans Condensed" w:hAnsi="Calibri" w:cs="DejaVu Sans Condensed"/>
-          <w:lang w:val="en-GB"/>
-        </w:rPr>
-        <w:t>{"Value":"0:13","Country":"Estonia"},{"Value":"0:09","Country":"Greece"},</w:t>
-      </w:r>
-      <w:r>
-        <w:rPr>
-          <w:rFonts w:ascii="Calibri" w:eastAsia="DejaVu Sans Condensed" w:hAnsi="Calibri" w:cs="DejaVu Sans Condensed"/>
-        </w:rPr>
-        <w:t>{"Value":"0:07","Country":"Germany"},</w:t>
+        <w:t>{"time_spend_reading":</w:t>
+      </w:r>
+      <w:r>
+        <w:rPr>
+          <w:rFonts w:ascii="Calibri" w:eastAsia="DejaVu Sans Condensed" w:hAnsi="Calibri" w:cs="DejaVu Sans Condensed"/>
+        </w:rPr>
+        <w:t xml:space="preserve"> </w:t>
+      </w:r>
+      <w:r>
+        <w:rPr>
+          <w:rFonts w:ascii="Calibri" w:eastAsia="DejaVu Sans Condensed" w:hAnsi="Calibri" w:cs="DejaVu Sans Condensed"/>
+        </w:rPr>
+        <w:t>[{"Value":"0:06","Country":"Belgium"},</w:t>
+      </w:r>
+      <w:r>
+        <w:rPr>
+          <w:rFonts w:ascii="Calibri" w:eastAsia="DejaVu Sans Condensed" w:hAnsi="Calibri" w:cs="DejaVu Sans Condensed"/>
+        </w:rPr>
+        <w:t>..</w:t>
       </w:r>
     </w:p>
     <w:p>
@@ -3262,28 +2334,68 @@
           <w:rFonts w:ascii="Calibri" w:eastAsia="DejaVu Sans Condensed" w:hAnsi="Calibri" w:cs="DejaVu Sans Condensed"/>
           <w:lang w:val="en-GB"/>
         </w:rPr>
-        <w:t>{"</w:t>
-      </w:r>
-      <w:proofErr w:type="spellStart"/>
-      <w:r>
-        <w:rPr>
-          <w:rFonts w:ascii="Calibri" w:eastAsia="DejaVu Sans Condensed" w:hAnsi="Calibri" w:cs="DejaVu Sans Condensed"/>
-          <w:lang w:val="en-GB"/>
-        </w:rPr>
-        <w:t>early_leaver</w:t>
-      </w:r>
-      <w:proofErr w:type="spellEnd"/>
-      <w:r>
-        <w:rPr>
-          <w:rFonts w:ascii="Calibri" w:eastAsia="DejaVu Sans Condensed" w:hAnsi="Calibri" w:cs="DejaVu Sans Condensed"/>
-          <w:lang w:val="en-GB"/>
-        </w:rPr>
-        <w:t>":</w:t>
+        <w:t>{"early_leaver":</w:t>
+      </w:r>
+      <w:r>
+        <w:rPr>
+          <w:rFonts w:ascii="Calibri" w:eastAsia="DejaVu Sans Condensed" w:hAnsi="Calibri" w:cs="DejaVu Sans Condensed"/>
+          <w:lang w:val="en-GB"/>
+        </w:rPr>
+        <w:t xml:space="preserve"> </w:t>
+      </w:r>
+      <w:r>
+        <w:rPr>
+          <w:rFonts w:ascii="Calibri" w:eastAsia="DejaVu Sans Condensed" w:hAnsi="Calibri" w:cs="DejaVu Sans Condensed"/>
+          <w:lang w:val="en-GB"/>
+        </w:rPr>
+        <w:t>[{"Year":2009,"SEX":"Total","Value":"15.7","Country":"UnitedKingdom"},</w:t>
       </w:r>
     </w:p>
     <w:p>
       <w:pPr>
-        <w:pStyle w:val="PargrafodaLista"/>
+        <w:keepNext/>
+        <w:widowControl w:val="0"/>
+        <w:numPr>
+          <w:ilvl w:val="0"/>
+          <w:numId w:val="13"/>
+        </w:numPr>
+        <w:tabs>
+          <w:tab w:val="left" w:pos="0"/>
+        </w:tabs>
+        <w:suppressAutoHyphens/>
+        <w:spacing w:before="240" w:after="120"/>
+        <w:outlineLvl w:val="3"/>
+        <w:rPr>
+          <w:rFonts w:ascii="Calibri" w:eastAsia="DejaVu Sans Condensed" w:hAnsi="Calibri" w:cs="DejaVu Sans Condensed"/>
+        </w:rPr>
+      </w:pPr>
+      <w:r>
+        <w:rPr>
+          <w:rFonts w:ascii="Calibri" w:eastAsia="DejaVu Sans Condensed" w:hAnsi="Calibri" w:cs="DejaVu Sans Condensed"/>
+          <w:b/>
+          <w:bCs/>
+          <w:lang w:val="en-GB"/>
+        </w:rPr>
+        <w:t>What is the average percentage of household expenditure in reading material by country?</w:t>
+      </w:r>
+      <w:r>
+        <w:rPr>
+          <w:rFonts w:ascii="Calibri" w:eastAsia="DejaVu Sans Condensed" w:hAnsi="Calibri" w:cs="DejaVu Sans Condensed"/>
+          <w:b/>
+          <w:bCs/>
+          <w:lang w:val="en-GB"/>
+        </w:rPr>
+        <w:t xml:space="preserve"> </w:t>
+      </w:r>
+      <w:r>
+        <w:rPr>
+          <w:rFonts w:ascii="Calibri" w:eastAsia="DejaVu Sans Condensed" w:hAnsi="Calibri" w:cs="DejaVu Sans Condensed"/>
+        </w:rPr>
+        <w:t xml:space="preserve">  </w:t>
+      </w:r>
+    </w:p>
+    <w:p>
+      <w:pPr>
         <w:keepNext/>
         <w:widowControl w:val="0"/>
         <w:tabs>
@@ -3301,14 +2413,199 @@
       <w:r>
         <w:rPr>
           <w:rFonts w:ascii="Calibri" w:eastAsia="DejaVu Sans Condensed" w:hAnsi="Calibri" w:cs="DejaVu Sans Condensed"/>
-          <w:lang w:val="en-GB"/>
-        </w:rPr>
-        <w:t xml:space="preserve">      [{"Year":2009,"SEX":"Total","Value":"15.7","Country":"United Kingdom"},</w:t>
+        </w:rPr>
+        <w:t xml:space="preserve"> </w:t>
+      </w:r>
+      <w:r>
+        <w:rPr>
+          <w:rFonts w:ascii="Calibri" w:eastAsia="DejaVu Sans Condensed" w:hAnsi="Calibri" w:cs="DejaVu Sans Condensed"/>
+          <w:lang w:val="en-GB"/>
+        </w:rPr>
+        <w:t>{"</w:t>
+      </w:r>
+      <w:r>
+        <w:rPr>
+          <w:rFonts w:ascii="Calibri" w:eastAsia="DejaVu Sans Condensed" w:hAnsi="Calibri" w:cs="DejaVu Sans Condensed"/>
+          <w:lang w:val="en-GB"/>
+        </w:rPr>
+        <w:t>book_expenditure</w:t>
+      </w:r>
+      <w:r>
+        <w:rPr>
+          <w:rFonts w:ascii="Calibri" w:eastAsia="DejaVu Sans Condensed" w:hAnsi="Calibri" w:cs="DejaVu Sans Condensed"/>
+          <w:lang w:val="en-GB"/>
+        </w:rPr>
+        <w:t>": [{"Year":20</w:t>
+      </w:r>
+      <w:r>
+        <w:rPr>
+          <w:rFonts w:ascii="Calibri" w:eastAsia="DejaVu Sans Condensed" w:hAnsi="Calibri" w:cs="DejaVu Sans Condensed"/>
+          <w:lang w:val="en-GB"/>
+        </w:rPr>
+        <w:t>15</w:t>
+      </w:r>
+      <w:r>
+        <w:rPr>
+          <w:rFonts w:ascii="Calibri" w:eastAsia="DejaVu Sans Condensed" w:hAnsi="Calibri" w:cs="DejaVu Sans Condensed"/>
+          <w:lang w:val="en-GB"/>
+        </w:rPr>
+        <w:t>,"Value":"</w:t>
+      </w:r>
+      <w:r>
+        <w:rPr>
+          <w:rFonts w:ascii="Calibri" w:eastAsia="DejaVu Sans Condensed" w:hAnsi="Calibri" w:cs="DejaVu Sans Condensed"/>
+          <w:lang w:val="en-GB"/>
+        </w:rPr>
+        <w:t>0.9</w:t>
+      </w:r>
+      <w:r>
+        <w:rPr>
+          <w:rFonts w:ascii="Calibri" w:eastAsia="DejaVu Sans Condensed" w:hAnsi="Calibri" w:cs="DejaVu Sans Condensed"/>
+          <w:lang w:val="en-GB"/>
+        </w:rPr>
+        <w:t>","Country":"United Kingdom"},</w:t>
+      </w:r>
+      <w:r>
+        <w:rPr>
+          <w:rFonts w:ascii="Calibri" w:eastAsia="DejaVu Sans Condensed" w:hAnsi="Calibri" w:cs="DejaVu Sans Condensed"/>
+          <w:lang w:val="en-GB"/>
+        </w:rPr>
+        <w:t>…</w:t>
       </w:r>
     </w:p>
     <w:p>
       <w:pPr>
-        <w:pStyle w:val="PargrafodaLista"/>
+        <w:keepNext/>
+        <w:widowControl w:val="0"/>
+        <w:numPr>
+          <w:ilvl w:val="0"/>
+          <w:numId w:val="13"/>
+        </w:numPr>
+        <w:tabs>
+          <w:tab w:val="left" w:pos="0"/>
+        </w:tabs>
+        <w:suppressAutoHyphens/>
+        <w:spacing w:before="240" w:after="120"/>
+        <w:outlineLvl w:val="3"/>
+        <w:rPr>
+          <w:rFonts w:ascii="Calibri" w:eastAsia="DejaVu Sans Condensed" w:hAnsi="Calibri" w:cs="DejaVu Sans Condensed"/>
+        </w:rPr>
+      </w:pPr>
+      <w:r>
+        <w:rPr>
+          <w:rFonts w:ascii="Calibri" w:eastAsia="DejaVu Sans Condensed" w:hAnsi="Calibri" w:cs="DejaVu Sans Condensed"/>
+          <w:b/>
+          <w:bCs/>
+          <w:lang w:val="en-GB"/>
+        </w:rPr>
+        <w:t>Given the reading habits of each country, what is the average income for education level comparing to other EU countries</w:t>
+      </w:r>
+      <w:r>
+        <w:rPr>
+          <w:rFonts w:ascii="Calibri" w:eastAsia="DejaVu Sans Condensed" w:hAnsi="Calibri" w:cs="DejaVu Sans Condensed"/>
+          <w:b/>
+          <w:bCs/>
+          <w:lang w:val="en-GB"/>
+        </w:rPr>
+        <w:t>?</w:t>
+      </w:r>
+      <w:r>
+        <w:rPr>
+          <w:rFonts w:ascii="Calibri" w:eastAsia="DejaVu Sans Condensed" w:hAnsi="Calibri" w:cs="DejaVu Sans Condensed"/>
+          <w:b/>
+          <w:bCs/>
+          <w:lang w:val="en-GB"/>
+        </w:rPr>
+        <w:t xml:space="preserve"> </w:t>
+      </w:r>
+      <w:r>
+        <w:rPr>
+          <w:rFonts w:ascii="Calibri" w:eastAsia="DejaVu Sans Condensed" w:hAnsi="Calibri" w:cs="DejaVu Sans Condensed"/>
+        </w:rPr>
+        <w:t xml:space="preserve">  </w:t>
+      </w:r>
+    </w:p>
+    <w:p>
+      <w:pPr>
+        <w:keepNext/>
+        <w:widowControl w:val="0"/>
+        <w:tabs>
+          <w:tab w:val="left" w:pos="0"/>
+        </w:tabs>
+        <w:suppressAutoHyphens/>
+        <w:spacing w:before="240" w:after="120"/>
+        <w:outlineLvl w:val="3"/>
+        <w:rPr>
+          <w:rFonts w:ascii="Calibri" w:eastAsia="DejaVu Sans Condensed" w:hAnsi="Calibri" w:cs="DejaVu Sans Condensed"/>
+        </w:rPr>
+      </w:pPr>
+      <w:r>
+        <w:rPr>
+          <w:rFonts w:ascii="Calibri" w:eastAsia="DejaVu Sans Condensed" w:hAnsi="Calibri" w:cs="DejaVu Sans Condensed"/>
+        </w:rPr>
+        <w:t xml:space="preserve">                  </w:t>
+      </w:r>
+      <w:r>
+        <w:rPr>
+          <w:rFonts w:ascii="Calibri" w:eastAsia="DejaVu Sans Condensed" w:hAnsi="Calibri" w:cs="DejaVu Sans Condensed"/>
+        </w:rPr>
+        <w:t>{"edu_level_1":[{"Year":2009,"Value":"13,411","Country":"United Kingdom"}</w:t>
+      </w:r>
+    </w:p>
+    <w:p>
+      <w:pPr>
+        <w:keepNext/>
+        <w:widowControl w:val="0"/>
+        <w:numPr>
+          <w:ilvl w:val="0"/>
+          <w:numId w:val="13"/>
+        </w:numPr>
+        <w:tabs>
+          <w:tab w:val="left" w:pos="0"/>
+        </w:tabs>
+        <w:suppressAutoHyphens/>
+        <w:spacing w:before="240" w:after="120"/>
+        <w:outlineLvl w:val="3"/>
+        <w:rPr>
+          <w:rFonts w:ascii="Calibri" w:eastAsia="DejaVu Sans Condensed" w:hAnsi="Calibri" w:cs="DejaVu Sans Condensed"/>
+        </w:rPr>
+      </w:pPr>
+      <w:r>
+        <w:rPr>
+          <w:rFonts w:ascii="Calibri" w:eastAsia="DejaVu Sans Condensed" w:hAnsi="Calibri" w:cs="DejaVu Sans Condensed"/>
+          <w:b/>
+          <w:bCs/>
+          <w:lang w:val="en-GB"/>
+        </w:rPr>
+        <w:t>What is the adult participation in learning after leaving the formal education</w:t>
+      </w:r>
+      <w:r>
+        <w:rPr>
+          <w:rFonts w:ascii="Calibri" w:eastAsia="DejaVu Sans Condensed" w:hAnsi="Calibri" w:cs="DejaVu Sans Condensed"/>
+          <w:b/>
+          <w:bCs/>
+          <w:lang w:val="en-GB"/>
+        </w:rPr>
+        <w:t>?</w:t>
+      </w:r>
+      <w:r>
+        <w:rPr>
+          <w:rFonts w:ascii="Calibri" w:eastAsia="DejaVu Sans Condensed" w:hAnsi="Calibri" w:cs="DejaVu Sans Condensed"/>
+          <w:b/>
+          <w:bCs/>
+          <w:lang w:val="en-GB"/>
+        </w:rPr>
+        <w:t xml:space="preserve"> </w:t>
+      </w:r>
+      <w:r>
+        <w:rPr>
+          <w:rFonts w:ascii="Calibri" w:eastAsia="DejaVu Sans Condensed" w:hAnsi="Calibri" w:cs="DejaVu Sans Condensed"/>
+        </w:rPr>
+        <w:t xml:space="preserve">  </w:t>
+      </w:r>
+    </w:p>
+    <w:p>
+      <w:pPr>
         <w:keepNext/>
         <w:widowControl w:val="0"/>
         <w:tabs>
@@ -3320,32 +2617,49 @@
         <w:outlineLvl w:val="3"/>
         <w:rPr>
           <w:rFonts w:ascii="Calibri" w:eastAsia="DejaVu Sans Condensed" w:hAnsi="Calibri" w:cs="DejaVu Sans Condensed"/>
-          <w:lang w:val="en-GB"/>
-        </w:rPr>
-      </w:pPr>
-      <w:r>
-        <w:rPr>
-          <w:rFonts w:ascii="Calibri" w:eastAsia="DejaVu Sans Condensed" w:hAnsi="Calibri" w:cs="DejaVu Sans Condensed"/>
-          <w:lang w:val="en-GB"/>
-        </w:rPr>
-        <w:t xml:space="preserve">    {"Year":2009,"SEX":"Males","Value":"16.9","Country":"United Kingdom"</w:t>
-      </w:r>
-      <w:proofErr w:type="gramStart"/>
-      <w:r>
-        <w:rPr>
-          <w:rFonts w:ascii="Calibri" w:eastAsia="DejaVu Sans Condensed" w:hAnsi="Calibri" w:cs="DejaVu Sans Condensed"/>
-          <w:lang w:val="en-GB"/>
-        </w:rPr>
-        <w:t>},{</w:t>
-      </w:r>
-      <w:proofErr w:type="gramEnd"/>
-      <w:r>
-        <w:rPr>
-          <w:rFonts w:ascii="Calibri" w:eastAsia="DejaVu Sans Condensed" w:hAnsi="Calibri" w:cs="DejaVu Sans Condensed"/>
-          <w:lang w:val="en-GB"/>
-        </w:rPr>
-        <w:t>"Year":2009,"SEX":"Females","Value":"14.5","Country":"United Kingdom"},</w:t>
-      </w:r>
+        </w:rPr>
+      </w:pPr>
+      <w:r>
+        <w:rPr>
+          <w:rFonts w:ascii="Calibri" w:eastAsia="DejaVu Sans Condensed" w:hAnsi="Calibri" w:cs="DejaVu Sans Condensed"/>
+        </w:rPr>
+        <w:t>{"part_rate_edu_training</w:t>
+      </w:r>
+      <w:bookmarkStart w:id="0" w:name="_GoBack"/>
+      <w:bookmarkEnd w:id="0"/>
+      <w:r>
+        <w:rPr>
+          <w:rFonts w:ascii="Calibri" w:eastAsia="DejaVu Sans Condensed" w:hAnsi="Calibri" w:cs="DejaVu Sans Condensed"/>
+        </w:rPr>
+        <w:t>":</w:t>
+      </w:r>
+      <w:r>
+        <w:rPr>
+          <w:rFonts w:ascii="Calibri" w:eastAsia="DejaVu Sans Condensed" w:hAnsi="Calibri" w:cs="DejaVu Sans Condensed"/>
+        </w:rPr>
+        <w:t xml:space="preserve"> </w:t>
+      </w:r>
+      <w:r>
+        <w:rPr>
+          <w:rFonts w:ascii="Calibri" w:eastAsia="DejaVu Sans Condensed" w:hAnsi="Calibri" w:cs="DejaVu Sans Condensed"/>
+        </w:rPr>
+        <w:t>[{"Year":2009,"SEX":"Total","Value":"20.7","Country":"United Kingdom"}</w:t>
+      </w:r>
+    </w:p>
+    <w:p>
+      <w:pPr>
+        <w:keepNext/>
+        <w:widowControl w:val="0"/>
+        <w:tabs>
+          <w:tab w:val="left" w:pos="0"/>
+        </w:tabs>
+        <w:suppressAutoHyphens/>
+        <w:spacing w:before="240" w:after="120"/>
+        <w:outlineLvl w:val="3"/>
+        <w:rPr>
+          <w:rFonts w:ascii="Calibri" w:eastAsia="DejaVu Sans Condensed" w:hAnsi="Calibri" w:cs="DejaVu Sans Condensed"/>
+        </w:rPr>
+      </w:pPr>
     </w:p>
     <w:p>
       <w:pPr>
@@ -3369,87 +2683,8 @@
           <w:rFonts w:ascii="Calibri" w:eastAsia="DejaVu Sans Condensed" w:hAnsi="Calibri" w:cs="DejaVu Sans Condensed"/>
           <w:lang w:val="en-GB"/>
         </w:rPr>
-        <w:t xml:space="preserve">    {"Year":2009,"SEX":"Total","Value":"44.3","Country":"Turkey"</w:t>
-      </w:r>
-      <w:proofErr w:type="gramStart"/>
-      <w:r>
-        <w:rPr>
-          <w:rFonts w:ascii="Calibri" w:eastAsia="DejaVu Sans Condensed" w:hAnsi="Calibri" w:cs="DejaVu Sans Condensed"/>
-          <w:lang w:val="en-GB"/>
-        </w:rPr>
-        <w:t>},{</w:t>
-      </w:r>
-      <w:proofErr w:type="gramEnd"/>
-      <w:r>
-        <w:rPr>
-          <w:rFonts w:ascii="Calibri" w:eastAsia="DejaVu Sans Condensed" w:hAnsi="Calibri" w:cs="DejaVu Sans Condensed"/>
-          <w:lang w:val="en-GB"/>
-        </w:rPr>
-        <w:t>"Year":2009,"SEX":"Males","Value":"37.9","Country":"Turkey"}</w:t>
-      </w:r>
-    </w:p>
-    <w:p>
-      <w:pPr>
-        <w:pStyle w:val="PargrafodaLista"/>
-        <w:keepNext/>
-        <w:widowControl w:val="0"/>
-        <w:tabs>
-          <w:tab w:val="left" w:pos="0"/>
-        </w:tabs>
-        <w:suppressAutoHyphens/>
-        <w:spacing w:before="240" w:after="120"/>
-        <w:ind w:left="886"/>
-        <w:outlineLvl w:val="3"/>
-        <w:rPr>
-          <w:rFonts w:ascii="Calibri" w:eastAsia="DejaVu Sans Condensed" w:hAnsi="Calibri" w:cs="DejaVu Sans Condensed"/>
-          <w:lang w:val="en-GB"/>
-        </w:rPr>
-      </w:pPr>
-    </w:p>
-    <w:p>
-      <w:pPr>
-        <w:pStyle w:val="PargrafodaLista"/>
-        <w:keepNext/>
-        <w:widowControl w:val="0"/>
-        <w:tabs>
-          <w:tab w:val="left" w:pos="0"/>
-        </w:tabs>
-        <w:suppressAutoHyphens/>
-        <w:spacing w:before="240" w:after="120"/>
-        <w:ind w:left="886"/>
-        <w:outlineLvl w:val="3"/>
-        <w:rPr>
-          <w:rFonts w:ascii="Calibri" w:eastAsia="DejaVu Sans Condensed" w:hAnsi="Calibri" w:cs="DejaVu Sans Condensed"/>
-          <w:lang w:val="pt-PT"/>
-        </w:rPr>
-      </w:pPr>
-      <w:r>
-        <w:rPr>
-          <w:rFonts w:ascii="Calibri" w:eastAsia="DejaVu Sans Condensed" w:hAnsi="Calibri" w:cs="DejaVu Sans Condensed"/>
-          <w:highlight w:val="yellow"/>
-          <w:lang w:val="pt-PT"/>
-        </w:rPr>
-        <w:t>Acabar de pôr as perguntas</w:t>
-      </w:r>
-      <w:bookmarkStart w:id="0" w:name="_GoBack"/>
-      <w:bookmarkEnd w:id="0"/>
-    </w:p>
-    <w:p>
-      <w:pPr>
-        <w:keepNext/>
-        <w:widowControl w:val="0"/>
-        <w:tabs>
-          <w:tab w:val="left" w:pos="0"/>
-        </w:tabs>
-        <w:suppressAutoHyphens/>
-        <w:spacing w:before="240" w:after="120"/>
-        <w:ind w:left="526"/>
-        <w:outlineLvl w:val="3"/>
-        <w:rPr>
-          <w:rFonts w:ascii="Calibri" w:eastAsia="DejaVu Sans Condensed" w:hAnsi="Calibri" w:cs="DejaVu Sans Condensed"/>
-          <w:lang w:val="pt-PT"/>
-        </w:rPr>
-      </w:pPr>
+        <w:t xml:space="preserve">   </w:t>
+      </w:r>
     </w:p>
     <w:sectPr>
       <w:pgSz w:w="11900" w:h="16840"/>
@@ -5188,7 +4423,7 @@
     <w:lsdException w:name="E-mail Signature" w:semiHidden="1" w:unhideWhenUsed="1"/>
     <w:lsdException w:name="HTML Top of Form" w:semiHidden="1" w:unhideWhenUsed="1"/>
     <w:lsdException w:name="HTML Bottom of Form" w:semiHidden="1" w:unhideWhenUsed="1"/>
-    <w:lsdException w:name="Normal (Web)" w:semiHidden="1" w:unhideWhenUsed="1"/>
+    <w:lsdException w:name="Normal (Web)" w:semiHidden="1" w:uiPriority="99" w:unhideWhenUsed="1"/>
     <w:lsdException w:name="HTML Acronym" w:semiHidden="1" w:unhideWhenUsed="1"/>
     <w:lsdException w:name="HTML Address" w:semiHidden="1" w:unhideWhenUsed="1"/>
     <w:lsdException w:name="HTML Cite" w:semiHidden="1" w:unhideWhenUsed="1"/>
@@ -5511,7 +4746,6 @@
   <w:style w:type="character" w:default="1" w:styleId="Tipodeletrapredefinidodopargrafo">
     <w:name w:val="Default Paragraph Font"/>
     <w:uiPriority w:val="1"/>
-    <w:semiHidden/>
     <w:unhideWhenUsed/>
   </w:style>
   <w:style w:type="table" w:default="1" w:styleId="Tabelanormal">
@@ -5637,6 +4871,21 @@
     <w:rPr>
       <w:i/>
       <w:iCs/>
+    </w:rPr>
+  </w:style>
+  <w:style w:type="paragraph" w:styleId="NormalWeb">
+    <w:name w:val="Normal (Web)"/>
+    <w:basedOn w:val="Normal"/>
+    <w:uiPriority w:val="99"/>
+    <w:semiHidden/>
+    <w:unhideWhenUsed/>
+    <w:rsid w:val="00825A83"/>
+    <w:pPr>
+      <w:spacing w:before="100" w:beforeAutospacing="1" w:after="100" w:afterAutospacing="1"/>
+    </w:pPr>
+    <w:rPr>
+      <w:rFonts w:ascii="Times New Roman" w:eastAsia="Times New Roman" w:hAnsi="Times New Roman"/>
+      <w:lang w:val="pt-PT" w:eastAsia="pt-PT"/>
     </w:rPr>
   </w:style>
 </w:styles>

</xml_diff>

<commit_message>
changed the doc according to the feedback
</commit_message>
<xml_diff>
--- a/CheckpointII/CII_G15.docx
+++ b/CheckpointII/CII_G15.docx
@@ -155,29 +155,43 @@
         <w:jc w:val="both"/>
         <w:rPr>
           <w:rFonts w:ascii="Calibri" w:eastAsia="DejaVu Sans Condensed" w:hAnsi="Calibri"/>
-          <w:lang w:val="en-GB"/>
+          <w:color w:val="FF0000"/>
+          <w:lang w:val="pt-PT"/>
         </w:rPr>
       </w:pPr>
       <w:r>
         <w:rPr>
           <w:rFonts w:ascii="Calibri" w:eastAsia="DejaVu Sans Condensed" w:hAnsi="Calibri"/>
-          <w:lang w:val="en-GB"/>
-        </w:rPr>
-        <w:t>The aim of our information visualization is to correlate the reading habits of EU members and some demographics indicators such</w:t>
+          <w:color w:val="FF0000"/>
+          <w:lang w:val="pt-PT"/>
+        </w:rPr>
+        <w:t>Falta pôr aqui o t</w:t>
       </w:r>
       <w:r>
         <w:rPr>
           <w:rFonts w:ascii="Calibri" w:eastAsia="DejaVu Sans Condensed" w:hAnsi="Calibri"/>
-          <w:lang w:val="en-GB"/>
-        </w:rPr>
-        <w:t xml:space="preserve"> as</w:t>
-      </w:r>
+          <w:color w:val="FF0000"/>
+          <w:lang w:val="pt-PT"/>
+        </w:rPr>
+        <w:t xml:space="preserve">amanho do </w:t>
+      </w:r>
+      <w:proofErr w:type="spellStart"/>
       <w:r>
         <w:rPr>
           <w:rFonts w:ascii="Calibri" w:eastAsia="DejaVu Sans Condensed" w:hAnsi="Calibri"/>
-          <w:lang w:val="en-GB"/>
-        </w:rPr>
-        <w:t xml:space="preserve"> average income per level of education, student performance in mathematics, science and reading. </w:t>
+          <w:color w:val="FF0000"/>
+          <w:lang w:val="pt-PT"/>
+        </w:rPr>
+        <w:t>dataset</w:t>
+      </w:r>
+      <w:proofErr w:type="spellEnd"/>
+      <w:r>
+        <w:rPr>
+          <w:rFonts w:ascii="Calibri" w:eastAsia="DejaVu Sans Condensed" w:hAnsi="Calibri"/>
+          <w:color w:val="FF0000"/>
+          <w:lang w:val="pt-PT"/>
+        </w:rPr>
+        <w:t xml:space="preserve"> inicial e também o final</w:t>
       </w:r>
     </w:p>
     <w:p>
@@ -196,6 +210,39 @@
           <w:rFonts w:ascii="Calibri" w:eastAsia="DejaVu Sans Condensed" w:hAnsi="Calibri"/>
           <w:lang w:val="en-GB"/>
         </w:rPr>
+        <w:t>The aim of our information visualization is to correlate the reading habits of EU members and some demographics indicators such</w:t>
+      </w:r>
+      <w:r>
+        <w:rPr>
+          <w:rFonts w:ascii="Calibri" w:eastAsia="DejaVu Sans Condensed" w:hAnsi="Calibri"/>
+          <w:lang w:val="en-GB"/>
+        </w:rPr>
+        <w:t xml:space="preserve"> as</w:t>
+      </w:r>
+      <w:r>
+        <w:rPr>
+          <w:rFonts w:ascii="Calibri" w:eastAsia="DejaVu Sans Condensed" w:hAnsi="Calibri"/>
+          <w:lang w:val="en-GB"/>
+        </w:rPr>
+        <w:t xml:space="preserve"> average income per level of education, student performance in mathematics, science and reading. </w:t>
+      </w:r>
+    </w:p>
+    <w:p>
+      <w:pPr>
+        <w:widowControl w:val="0"/>
+        <w:suppressAutoHyphens/>
+        <w:spacing w:after="120"/>
+        <w:jc w:val="both"/>
+        <w:rPr>
+          <w:rFonts w:ascii="Calibri" w:eastAsia="DejaVu Sans Condensed" w:hAnsi="Calibri"/>
+          <w:lang w:val="en-GB"/>
+        </w:rPr>
+      </w:pPr>
+      <w:r>
+        <w:rPr>
+          <w:rFonts w:ascii="Calibri" w:eastAsia="DejaVu Sans Condensed" w:hAnsi="Calibri"/>
+          <w:lang w:val="en-GB"/>
+        </w:rPr>
         <w:t>The datasets necessary to use in our visualization were obtained in the EUROSTAT</w:t>
       </w:r>
       <w:r>
@@ -222,16 +269,23 @@
           <w:bCs/>
           <w:sz w:val="18"/>
         </w:rPr>
-      </w:pPr>
-      <w:r>
+        <w:sectPr>
+          <w:pgSz w:w="11900" w:h="16840"/>
+          <w:pgMar w:top="568" w:right="1134" w:bottom="1134" w:left="1134" w:header="680" w:footer="709" w:gutter="0"/>
+          <w:cols w:space="708"/>
+        </w:sectPr>
+      </w:pPr>
+    </w:p>
+    <w:p>
+      <w:pPr>
+        <w:spacing w:after="0"/>
         <w:rPr>
           <w:rFonts w:ascii="Courier New" w:hAnsi="Courier New" w:cs="Courier New"/>
           <w:b/>
           <w:bCs/>
           <w:sz w:val="18"/>
         </w:rPr>
-        <w:t>Time Spen</w:t>
-      </w:r>
+      </w:pPr>
       <w:r>
         <w:rPr>
           <w:rFonts w:ascii="Courier New" w:hAnsi="Courier New" w:cs="Courier New"/>
@@ -239,16 +293,7 @@
           <w:bCs/>
           <w:sz w:val="18"/>
         </w:rPr>
-        <w:t>t</w:t>
-      </w:r>
-      <w:r>
-        <w:rPr>
-          <w:rFonts w:ascii="Courier New" w:hAnsi="Courier New" w:cs="Courier New"/>
-          <w:b/>
-          <w:bCs/>
-          <w:sz w:val="18"/>
-        </w:rPr>
-        <w:t xml:space="preserve"> Reading Books (By countries members of EU) (in the year 2010)</w:t>
+        <w:t>Household Expenditure in Books</w:t>
       </w:r>
     </w:p>
     <w:p>
@@ -266,10 +311,10 @@
           <w:sz w:val="18"/>
         </w:rPr>
         <w:drawing>
-          <wp:inline distT="0" distB="0" distL="0" distR="0" wp14:anchorId="67A1CF4C" wp14:editId="459A752B">
-            <wp:extent cx="6115050" cy="714375"/>
-            <wp:effectExtent l="0" t="0" r="0" b="9525"/>
-            <wp:docPr id="1" name="Imagem 1"/>
+          <wp:inline distT="0" distB="0" distL="0" distR="0" wp14:anchorId="5C647859" wp14:editId="1B0A95EC">
+            <wp:extent cx="2895600" cy="762792"/>
+            <wp:effectExtent l="0" t="0" r="0" b="0"/>
+            <wp:docPr id="2" name="Imagem 2"/>
             <wp:cNvGraphicFramePr>
               <a:graphicFrameLocks xmlns:a="http://schemas.openxmlformats.org/drawingml/2006/main" noChangeAspect="1"/>
             </wp:cNvGraphicFramePr>
@@ -277,36 +322,23 @@
               <a:graphicData uri="http://schemas.openxmlformats.org/drawingml/2006/picture">
                 <pic:pic xmlns:pic="http://schemas.openxmlformats.org/drawingml/2006/picture">
                   <pic:nvPicPr>
-                    <pic:cNvPr id="0" name="Picture 1"/>
-                    <pic:cNvPicPr>
-                      <a:picLocks noChangeAspect="1" noChangeArrowheads="1"/>
-                    </pic:cNvPicPr>
+                    <pic:cNvPr id="1" name=""/>
+                    <pic:cNvPicPr/>
                   </pic:nvPicPr>
                   <pic:blipFill>
-                    <a:blip r:embed="rId5">
-                      <a:extLst>
-                        <a:ext uri="{28A0092B-C50C-407E-A947-70E740481C1C}">
-                          <a14:useLocalDpi xmlns:a14="http://schemas.microsoft.com/office/drawing/2010/main" val="0"/>
-                        </a:ext>
-                      </a:extLst>
-                    </a:blip>
-                    <a:srcRect/>
+                    <a:blip r:embed="rId5"/>
                     <a:stretch>
                       <a:fillRect/>
                     </a:stretch>
                   </pic:blipFill>
-                  <pic:spPr bwMode="auto">
+                  <pic:spPr>
                     <a:xfrm>
                       <a:off x="0" y="0"/>
-                      <a:ext cx="6115050" cy="714375"/>
+                      <a:ext cx="2916042" cy="768177"/>
                     </a:xfrm>
                     <a:prstGeom prst="rect">
                       <a:avLst/>
                     </a:prstGeom>
-                    <a:noFill/>
-                    <a:ln>
-                      <a:noFill/>
-                    </a:ln>
                   </pic:spPr>
                 </pic:pic>
               </a:graphicData>
@@ -320,48 +352,31 @@
         <w:spacing w:after="0"/>
         <w:rPr>
           <w:rFonts w:ascii="Courier New" w:hAnsi="Courier New" w:cs="Courier New"/>
+          <w:b/>
+          <w:bCs/>
           <w:sz w:val="18"/>
-          <w:highlight w:val="yellow"/>
-        </w:rPr>
-      </w:pPr>
-    </w:p>
-    <w:p>
-      <w:pPr>
-        <w:spacing w:after="0"/>
+        </w:rPr>
+      </w:pPr>
+      <w:r>
         <w:rPr>
           <w:rFonts w:ascii="Courier New" w:hAnsi="Courier New" w:cs="Courier New"/>
           <w:b/>
           <w:bCs/>
           <w:sz w:val="18"/>
         </w:rPr>
-      </w:pPr>
-      <w:r>
-        <w:rPr>
-          <w:rFonts w:ascii="Courier New" w:hAnsi="Courier New" w:cs="Courier New"/>
-          <w:b/>
-          <w:bCs/>
-          <w:sz w:val="18"/>
-        </w:rPr>
-        <w:t>Book spending: Consumption expenditure for household by consumption purpose (2015-2018)</w:t>
-      </w:r>
-    </w:p>
-    <w:p>
-      <w:pPr>
-        <w:spacing w:after="0"/>
-        <w:rPr>
-          <w:rFonts w:ascii="Courier New" w:hAnsi="Courier New" w:cs="Courier New"/>
-          <w:sz w:val="18"/>
-        </w:rPr>
-      </w:pPr>
-      <w:r>
-        <w:rPr>
-          <w:noProof/>
-        </w:rPr>
         <w:drawing>
-          <wp:inline distT="0" distB="0" distL="0" distR="0" wp14:anchorId="4610E2E0" wp14:editId="10DC74F5">
-            <wp:extent cx="6116320" cy="1163320"/>
-            <wp:effectExtent l="0" t="0" r="0" b="0"/>
-            <wp:docPr id="3" name="Imagem 3"/>
+          <wp:anchor distT="0" distB="0" distL="114300" distR="114300" simplePos="0" relativeHeight="251658240" behindDoc="0" locked="0" layoutInCell="1" allowOverlap="1" wp14:anchorId="53CB7EC4" wp14:editId="33D4EE9D">
+            <wp:simplePos x="0" y="0"/>
+            <wp:positionH relativeFrom="margin">
+              <wp:align>right</wp:align>
+            </wp:positionH>
+            <wp:positionV relativeFrom="paragraph">
+              <wp:posOffset>167005</wp:posOffset>
+            </wp:positionV>
+            <wp:extent cx="2894400" cy="560458"/>
+            <wp:effectExtent l="0" t="0" r="1270" b="0"/>
+            <wp:wrapNone/>
+            <wp:docPr id="1" name="Imagem 1"/>
             <wp:cNvGraphicFramePr>
               <a:graphicFrameLocks xmlns:a="http://schemas.openxmlformats.org/drawingml/2006/main" noChangeAspect="1"/>
             </wp:cNvGraphicFramePr>
@@ -381,7 +396,189 @@
                   <pic:spPr>
                     <a:xfrm>
                       <a:off x="0" y="0"/>
-                      <a:ext cx="6116320" cy="1163320"/>
+                      <a:ext cx="2894400" cy="560458"/>
+                    </a:xfrm>
+                    <a:prstGeom prst="rect">
+                      <a:avLst/>
+                    </a:prstGeom>
+                  </pic:spPr>
+                </pic:pic>
+              </a:graphicData>
+            </a:graphic>
+            <wp14:sizeRelH relativeFrom="margin">
+              <wp14:pctWidth>0</wp14:pctWidth>
+            </wp14:sizeRelH>
+            <wp14:sizeRelV relativeFrom="margin">
+              <wp14:pctHeight>0</wp14:pctHeight>
+            </wp14:sizeRelV>
+          </wp:anchor>
+        </w:drawing>
+      </w:r>
+      <w:r>
+        <w:rPr>
+          <w:rFonts w:ascii="Courier New" w:hAnsi="Courier New" w:cs="Courier New"/>
+          <w:b/>
+          <w:bCs/>
+          <w:sz w:val="18"/>
+        </w:rPr>
+        <w:t>Early leavers from education and training</w:t>
+      </w:r>
+    </w:p>
+    <w:p>
+      <w:pPr>
+        <w:spacing w:after="0"/>
+        <w:rPr>
+          <w:rFonts w:ascii="Courier New" w:hAnsi="Courier New" w:cs="Courier New"/>
+          <w:b/>
+          <w:bCs/>
+          <w:sz w:val="18"/>
+        </w:rPr>
+        <w:sectPr>
+          <w:type w:val="continuous"/>
+          <w:pgSz w:w="11900" w:h="16840"/>
+          <w:pgMar w:top="568" w:right="1134" w:bottom="1134" w:left="1134" w:header="680" w:footer="709" w:gutter="0"/>
+          <w:cols w:num="2" w:space="708"/>
+        </w:sectPr>
+      </w:pPr>
+    </w:p>
+    <w:p>
+      <w:pPr>
+        <w:spacing w:after="0"/>
+        <w:rPr>
+          <w:rFonts w:ascii="Courier New" w:hAnsi="Courier New" w:cs="Courier New"/>
+          <w:b/>
+          <w:bCs/>
+          <w:sz w:val="18"/>
+        </w:rPr>
+      </w:pPr>
+    </w:p>
+    <w:p>
+      <w:pPr>
+        <w:spacing w:after="0"/>
+        <w:rPr>
+          <w:rFonts w:ascii="Courier New" w:hAnsi="Courier New" w:cs="Courier New"/>
+          <w:b/>
+          <w:bCs/>
+          <w:sz w:val="18"/>
+        </w:rPr>
+      </w:pPr>
+      <w:r>
+        <w:rPr>
+          <w:rFonts w:ascii="Courier New" w:hAnsi="Courier New" w:cs="Courier New"/>
+          <w:b/>
+          <w:bCs/>
+          <w:sz w:val="18"/>
+        </w:rPr>
+        <w:drawing>
+          <wp:anchor distT="0" distB="0" distL="114300" distR="114300" simplePos="0" relativeHeight="251659264" behindDoc="0" locked="0" layoutInCell="1" allowOverlap="1" wp14:anchorId="4C6194F1" wp14:editId="2D410AFF">
+            <wp:simplePos x="0" y="0"/>
+            <wp:positionH relativeFrom="column">
+              <wp:posOffset>3255010</wp:posOffset>
+            </wp:positionH>
+            <wp:positionV relativeFrom="paragraph">
+              <wp:posOffset>133350</wp:posOffset>
+            </wp:positionV>
+            <wp:extent cx="2894330" cy="641350"/>
+            <wp:effectExtent l="0" t="0" r="1270" b="6350"/>
+            <wp:wrapTopAndBottom/>
+            <wp:docPr id="4" name="Imagem 4"/>
+            <wp:cNvGraphicFramePr>
+              <a:graphicFrameLocks xmlns:a="http://schemas.openxmlformats.org/drawingml/2006/main" noChangeAspect="1"/>
+            </wp:cNvGraphicFramePr>
+            <a:graphic xmlns:a="http://schemas.openxmlformats.org/drawingml/2006/main">
+              <a:graphicData uri="http://schemas.openxmlformats.org/drawingml/2006/picture">
+                <pic:pic xmlns:pic="http://schemas.openxmlformats.org/drawingml/2006/picture">
+                  <pic:nvPicPr>
+                    <pic:cNvPr id="1" name=""/>
+                    <pic:cNvPicPr/>
+                  </pic:nvPicPr>
+                  <pic:blipFill>
+                    <a:blip r:embed="rId7"/>
+                    <a:stretch>
+                      <a:fillRect/>
+                    </a:stretch>
+                  </pic:blipFill>
+                  <pic:spPr>
+                    <a:xfrm>
+                      <a:off x="0" y="0"/>
+                      <a:ext cx="2894330" cy="641350"/>
+                    </a:xfrm>
+                    <a:prstGeom prst="rect">
+                      <a:avLst/>
+                    </a:prstGeom>
+                  </pic:spPr>
+                </pic:pic>
+              </a:graphicData>
+            </a:graphic>
+          </wp:anchor>
+        </w:drawing>
+      </w:r>
+      <w:r>
+        <w:rPr>
+          <w:rFonts w:ascii="Courier New" w:hAnsi="Courier New" w:cs="Courier New"/>
+          <w:b/>
+          <w:bCs/>
+          <w:sz w:val="18"/>
+        </w:rPr>
+        <w:t>Avg income by level of education</w:t>
+      </w:r>
+    </w:p>
+    <w:p>
+      <w:pPr>
+        <w:spacing w:after="0"/>
+        <w:rPr>
+          <w:rFonts w:ascii="Courier New" w:hAnsi="Courier New" w:cs="Courier New"/>
+          <w:b/>
+          <w:bCs/>
+          <w:sz w:val="18"/>
+        </w:rPr>
+        <w:sectPr>
+          <w:type w:val="continuous"/>
+          <w:pgSz w:w="11900" w:h="16840"/>
+          <w:pgMar w:top="568" w:right="1134" w:bottom="1134" w:left="1134" w:header="680" w:footer="709" w:gutter="0"/>
+          <w:cols w:space="708"/>
+        </w:sectPr>
+      </w:pPr>
+    </w:p>
+    <w:p>
+      <w:pPr>
+        <w:spacing w:after="0"/>
+        <w:rPr>
+          <w:rFonts w:ascii="Courier New" w:hAnsi="Courier New" w:cs="Courier New"/>
+          <w:b/>
+          <w:bCs/>
+          <w:sz w:val="18"/>
+        </w:rPr>
+      </w:pPr>
+      <w:r>
+        <w:rPr>
+          <w:lang w:val="en-GB"/>
+        </w:rPr>
+        <w:drawing>
+          <wp:inline distT="0" distB="0" distL="0" distR="0" wp14:anchorId="7A145D76" wp14:editId="46002267">
+            <wp:extent cx="2833370" cy="565150"/>
+            <wp:effectExtent l="0" t="0" r="5080" b="6350"/>
+            <wp:docPr id="5" name="Imagem 5"/>
+            <wp:cNvGraphicFramePr>
+              <a:graphicFrameLocks xmlns:a="http://schemas.openxmlformats.org/drawingml/2006/main" noChangeAspect="1"/>
+            </wp:cNvGraphicFramePr>
+            <a:graphic xmlns:a="http://schemas.openxmlformats.org/drawingml/2006/main">
+              <a:graphicData uri="http://schemas.openxmlformats.org/drawingml/2006/picture">
+                <pic:pic xmlns:pic="http://schemas.openxmlformats.org/drawingml/2006/picture">
+                  <pic:nvPicPr>
+                    <pic:cNvPr id="1" name=""/>
+                    <pic:cNvPicPr/>
+                  </pic:nvPicPr>
+                  <pic:blipFill>
+                    <a:blip r:embed="rId8"/>
+                    <a:stretch>
+                      <a:fillRect/>
+                    </a:stretch>
+                  </pic:blipFill>
+                  <pic:spPr>
+                    <a:xfrm>
+                      <a:off x="0" y="0"/>
+                      <a:ext cx="2833370" cy="565150"/>
                     </a:xfrm>
                     <a:prstGeom prst="rect">
                       <a:avLst/>
@@ -393,6 +590,290 @@
           </wp:inline>
         </w:drawing>
       </w:r>
+      <w:r>
+        <w:rPr>
+          <w:rFonts w:ascii="Courier New" w:hAnsi="Courier New" w:cs="Courier New"/>
+          <w:b/>
+          <w:bCs/>
+          <w:sz w:val="18"/>
+        </w:rPr>
+        <w:drawing>
+          <wp:inline distT="0" distB="0" distL="0" distR="0" wp14:anchorId="1A2F6FA0" wp14:editId="1FADD2E1">
+            <wp:extent cx="2894400" cy="578880"/>
+            <wp:effectExtent l="0" t="0" r="1270" b="0"/>
+            <wp:docPr id="3" name="Imagem 3"/>
+            <wp:cNvGraphicFramePr>
+              <a:graphicFrameLocks xmlns:a="http://schemas.openxmlformats.org/drawingml/2006/main" noChangeAspect="1"/>
+            </wp:cNvGraphicFramePr>
+            <a:graphic xmlns:a="http://schemas.openxmlformats.org/drawingml/2006/main">
+              <a:graphicData uri="http://schemas.openxmlformats.org/drawingml/2006/picture">
+                <pic:pic xmlns:pic="http://schemas.openxmlformats.org/drawingml/2006/picture">
+                  <pic:nvPicPr>
+                    <pic:cNvPr id="1" name=""/>
+                    <pic:cNvPicPr/>
+                  </pic:nvPicPr>
+                  <pic:blipFill>
+                    <a:blip r:embed="rId9"/>
+                    <a:stretch>
+                      <a:fillRect/>
+                    </a:stretch>
+                  </pic:blipFill>
+                  <pic:spPr>
+                    <a:xfrm>
+                      <a:off x="0" y="0"/>
+                      <a:ext cx="2894400" cy="578880"/>
+                    </a:xfrm>
+                    <a:prstGeom prst="rect">
+                      <a:avLst/>
+                    </a:prstGeom>
+                  </pic:spPr>
+                </pic:pic>
+              </a:graphicData>
+            </a:graphic>
+          </wp:inline>
+        </w:drawing>
+      </w:r>
+    </w:p>
+    <w:p>
+      <w:pPr>
+        <w:rPr>
+          <w:lang w:val="en-GB"/>
+        </w:rPr>
+      </w:pPr>
+    </w:p>
+    <w:p>
+      <w:pPr>
+        <w:rPr>
+          <w:lang w:val="en-GB"/>
+        </w:rPr>
+        <w:sectPr>
+          <w:type w:val="continuous"/>
+          <w:pgSz w:w="11900" w:h="16840"/>
+          <w:pgMar w:top="567" w:right="1134" w:bottom="1134" w:left="1134" w:header="680" w:footer="709" w:gutter="0"/>
+          <w:cols w:num="2" w:space="708"/>
+        </w:sectPr>
+      </w:pPr>
+    </w:p>
+    <w:p>
+      <w:pPr>
+        <w:spacing w:after="0"/>
+        <w:rPr>
+          <w:rFonts w:ascii="Courier New" w:hAnsi="Courier New" w:cs="Courier New"/>
+          <w:b/>
+          <w:bCs/>
+          <w:sz w:val="18"/>
+          <w:szCs w:val="18"/>
+          <w:lang w:val="en-GB"/>
+        </w:rPr>
+      </w:pPr>
+    </w:p>
+    <w:p>
+      <w:pPr>
+        <w:spacing w:after="0"/>
+        <w:rPr>
+          <w:rFonts w:ascii="Courier New" w:hAnsi="Courier New" w:cs="Courier New"/>
+          <w:b/>
+          <w:bCs/>
+          <w:sz w:val="18"/>
+          <w:szCs w:val="18"/>
+          <w:lang w:val="en-GB"/>
+        </w:rPr>
+        <w:sectPr>
+          <w:type w:val="continuous"/>
+          <w:pgSz w:w="11900" w:h="16840"/>
+          <w:pgMar w:top="568" w:right="1134" w:bottom="1134" w:left="1134" w:header="680" w:footer="709" w:gutter="0"/>
+          <w:cols w:space="708"/>
+        </w:sectPr>
+      </w:pPr>
+    </w:p>
+    <w:p>
+      <w:pPr>
+        <w:spacing w:after="0"/>
+        <w:rPr>
+          <w:rFonts w:ascii="Courier New" w:hAnsi="Courier New" w:cs="Courier New"/>
+          <w:b/>
+          <w:bCs/>
+          <w:sz w:val="18"/>
+          <w:szCs w:val="18"/>
+          <w:lang w:val="en-GB"/>
+        </w:rPr>
+      </w:pPr>
+      <w:r>
+        <w:rPr>
+          <w:rFonts w:ascii="Courier New" w:hAnsi="Courier New" w:cs="Courier New"/>
+          <w:b/>
+          <w:bCs/>
+          <w:sz w:val="18"/>
+          <w:szCs w:val="18"/>
+          <w:lang w:val="en-GB"/>
+        </w:rPr>
+        <w:t>Time Spent Reading</w:t>
+      </w:r>
+    </w:p>
+    <w:p>
+      <w:pPr>
+        <w:rPr>
+          <w:lang w:val="en-GB"/>
+        </w:rPr>
+        <w:sectPr>
+          <w:type w:val="continuous"/>
+          <w:pgSz w:w="11900" w:h="16840"/>
+          <w:pgMar w:top="568" w:right="1134" w:bottom="1134" w:left="1134" w:header="680" w:footer="709" w:gutter="0"/>
+          <w:cols w:num="2" w:space="708"/>
+        </w:sectPr>
+      </w:pPr>
+    </w:p>
+    <w:p>
+      <w:pPr>
+        <w:rPr>
+          <w:lang w:val="en-GB"/>
+        </w:rPr>
+      </w:pPr>
+      <w:r>
+        <w:rPr>
+          <w:lang w:val="en-GB"/>
+        </w:rPr>
+        <w:drawing>
+          <wp:inline distT="0" distB="0" distL="0" distR="0" wp14:anchorId="279DF8A9" wp14:editId="6E0E1257">
+            <wp:extent cx="2894400" cy="814374"/>
+            <wp:effectExtent l="0" t="0" r="1270" b="5080"/>
+            <wp:docPr id="6" name="Imagem 6"/>
+            <wp:cNvGraphicFramePr>
+              <a:graphicFrameLocks xmlns:a="http://schemas.openxmlformats.org/drawingml/2006/main" noChangeAspect="1"/>
+            </wp:cNvGraphicFramePr>
+            <a:graphic xmlns:a="http://schemas.openxmlformats.org/drawingml/2006/main">
+              <a:graphicData uri="http://schemas.openxmlformats.org/drawingml/2006/picture">
+                <pic:pic xmlns:pic="http://schemas.openxmlformats.org/drawingml/2006/picture">
+                  <pic:nvPicPr>
+                    <pic:cNvPr id="1" name=""/>
+                    <pic:cNvPicPr/>
+                  </pic:nvPicPr>
+                  <pic:blipFill>
+                    <a:blip r:embed="rId10"/>
+                    <a:stretch>
+                      <a:fillRect/>
+                    </a:stretch>
+                  </pic:blipFill>
+                  <pic:spPr>
+                    <a:xfrm>
+                      <a:off x="0" y="0"/>
+                      <a:ext cx="2894400" cy="814374"/>
+                    </a:xfrm>
+                    <a:prstGeom prst="rect">
+                      <a:avLst/>
+                    </a:prstGeom>
+                  </pic:spPr>
+                </pic:pic>
+              </a:graphicData>
+            </a:graphic>
+          </wp:inline>
+        </w:drawing>
+      </w:r>
+    </w:p>
+    <w:p>
+      <w:pPr>
+        <w:spacing w:after="0"/>
+        <w:rPr>
+          <w:lang w:val="en-GB"/>
+        </w:rPr>
+      </w:pPr>
+    </w:p>
+    <w:p>
+      <w:pPr>
+        <w:spacing w:after="0"/>
+        <w:rPr>
+          <w:lang w:val="en-GB"/>
+        </w:rPr>
+      </w:pPr>
+      <w:r>
+        <w:rPr>
+          <w:rFonts w:ascii="Courier New" w:hAnsi="Courier New" w:cs="Courier New"/>
+          <w:b/>
+          <w:bCs/>
+          <w:sz w:val="18"/>
+          <w:szCs w:val="18"/>
+          <w:lang w:val="en-GB"/>
+        </w:rPr>
+        <w:t>Participation Rate in Education</w:t>
+      </w:r>
+    </w:p>
+    <w:p>
+      <w:pPr>
+        <w:rPr>
+          <w:rFonts w:ascii="Courier New" w:hAnsi="Courier New" w:cs="Courier New"/>
+          <w:b/>
+          <w:bCs/>
+          <w:sz w:val="18"/>
+          <w:szCs w:val="18"/>
+          <w:lang w:val="en-GB"/>
+        </w:rPr>
+      </w:pPr>
+      <w:r>
+        <w:rPr>
+          <w:rFonts w:ascii="Courier New" w:hAnsi="Courier New" w:cs="Courier New"/>
+          <w:b/>
+          <w:bCs/>
+          <w:sz w:val="18"/>
+          <w:szCs w:val="18"/>
+          <w:lang w:val="en-GB"/>
+        </w:rPr>
+        <w:drawing>
+          <wp:inline distT="0" distB="0" distL="0" distR="0" wp14:anchorId="2DCC2864" wp14:editId="1B6C7276">
+            <wp:extent cx="2894400" cy="886724"/>
+            <wp:effectExtent l="0" t="0" r="1270" b="8890"/>
+            <wp:docPr id="7" name="Imagem 7"/>
+            <wp:cNvGraphicFramePr>
+              <a:graphicFrameLocks xmlns:a="http://schemas.openxmlformats.org/drawingml/2006/main" noChangeAspect="1"/>
+            </wp:cNvGraphicFramePr>
+            <a:graphic xmlns:a="http://schemas.openxmlformats.org/drawingml/2006/main">
+              <a:graphicData uri="http://schemas.openxmlformats.org/drawingml/2006/picture">
+                <pic:pic xmlns:pic="http://schemas.openxmlformats.org/drawingml/2006/picture">
+                  <pic:nvPicPr>
+                    <pic:cNvPr id="1" name=""/>
+                    <pic:cNvPicPr/>
+                  </pic:nvPicPr>
+                  <pic:blipFill>
+                    <a:blip r:embed="rId11"/>
+                    <a:stretch>
+                      <a:fillRect/>
+                    </a:stretch>
+                  </pic:blipFill>
+                  <pic:spPr>
+                    <a:xfrm>
+                      <a:off x="0" y="0"/>
+                      <a:ext cx="2894400" cy="886724"/>
+                    </a:xfrm>
+                    <a:prstGeom prst="rect">
+                      <a:avLst/>
+                    </a:prstGeom>
+                  </pic:spPr>
+                </pic:pic>
+              </a:graphicData>
+            </a:graphic>
+          </wp:inline>
+        </w:drawing>
+      </w:r>
+    </w:p>
+    <w:p>
+      <w:pPr>
+        <w:keepNext/>
+        <w:widowControl w:val="0"/>
+        <w:suppressAutoHyphens/>
+        <w:spacing w:before="240" w:after="120"/>
+        <w:outlineLvl w:val="3"/>
+        <w:rPr>
+          <w:rFonts w:ascii="Calibri" w:eastAsia="DejaVu Sans Condensed" w:hAnsi="Calibri" w:cs="DejaVu Sans Condensed"/>
+          <w:b/>
+          <w:bCs/>
+          <w:lang w:val="en-GB"/>
+        </w:rPr>
+        <w:sectPr>
+          <w:type w:val="continuous"/>
+          <w:pgSz w:w="11900" w:h="16840"/>
+          <w:pgMar w:top="568" w:right="1134" w:bottom="1134" w:left="1134" w:header="680" w:footer="709" w:gutter="0"/>
+          <w:cols w:num="2" w:space="708"/>
+        </w:sectPr>
+      </w:pPr>
     </w:p>
     <w:p>
       <w:pPr>
@@ -446,7 +927,7 @@
       <w:tblPr>
         <w:tblStyle w:val="TabelacomGrelha"/>
         <w:tblW w:w="11066" w:type="dxa"/>
-        <w:tblInd w:w="-459" w:type="dxa"/>
+        <w:jc w:val="center"/>
         <w:tblLook w:val="04A0" w:firstRow="1" w:lastRow="0" w:firstColumn="1" w:lastColumn="0" w:noHBand="0" w:noVBand="1"/>
       </w:tblPr>
       <w:tblGrid>
@@ -458,6 +939,7 @@
       <w:tr>
         <w:trPr>
           <w:trHeight w:val="260"/>
+          <w:jc w:val="center"/>
         </w:trPr>
         <w:tc>
           <w:tcPr>
@@ -581,6 +1063,7 @@
       <w:tr>
         <w:trPr>
           <w:trHeight w:val="260"/>
+          <w:jc w:val="center"/>
         </w:trPr>
         <w:tc>
           <w:tcPr>
@@ -698,6 +1181,7 @@
       <w:tr>
         <w:trPr>
           <w:trHeight w:val="270"/>
+          <w:jc w:val="center"/>
         </w:trPr>
         <w:tc>
           <w:tcPr>
@@ -842,6 +1326,7 @@
       <w:tr>
         <w:trPr>
           <w:trHeight w:val="260"/>
+          <w:jc w:val="center"/>
         </w:trPr>
         <w:tc>
           <w:tcPr>
@@ -959,6 +1444,7 @@
       <w:tr>
         <w:trPr>
           <w:trHeight w:val="260"/>
+          <w:jc w:val="center"/>
         </w:trPr>
         <w:tc>
           <w:tcPr>
@@ -1063,87 +1549,17 @@
                 <w:lang w:val="en-GB"/>
               </w:rPr>
             </w:pPr>
+            <w:r>
+              <w:rPr>
+                <w:rFonts w:ascii="Calibri" w:eastAsia="DejaVu Sans Condensed" w:hAnsi="Calibri"/>
+                <w:lang w:val="en-GB"/>
+              </w:rPr>
+              <w:t>(4)</w:t>
+            </w:r>
           </w:p>
         </w:tc>
       </w:tr>
     </w:tbl>
-    <w:p>
-      <w:pPr>
-        <w:pStyle w:val="PargrafodaLista"/>
-        <w:rPr>
-          <w:lang w:val="en-GB"/>
-        </w:rPr>
-      </w:pPr>
-    </w:p>
-    <w:p>
-      <w:pPr>
-        <w:pStyle w:val="PargrafodaLista"/>
-        <w:numPr>
-          <w:ilvl w:val="0"/>
-          <w:numId w:val="11"/>
-        </w:numPr>
-        <w:jc w:val="both"/>
-        <w:rPr>
-          <w:rFonts w:asciiTheme="majorHAnsi" w:hAnsiTheme="majorHAnsi" w:cstheme="majorHAnsi"/>
-          <w:lang w:val="en-GB"/>
-        </w:rPr>
-      </w:pPr>
-      <w:r>
-        <w:rPr>
-          <w:rFonts w:ascii="Calibri" w:eastAsia="DejaVu Sans Condensed" w:hAnsi="Calibri"/>
-          <w:lang w:val="en-GB"/>
-        </w:rPr>
-        <w:t>The only selected attributes were the country and value, since for our questions these are the only ones we need. Although we had interest in the attributes sex and age, these were not discriminated in the dataset, there was only a value which was “TOTAL”.</w:t>
-      </w:r>
-    </w:p>
-    <w:p>
-      <w:pPr>
-        <w:pStyle w:val="PargrafodaLista"/>
-        <w:numPr>
-          <w:ilvl w:val="0"/>
-          <w:numId w:val="11"/>
-        </w:numPr>
-        <w:rPr>
-          <w:rFonts w:asciiTheme="majorHAnsi" w:hAnsiTheme="majorHAnsi" w:cstheme="majorHAnsi"/>
-          <w:lang w:val="en-GB"/>
-        </w:rPr>
-      </w:pPr>
-      <w:r>
-        <w:rPr>
-          <w:rFonts w:ascii="Calibri" w:eastAsia="DejaVu Sans Condensed" w:hAnsi="Calibri"/>
-          <w:color w:val="FF0000"/>
-          <w:lang w:val="en-GB"/>
-        </w:rPr>
-        <w:t>See the questions related to the dataset</w:t>
-      </w:r>
-    </w:p>
-    <w:p>
-      <w:pPr>
-        <w:pStyle w:val="PargrafodaLista"/>
-        <w:numPr>
-          <w:ilvl w:val="0"/>
-          <w:numId w:val="11"/>
-        </w:numPr>
-        <w:rPr>
-          <w:rFonts w:asciiTheme="majorHAnsi" w:hAnsiTheme="majorHAnsi" w:cstheme="majorHAnsi"/>
-          <w:lang w:val="en-GB"/>
-        </w:rPr>
-      </w:pPr>
-      <w:r>
-        <w:rPr>
-          <w:rFonts w:asciiTheme="majorHAnsi" w:hAnsiTheme="majorHAnsi" w:cstheme="majorHAnsi"/>
-          <w:lang w:val="en-GB"/>
-        </w:rPr>
-        <w:t>This dataset is going to be related with the first one, and answer to our question of “</w:t>
-      </w:r>
-      <w:r>
-        <w:rPr>
-          <w:rFonts w:ascii="Calibri" w:eastAsia="DejaVu Sans Condensed" w:hAnsi="Calibri"/>
-          <w:lang w:val="en-GB"/>
-        </w:rPr>
-        <w:t>Given a country’s reading habits, what is the rate of dropout?”, for this reason, the only selected values consist in the year (2009-2018), sex (totals, male and female), value (percentage) and country.</w:t>
-      </w:r>
-    </w:p>
     <w:p>
       <w:pPr>
         <w:ind w:left="360"/>
@@ -1199,7 +1615,7 @@
       <w:tblPr>
         <w:tblStyle w:val="TabelacomGrelha"/>
         <w:tblW w:w="9347" w:type="dxa"/>
-        <w:tblInd w:w="-318" w:type="dxa"/>
+        <w:jc w:val="center"/>
         <w:tblLook w:val="04A0" w:firstRow="1" w:lastRow="0" w:firstColumn="1" w:lastColumn="0" w:noHBand="0" w:noVBand="1"/>
       </w:tblPr>
       <w:tblGrid>
@@ -1210,6 +1626,7 @@
       <w:tr>
         <w:trPr>
           <w:trHeight w:val="196"/>
+          <w:jc w:val="center"/>
         </w:trPr>
         <w:tc>
           <w:tcPr>
@@ -1243,6 +1660,7 @@
                 <w:rFonts w:ascii="Calibri" w:eastAsia="DejaVu Sans Condensed" w:hAnsi="Calibri"/>
                 <w:b/>
                 <w:bCs/>
+                <w:highlight w:val="yellow"/>
                 <w:lang w:val="en-GB"/>
               </w:rPr>
             </w:pPr>
@@ -1251,6 +1669,7 @@
                 <w:rFonts w:ascii="Calibri" w:eastAsia="DejaVu Sans Condensed" w:hAnsi="Calibri"/>
                 <w:b/>
                 <w:bCs/>
+                <w:highlight w:val="yellow"/>
                 <w:lang w:val="en-GB"/>
               </w:rPr>
               <w:t xml:space="preserve">Attribute </w:t>
@@ -1271,6 +1690,7 @@
                 <w:rFonts w:ascii="Calibri" w:eastAsia="DejaVu Sans Condensed" w:hAnsi="Calibri"/>
                 <w:b/>
                 <w:bCs/>
+                <w:highlight w:val="yellow"/>
                 <w:lang w:val="en-GB"/>
               </w:rPr>
             </w:pPr>
@@ -1279,6 +1699,7 @@
                 <w:rFonts w:ascii="Calibri" w:eastAsia="DejaVu Sans Condensed" w:hAnsi="Calibri"/>
                 <w:b/>
                 <w:bCs/>
+                <w:highlight w:val="yellow"/>
                 <w:lang w:val="en-GB"/>
               </w:rPr>
               <w:t>Semantics</w:t>
@@ -1289,6 +1710,7 @@
       <w:tr>
         <w:trPr>
           <w:trHeight w:val="202"/>
+          <w:jc w:val="center"/>
         </w:trPr>
         <w:tc>
           <w:tcPr>
@@ -1302,16 +1724,62 @@
               <w:jc w:val="both"/>
               <w:rPr>
                 <w:rFonts w:ascii="Calibri" w:eastAsia="DejaVu Sans Condensed" w:hAnsi="Calibri"/>
-                <w:lang w:val="en-GB"/>
+                <w:color w:val="FF0000"/>
+                <w:highlight w:val="yellow"/>
+                <w:lang w:val="pt-PT"/>
               </w:rPr>
             </w:pPr>
             <w:r>
               <w:rPr>
                 <w:rFonts w:ascii="Calibri" w:eastAsia="DejaVu Sans Condensed" w:hAnsi="Calibri"/>
-                <w:lang w:val="en-GB"/>
-              </w:rPr>
-              <w:t>“Value”</w:t>
+                <w:highlight w:val="yellow"/>
+                <w:lang w:val="pt-PT"/>
+              </w:rPr>
+              <w:t>“</w:t>
             </w:r>
+            <w:proofErr w:type="spellStart"/>
+            <w:r>
+              <w:rPr>
+                <w:rFonts w:ascii="Calibri" w:eastAsia="DejaVu Sans Condensed" w:hAnsi="Calibri"/>
+                <w:highlight w:val="yellow"/>
+                <w:lang w:val="pt-PT"/>
+              </w:rPr>
+              <w:t>Value</w:t>
+            </w:r>
+            <w:proofErr w:type="spellEnd"/>
+            <w:r>
+              <w:rPr>
+                <w:rFonts w:ascii="Calibri" w:eastAsia="DejaVu Sans Condensed" w:hAnsi="Calibri"/>
+                <w:highlight w:val="yellow"/>
+                <w:lang w:val="pt-PT"/>
+              </w:rPr>
+              <w:t>”</w:t>
+            </w:r>
+            <w:r>
+              <w:rPr>
+                <w:rFonts w:ascii="Calibri" w:eastAsia="DejaVu Sans Condensed" w:hAnsi="Calibri"/>
+                <w:highlight w:val="yellow"/>
+                <w:lang w:val="pt-PT"/>
+              </w:rPr>
+              <w:t xml:space="preserve"> </w:t>
+            </w:r>
+            <w:r>
+              <w:rPr>
+                <w:rFonts w:ascii="Calibri" w:eastAsia="DejaVu Sans Condensed" w:hAnsi="Calibri"/>
+                <w:lang w:val="pt-PT"/>
+              </w:rPr>
+              <w:t xml:space="preserve">– </w:t>
+            </w:r>
+            <w:r>
+              <w:rPr>
+                <w:rFonts w:ascii="Calibri" w:eastAsia="DejaVu Sans Condensed" w:hAnsi="Calibri"/>
+                <w:color w:val="FF0000"/>
+                <w:lang w:val="pt-PT"/>
+              </w:rPr>
+              <w:t>isto tem de ser discriminado, foi o que o professor avisou na aula</w:t>
+            </w:r>
+            <w:bookmarkStart w:id="0" w:name="_GoBack"/>
+            <w:bookmarkEnd w:id="0"/>
           </w:p>
         </w:tc>
         <w:tc>
@@ -1326,12 +1794,14 @@
               <w:jc w:val="both"/>
               <w:rPr>
                 <w:rFonts w:ascii="Calibri" w:eastAsia="DejaVu Sans Condensed" w:hAnsi="Calibri"/>
+                <w:highlight w:val="yellow"/>
                 <w:lang w:val="en-GB"/>
               </w:rPr>
             </w:pPr>
             <w:r>
               <w:rPr>
                 <w:rFonts w:ascii="Calibri" w:eastAsia="DejaVu Sans Condensed" w:hAnsi="Calibri"/>
+                <w:highlight w:val="yellow"/>
                 <w:lang w:val="en-GB"/>
               </w:rPr>
               <w:t>Quantitative</w:t>
@@ -1357,16 +1827,10 @@
             <w:r>
               <w:rPr>
                 <w:rFonts w:ascii="Calibri" w:eastAsia="DejaVu Sans Condensed" w:hAnsi="Calibri"/>
-                <w:lang w:val="en-GB"/>
-              </w:rPr>
-              <w:t>Percentage, time</w:t>
-            </w:r>
-            <w:r>
-              <w:rPr>
-                <w:rFonts w:ascii="Calibri" w:eastAsia="DejaVu Sans Condensed" w:hAnsi="Calibri"/>
-                <w:lang w:val="en-GB"/>
-              </w:rPr>
-              <w:t>, Salary</w:t>
+                <w:highlight w:val="yellow"/>
+                <w:lang w:val="en-GB"/>
+              </w:rPr>
+              <w:t>Percentage, time, Salary</w:t>
             </w:r>
           </w:p>
         </w:tc>
@@ -1374,6 +1838,7 @@
       <w:tr>
         <w:trPr>
           <w:trHeight w:val="196"/>
+          <w:jc w:val="center"/>
         </w:trPr>
         <w:tc>
           <w:tcPr>
@@ -1387,12 +1852,14 @@
               <w:jc w:val="both"/>
               <w:rPr>
                 <w:rFonts w:ascii="Calibri" w:eastAsia="DejaVu Sans Condensed" w:hAnsi="Calibri"/>
+                <w:highlight w:val="yellow"/>
                 <w:lang w:val="en-GB"/>
               </w:rPr>
             </w:pPr>
             <w:r>
               <w:rPr>
                 <w:rFonts w:ascii="Calibri" w:eastAsia="DejaVu Sans Condensed" w:hAnsi="Calibri"/>
+                <w:highlight w:val="yellow"/>
                 <w:lang w:val="en-GB"/>
               </w:rPr>
               <w:t>“</w:t>
@@ -1400,6 +1867,7 @@
             <w:r>
               <w:rPr>
                 <w:rFonts w:ascii="Calibri" w:eastAsia="DejaVu Sans Condensed" w:hAnsi="Calibri"/>
+                <w:highlight w:val="yellow"/>
                 <w:lang w:val="en-GB"/>
               </w:rPr>
               <w:t>Year</w:t>
@@ -1407,6 +1875,7 @@
             <w:r>
               <w:rPr>
                 <w:rFonts w:ascii="Calibri" w:eastAsia="DejaVu Sans Condensed" w:hAnsi="Calibri"/>
+                <w:highlight w:val="yellow"/>
                 <w:lang w:val="en-GB"/>
               </w:rPr>
               <w:t>”</w:t>
@@ -1432,6 +1901,7 @@
             <w:r>
               <w:rPr>
                 <w:rFonts w:ascii="Calibri" w:eastAsia="DejaVu Sans Condensed" w:hAnsi="Calibri"/>
+                <w:highlight w:val="yellow"/>
                 <w:lang w:val="en-GB"/>
               </w:rPr>
               <w:t>Quantitative</w:t>
@@ -1456,16 +1926,10 @@
             <w:r>
               <w:rPr>
                 <w:rFonts w:ascii="Calibri" w:eastAsia="DejaVu Sans Condensed" w:hAnsi="Calibri"/>
-                <w:lang w:val="en-GB"/>
-              </w:rPr>
-              <w:t>Stand for evaluate the evolution</w:t>
-            </w:r>
-            <w:r>
-              <w:rPr>
-                <w:rFonts w:ascii="Calibri" w:eastAsia="DejaVu Sans Condensed" w:hAnsi="Calibri"/>
-                <w:lang w:val="en-GB"/>
-              </w:rPr>
-              <w:t xml:space="preserve"> of data over time </w:t>
+                <w:highlight w:val="yellow"/>
+                <w:lang w:val="en-GB"/>
+              </w:rPr>
+              <w:t xml:space="preserve">Stand for evaluate the evolution of data over time </w:t>
             </w:r>
           </w:p>
         </w:tc>
@@ -1473,6 +1937,7 @@
       <w:tr>
         <w:trPr>
           <w:trHeight w:val="196"/>
+          <w:jc w:val="center"/>
         </w:trPr>
         <w:tc>
           <w:tcPr>
@@ -1486,12 +1951,14 @@
               <w:jc w:val="both"/>
               <w:rPr>
                 <w:rFonts w:ascii="Calibri" w:eastAsia="DejaVu Sans Condensed" w:hAnsi="Calibri"/>
+                <w:highlight w:val="yellow"/>
                 <w:lang w:val="en-GB"/>
               </w:rPr>
             </w:pPr>
             <w:r>
               <w:rPr>
                 <w:rFonts w:ascii="Calibri" w:eastAsia="DejaVu Sans Condensed" w:hAnsi="Calibri"/>
+                <w:highlight w:val="yellow"/>
                 <w:lang w:val="en-GB"/>
               </w:rPr>
               <w:t>“</w:t>
@@ -1499,6 +1966,7 @@
             <w:r>
               <w:rPr>
                 <w:rFonts w:ascii="Calibri" w:eastAsia="DejaVu Sans Condensed" w:hAnsi="Calibri"/>
+                <w:highlight w:val="yellow"/>
                 <w:lang w:val="en-GB"/>
               </w:rPr>
               <w:t>Country</w:t>
@@ -1506,6 +1974,7 @@
             <w:r>
               <w:rPr>
                 <w:rFonts w:ascii="Calibri" w:eastAsia="DejaVu Sans Condensed" w:hAnsi="Calibri"/>
+                <w:highlight w:val="yellow"/>
                 <w:lang w:val="en-GB"/>
               </w:rPr>
               <w:t>”</w:t>
@@ -1524,12 +1993,14 @@
               <w:jc w:val="both"/>
               <w:rPr>
                 <w:rFonts w:ascii="Calibri" w:eastAsia="DejaVu Sans Condensed" w:hAnsi="Calibri"/>
+                <w:highlight w:val="yellow"/>
                 <w:lang w:val="en-GB"/>
               </w:rPr>
             </w:pPr>
             <w:r>
               <w:rPr>
                 <w:rFonts w:ascii="Calibri" w:eastAsia="DejaVu Sans Condensed" w:hAnsi="Calibri"/>
+                <w:highlight w:val="yellow"/>
                 <w:lang w:val="en-GB"/>
               </w:rPr>
               <w:t>Nominal</w:t>
@@ -1548,6 +2019,7 @@
               <w:jc w:val="both"/>
               <w:rPr>
                 <w:rFonts w:ascii="Calibri" w:eastAsia="DejaVu Sans Condensed" w:hAnsi="Calibri"/>
+                <w:highlight w:val="yellow"/>
                 <w:lang w:val="en-GB"/>
               </w:rPr>
             </w:pPr>
@@ -1557,6 +2029,7 @@
       <w:tr>
         <w:trPr>
           <w:trHeight w:val="196"/>
+          <w:jc w:val="center"/>
         </w:trPr>
         <w:tc>
           <w:tcPr>
@@ -1570,12 +2043,14 @@
               <w:jc w:val="both"/>
               <w:rPr>
                 <w:rFonts w:ascii="Calibri" w:eastAsia="DejaVu Sans Condensed" w:hAnsi="Calibri"/>
+                <w:highlight w:val="yellow"/>
                 <w:lang w:val="en-GB"/>
               </w:rPr>
             </w:pPr>
             <w:r>
               <w:rPr>
                 <w:rFonts w:ascii="Calibri" w:eastAsia="DejaVu Sans Condensed" w:hAnsi="Calibri"/>
+                <w:highlight w:val="yellow"/>
                 <w:lang w:val="en-GB"/>
               </w:rPr>
               <w:t>“Sex”</w:t>
@@ -1594,12 +2069,14 @@
               <w:jc w:val="both"/>
               <w:rPr>
                 <w:rFonts w:ascii="Calibri" w:eastAsia="DejaVu Sans Condensed" w:hAnsi="Calibri"/>
+                <w:highlight w:val="yellow"/>
                 <w:lang w:val="en-GB"/>
               </w:rPr>
             </w:pPr>
             <w:r>
               <w:rPr>
                 <w:rFonts w:ascii="Calibri" w:eastAsia="DejaVu Sans Condensed" w:hAnsi="Calibri"/>
+                <w:highlight w:val="yellow"/>
                 <w:lang w:val="en-GB"/>
               </w:rPr>
               <w:t>Nominal</w:t>
@@ -1618,12 +2095,14 @@
               <w:jc w:val="both"/>
               <w:rPr>
                 <w:rFonts w:ascii="Calibri" w:eastAsia="DejaVu Sans Condensed" w:hAnsi="Calibri"/>
+                <w:highlight w:val="yellow"/>
                 <w:lang w:val="en-GB"/>
               </w:rPr>
             </w:pPr>
             <w:r>
               <w:rPr>
                 <w:rFonts w:ascii="Calibri" w:eastAsia="DejaVu Sans Condensed" w:hAnsi="Calibri"/>
+                <w:highlight w:val="yellow"/>
                 <w:lang w:val="en-GB"/>
               </w:rPr>
               <w:t>All, Males, Females</w:t>
@@ -1696,21 +2175,85 @@
     </w:p>
     <w:p>
       <w:pPr>
-        <w:keepNext/>
-        <w:widowControl w:val="0"/>
-        <w:numPr>
-          <w:ilvl w:val="3"/>
-          <w:numId w:val="1"/>
-        </w:numPr>
-        <w:tabs>
-          <w:tab w:val="left" w:pos="0"/>
-        </w:tabs>
-        <w:suppressAutoHyphens/>
-        <w:spacing w:before="240" w:after="120"/>
-        <w:jc w:val="both"/>
-        <w:outlineLvl w:val="3"/>
-        <w:rPr>
-          <w:rFonts w:ascii="Calibri" w:eastAsia="DejaVu Sans Condensed" w:hAnsi="Calibri" w:cs="DejaVu Sans Condensed"/>
+        <w:rPr>
+          <w:rFonts w:asciiTheme="majorHAnsi" w:hAnsiTheme="majorHAnsi" w:cstheme="majorHAnsi"/>
+          <w:color w:val="FF0000"/>
+          <w:lang w:val="pt-PT"/>
+        </w:rPr>
+      </w:pPr>
+      <w:r>
+        <w:rPr>
+          <w:rFonts w:asciiTheme="majorHAnsi" w:hAnsiTheme="majorHAnsi" w:cstheme="majorHAnsi"/>
+          <w:color w:val="FF0000"/>
+          <w:lang w:val="pt-PT"/>
+        </w:rPr>
+        <w:t>Devemos mudar aqui e p</w:t>
+      </w:r>
+      <w:r>
+        <w:rPr>
+          <w:rFonts w:asciiTheme="majorHAnsi" w:hAnsiTheme="majorHAnsi" w:cstheme="majorHAnsi"/>
+          <w:color w:val="FF0000"/>
+          <w:lang w:val="pt-PT"/>
+        </w:rPr>
+        <w:t xml:space="preserve">ôr os passos mesmo? </w:t>
+      </w:r>
+      <w:r>
+        <w:rPr>
+          <w:rFonts w:asciiTheme="majorHAnsi" w:hAnsiTheme="majorHAnsi" w:cstheme="majorHAnsi"/>
+          <w:color w:val="FF0000"/>
+          <w:lang w:val="pt-PT"/>
+        </w:rPr>
+        <w:t xml:space="preserve">Como no </w:t>
+      </w:r>
+      <w:proofErr w:type="spellStart"/>
+      <w:r>
+        <w:rPr>
+          <w:rFonts w:asciiTheme="majorHAnsi" w:hAnsiTheme="majorHAnsi" w:cstheme="majorHAnsi"/>
+          <w:color w:val="FF0000"/>
+          <w:lang w:val="pt-PT"/>
+        </w:rPr>
+        <w:t>power</w:t>
+      </w:r>
+      <w:proofErr w:type="spellEnd"/>
+      <w:r>
+        <w:rPr>
+          <w:rFonts w:asciiTheme="majorHAnsi" w:hAnsiTheme="majorHAnsi" w:cstheme="majorHAnsi"/>
+          <w:color w:val="FF0000"/>
+          <w:lang w:val="pt-PT"/>
+        </w:rPr>
+        <w:t xml:space="preserve"> </w:t>
+      </w:r>
+      <w:proofErr w:type="spellStart"/>
+      <w:r>
+        <w:rPr>
+          <w:rFonts w:asciiTheme="majorHAnsi" w:hAnsiTheme="majorHAnsi" w:cstheme="majorHAnsi"/>
+          <w:color w:val="FF0000"/>
+          <w:lang w:val="pt-PT"/>
+        </w:rPr>
+        <w:t>point</w:t>
+      </w:r>
+      <w:proofErr w:type="spellEnd"/>
+      <w:r>
+        <w:rPr>
+          <w:rFonts w:asciiTheme="majorHAnsi" w:hAnsiTheme="majorHAnsi" w:cstheme="majorHAnsi"/>
+          <w:color w:val="FF0000"/>
+          <w:lang w:val="pt-PT"/>
+        </w:rPr>
+        <w:t xml:space="preserve"> mais</w:t>
+      </w:r>
+      <w:r>
+        <w:rPr>
+          <w:rFonts w:asciiTheme="majorHAnsi" w:hAnsiTheme="majorHAnsi" w:cstheme="majorHAnsi"/>
+          <w:color w:val="FF0000"/>
+          <w:lang w:val="pt-PT"/>
+        </w:rPr>
+        <w:t xml:space="preserve"> ou menos?</w:t>
+      </w:r>
+    </w:p>
+    <w:p>
+      <w:pPr>
+        <w:rPr>
+          <w:rFonts w:asciiTheme="majorHAnsi" w:hAnsiTheme="majorHAnsi" w:cstheme="majorHAnsi"/>
           <w:b/>
           <w:bCs/>
           <w:lang w:val="en-GB"/>
@@ -1718,56 +2261,56 @@
       </w:pPr>
       <w:r>
         <w:rPr>
-          <w:rFonts w:ascii="Calibri" w:eastAsia="DejaVu Sans Condensed" w:hAnsi="Calibri" w:cs="DejaVu Sans Condensed"/>
+          <w:rFonts w:asciiTheme="majorHAnsi" w:hAnsiTheme="majorHAnsi" w:cstheme="majorHAnsi"/>
           <w:lang w:val="en-GB"/>
         </w:rPr>
         <w:t>To</w:t>
       </w:r>
       <w:r>
         <w:rPr>
-          <w:rFonts w:ascii="Calibri" w:eastAsia="DejaVu Sans Condensed" w:hAnsi="Calibri" w:cs="DejaVu Sans Condensed"/>
+          <w:rFonts w:asciiTheme="majorHAnsi" w:hAnsiTheme="majorHAnsi" w:cstheme="majorHAnsi"/>
           <w:lang w:val="en-GB"/>
         </w:rPr>
         <w:t xml:space="preserve"> ensure the quality of the data needed</w:t>
       </w:r>
       <w:r>
         <w:rPr>
-          <w:rFonts w:ascii="Calibri" w:eastAsia="DejaVu Sans Condensed" w:hAnsi="Calibri" w:cs="DejaVu Sans Condensed"/>
+          <w:rFonts w:asciiTheme="majorHAnsi" w:hAnsiTheme="majorHAnsi" w:cstheme="majorHAnsi"/>
           <w:lang w:val="en-GB"/>
         </w:rPr>
         <w:t xml:space="preserve"> </w:t>
       </w:r>
       <w:r>
         <w:rPr>
-          <w:rFonts w:ascii="Calibri" w:eastAsia="DejaVu Sans Condensed" w:hAnsi="Calibri" w:cs="DejaVu Sans Condensed"/>
+          <w:rFonts w:asciiTheme="majorHAnsi" w:hAnsiTheme="majorHAnsi" w:cstheme="majorHAnsi"/>
           <w:lang w:val="en-GB"/>
         </w:rPr>
         <w:t>to answer</w:t>
       </w:r>
       <w:r>
         <w:rPr>
-          <w:rFonts w:ascii="Calibri" w:eastAsia="DejaVu Sans Condensed" w:hAnsi="Calibri" w:cs="DejaVu Sans Condensed"/>
+          <w:rFonts w:asciiTheme="majorHAnsi" w:hAnsiTheme="majorHAnsi" w:cstheme="majorHAnsi"/>
           <w:lang w:val="en-GB"/>
         </w:rPr>
         <w:t xml:space="preserve"> raised questions</w:t>
       </w:r>
       <w:r>
         <w:rPr>
-          <w:rFonts w:ascii="Calibri" w:eastAsia="DejaVu Sans Condensed" w:hAnsi="Calibri" w:cs="DejaVu Sans Condensed"/>
+          <w:rFonts w:asciiTheme="majorHAnsi" w:hAnsiTheme="majorHAnsi" w:cstheme="majorHAnsi"/>
           <w:lang w:val="en-GB"/>
         </w:rPr>
         <w:t>, it is necessary to attend a process of cleaning and structure them. Most of data acquired for it were in csv format, in order to clean, eliminate unnecessary attributes, and to keep the coherency of the data</w:t>
       </w:r>
       <w:r>
         <w:rPr>
-          <w:rFonts w:ascii="Calibri" w:eastAsia="DejaVu Sans Condensed" w:hAnsi="Calibri" w:cs="DejaVu Sans Condensed"/>
+          <w:rFonts w:asciiTheme="majorHAnsi" w:hAnsiTheme="majorHAnsi" w:cstheme="majorHAnsi"/>
           <w:lang w:val="en-GB"/>
         </w:rPr>
         <w:t xml:space="preserve">, </w:t>
       </w:r>
       <w:r>
         <w:rPr>
-          <w:rFonts w:ascii="Calibri" w:eastAsia="DejaVu Sans Condensed" w:hAnsi="Calibri" w:cs="DejaVu Sans Condensed"/>
+          <w:rFonts w:asciiTheme="majorHAnsi" w:hAnsiTheme="majorHAnsi" w:cstheme="majorHAnsi"/>
           <w:lang w:val="en-GB"/>
         </w:rPr>
         <w:t xml:space="preserve">we use Pentaho Data Integration as the main tool. </w:t>
@@ -1775,21 +2318,8 @@
     </w:p>
     <w:p>
       <w:pPr>
-        <w:keepNext/>
-        <w:widowControl w:val="0"/>
-        <w:numPr>
-          <w:ilvl w:val="3"/>
-          <w:numId w:val="1"/>
-        </w:numPr>
-        <w:tabs>
-          <w:tab w:val="left" w:pos="0"/>
-        </w:tabs>
-        <w:suppressAutoHyphens/>
-        <w:spacing w:before="240" w:after="120"/>
-        <w:jc w:val="both"/>
-        <w:outlineLvl w:val="3"/>
-        <w:rPr>
-          <w:rFonts w:ascii="Calibri" w:eastAsia="DejaVu Sans Condensed" w:hAnsi="Calibri" w:cs="DejaVu Sans Condensed"/>
+        <w:rPr>
+          <w:rFonts w:asciiTheme="majorHAnsi" w:hAnsiTheme="majorHAnsi" w:cstheme="majorHAnsi"/>
           <w:b/>
           <w:bCs/>
           <w:lang w:val="en-GB"/>
@@ -1797,294 +2327,329 @@
       </w:pPr>
       <w:r>
         <w:rPr>
-          <w:rFonts w:ascii="Calibri" w:eastAsia="DejaVu Sans Condensed" w:hAnsi="Calibri" w:cs="DejaVu Sans Condensed"/>
-          <w:lang w:val="en-GB"/>
-        </w:rPr>
-        <w:t>Through the use of transformations and other more resources available</w:t>
-      </w:r>
-      <w:r>
-        <w:rPr>
-          <w:rFonts w:ascii="Calibri" w:eastAsia="DejaVu Sans Condensed" w:hAnsi="Calibri" w:cs="DejaVu Sans Condensed"/>
+          <w:rFonts w:asciiTheme="majorHAnsi" w:hAnsiTheme="majorHAnsi" w:cstheme="majorHAnsi"/>
+          <w:lang w:val="en-GB"/>
+        </w:rPr>
+        <w:t>Using</w:t>
+      </w:r>
+      <w:r>
+        <w:rPr>
+          <w:rFonts w:asciiTheme="majorHAnsi" w:hAnsiTheme="majorHAnsi" w:cstheme="majorHAnsi"/>
+          <w:lang w:val="en-GB"/>
+        </w:rPr>
+        <w:t xml:space="preserve"> transformations and othe</w:t>
+      </w:r>
+      <w:r>
+        <w:rPr>
+          <w:rFonts w:asciiTheme="majorHAnsi" w:hAnsiTheme="majorHAnsi" w:cstheme="majorHAnsi"/>
+          <w:lang w:val="en-GB"/>
+        </w:rPr>
+        <w:t xml:space="preserve">r </w:t>
+      </w:r>
+      <w:r>
+        <w:rPr>
+          <w:rFonts w:asciiTheme="majorHAnsi" w:hAnsiTheme="majorHAnsi" w:cstheme="majorHAnsi"/>
+          <w:lang w:val="en-GB"/>
+        </w:rPr>
+        <w:t>resources available</w:t>
+      </w:r>
+      <w:r>
+        <w:rPr>
+          <w:rFonts w:asciiTheme="majorHAnsi" w:hAnsiTheme="majorHAnsi" w:cstheme="majorHAnsi"/>
           <w:lang w:val="en-GB"/>
         </w:rPr>
         <w:t xml:space="preserve"> o</w:t>
       </w:r>
       <w:r>
         <w:rPr>
-          <w:rFonts w:ascii="Calibri" w:eastAsia="DejaVu Sans Condensed" w:hAnsi="Calibri" w:cs="DejaVu Sans Condensed"/>
+          <w:rFonts w:asciiTheme="majorHAnsi" w:hAnsiTheme="majorHAnsi" w:cstheme="majorHAnsi"/>
           <w:lang w:val="en-GB"/>
         </w:rPr>
         <w:t xml:space="preserve">n </w:t>
       </w:r>
       <w:r>
         <w:rPr>
-          <w:rFonts w:ascii="Calibri" w:eastAsia="DejaVu Sans Condensed" w:hAnsi="Calibri" w:cs="DejaVu Sans Condensed"/>
+          <w:rFonts w:asciiTheme="majorHAnsi" w:hAnsiTheme="majorHAnsi" w:cstheme="majorHAnsi"/>
           <w:lang w:val="en-GB"/>
         </w:rPr>
         <w:t>P</w:t>
       </w:r>
       <w:r>
         <w:rPr>
-          <w:rFonts w:ascii="Calibri" w:eastAsia="DejaVu Sans Condensed" w:hAnsi="Calibri" w:cs="DejaVu Sans Condensed"/>
+          <w:rFonts w:asciiTheme="majorHAnsi" w:hAnsiTheme="majorHAnsi" w:cstheme="majorHAnsi"/>
           <w:lang w:val="en-GB"/>
         </w:rPr>
         <w:t xml:space="preserve">entaho </w:t>
       </w:r>
       <w:r>
         <w:rPr>
-          <w:rFonts w:ascii="Calibri" w:eastAsia="DejaVu Sans Condensed" w:hAnsi="Calibri" w:cs="DejaVu Sans Condensed"/>
+          <w:rFonts w:asciiTheme="majorHAnsi" w:hAnsiTheme="majorHAnsi" w:cstheme="majorHAnsi"/>
           <w:lang w:val="en-GB"/>
         </w:rPr>
         <w:t>D</w:t>
       </w:r>
       <w:r>
         <w:rPr>
-          <w:rFonts w:ascii="Calibri" w:eastAsia="DejaVu Sans Condensed" w:hAnsi="Calibri" w:cs="DejaVu Sans Condensed"/>
+          <w:rFonts w:asciiTheme="majorHAnsi" w:hAnsiTheme="majorHAnsi" w:cstheme="majorHAnsi"/>
           <w:lang w:val="en-GB"/>
         </w:rPr>
         <w:t xml:space="preserve">ata </w:t>
       </w:r>
       <w:r>
         <w:rPr>
-          <w:rFonts w:ascii="Calibri" w:eastAsia="DejaVu Sans Condensed" w:hAnsi="Calibri" w:cs="DejaVu Sans Condensed"/>
+          <w:rFonts w:asciiTheme="majorHAnsi" w:hAnsiTheme="majorHAnsi" w:cstheme="majorHAnsi"/>
           <w:lang w:val="en-GB"/>
         </w:rPr>
         <w:t>I</w:t>
       </w:r>
       <w:r>
         <w:rPr>
-          <w:rFonts w:ascii="Calibri" w:eastAsia="DejaVu Sans Condensed" w:hAnsi="Calibri" w:cs="DejaVu Sans Condensed"/>
+          <w:rFonts w:asciiTheme="majorHAnsi" w:hAnsiTheme="majorHAnsi" w:cstheme="majorHAnsi"/>
           <w:lang w:val="en-GB"/>
         </w:rPr>
         <w:t>ntegration</w:t>
       </w:r>
       <w:r>
         <w:rPr>
-          <w:rFonts w:ascii="Calibri" w:eastAsia="DejaVu Sans Condensed" w:hAnsi="Calibri" w:cs="DejaVu Sans Condensed"/>
+          <w:rFonts w:asciiTheme="majorHAnsi" w:hAnsiTheme="majorHAnsi" w:cstheme="majorHAnsi"/>
           <w:lang w:val="en-GB"/>
         </w:rPr>
         <w:t>, we</w:t>
       </w:r>
       <w:r>
         <w:rPr>
-          <w:rFonts w:ascii="Calibri" w:eastAsia="DejaVu Sans Condensed" w:hAnsi="Calibri" w:cs="DejaVu Sans Condensed"/>
+          <w:rFonts w:asciiTheme="majorHAnsi" w:hAnsiTheme="majorHAnsi" w:cstheme="majorHAnsi"/>
           <w:lang w:val="en-GB"/>
         </w:rPr>
         <w:t xml:space="preserve"> </w:t>
       </w:r>
       <w:r>
         <w:rPr>
-          <w:rFonts w:ascii="Calibri" w:eastAsia="DejaVu Sans Condensed" w:hAnsi="Calibri" w:cs="DejaVu Sans Condensed"/>
+          <w:rFonts w:asciiTheme="majorHAnsi" w:hAnsiTheme="majorHAnsi" w:cstheme="majorHAnsi"/>
           <w:lang w:val="en-GB"/>
         </w:rPr>
         <w:t>perform</w:t>
       </w:r>
       <w:r>
         <w:rPr>
-          <w:rFonts w:ascii="Calibri" w:eastAsia="DejaVu Sans Condensed" w:hAnsi="Calibri" w:cs="DejaVu Sans Condensed"/>
+          <w:rFonts w:asciiTheme="majorHAnsi" w:hAnsiTheme="majorHAnsi" w:cstheme="majorHAnsi"/>
           <w:lang w:val="en-GB"/>
         </w:rPr>
         <w:t xml:space="preserve"> some operations, such as fill</w:t>
       </w:r>
       <w:r>
         <w:rPr>
-          <w:rFonts w:ascii="Calibri" w:eastAsia="DejaVu Sans Condensed" w:hAnsi="Calibri" w:cs="DejaVu Sans Condensed"/>
+          <w:rFonts w:asciiTheme="majorHAnsi" w:hAnsiTheme="majorHAnsi" w:cstheme="majorHAnsi"/>
           <w:lang w:val="en-GB"/>
         </w:rPr>
         <w:t xml:space="preserve"> the empty cells </w:t>
       </w:r>
       <w:r>
         <w:rPr>
-          <w:rFonts w:ascii="Calibri" w:eastAsia="DejaVu Sans Condensed" w:hAnsi="Calibri" w:cs="DejaVu Sans Condensed"/>
+          <w:rFonts w:asciiTheme="majorHAnsi" w:hAnsiTheme="majorHAnsi" w:cstheme="majorHAnsi"/>
           <w:lang w:val="en-GB"/>
         </w:rPr>
         <w:t>in the data sources</w:t>
       </w:r>
       <w:r>
         <w:rPr>
-          <w:rFonts w:ascii="Calibri" w:eastAsia="DejaVu Sans Condensed" w:hAnsi="Calibri" w:cs="DejaVu Sans Condensed"/>
+          <w:rFonts w:asciiTheme="majorHAnsi" w:hAnsiTheme="majorHAnsi" w:cstheme="majorHAnsi"/>
           <w:lang w:val="en-GB"/>
         </w:rPr>
         <w:t xml:space="preserve"> and assign values</w:t>
       </w:r>
       <w:r>
         <w:rPr>
-          <w:rFonts w:ascii="Calibri" w:eastAsia="DejaVu Sans Condensed" w:hAnsi="Calibri" w:cs="DejaVu Sans Condensed"/>
+          <w:rFonts w:asciiTheme="majorHAnsi" w:hAnsiTheme="majorHAnsi" w:cstheme="majorHAnsi"/>
           <w:lang w:val="en-GB"/>
         </w:rPr>
         <w:t>. since we were working with historic</w:t>
       </w:r>
       <w:r>
         <w:rPr>
-          <w:rFonts w:ascii="Calibri" w:eastAsia="DejaVu Sans Condensed" w:hAnsi="Calibri" w:cs="DejaVu Sans Condensed"/>
+          <w:rFonts w:asciiTheme="majorHAnsi" w:hAnsiTheme="majorHAnsi" w:cstheme="majorHAnsi"/>
           <w:lang w:val="en-GB"/>
         </w:rPr>
         <w:t>al</w:t>
       </w:r>
       <w:r>
         <w:rPr>
-          <w:rFonts w:ascii="Calibri" w:eastAsia="DejaVu Sans Condensed" w:hAnsi="Calibri" w:cs="DejaVu Sans Condensed"/>
+          <w:rFonts w:asciiTheme="majorHAnsi" w:hAnsiTheme="majorHAnsi" w:cstheme="majorHAnsi"/>
           <w:lang w:val="en-GB"/>
         </w:rPr>
         <w:t xml:space="preserve"> data</w:t>
       </w:r>
       <w:r>
         <w:rPr>
-          <w:rFonts w:ascii="Calibri" w:eastAsia="DejaVu Sans Condensed" w:hAnsi="Calibri" w:cs="DejaVu Sans Condensed"/>
+          <w:rFonts w:asciiTheme="majorHAnsi" w:hAnsiTheme="majorHAnsi" w:cstheme="majorHAnsi"/>
           <w:lang w:val="en-GB"/>
         </w:rPr>
         <w:t xml:space="preserve"> related with countries, </w:t>
       </w:r>
       <w:r>
         <w:rPr>
-          <w:rFonts w:ascii="Calibri" w:eastAsia="DejaVu Sans Condensed" w:hAnsi="Calibri" w:cs="DejaVu Sans Condensed"/>
-          <w:lang w:val="en-GB"/>
-        </w:rPr>
-        <w:t xml:space="preserve">that changes over years and also for the case of countries that were in a conflict and </w:t>
-      </w:r>
-      <w:r>
-        <w:rPr>
-          <w:rFonts w:ascii="Calibri" w:eastAsia="DejaVu Sans Condensed" w:hAnsi="Calibri" w:cs="DejaVu Sans Condensed"/>
+          <w:rFonts w:asciiTheme="majorHAnsi" w:hAnsiTheme="majorHAnsi" w:cstheme="majorHAnsi"/>
+          <w:lang w:val="en-GB"/>
+        </w:rPr>
+        <w:t xml:space="preserve">that changes over years </w:t>
+      </w:r>
+      <w:r>
+        <w:rPr>
+          <w:rFonts w:asciiTheme="majorHAnsi" w:hAnsiTheme="majorHAnsi" w:cstheme="majorHAnsi"/>
+          <w:lang w:val="en-GB"/>
+        </w:rPr>
+        <w:t>and</w:t>
+      </w:r>
+      <w:r>
+        <w:rPr>
+          <w:rFonts w:asciiTheme="majorHAnsi" w:hAnsiTheme="majorHAnsi" w:cstheme="majorHAnsi"/>
+          <w:lang w:val="en-GB"/>
+        </w:rPr>
+        <w:t xml:space="preserve"> for the case of countries that were in a conflict and </w:t>
+      </w:r>
+      <w:r>
+        <w:rPr>
+          <w:rFonts w:asciiTheme="majorHAnsi" w:hAnsiTheme="majorHAnsi" w:cstheme="majorHAnsi"/>
           <w:lang w:val="en-GB"/>
         </w:rPr>
         <w:t xml:space="preserve">got </w:t>
       </w:r>
       <w:r>
         <w:rPr>
-          <w:rFonts w:ascii="Calibri" w:eastAsia="DejaVu Sans Condensed" w:hAnsi="Calibri" w:cs="DejaVu Sans Condensed"/>
+          <w:rFonts w:asciiTheme="majorHAnsi" w:hAnsiTheme="majorHAnsi" w:cstheme="majorHAnsi"/>
           <w:lang w:val="en-GB"/>
         </w:rPr>
         <w:t>divided</w:t>
       </w:r>
       <w:r>
         <w:rPr>
-          <w:rFonts w:ascii="Calibri" w:eastAsia="DejaVu Sans Condensed" w:hAnsi="Calibri" w:cs="DejaVu Sans Condensed"/>
+          <w:rFonts w:asciiTheme="majorHAnsi" w:hAnsiTheme="majorHAnsi" w:cstheme="majorHAnsi"/>
           <w:lang w:val="en-GB"/>
         </w:rPr>
         <w:t xml:space="preserve">, </w:t>
       </w:r>
       <w:r>
         <w:rPr>
-          <w:rFonts w:ascii="Calibri" w:eastAsia="DejaVu Sans Condensed" w:hAnsi="Calibri" w:cs="DejaVu Sans Condensed"/>
+          <w:rFonts w:asciiTheme="majorHAnsi" w:hAnsiTheme="majorHAnsi" w:cstheme="majorHAnsi"/>
           <w:lang w:val="en-GB"/>
         </w:rPr>
         <w:t>we</w:t>
       </w:r>
       <w:r>
         <w:rPr>
-          <w:rFonts w:ascii="Calibri" w:eastAsia="DejaVu Sans Condensed" w:hAnsi="Calibri" w:cs="DejaVu Sans Condensed"/>
+          <w:rFonts w:asciiTheme="majorHAnsi" w:hAnsiTheme="majorHAnsi" w:cstheme="majorHAnsi"/>
           <w:lang w:val="en-GB"/>
         </w:rPr>
         <w:t xml:space="preserve"> assign</w:t>
       </w:r>
       <w:r>
         <w:rPr>
-          <w:rFonts w:ascii="Calibri" w:eastAsia="DejaVu Sans Condensed" w:hAnsi="Calibri" w:cs="DejaVu Sans Condensed"/>
+          <w:rFonts w:asciiTheme="majorHAnsi" w:hAnsiTheme="majorHAnsi" w:cstheme="majorHAnsi"/>
           <w:lang w:val="en-GB"/>
         </w:rPr>
         <w:t xml:space="preserve"> </w:t>
       </w:r>
       <w:r>
         <w:rPr>
-          <w:rFonts w:ascii="Calibri" w:eastAsia="DejaVu Sans Condensed" w:hAnsi="Calibri" w:cs="DejaVu Sans Condensed"/>
+          <w:rFonts w:asciiTheme="majorHAnsi" w:hAnsiTheme="majorHAnsi" w:cstheme="majorHAnsi"/>
           <w:lang w:val="en-GB"/>
         </w:rPr>
         <w:t>value</w:t>
       </w:r>
       <w:r>
         <w:rPr>
-          <w:rFonts w:ascii="Calibri" w:eastAsia="DejaVu Sans Condensed" w:hAnsi="Calibri" w:cs="DejaVu Sans Condensed"/>
+          <w:rFonts w:asciiTheme="majorHAnsi" w:hAnsiTheme="majorHAnsi" w:cstheme="majorHAnsi"/>
           <w:lang w:val="en-GB"/>
         </w:rPr>
         <w:t xml:space="preserve"> “0”</w:t>
       </w:r>
       <w:r>
         <w:rPr>
-          <w:rFonts w:ascii="Calibri" w:eastAsia="DejaVu Sans Condensed" w:hAnsi="Calibri" w:cs="DejaVu Sans Condensed"/>
+          <w:rFonts w:asciiTheme="majorHAnsi" w:hAnsiTheme="majorHAnsi" w:cstheme="majorHAnsi"/>
           <w:lang w:val="en-GB"/>
         </w:rPr>
         <w:t xml:space="preserve"> to</w:t>
       </w:r>
       <w:r>
         <w:rPr>
-          <w:rFonts w:ascii="Calibri" w:eastAsia="DejaVu Sans Condensed" w:hAnsi="Calibri" w:cs="DejaVu Sans Condensed"/>
+          <w:rFonts w:asciiTheme="majorHAnsi" w:hAnsiTheme="majorHAnsi" w:cstheme="majorHAnsi"/>
           <w:lang w:val="en-GB"/>
         </w:rPr>
         <w:t xml:space="preserve"> cells </w:t>
       </w:r>
       <w:r>
         <w:rPr>
-          <w:rFonts w:ascii="Calibri" w:eastAsia="DejaVu Sans Condensed" w:hAnsi="Calibri" w:cs="DejaVu Sans Condensed"/>
+          <w:rFonts w:asciiTheme="majorHAnsi" w:hAnsiTheme="majorHAnsi" w:cstheme="majorHAnsi"/>
           <w:lang w:val="en-GB"/>
         </w:rPr>
         <w:t>that were empty or filled with “-”</w:t>
       </w:r>
       <w:r>
         <w:rPr>
-          <w:rFonts w:ascii="Calibri" w:eastAsia="DejaVu Sans Condensed" w:hAnsi="Calibri" w:cs="DejaVu Sans Condensed"/>
+          <w:rFonts w:asciiTheme="majorHAnsi" w:hAnsiTheme="majorHAnsi" w:cstheme="majorHAnsi"/>
           <w:lang w:val="en-GB"/>
         </w:rPr>
         <w:t>.</w:t>
       </w:r>
       <w:r>
         <w:rPr>
-          <w:rFonts w:ascii="Calibri" w:eastAsia="DejaVu Sans Condensed" w:hAnsi="Calibri" w:cs="DejaVu Sans Condensed"/>
+          <w:rFonts w:asciiTheme="majorHAnsi" w:hAnsiTheme="majorHAnsi" w:cstheme="majorHAnsi"/>
           <w:lang w:val="en-GB"/>
         </w:rPr>
         <w:t xml:space="preserve"> </w:t>
       </w:r>
       <w:r>
         <w:rPr>
-          <w:rFonts w:ascii="Calibri" w:eastAsia="DejaVu Sans Condensed" w:hAnsi="Calibri" w:cs="DejaVu Sans Condensed"/>
+          <w:rFonts w:asciiTheme="majorHAnsi" w:hAnsiTheme="majorHAnsi" w:cstheme="majorHAnsi"/>
           <w:lang w:val="en-GB"/>
         </w:rPr>
         <w:t xml:space="preserve">However, </w:t>
       </w:r>
       <w:r>
         <w:rPr>
-          <w:rFonts w:ascii="Calibri" w:eastAsia="DejaVu Sans Condensed" w:hAnsi="Calibri" w:cs="DejaVu Sans Condensed"/>
+          <w:rFonts w:asciiTheme="majorHAnsi" w:hAnsiTheme="majorHAnsi" w:cstheme="majorHAnsi"/>
           <w:lang w:val="en-GB"/>
         </w:rPr>
         <w:t xml:space="preserve">some </w:t>
       </w:r>
       <w:r>
         <w:rPr>
-          <w:rFonts w:ascii="Calibri" w:eastAsia="DejaVu Sans Condensed" w:hAnsi="Calibri" w:cs="DejaVu Sans Condensed"/>
+          <w:rFonts w:asciiTheme="majorHAnsi" w:hAnsiTheme="majorHAnsi" w:cstheme="majorHAnsi"/>
           <w:lang w:val="en-GB"/>
         </w:rPr>
         <w:t>cases</w:t>
       </w:r>
       <w:r>
         <w:rPr>
-          <w:rFonts w:ascii="Calibri" w:eastAsia="DejaVu Sans Condensed" w:hAnsi="Calibri" w:cs="DejaVu Sans Condensed"/>
+          <w:rFonts w:asciiTheme="majorHAnsi" w:hAnsiTheme="majorHAnsi" w:cstheme="majorHAnsi"/>
           <w:lang w:val="en-GB"/>
         </w:rPr>
         <w:t xml:space="preserve">, </w:t>
       </w:r>
       <w:r>
         <w:rPr>
-          <w:rFonts w:ascii="Calibri" w:eastAsia="DejaVu Sans Condensed" w:hAnsi="Calibri" w:cs="DejaVu Sans Condensed"/>
+          <w:rFonts w:asciiTheme="majorHAnsi" w:hAnsiTheme="majorHAnsi" w:cstheme="majorHAnsi"/>
           <w:lang w:val="en-GB"/>
         </w:rPr>
         <w:t>we had to eliminate</w:t>
       </w:r>
       <w:r>
         <w:rPr>
-          <w:rFonts w:ascii="Calibri" w:eastAsia="DejaVu Sans Condensed" w:hAnsi="Calibri" w:cs="DejaVu Sans Condensed"/>
+          <w:rFonts w:asciiTheme="majorHAnsi" w:hAnsiTheme="majorHAnsi" w:cstheme="majorHAnsi"/>
           <w:lang w:val="en-GB"/>
         </w:rPr>
         <w:t xml:space="preserve"> entire</w:t>
       </w:r>
       <w:r>
         <w:rPr>
-          <w:rFonts w:ascii="Calibri" w:eastAsia="DejaVu Sans Condensed" w:hAnsi="Calibri" w:cs="DejaVu Sans Condensed"/>
+          <w:rFonts w:asciiTheme="majorHAnsi" w:hAnsiTheme="majorHAnsi" w:cstheme="majorHAnsi"/>
           <w:lang w:val="en-GB"/>
         </w:rPr>
         <w:t xml:space="preserve"> column or row</w:t>
       </w:r>
       <w:r>
         <w:rPr>
-          <w:rFonts w:ascii="Calibri" w:eastAsia="DejaVu Sans Condensed" w:hAnsi="Calibri" w:cs="DejaVu Sans Condensed"/>
+          <w:rFonts w:asciiTheme="majorHAnsi" w:hAnsiTheme="majorHAnsi" w:cstheme="majorHAnsi"/>
           <w:lang w:val="en-GB"/>
         </w:rPr>
         <w:t>.</w:t>
@@ -2092,21 +2657,8 @@
     </w:p>
     <w:p>
       <w:pPr>
-        <w:keepNext/>
-        <w:widowControl w:val="0"/>
-        <w:numPr>
-          <w:ilvl w:val="3"/>
-          <w:numId w:val="1"/>
-        </w:numPr>
-        <w:tabs>
-          <w:tab w:val="left" w:pos="0"/>
-        </w:tabs>
-        <w:suppressAutoHyphens/>
-        <w:spacing w:before="240" w:after="120"/>
-        <w:jc w:val="both"/>
-        <w:outlineLvl w:val="3"/>
-        <w:rPr>
-          <w:rFonts w:ascii="Calibri" w:eastAsia="DejaVu Sans Condensed" w:hAnsi="Calibri" w:cs="DejaVu Sans Condensed"/>
+        <w:rPr>
+          <w:rFonts w:asciiTheme="majorHAnsi" w:hAnsiTheme="majorHAnsi" w:cstheme="majorHAnsi"/>
           <w:b/>
           <w:bCs/>
           <w:lang w:val="en-GB"/>
@@ -2114,35 +2666,21 @@
       </w:pPr>
       <w:r>
         <w:rPr>
-          <w:rFonts w:ascii="Calibri" w:eastAsia="DejaVu Sans Condensed" w:hAnsi="Calibri" w:cs="DejaVu Sans Condensed"/>
-          <w:lang w:val="en-GB"/>
-        </w:rPr>
-        <w:t xml:space="preserve"> </w:t>
-      </w:r>
-      <w:r>
-        <w:rPr>
-          <w:rFonts w:ascii="Calibri" w:eastAsia="DejaVu Sans Condensed" w:hAnsi="Calibri" w:cs="DejaVu Sans Condensed"/>
-          <w:lang w:val="en-GB"/>
-        </w:rPr>
-        <w:t xml:space="preserve"> </w:t>
-      </w:r>
-      <w:r>
-        <w:rPr>
-          <w:rFonts w:ascii="Calibri" w:eastAsia="DejaVu Sans Condensed" w:hAnsi="Calibri" w:cs="DejaVu Sans Condensed"/>
+          <w:rFonts w:asciiTheme="majorHAnsi" w:hAnsiTheme="majorHAnsi" w:cstheme="majorHAnsi"/>
           <w:lang w:val="en-GB"/>
         </w:rPr>
         <w:t>The entire csv data processed</w:t>
       </w:r>
       <w:r>
         <w:rPr>
-          <w:rFonts w:ascii="Calibri" w:eastAsia="DejaVu Sans Condensed" w:hAnsi="Calibri" w:cs="DejaVu Sans Condensed"/>
+          <w:rFonts w:asciiTheme="majorHAnsi" w:hAnsiTheme="majorHAnsi" w:cstheme="majorHAnsi"/>
           <w:lang w:val="en-GB"/>
         </w:rPr>
         <w:t xml:space="preserve">, </w:t>
       </w:r>
       <w:r>
         <w:rPr>
-          <w:rFonts w:ascii="Calibri" w:eastAsia="DejaVu Sans Condensed" w:hAnsi="Calibri" w:cs="DejaVu Sans Condensed"/>
+          <w:rFonts w:asciiTheme="majorHAnsi" w:hAnsiTheme="majorHAnsi" w:cstheme="majorHAnsi"/>
           <w:lang w:val="en-GB"/>
         </w:rPr>
         <w:t>were transformed to .json files, for later use in D3.</w:t>
@@ -2200,20 +2738,12 @@
     <w:p>
       <w:pPr>
         <w:pStyle w:val="PargrafodaLista"/>
-        <w:keepNext/>
-        <w:widowControl w:val="0"/>
         <w:numPr>
           <w:ilvl w:val="0"/>
-          <w:numId w:val="13"/>
+          <w:numId w:val="15"/>
         </w:numPr>
-        <w:tabs>
-          <w:tab w:val="left" w:pos="0"/>
-        </w:tabs>
-        <w:suppressAutoHyphens/>
-        <w:spacing w:before="240" w:after="120"/>
-        <w:outlineLvl w:val="3"/>
-        <w:rPr>
-          <w:rFonts w:ascii="Calibri" w:eastAsia="DejaVu Sans Condensed" w:hAnsi="Calibri" w:cs="DejaVu Sans Condensed"/>
+        <w:rPr>
+          <w:rFonts w:asciiTheme="majorHAnsi" w:hAnsiTheme="majorHAnsi" w:cstheme="majorHAnsi"/>
           <w:b/>
           <w:bCs/>
           <w:lang w:val="en-GB"/>
@@ -2221,7 +2751,7 @@
       </w:pPr>
       <w:r>
         <w:rPr>
-          <w:rFonts w:ascii="Calibri" w:eastAsia="DejaVu Sans Condensed" w:hAnsi="Calibri" w:cs="DejaVu Sans Condensed"/>
+          <w:rFonts w:asciiTheme="majorHAnsi" w:hAnsiTheme="majorHAnsi" w:cstheme="majorHAnsi"/>
           <w:b/>
           <w:bCs/>
           <w:lang w:val="en-GB"/>
@@ -2231,63 +2761,31 @@
     </w:p>
     <w:p>
       <w:pPr>
-        <w:pStyle w:val="PargrafodaLista"/>
-        <w:keepNext/>
-        <w:widowControl w:val="0"/>
-        <w:tabs>
-          <w:tab w:val="left" w:pos="0"/>
-        </w:tabs>
-        <w:suppressAutoHyphens/>
-        <w:spacing w:before="240" w:after="120"/>
-        <w:ind w:left="886"/>
-        <w:outlineLvl w:val="3"/>
-        <w:rPr>
-          <w:rFonts w:ascii="Calibri" w:eastAsia="DejaVu Sans Condensed" w:hAnsi="Calibri" w:cs="DejaVu Sans Condensed"/>
-          <w:lang w:val="en-GB"/>
-        </w:rPr>
-      </w:pPr>
-      <w:r>
-        <w:rPr>
-          <w:rFonts w:ascii="Calibri" w:eastAsia="DejaVu Sans Condensed" w:hAnsi="Calibri" w:cs="DejaVu Sans Condensed"/>
-        </w:rPr>
-        <w:t>{"time_spend_reading":</w:t>
-      </w:r>
-      <w:r>
-        <w:rPr>
-          <w:rFonts w:ascii="Calibri" w:eastAsia="DejaVu Sans Condensed" w:hAnsi="Calibri" w:cs="DejaVu Sans Condensed"/>
-        </w:rPr>
-        <w:t xml:space="preserve"> </w:t>
-      </w:r>
-      <w:r>
-        <w:rPr>
-          <w:rFonts w:ascii="Calibri" w:eastAsia="DejaVu Sans Condensed" w:hAnsi="Calibri" w:cs="DejaVu Sans Condensed"/>
-        </w:rPr>
-        <w:t>[{"Value":"0:06","Country":"Belgium"},</w:t>
-      </w:r>
-      <w:r>
-        <w:rPr>
-          <w:rFonts w:ascii="Calibri" w:eastAsia="DejaVu Sans Condensed" w:hAnsi="Calibri" w:cs="DejaVu Sans Condensed"/>
-        </w:rPr>
-        <w:t>..</w:t>
+        <w:ind w:left="1080"/>
+        <w:rPr>
+          <w:rFonts w:asciiTheme="majorHAnsi" w:hAnsiTheme="majorHAnsi" w:cstheme="majorHAnsi"/>
+          <w:color w:val="FF0000"/>
+          <w:lang w:val="en-GB"/>
+        </w:rPr>
+      </w:pPr>
+      <w:r>
+        <w:rPr>
+          <w:rFonts w:asciiTheme="majorHAnsi" w:hAnsiTheme="majorHAnsi" w:cstheme="majorHAnsi"/>
+          <w:color w:val="FF0000"/>
+          <w:lang w:val="en-GB"/>
+        </w:rPr>
+        <w:t>Time spent reading</w:t>
       </w:r>
     </w:p>
     <w:p>
       <w:pPr>
         <w:pStyle w:val="PargrafodaLista"/>
-        <w:keepNext/>
-        <w:widowControl w:val="0"/>
         <w:numPr>
           <w:ilvl w:val="0"/>
-          <w:numId w:val="13"/>
+          <w:numId w:val="15"/>
         </w:numPr>
-        <w:tabs>
-          <w:tab w:val="left" w:pos="0"/>
-        </w:tabs>
-        <w:suppressAutoHyphens/>
-        <w:spacing w:before="240" w:after="120"/>
-        <w:outlineLvl w:val="3"/>
-        <w:rPr>
-          <w:rFonts w:ascii="Calibri" w:eastAsia="DejaVu Sans Condensed" w:hAnsi="Calibri" w:cs="DejaVu Sans Condensed"/>
+        <w:rPr>
+          <w:rFonts w:asciiTheme="majorHAnsi" w:hAnsiTheme="majorHAnsi" w:cstheme="majorHAnsi"/>
           <w:b/>
           <w:bCs/>
           <w:lang w:val="en-GB"/>
@@ -2295,7 +2793,7 @@
       </w:pPr>
       <w:r>
         <w:rPr>
-          <w:rFonts w:ascii="Calibri" w:eastAsia="DejaVu Sans Condensed" w:hAnsi="Calibri" w:cs="DejaVu Sans Condensed"/>
+          <w:rFonts w:asciiTheme="majorHAnsi" w:hAnsiTheme="majorHAnsi" w:cstheme="majorHAnsi"/>
           <w:b/>
           <w:bCs/>
           <w:lang w:val="en-GB"/>
@@ -2304,7 +2802,7 @@
       </w:r>
       <w:r>
         <w:rPr>
-          <w:rFonts w:ascii="Calibri" w:eastAsia="DejaVu Sans Condensed" w:hAnsi="Calibri" w:cs="DejaVu Sans Condensed"/>
+          <w:rFonts w:asciiTheme="majorHAnsi" w:hAnsiTheme="majorHAnsi" w:cstheme="majorHAnsi"/>
           <w:b/>
           <w:bCs/>
           <w:lang w:val="en-GB"/>
@@ -2314,379 +2812,156 @@
     </w:p>
     <w:p>
       <w:pPr>
-        <w:pStyle w:val="PargrafodaLista"/>
-        <w:keepNext/>
-        <w:widowControl w:val="0"/>
-        <w:tabs>
-          <w:tab w:val="left" w:pos="0"/>
-        </w:tabs>
-        <w:suppressAutoHyphens/>
-        <w:spacing w:before="240" w:after="120"/>
-        <w:ind w:left="886"/>
-        <w:outlineLvl w:val="3"/>
-        <w:rPr>
-          <w:rFonts w:ascii="Calibri" w:eastAsia="DejaVu Sans Condensed" w:hAnsi="Calibri" w:cs="DejaVu Sans Condensed"/>
-          <w:lang w:val="en-GB"/>
-        </w:rPr>
-      </w:pPr>
-      <w:r>
-        <w:rPr>
-          <w:rFonts w:ascii="Calibri" w:eastAsia="DejaVu Sans Condensed" w:hAnsi="Calibri" w:cs="DejaVu Sans Condensed"/>
-          <w:lang w:val="en-GB"/>
-        </w:rPr>
-        <w:t>{"early_leaver":</w:t>
-      </w:r>
-      <w:r>
-        <w:rPr>
-          <w:rFonts w:ascii="Calibri" w:eastAsia="DejaVu Sans Condensed" w:hAnsi="Calibri" w:cs="DejaVu Sans Condensed"/>
-          <w:lang w:val="en-GB"/>
-        </w:rPr>
-        <w:t xml:space="preserve"> </w:t>
-      </w:r>
-      <w:r>
-        <w:rPr>
-          <w:rFonts w:ascii="Calibri" w:eastAsia="DejaVu Sans Condensed" w:hAnsi="Calibri" w:cs="DejaVu Sans Condensed"/>
-          <w:lang w:val="en-GB"/>
-        </w:rPr>
-        <w:t>[{"Year":2009,"SEX":"Total","Value":"15.7","Country":"UnitedKingdom"},</w:t>
+        <w:ind w:left="1080"/>
+        <w:rPr>
+          <w:rFonts w:asciiTheme="majorHAnsi" w:hAnsiTheme="majorHAnsi" w:cstheme="majorHAnsi"/>
+          <w:color w:val="FF0000"/>
+          <w:lang w:val="en-GB"/>
+        </w:rPr>
+      </w:pPr>
+      <w:r>
+        <w:rPr>
+          <w:rFonts w:asciiTheme="majorHAnsi" w:hAnsiTheme="majorHAnsi" w:cstheme="majorHAnsi"/>
+          <w:color w:val="FF0000"/>
+          <w:lang w:val="en-GB"/>
+        </w:rPr>
+        <w:t>Early leavers</w:t>
       </w:r>
     </w:p>
     <w:p>
       <w:pPr>
-        <w:keepNext/>
-        <w:widowControl w:val="0"/>
+        <w:pStyle w:val="PargrafodaLista"/>
         <w:numPr>
           <w:ilvl w:val="0"/>
-          <w:numId w:val="13"/>
+          <w:numId w:val="15"/>
         </w:numPr>
-        <w:tabs>
-          <w:tab w:val="left" w:pos="0"/>
-        </w:tabs>
-        <w:suppressAutoHyphens/>
-        <w:spacing w:before="240" w:after="120"/>
-        <w:outlineLvl w:val="3"/>
-        <w:rPr>
-          <w:rFonts w:ascii="Calibri" w:eastAsia="DejaVu Sans Condensed" w:hAnsi="Calibri" w:cs="DejaVu Sans Condensed"/>
-        </w:rPr>
-      </w:pPr>
-      <w:r>
-        <w:rPr>
-          <w:rFonts w:ascii="Calibri" w:eastAsia="DejaVu Sans Condensed" w:hAnsi="Calibri" w:cs="DejaVu Sans Condensed"/>
+        <w:rPr>
+          <w:rFonts w:asciiTheme="majorHAnsi" w:hAnsiTheme="majorHAnsi" w:cstheme="majorHAnsi"/>
           <w:b/>
           <w:bCs/>
-          <w:lang w:val="en-GB"/>
-        </w:rPr>
-        <w:t>What is the average percentage of household expenditure in reading material by country?</w:t>
-      </w:r>
-      <w:r>
-        <w:rPr>
-          <w:rFonts w:ascii="Calibri" w:eastAsia="DejaVu Sans Condensed" w:hAnsi="Calibri" w:cs="DejaVu Sans Condensed"/>
+        </w:rPr>
+      </w:pPr>
+      <w:r>
+        <w:rPr>
+          <w:rFonts w:asciiTheme="majorHAnsi" w:hAnsiTheme="majorHAnsi" w:cstheme="majorHAnsi"/>
           <w:b/>
           <w:bCs/>
           <w:lang w:val="en-GB"/>
         </w:rPr>
-        <w:t xml:space="preserve"> </w:t>
-      </w:r>
-      <w:r>
-        <w:rPr>
-          <w:rFonts w:ascii="Calibri" w:eastAsia="DejaVu Sans Condensed" w:hAnsi="Calibri" w:cs="DejaVu Sans Condensed"/>
+        <w:t xml:space="preserve">What is the average percentage of household expenditure in reading material by country? </w:t>
+      </w:r>
+      <w:r>
+        <w:rPr>
+          <w:rFonts w:asciiTheme="majorHAnsi" w:hAnsiTheme="majorHAnsi" w:cstheme="majorHAnsi"/>
+          <w:b/>
+          <w:bCs/>
         </w:rPr>
         <w:t xml:space="preserve">  </w:t>
       </w:r>
     </w:p>
     <w:p>
       <w:pPr>
-        <w:keepNext/>
-        <w:widowControl w:val="0"/>
-        <w:tabs>
-          <w:tab w:val="left" w:pos="0"/>
-        </w:tabs>
-        <w:suppressAutoHyphens/>
-        <w:spacing w:before="240" w:after="120"/>
-        <w:ind w:left="886"/>
-        <w:outlineLvl w:val="3"/>
-        <w:rPr>
-          <w:rFonts w:ascii="Calibri" w:eastAsia="DejaVu Sans Condensed" w:hAnsi="Calibri" w:cs="DejaVu Sans Condensed"/>
-          <w:lang w:val="en-GB"/>
-        </w:rPr>
-      </w:pPr>
-      <w:r>
-        <w:rPr>
-          <w:rFonts w:ascii="Calibri" w:eastAsia="DejaVu Sans Condensed" w:hAnsi="Calibri" w:cs="DejaVu Sans Condensed"/>
-        </w:rPr>
-        <w:t xml:space="preserve"> </w:t>
-      </w:r>
-      <w:r>
-        <w:rPr>
-          <w:rFonts w:ascii="Calibri" w:eastAsia="DejaVu Sans Condensed" w:hAnsi="Calibri" w:cs="DejaVu Sans Condensed"/>
-          <w:lang w:val="en-GB"/>
-        </w:rPr>
-        <w:t>{"</w:t>
-      </w:r>
-      <w:r>
-        <w:rPr>
-          <w:rFonts w:ascii="Calibri" w:eastAsia="DejaVu Sans Condensed" w:hAnsi="Calibri" w:cs="DejaVu Sans Condensed"/>
-          <w:lang w:val="en-GB"/>
-        </w:rPr>
-        <w:t>book_expenditure</w:t>
-      </w:r>
-      <w:r>
-        <w:rPr>
-          <w:rFonts w:ascii="Calibri" w:eastAsia="DejaVu Sans Condensed" w:hAnsi="Calibri" w:cs="DejaVu Sans Condensed"/>
-          <w:lang w:val="en-GB"/>
-        </w:rPr>
-        <w:t>": [{"Year":20</w:t>
-      </w:r>
-      <w:r>
-        <w:rPr>
-          <w:rFonts w:ascii="Calibri" w:eastAsia="DejaVu Sans Condensed" w:hAnsi="Calibri" w:cs="DejaVu Sans Condensed"/>
-          <w:lang w:val="en-GB"/>
-        </w:rPr>
-        <w:t>15</w:t>
-      </w:r>
-      <w:r>
-        <w:rPr>
-          <w:rFonts w:ascii="Calibri" w:eastAsia="DejaVu Sans Condensed" w:hAnsi="Calibri" w:cs="DejaVu Sans Condensed"/>
-          <w:lang w:val="en-GB"/>
-        </w:rPr>
-        <w:t>,"Value":"</w:t>
-      </w:r>
-      <w:r>
-        <w:rPr>
-          <w:rFonts w:ascii="Calibri" w:eastAsia="DejaVu Sans Condensed" w:hAnsi="Calibri" w:cs="DejaVu Sans Condensed"/>
-          <w:lang w:val="en-GB"/>
-        </w:rPr>
-        <w:t>0.9</w:t>
-      </w:r>
-      <w:r>
-        <w:rPr>
-          <w:rFonts w:ascii="Calibri" w:eastAsia="DejaVu Sans Condensed" w:hAnsi="Calibri" w:cs="DejaVu Sans Condensed"/>
-          <w:lang w:val="en-GB"/>
-        </w:rPr>
-        <w:t>","Country":"United Kingdom"},</w:t>
-      </w:r>
-      <w:r>
-        <w:rPr>
-          <w:rFonts w:ascii="Calibri" w:eastAsia="DejaVu Sans Condensed" w:hAnsi="Calibri" w:cs="DejaVu Sans Condensed"/>
-          <w:lang w:val="en-GB"/>
-        </w:rPr>
-        <w:t>…</w:t>
+        <w:ind w:left="1077"/>
+        <w:rPr>
+          <w:rFonts w:asciiTheme="majorHAnsi" w:hAnsiTheme="majorHAnsi" w:cstheme="majorHAnsi"/>
+          <w:color w:val="FF0000"/>
+        </w:rPr>
+      </w:pPr>
+      <w:r>
+        <w:rPr>
+          <w:rFonts w:asciiTheme="majorHAnsi" w:hAnsiTheme="majorHAnsi" w:cstheme="majorHAnsi"/>
+          <w:color w:val="FF0000"/>
+        </w:rPr>
+        <w:t>Book Expenditure</w:t>
       </w:r>
     </w:p>
     <w:p>
       <w:pPr>
-        <w:keepNext/>
-        <w:widowControl w:val="0"/>
+        <w:pStyle w:val="PargrafodaLista"/>
         <w:numPr>
           <w:ilvl w:val="0"/>
-          <w:numId w:val="13"/>
+          <w:numId w:val="15"/>
         </w:numPr>
-        <w:tabs>
-          <w:tab w:val="left" w:pos="0"/>
-        </w:tabs>
-        <w:suppressAutoHyphens/>
-        <w:spacing w:before="240" w:after="120"/>
-        <w:outlineLvl w:val="3"/>
-        <w:rPr>
-          <w:rFonts w:ascii="Calibri" w:eastAsia="DejaVu Sans Condensed" w:hAnsi="Calibri" w:cs="DejaVu Sans Condensed"/>
-        </w:rPr>
-      </w:pPr>
-      <w:r>
-        <w:rPr>
-          <w:rFonts w:ascii="Calibri" w:eastAsia="DejaVu Sans Condensed" w:hAnsi="Calibri" w:cs="DejaVu Sans Condensed"/>
+        <w:rPr>
+          <w:rFonts w:asciiTheme="majorHAnsi" w:hAnsiTheme="majorHAnsi" w:cstheme="majorHAnsi"/>
           <w:b/>
           <w:bCs/>
-          <w:lang w:val="en-GB"/>
-        </w:rPr>
-        <w:t>Given the reading habits of each country, what is the average income for education level comparing to other EU countries</w:t>
-      </w:r>
-      <w:r>
-        <w:rPr>
-          <w:rFonts w:ascii="Calibri" w:eastAsia="DejaVu Sans Condensed" w:hAnsi="Calibri" w:cs="DejaVu Sans Condensed"/>
+        </w:rPr>
+      </w:pPr>
+      <w:r>
+        <w:rPr>
+          <w:rFonts w:asciiTheme="majorHAnsi" w:hAnsiTheme="majorHAnsi" w:cstheme="majorHAnsi"/>
           <w:b/>
           <w:bCs/>
           <w:lang w:val="en-GB"/>
         </w:rPr>
-        <w:t>?</w:t>
-      </w:r>
-      <w:r>
-        <w:rPr>
-          <w:rFonts w:ascii="Calibri" w:eastAsia="DejaVu Sans Condensed" w:hAnsi="Calibri" w:cs="DejaVu Sans Condensed"/>
+        <w:t xml:space="preserve">Given the reading habits of each country, what is the average income for education level comparing to other EU countries? </w:t>
+      </w:r>
+    </w:p>
+    <w:p>
+      <w:pPr>
+        <w:ind w:left="1077"/>
+        <w:rPr>
+          <w:rFonts w:asciiTheme="majorHAnsi" w:hAnsiTheme="majorHAnsi" w:cstheme="majorHAnsi"/>
+        </w:rPr>
+      </w:pPr>
+      <w:r>
+        <w:rPr>
+          <w:rFonts w:asciiTheme="majorHAnsi" w:hAnsiTheme="majorHAnsi" w:cstheme="majorHAnsi"/>
+          <w:color w:val="FF0000"/>
+        </w:rPr>
+        <w:t>Education level 1</w:t>
+      </w:r>
+    </w:p>
+    <w:p>
+      <w:pPr>
+        <w:pStyle w:val="PargrafodaLista"/>
+        <w:numPr>
+          <w:ilvl w:val="0"/>
+          <w:numId w:val="15"/>
+        </w:numPr>
+        <w:rPr>
+          <w:rFonts w:asciiTheme="majorHAnsi" w:hAnsiTheme="majorHAnsi" w:cstheme="majorHAnsi"/>
           <w:b/>
           <w:bCs/>
-          <w:lang w:val="en-GB"/>
-        </w:rPr>
-        <w:t xml:space="preserve"> </w:t>
-      </w:r>
-      <w:r>
-        <w:rPr>
-          <w:rFonts w:ascii="Calibri" w:eastAsia="DejaVu Sans Condensed" w:hAnsi="Calibri" w:cs="DejaVu Sans Condensed"/>
+        </w:rPr>
+      </w:pPr>
+      <w:r>
+        <w:rPr>
+          <w:rFonts w:asciiTheme="majorHAnsi" w:hAnsiTheme="majorHAnsi" w:cstheme="majorHAnsi"/>
+          <w:b/>
+          <w:bCs/>
+          <w:lang w:val="en-GB"/>
+        </w:rPr>
+        <w:t xml:space="preserve">What is the adult participation in learning after leaving the formal education? </w:t>
+      </w:r>
+      <w:r>
+        <w:rPr>
+          <w:rFonts w:asciiTheme="majorHAnsi" w:hAnsiTheme="majorHAnsi" w:cstheme="majorHAnsi"/>
+          <w:b/>
+          <w:bCs/>
         </w:rPr>
         <w:t xml:space="preserve">  </w:t>
       </w:r>
     </w:p>
     <w:p>
       <w:pPr>
-        <w:keepNext/>
-        <w:widowControl w:val="0"/>
-        <w:tabs>
-          <w:tab w:val="left" w:pos="0"/>
-        </w:tabs>
-        <w:suppressAutoHyphens/>
-        <w:spacing w:before="240" w:after="120"/>
-        <w:outlineLvl w:val="3"/>
-        <w:rPr>
-          <w:rFonts w:ascii="Calibri" w:eastAsia="DejaVu Sans Condensed" w:hAnsi="Calibri" w:cs="DejaVu Sans Condensed"/>
-        </w:rPr>
-      </w:pPr>
-      <w:r>
-        <w:rPr>
-          <w:rFonts w:ascii="Calibri" w:eastAsia="DejaVu Sans Condensed" w:hAnsi="Calibri" w:cs="DejaVu Sans Condensed"/>
-        </w:rPr>
-        <w:t xml:space="preserve">                  </w:t>
-      </w:r>
-      <w:r>
-        <w:rPr>
-          <w:rFonts w:ascii="Calibri" w:eastAsia="DejaVu Sans Condensed" w:hAnsi="Calibri" w:cs="DejaVu Sans Condensed"/>
-        </w:rPr>
-        <w:t>{"edu_level_1":[{"Year":2009,"Value":"13,411","Country":"United Kingdom"}</w:t>
-      </w:r>
-    </w:p>
-    <w:p>
-      <w:pPr>
-        <w:keepNext/>
-        <w:widowControl w:val="0"/>
-        <w:numPr>
-          <w:ilvl w:val="0"/>
-          <w:numId w:val="13"/>
-        </w:numPr>
-        <w:tabs>
-          <w:tab w:val="left" w:pos="0"/>
-        </w:tabs>
-        <w:suppressAutoHyphens/>
-        <w:spacing w:before="240" w:after="120"/>
-        <w:outlineLvl w:val="3"/>
-        <w:rPr>
-          <w:rFonts w:ascii="Calibri" w:eastAsia="DejaVu Sans Condensed" w:hAnsi="Calibri" w:cs="DejaVu Sans Condensed"/>
-        </w:rPr>
-      </w:pPr>
-      <w:r>
-        <w:rPr>
-          <w:rFonts w:ascii="Calibri" w:eastAsia="DejaVu Sans Condensed" w:hAnsi="Calibri" w:cs="DejaVu Sans Condensed"/>
-          <w:b/>
-          <w:bCs/>
-          <w:lang w:val="en-GB"/>
-        </w:rPr>
-        <w:t>What is the adult participation in learning after leaving the formal education</w:t>
-      </w:r>
-      <w:r>
-        <w:rPr>
-          <w:rFonts w:ascii="Calibri" w:eastAsia="DejaVu Sans Condensed" w:hAnsi="Calibri" w:cs="DejaVu Sans Condensed"/>
-          <w:b/>
-          <w:bCs/>
-          <w:lang w:val="en-GB"/>
-        </w:rPr>
-        <w:t>?</w:t>
-      </w:r>
-      <w:r>
-        <w:rPr>
-          <w:rFonts w:ascii="Calibri" w:eastAsia="DejaVu Sans Condensed" w:hAnsi="Calibri" w:cs="DejaVu Sans Condensed"/>
-          <w:b/>
-          <w:bCs/>
-          <w:lang w:val="en-GB"/>
-        </w:rPr>
-        <w:t xml:space="preserve"> </w:t>
-      </w:r>
-      <w:r>
-        <w:rPr>
-          <w:rFonts w:ascii="Calibri" w:eastAsia="DejaVu Sans Condensed" w:hAnsi="Calibri" w:cs="DejaVu Sans Condensed"/>
-        </w:rPr>
-        <w:t xml:space="preserve">  </w:t>
-      </w:r>
-    </w:p>
-    <w:p>
-      <w:pPr>
-        <w:keepNext/>
-        <w:widowControl w:val="0"/>
-        <w:tabs>
-          <w:tab w:val="left" w:pos="0"/>
-        </w:tabs>
-        <w:suppressAutoHyphens/>
-        <w:spacing w:before="240" w:after="120"/>
-        <w:ind w:left="886"/>
-        <w:outlineLvl w:val="3"/>
-        <w:rPr>
-          <w:rFonts w:ascii="Calibri" w:eastAsia="DejaVu Sans Condensed" w:hAnsi="Calibri" w:cs="DejaVu Sans Condensed"/>
-        </w:rPr>
-      </w:pPr>
-      <w:r>
-        <w:rPr>
-          <w:rFonts w:ascii="Calibri" w:eastAsia="DejaVu Sans Condensed" w:hAnsi="Calibri" w:cs="DejaVu Sans Condensed"/>
-        </w:rPr>
-        <w:t>{"part_rate_edu_training</w:t>
-      </w:r>
-      <w:bookmarkStart w:id="0" w:name="_GoBack"/>
-      <w:bookmarkEnd w:id="0"/>
-      <w:r>
-        <w:rPr>
-          <w:rFonts w:ascii="Calibri" w:eastAsia="DejaVu Sans Condensed" w:hAnsi="Calibri" w:cs="DejaVu Sans Condensed"/>
-        </w:rPr>
-        <w:t>":</w:t>
-      </w:r>
-      <w:r>
-        <w:rPr>
-          <w:rFonts w:ascii="Calibri" w:eastAsia="DejaVu Sans Condensed" w:hAnsi="Calibri" w:cs="DejaVu Sans Condensed"/>
-        </w:rPr>
-        <w:t xml:space="preserve"> </w:t>
-      </w:r>
-      <w:r>
-        <w:rPr>
-          <w:rFonts w:ascii="Calibri" w:eastAsia="DejaVu Sans Condensed" w:hAnsi="Calibri" w:cs="DejaVu Sans Condensed"/>
-        </w:rPr>
-        <w:t>[{"Year":2009,"SEX":"Total","Value":"20.7","Country":"United Kingdom"}</w:t>
-      </w:r>
-    </w:p>
-    <w:p>
-      <w:pPr>
-        <w:keepNext/>
-        <w:widowControl w:val="0"/>
-        <w:tabs>
-          <w:tab w:val="left" w:pos="0"/>
-        </w:tabs>
-        <w:suppressAutoHyphens/>
-        <w:spacing w:before="240" w:after="120"/>
-        <w:outlineLvl w:val="3"/>
-        <w:rPr>
-          <w:rFonts w:ascii="Calibri" w:eastAsia="DejaVu Sans Condensed" w:hAnsi="Calibri" w:cs="DejaVu Sans Condensed"/>
-        </w:rPr>
-      </w:pPr>
-    </w:p>
-    <w:p>
-      <w:pPr>
-        <w:pStyle w:val="PargrafodaLista"/>
-        <w:keepNext/>
-        <w:widowControl w:val="0"/>
-        <w:tabs>
-          <w:tab w:val="left" w:pos="0"/>
-        </w:tabs>
-        <w:suppressAutoHyphens/>
-        <w:spacing w:before="240" w:after="120"/>
-        <w:ind w:left="886"/>
-        <w:outlineLvl w:val="3"/>
-        <w:rPr>
-          <w:rFonts w:ascii="Calibri" w:eastAsia="DejaVu Sans Condensed" w:hAnsi="Calibri" w:cs="DejaVu Sans Condensed"/>
-          <w:lang w:val="en-GB"/>
-        </w:rPr>
-      </w:pPr>
-      <w:r>
-        <w:rPr>
-          <w:rFonts w:ascii="Calibri" w:eastAsia="DejaVu Sans Condensed" w:hAnsi="Calibri" w:cs="DejaVu Sans Condensed"/>
-          <w:lang w:val="en-GB"/>
-        </w:rPr>
-        <w:t xml:space="preserve">   </w:t>
+        <w:ind w:left="1077"/>
+        <w:rPr>
+          <w:rFonts w:asciiTheme="majorHAnsi" w:hAnsiTheme="majorHAnsi" w:cstheme="majorHAnsi"/>
+          <w:color w:val="FF0000"/>
+        </w:rPr>
+      </w:pPr>
+      <w:r>
+        <w:rPr>
+          <w:rFonts w:asciiTheme="majorHAnsi" w:hAnsiTheme="majorHAnsi" w:cstheme="majorHAnsi"/>
+          <w:color w:val="FF0000"/>
+        </w:rPr>
+        <w:t>Participation Rate in Education and Training</w:t>
       </w:r>
     </w:p>
     <w:sectPr>
+      <w:type w:val="continuous"/>
       <w:pgSz w:w="11900" w:h="16840"/>
       <w:pgMar w:top="568" w:right="1134" w:bottom="1134" w:left="1134" w:header="680" w:footer="709" w:gutter="0"/>
       <w:cols w:space="708"/>
@@ -3741,6 +4016,178 @@
     </w:lvl>
   </w:abstractNum>
   <w:abstractNum w:abstractNumId="8" w15:restartNumberingAfterBreak="0">
+    <w:nsid w:val="2E0B141F"/>
+    <w:multiLevelType w:val="hybridMultilevel"/>
+    <w:tmpl w:val="5B16D806"/>
+    <w:lvl w:ilvl="0" w:tplc="0816000F">
+      <w:start w:val="1"/>
+      <w:numFmt w:val="decimal"/>
+      <w:lvlText w:val="%1."/>
+      <w:lvlJc w:val="left"/>
+      <w:pPr>
+        <w:ind w:left="720" w:hanging="360"/>
+      </w:pPr>
+    </w:lvl>
+    <w:lvl w:ilvl="1" w:tplc="08160019">
+      <w:start w:val="1"/>
+      <w:numFmt w:val="lowerLetter"/>
+      <w:lvlText w:val="%2."/>
+      <w:lvlJc w:val="left"/>
+      <w:pPr>
+        <w:ind w:left="1440" w:hanging="360"/>
+      </w:pPr>
+    </w:lvl>
+    <w:lvl w:ilvl="2" w:tplc="0816001B" w:tentative="1">
+      <w:start w:val="1"/>
+      <w:numFmt w:val="lowerRoman"/>
+      <w:lvlText w:val="%3."/>
+      <w:lvlJc w:val="right"/>
+      <w:pPr>
+        <w:ind w:left="2160" w:hanging="180"/>
+      </w:pPr>
+    </w:lvl>
+    <w:lvl w:ilvl="3" w:tplc="0816000F" w:tentative="1">
+      <w:start w:val="1"/>
+      <w:numFmt w:val="decimal"/>
+      <w:lvlText w:val="%4."/>
+      <w:lvlJc w:val="left"/>
+      <w:pPr>
+        <w:ind w:left="2880" w:hanging="360"/>
+      </w:pPr>
+    </w:lvl>
+    <w:lvl w:ilvl="4" w:tplc="08160019" w:tentative="1">
+      <w:start w:val="1"/>
+      <w:numFmt w:val="lowerLetter"/>
+      <w:lvlText w:val="%5."/>
+      <w:lvlJc w:val="left"/>
+      <w:pPr>
+        <w:ind w:left="3600" w:hanging="360"/>
+      </w:pPr>
+    </w:lvl>
+    <w:lvl w:ilvl="5" w:tplc="0816001B" w:tentative="1">
+      <w:start w:val="1"/>
+      <w:numFmt w:val="lowerRoman"/>
+      <w:lvlText w:val="%6."/>
+      <w:lvlJc w:val="right"/>
+      <w:pPr>
+        <w:ind w:left="4320" w:hanging="180"/>
+      </w:pPr>
+    </w:lvl>
+    <w:lvl w:ilvl="6" w:tplc="0816000F" w:tentative="1">
+      <w:start w:val="1"/>
+      <w:numFmt w:val="decimal"/>
+      <w:lvlText w:val="%7."/>
+      <w:lvlJc w:val="left"/>
+      <w:pPr>
+        <w:ind w:left="5040" w:hanging="360"/>
+      </w:pPr>
+    </w:lvl>
+    <w:lvl w:ilvl="7" w:tplc="08160019" w:tentative="1">
+      <w:start w:val="1"/>
+      <w:numFmt w:val="lowerLetter"/>
+      <w:lvlText w:val="%8."/>
+      <w:lvlJc w:val="left"/>
+      <w:pPr>
+        <w:ind w:left="5760" w:hanging="360"/>
+      </w:pPr>
+    </w:lvl>
+    <w:lvl w:ilvl="8" w:tplc="0816001B" w:tentative="1">
+      <w:start w:val="1"/>
+      <w:numFmt w:val="lowerRoman"/>
+      <w:lvlText w:val="%9."/>
+      <w:lvlJc w:val="right"/>
+      <w:pPr>
+        <w:ind w:left="6480" w:hanging="180"/>
+      </w:pPr>
+    </w:lvl>
+  </w:abstractNum>
+  <w:abstractNum w:abstractNumId="9" w15:restartNumberingAfterBreak="0">
+    <w:nsid w:val="449A793B"/>
+    <w:multiLevelType w:val="hybridMultilevel"/>
+    <w:tmpl w:val="27D6AC40"/>
+    <w:lvl w:ilvl="0" w:tplc="0816000F">
+      <w:start w:val="1"/>
+      <w:numFmt w:val="decimal"/>
+      <w:lvlText w:val="%1."/>
+      <w:lvlJc w:val="left"/>
+      <w:pPr>
+        <w:ind w:left="720" w:hanging="360"/>
+      </w:pPr>
+    </w:lvl>
+    <w:lvl w:ilvl="1" w:tplc="08160019">
+      <w:start w:val="1"/>
+      <w:numFmt w:val="lowerLetter"/>
+      <w:lvlText w:val="%2."/>
+      <w:lvlJc w:val="left"/>
+      <w:pPr>
+        <w:ind w:left="1440" w:hanging="360"/>
+      </w:pPr>
+    </w:lvl>
+    <w:lvl w:ilvl="2" w:tplc="0816001B" w:tentative="1">
+      <w:start w:val="1"/>
+      <w:numFmt w:val="lowerRoman"/>
+      <w:lvlText w:val="%3."/>
+      <w:lvlJc w:val="right"/>
+      <w:pPr>
+        <w:ind w:left="2160" w:hanging="180"/>
+      </w:pPr>
+    </w:lvl>
+    <w:lvl w:ilvl="3" w:tplc="0816000F" w:tentative="1">
+      <w:start w:val="1"/>
+      <w:numFmt w:val="decimal"/>
+      <w:lvlText w:val="%4."/>
+      <w:lvlJc w:val="left"/>
+      <w:pPr>
+        <w:ind w:left="2880" w:hanging="360"/>
+      </w:pPr>
+    </w:lvl>
+    <w:lvl w:ilvl="4" w:tplc="08160019" w:tentative="1">
+      <w:start w:val="1"/>
+      <w:numFmt w:val="lowerLetter"/>
+      <w:lvlText w:val="%5."/>
+      <w:lvlJc w:val="left"/>
+      <w:pPr>
+        <w:ind w:left="3600" w:hanging="360"/>
+      </w:pPr>
+    </w:lvl>
+    <w:lvl w:ilvl="5" w:tplc="0816001B" w:tentative="1">
+      <w:start w:val="1"/>
+      <w:numFmt w:val="lowerRoman"/>
+      <w:lvlText w:val="%6."/>
+      <w:lvlJc w:val="right"/>
+      <w:pPr>
+        <w:ind w:left="4320" w:hanging="180"/>
+      </w:pPr>
+    </w:lvl>
+    <w:lvl w:ilvl="6" w:tplc="0816000F" w:tentative="1">
+      <w:start w:val="1"/>
+      <w:numFmt w:val="decimal"/>
+      <w:lvlText w:val="%7."/>
+      <w:lvlJc w:val="left"/>
+      <w:pPr>
+        <w:ind w:left="5040" w:hanging="360"/>
+      </w:pPr>
+    </w:lvl>
+    <w:lvl w:ilvl="7" w:tplc="08160019" w:tentative="1">
+      <w:start w:val="1"/>
+      <w:numFmt w:val="lowerLetter"/>
+      <w:lvlText w:val="%8."/>
+      <w:lvlJc w:val="left"/>
+      <w:pPr>
+        <w:ind w:left="5760" w:hanging="360"/>
+      </w:pPr>
+    </w:lvl>
+    <w:lvl w:ilvl="8" w:tplc="0816001B" w:tentative="1">
+      <w:start w:val="1"/>
+      <w:numFmt w:val="lowerRoman"/>
+      <w:lvlText w:val="%9."/>
+      <w:lvlJc w:val="right"/>
+      <w:pPr>
+        <w:ind w:left="6480" w:hanging="180"/>
+      </w:pPr>
+    </w:lvl>
+  </w:abstractNum>
+  <w:abstractNum w:abstractNumId="10" w15:restartNumberingAfterBreak="0">
     <w:nsid w:val="462674F3"/>
     <w:multiLevelType w:val="hybridMultilevel"/>
     <w:tmpl w:val="9DDCAD72"/>
@@ -3853,7 +4300,7 @@
       </w:rPr>
     </w:lvl>
   </w:abstractNum>
-  <w:abstractNum w:abstractNumId="9" w15:restartNumberingAfterBreak="0">
+  <w:abstractNum w:abstractNumId="11" w15:restartNumberingAfterBreak="0">
     <w:nsid w:val="479F6D7B"/>
     <w:multiLevelType w:val="hybridMultilevel"/>
     <w:tmpl w:val="AAF63C3E"/>
@@ -3966,7 +4413,7 @@
       </w:rPr>
     </w:lvl>
   </w:abstractNum>
-  <w:abstractNum w:abstractNumId="10" w15:restartNumberingAfterBreak="0">
+  <w:abstractNum w:abstractNumId="12" w15:restartNumberingAfterBreak="0">
     <w:nsid w:val="4CAF190F"/>
     <w:multiLevelType w:val="hybridMultilevel"/>
     <w:tmpl w:val="C6DEAE7C"/>
@@ -4079,7 +4526,7 @@
       </w:rPr>
     </w:lvl>
   </w:abstractNum>
-  <w:abstractNum w:abstractNumId="11" w15:restartNumberingAfterBreak="0">
+  <w:abstractNum w:abstractNumId="13" w15:restartNumberingAfterBreak="0">
     <w:nsid w:val="4FA36693"/>
     <w:multiLevelType w:val="hybridMultilevel"/>
     <w:tmpl w:val="C4E050A4"/>
@@ -4168,7 +4615,7 @@
       </w:pPr>
     </w:lvl>
   </w:abstractNum>
-  <w:abstractNum w:abstractNumId="12" w15:restartNumberingAfterBreak="0">
+  <w:abstractNum w:abstractNumId="14" w15:restartNumberingAfterBreak="0">
     <w:nsid w:val="52902555"/>
     <w:multiLevelType w:val="hybridMultilevel"/>
     <w:tmpl w:val="E3E8FE72"/>
@@ -4300,25 +4747,31 @@
     <w:abstractNumId w:val="7"/>
   </w:num>
   <w:num w:numId="7">
-    <w:abstractNumId w:val="10"/>
+    <w:abstractNumId w:val="12"/>
   </w:num>
   <w:num w:numId="8">
     <w:abstractNumId w:val="5"/>
   </w:num>
   <w:num w:numId="9">
-    <w:abstractNumId w:val="12"/>
+    <w:abstractNumId w:val="14"/>
   </w:num>
   <w:num w:numId="10">
-    <w:abstractNumId w:val="11"/>
+    <w:abstractNumId w:val="13"/>
   </w:num>
   <w:num w:numId="11">
     <w:abstractNumId w:val="6"/>
   </w:num>
   <w:num w:numId="12">
-    <w:abstractNumId w:val="9"/>
+    <w:abstractNumId w:val="11"/>
   </w:num>
   <w:num w:numId="13">
+    <w:abstractNumId w:val="10"/>
+  </w:num>
+  <w:num w:numId="14">
     <w:abstractNumId w:val="8"/>
+  </w:num>
+  <w:num w:numId="15">
+    <w:abstractNumId w:val="9"/>
   </w:num>
 </w:numbering>
 </file>
@@ -4746,6 +5199,7 @@
   <w:style w:type="character" w:default="1" w:styleId="Tipodeletrapredefinidodopargrafo">
     <w:name w:val="Default Paragraph Font"/>
     <w:uiPriority w:val="1"/>
+    <w:semiHidden/>
     <w:unhideWhenUsed/>
   </w:style>
   <w:style w:type="table" w:default="1" w:styleId="Tabelanormal">

</xml_diff>

<commit_message>
added final version of checkpoint 2 doc, and feedback on checkpoint 3 added
</commit_message>
<xml_diff>
--- a/CheckpointII/CII_G15.docx
+++ b/CheckpointII/CII_G15.docx
@@ -11,6 +11,7 @@
           <w:color w:val="auto"/>
           <w:sz w:val="37"/>
           <w:szCs w:val="37"/>
+          <w:u w:val="single"/>
           <w:lang w:val="en-GB"/>
         </w:rPr>
       </w:pPr>
@@ -91,27 +92,23 @@
         <w:jc w:val="center"/>
         <w:rPr>
           <w:rFonts w:ascii="Calibri" w:eastAsia="DejaVu Sans Condensed" w:hAnsi="Calibri"/>
-          <w:lang w:val="pt-PT"/>
         </w:rPr>
       </w:pPr>
       <w:r>
         <w:rPr>
           <w:rFonts w:ascii="Calibri" w:eastAsia="DejaVu Sans Condensed" w:hAnsi="Calibri"/>
-          <w:lang w:val="pt-PT"/>
         </w:rPr>
         <w:t>G</w:t>
       </w:r>
       <w:r>
         <w:rPr>
           <w:rFonts w:ascii="Calibri" w:eastAsia="DejaVu Sans Condensed" w:hAnsi="Calibri"/>
-          <w:lang w:val="pt-PT"/>
         </w:rPr>
         <w:t>15</w:t>
       </w:r>
       <w:r>
         <w:rPr>
           <w:rFonts w:ascii="Calibri" w:eastAsia="DejaVu Sans Condensed" w:hAnsi="Calibri"/>
-          <w:lang w:val="pt-PT"/>
         </w:rPr>
         <w:t xml:space="preserve"> - A</w:t>
       </w:r>
@@ -119,9 +116,6 @@
     <w:p>
       <w:pPr>
         <w:jc w:val="center"/>
-        <w:rPr>
-          <w:lang w:val="pt-PT"/>
-        </w:rPr>
       </w:pPr>
     </w:p>
     <w:p>
@@ -135,7 +129,6 @@
           <w:rFonts w:ascii="Calibri" w:eastAsia="DejaVu Sans Condensed" w:hAnsi="Calibri" w:cs="DejaVu Sans Condensed"/>
           <w:b/>
           <w:bCs/>
-          <w:lang w:val="pt-PT"/>
         </w:rPr>
       </w:pPr>
       <w:r>
@@ -143,87 +136,16 @@
           <w:rFonts w:ascii="Calibri" w:eastAsia="DejaVu Sans Condensed" w:hAnsi="Calibri" w:cs="DejaVu Sans Condensed"/>
           <w:b/>
           <w:bCs/>
-          <w:lang w:val="pt-PT"/>
         </w:rPr>
         <w:t xml:space="preserve">1. </w:t>
       </w:r>
-      <w:proofErr w:type="spellStart"/>
       <w:r>
         <w:rPr>
           <w:rFonts w:ascii="Calibri" w:eastAsia="DejaVu Sans Condensed" w:hAnsi="Calibri" w:cs="DejaVu Sans Condensed"/>
           <w:b/>
           <w:bCs/>
-          <w:lang w:val="pt-PT"/>
-        </w:rPr>
-        <w:t>Initial</w:t>
-      </w:r>
-      <w:proofErr w:type="spellEnd"/>
-      <w:r>
-        <w:rPr>
-          <w:rFonts w:ascii="Calibri" w:eastAsia="DejaVu Sans Condensed" w:hAnsi="Calibri" w:cs="DejaVu Sans Condensed"/>
-          <w:b/>
-          <w:bCs/>
-          <w:lang w:val="pt-PT"/>
-        </w:rPr>
-        <w:t xml:space="preserve"> </w:t>
-      </w:r>
-      <w:proofErr w:type="spellStart"/>
-      <w:r>
-        <w:rPr>
-          <w:rFonts w:ascii="Calibri" w:eastAsia="DejaVu Sans Condensed" w:hAnsi="Calibri" w:cs="DejaVu Sans Condensed"/>
-          <w:b/>
-          <w:bCs/>
-          <w:lang w:val="pt-PT"/>
-        </w:rPr>
-        <w:t>Dataset</w:t>
-      </w:r>
-      <w:proofErr w:type="spellEnd"/>
-    </w:p>
-    <w:p>
-      <w:pPr>
-        <w:widowControl w:val="0"/>
-        <w:suppressAutoHyphens/>
-        <w:spacing w:after="120"/>
-        <w:jc w:val="both"/>
-        <w:rPr>
-          <w:rFonts w:ascii="Calibri" w:eastAsia="DejaVu Sans Condensed" w:hAnsi="Calibri"/>
-          <w:color w:val="FF0000"/>
-          <w:lang w:val="pt-PT"/>
-        </w:rPr>
-      </w:pPr>
-      <w:r>
-        <w:rPr>
-          <w:rFonts w:ascii="Calibri" w:eastAsia="DejaVu Sans Condensed" w:hAnsi="Calibri"/>
-          <w:color w:val="FF0000"/>
-          <w:lang w:val="pt-PT"/>
-        </w:rPr>
-        <w:t>Falta pôr aqui o t</w:t>
-      </w:r>
-      <w:r>
-        <w:rPr>
-          <w:rFonts w:ascii="Calibri" w:eastAsia="DejaVu Sans Condensed" w:hAnsi="Calibri"/>
-          <w:color w:val="FF0000"/>
-          <w:lang w:val="pt-PT"/>
-        </w:rPr>
-        <w:t xml:space="preserve">amanho do </w:t>
-      </w:r>
-      <w:proofErr w:type="spellStart"/>
-      <w:r>
-        <w:rPr>
-          <w:rFonts w:ascii="Calibri" w:eastAsia="DejaVu Sans Condensed" w:hAnsi="Calibri"/>
-          <w:color w:val="FF0000"/>
-          <w:lang w:val="pt-PT"/>
-        </w:rPr>
-        <w:t>dataset</w:t>
-      </w:r>
-      <w:proofErr w:type="spellEnd"/>
-      <w:r>
-        <w:rPr>
-          <w:rFonts w:ascii="Calibri" w:eastAsia="DejaVu Sans Condensed" w:hAnsi="Calibri"/>
-          <w:color w:val="FF0000"/>
-          <w:lang w:val="pt-PT"/>
-        </w:rPr>
-        <w:t xml:space="preserve"> inicial e também o final</w:t>
+        </w:rPr>
+        <w:t>Initial Dataset</w:t>
       </w:r>
     </w:p>
     <w:p>
@@ -343,9 +265,9 @@
           <w:sz w:val="18"/>
         </w:rPr>
         <w:drawing>
-          <wp:inline distT="0" distB="0" distL="0" distR="0" wp14:anchorId="5C647859" wp14:editId="6CF4CF88">
-            <wp:extent cx="2895004" cy="482600"/>
-            <wp:effectExtent l="0" t="0" r="635" b="0"/>
+          <wp:inline distT="0" distB="0" distL="0" distR="0" wp14:anchorId="5C647859" wp14:editId="10B1C4FC">
+            <wp:extent cx="2833370" cy="472325"/>
+            <wp:effectExtent l="0" t="0" r="5080" b="4445"/>
             <wp:docPr id="2" name="Imagem 2"/>
             <wp:cNvGraphicFramePr>
               <a:graphicFrameLocks xmlns:a="http://schemas.openxmlformats.org/drawingml/2006/main" noChangeAspect="1"/>
@@ -365,7 +287,7 @@
                   <pic:spPr bwMode="auto">
                     <a:xfrm>
                       <a:off x="0" y="0"/>
-                      <a:ext cx="2916042" cy="486107"/>
+                      <a:ext cx="2886458" cy="481175"/>
                     </a:xfrm>
                     <a:prstGeom prst="rect">
                       <a:avLst/>
@@ -1016,24 +938,24 @@
     <w:tbl>
       <w:tblPr>
         <w:tblStyle w:val="TabelacomGrelha"/>
-        <w:tblW w:w="10950" w:type="dxa"/>
+        <w:tblW w:w="11065" w:type="dxa"/>
         <w:jc w:val="center"/>
         <w:tblLook w:val="04A0" w:firstRow="1" w:lastRow="0" w:firstColumn="1" w:lastColumn="0" w:noHBand="0" w:noVBand="1"/>
       </w:tblPr>
       <w:tblGrid>
-        <w:gridCol w:w="3879"/>
-        <w:gridCol w:w="2357"/>
-        <w:gridCol w:w="2357"/>
-        <w:gridCol w:w="2357"/>
+        <w:gridCol w:w="3343"/>
+        <w:gridCol w:w="2338"/>
+        <w:gridCol w:w="2938"/>
+        <w:gridCol w:w="2446"/>
       </w:tblGrid>
       <w:tr>
         <w:trPr>
-          <w:trHeight w:val="150"/>
+          <w:trHeight w:val="120"/>
           <w:jc w:val="center"/>
         </w:trPr>
         <w:tc>
           <w:tcPr>
-            <w:tcW w:w="3879" w:type="dxa"/>
+            <w:tcW w:w="3343" w:type="dxa"/>
           </w:tcPr>
           <w:p>
             <w:pPr>
@@ -1059,7 +981,7 @@
         </w:tc>
         <w:tc>
           <w:tcPr>
-            <w:tcW w:w="2357" w:type="dxa"/>
+            <w:tcW w:w="2338" w:type="dxa"/>
           </w:tcPr>
           <w:p>
             <w:pPr>
@@ -1085,7 +1007,7 @@
         </w:tc>
         <w:tc>
           <w:tcPr>
-            <w:tcW w:w="2357" w:type="dxa"/>
+            <w:tcW w:w="2938" w:type="dxa"/>
           </w:tcPr>
           <w:p>
             <w:pPr>
@@ -1111,7 +1033,7 @@
         </w:tc>
         <w:tc>
           <w:tcPr>
-            <w:tcW w:w="2357" w:type="dxa"/>
+            <w:tcW w:w="2446" w:type="dxa"/>
           </w:tcPr>
           <w:p>
             <w:pPr>
@@ -1140,12 +1062,12 @@
       </w:tr>
       <w:tr>
         <w:trPr>
-          <w:trHeight w:val="150"/>
+          <w:trHeight w:val="637"/>
           <w:jc w:val="center"/>
         </w:trPr>
         <w:tc>
           <w:tcPr>
-            <w:tcW w:w="3879" w:type="dxa"/>
+            <w:tcW w:w="3343" w:type="dxa"/>
           </w:tcPr>
           <w:p>
             <w:pPr>
@@ -1171,7 +1093,7 @@
         </w:tc>
         <w:tc>
           <w:tcPr>
-            <w:tcW w:w="2357" w:type="dxa"/>
+            <w:tcW w:w="2338" w:type="dxa"/>
           </w:tcPr>
           <w:p>
             <w:pPr>
@@ -1201,7 +1123,7 @@
         </w:tc>
         <w:tc>
           <w:tcPr>
-            <w:tcW w:w="2357" w:type="dxa"/>
+            <w:tcW w:w="2938" w:type="dxa"/>
           </w:tcPr>
           <w:p>
             <w:pPr>
@@ -1215,6 +1137,7 @@
                 <w:rFonts w:ascii="Calibri" w:eastAsia="DejaVu Sans Condensed" w:hAnsi="Calibri"/>
                 <w:sz w:val="20"/>
                 <w:szCs w:val="20"/>
+                <w:highlight w:val="yellow"/>
                 <w:lang w:val="en-GB"/>
               </w:rPr>
             </w:pPr>
@@ -1223,25 +1146,46 @@
                 <w:rFonts w:ascii="Calibri" w:eastAsia="DejaVu Sans Condensed" w:hAnsi="Calibri"/>
                 <w:sz w:val="20"/>
                 <w:szCs w:val="20"/>
-                <w:lang w:val="en-GB"/>
-              </w:rPr>
-              <w:t xml:space="preserve">Country, </w:t>
-            </w:r>
-            <w:r>
-              <w:rPr>
-                <w:rFonts w:ascii="Calibri" w:eastAsia="DejaVu Sans Condensed" w:hAnsi="Calibri"/>
-                <w:sz w:val="20"/>
-                <w:szCs w:val="20"/>
-                <w:highlight w:val="yellow"/>
-                <w:lang w:val="en-GB"/>
-              </w:rPr>
-              <w:t>Value</w:t>
+                <w:highlight w:val="yellow"/>
+                <w:lang w:val="en-GB"/>
+              </w:rPr>
+              <w:t>Country</w:t>
+            </w:r>
+            <w:r>
+              <w:rPr>
+                <w:rFonts w:ascii="Calibri" w:eastAsia="DejaVu Sans Condensed" w:hAnsi="Calibri"/>
+                <w:sz w:val="20"/>
+                <w:szCs w:val="20"/>
+                <w:highlight w:val="yellow"/>
+                <w:lang w:val="en-GB"/>
+              </w:rPr>
+              <w:t>(GEO)</w:t>
+            </w:r>
+            <w:r>
+              <w:rPr>
+                <w:rFonts w:ascii="Calibri" w:eastAsia="DejaVu Sans Condensed" w:hAnsi="Calibri"/>
+                <w:sz w:val="20"/>
+                <w:szCs w:val="20"/>
+                <w:highlight w:val="yellow"/>
+                <w:lang w:val="en-GB"/>
+              </w:rPr>
+              <w:t>, Value</w:t>
+            </w:r>
+            <w:r>
+              <w:rPr>
+                <w:rFonts w:ascii="Calibri" w:eastAsia="DejaVu Sans Condensed" w:hAnsi="Calibri"/>
+                <w:sz w:val="20"/>
+                <w:szCs w:val="20"/>
+                <w:highlight w:val="yellow"/>
+                <w:lang w:val="en-GB"/>
+              </w:rPr>
+              <w:t>*</w:t>
             </w:r>
           </w:p>
         </w:tc>
         <w:tc>
           <w:tcPr>
-            <w:tcW w:w="2357" w:type="dxa"/>
+            <w:tcW w:w="2446" w:type="dxa"/>
           </w:tcPr>
           <w:p>
             <w:pPr>
@@ -1267,19 +1211,29 @@
                 <w:highlight w:val="yellow"/>
                 <w:lang w:val="en-GB"/>
               </w:rPr>
-              <w:t>by Country</w:t>
+              <w:t xml:space="preserve"> *</w:t>
+            </w:r>
+            <w:r>
+              <w:rPr>
+                <w:rFonts w:ascii="Calibri" w:eastAsia="DejaVu Sans Condensed" w:hAnsi="Calibri"/>
+                <w:sz w:val="20"/>
+                <w:szCs w:val="20"/>
+                <w:highlight w:val="yellow"/>
+                <w:lang w:val="en-GB"/>
+              </w:rPr>
+              <w:t>avg_reading_minutes</w:t>
             </w:r>
           </w:p>
         </w:tc>
       </w:tr>
       <w:tr>
         <w:trPr>
-          <w:trHeight w:val="156"/>
+          <w:trHeight w:val="125"/>
           <w:jc w:val="center"/>
         </w:trPr>
         <w:tc>
           <w:tcPr>
-            <w:tcW w:w="3879" w:type="dxa"/>
+            <w:tcW w:w="3343" w:type="dxa"/>
           </w:tcPr>
           <w:p>
             <w:pPr>
@@ -1305,7 +1259,7 @@
         </w:tc>
         <w:tc>
           <w:tcPr>
-            <w:tcW w:w="2357" w:type="dxa"/>
+            <w:tcW w:w="2338" w:type="dxa"/>
           </w:tcPr>
           <w:p>
             <w:pPr>
@@ -1335,7 +1289,7 @@
         </w:tc>
         <w:tc>
           <w:tcPr>
-            <w:tcW w:w="2357" w:type="dxa"/>
+            <w:tcW w:w="2938" w:type="dxa"/>
           </w:tcPr>
           <w:p>
             <w:pPr>
@@ -1349,6 +1303,7 @@
                 <w:rFonts w:ascii="Calibri" w:eastAsia="DejaVu Sans Condensed" w:hAnsi="Calibri"/>
                 <w:sz w:val="20"/>
                 <w:szCs w:val="20"/>
+                <w:highlight w:val="yellow"/>
                 <w:lang w:val="en-GB"/>
               </w:rPr>
             </w:pPr>
@@ -1357,34 +1312,93 @@
                 <w:rFonts w:ascii="Calibri" w:eastAsia="DejaVu Sans Condensed" w:hAnsi="Calibri"/>
                 <w:sz w:val="20"/>
                 <w:szCs w:val="20"/>
-                <w:lang w:val="en-GB"/>
-              </w:rPr>
-              <w:t xml:space="preserve">Year, SEX, </w:t>
-            </w:r>
-            <w:r>
-              <w:rPr>
-                <w:rFonts w:ascii="Calibri" w:eastAsia="DejaVu Sans Condensed" w:hAnsi="Calibri"/>
-                <w:sz w:val="20"/>
-                <w:szCs w:val="20"/>
-                <w:highlight w:val="yellow"/>
-                <w:lang w:val="en-GB"/>
-              </w:rPr>
-              <w:t>Value</w:t>
-            </w:r>
-            <w:r>
-              <w:rPr>
-                <w:rFonts w:ascii="Calibri" w:eastAsia="DejaVu Sans Condensed" w:hAnsi="Calibri"/>
-                <w:sz w:val="20"/>
-                <w:szCs w:val="20"/>
-                <w:lang w:val="en-GB"/>
-              </w:rPr>
-              <w:t>, Country</w:t>
+                <w:highlight w:val="yellow"/>
+                <w:lang w:val="en-GB"/>
+              </w:rPr>
+              <w:t>Year</w:t>
+            </w:r>
+            <w:r>
+              <w:rPr>
+                <w:rFonts w:ascii="Calibri" w:eastAsia="DejaVu Sans Condensed" w:hAnsi="Calibri"/>
+                <w:sz w:val="20"/>
+                <w:szCs w:val="20"/>
+                <w:highlight w:val="yellow"/>
+                <w:lang w:val="en-GB"/>
+              </w:rPr>
+              <w:t>(TIME)</w:t>
+            </w:r>
+            <w:r>
+              <w:rPr>
+                <w:rFonts w:ascii="Calibri" w:eastAsia="DejaVu Sans Condensed" w:hAnsi="Calibri"/>
+                <w:sz w:val="20"/>
+                <w:szCs w:val="20"/>
+                <w:highlight w:val="yellow"/>
+                <w:lang w:val="en-GB"/>
+              </w:rPr>
+              <w:t>,SEX,Value</w:t>
+            </w:r>
+            <w:r>
+              <w:rPr>
+                <w:rFonts w:ascii="Calibri" w:eastAsia="DejaVu Sans Condensed" w:hAnsi="Calibri"/>
+                <w:sz w:val="20"/>
+                <w:szCs w:val="20"/>
+                <w:highlight w:val="yellow"/>
+                <w:lang w:val="en-GB"/>
+              </w:rPr>
+              <w:t>*</w:t>
+            </w:r>
+            <w:r>
+              <w:rPr>
+                <w:rFonts w:ascii="Calibri" w:eastAsia="DejaVu Sans Condensed" w:hAnsi="Calibri"/>
+                <w:sz w:val="20"/>
+                <w:szCs w:val="20"/>
+                <w:highlight w:val="yellow"/>
+                <w:lang w:val="en-GB"/>
+              </w:rPr>
+              <w:t>*</w:t>
+            </w:r>
+            <w:r>
+              <w:rPr>
+                <w:rFonts w:ascii="Calibri" w:eastAsia="DejaVu Sans Condensed" w:hAnsi="Calibri"/>
+                <w:sz w:val="20"/>
+                <w:szCs w:val="20"/>
+                <w:highlight w:val="yellow"/>
+                <w:lang w:val="en-GB"/>
+              </w:rPr>
+              <w:t>,Country</w:t>
+            </w:r>
+          </w:p>
+          <w:p>
+            <w:pPr>
+              <w:pStyle w:val="PargrafodaLista"/>
+              <w:widowControl w:val="0"/>
+              <w:suppressAutoHyphens/>
+              <w:spacing w:after="120"/>
+              <w:ind w:left="0"/>
+              <w:jc w:val="both"/>
+              <w:rPr>
+                <w:rFonts w:ascii="Calibri" w:eastAsia="DejaVu Sans Condensed" w:hAnsi="Calibri"/>
+                <w:sz w:val="20"/>
+                <w:szCs w:val="20"/>
+                <w:highlight w:val="yellow"/>
+                <w:lang w:val="en-GB"/>
+              </w:rPr>
+            </w:pPr>
+            <w:r>
+              <w:rPr>
+                <w:rFonts w:ascii="Calibri" w:eastAsia="DejaVu Sans Condensed" w:hAnsi="Calibri"/>
+                <w:sz w:val="20"/>
+                <w:szCs w:val="20"/>
+                <w:highlight w:val="yellow"/>
+                <w:lang w:val="en-GB"/>
+              </w:rPr>
+              <w:t>(GEO)</w:t>
             </w:r>
           </w:p>
         </w:tc>
         <w:tc>
           <w:tcPr>
-            <w:tcW w:w="2357" w:type="dxa"/>
+            <w:tcW w:w="2446" w:type="dxa"/>
           </w:tcPr>
           <w:p>
             <w:pPr>
@@ -1410,19 +1424,29 @@
                 <w:highlight w:val="yellow"/>
                 <w:lang w:val="en-GB"/>
               </w:rPr>
-              <w:t>by Country and/or SEX</w:t>
+              <w:t>*</w:t>
+            </w:r>
+            <w:r>
+              <w:rPr>
+                <w:rFonts w:ascii="Calibri" w:eastAsia="DejaVu Sans Condensed" w:hAnsi="Calibri"/>
+                <w:sz w:val="20"/>
+                <w:szCs w:val="20"/>
+                <w:highlight w:val="yellow"/>
+                <w:lang w:val="en-GB"/>
+              </w:rPr>
+              <w:t>*percentage_pop</w:t>
             </w:r>
           </w:p>
         </w:tc>
       </w:tr>
       <w:tr>
         <w:trPr>
-          <w:trHeight w:val="150"/>
+          <w:trHeight w:val="120"/>
           <w:jc w:val="center"/>
         </w:trPr>
         <w:tc>
           <w:tcPr>
-            <w:tcW w:w="3879" w:type="dxa"/>
+            <w:tcW w:w="3343" w:type="dxa"/>
           </w:tcPr>
           <w:p>
             <w:pPr>
@@ -1448,7 +1472,7 @@
         </w:tc>
         <w:tc>
           <w:tcPr>
-            <w:tcW w:w="2357" w:type="dxa"/>
+            <w:tcW w:w="2338" w:type="dxa"/>
           </w:tcPr>
           <w:p>
             <w:pPr>
@@ -1472,13 +1496,13 @@
                 <w:szCs w:val="20"/>
                 <w:lang w:val="en-GB"/>
               </w:rPr>
-              <w:t>TIME, GEO, SEX, WSTATUS, UNIT, AGE, Value, Flag and Footnotes</w:t>
+              <w:t>TIME,GEO,SEX, WSTATUS, UNIT, AGE, Value, Flag and Footnotes</w:t>
             </w:r>
           </w:p>
         </w:tc>
         <w:tc>
           <w:tcPr>
-            <w:tcW w:w="2357" w:type="dxa"/>
+            <w:tcW w:w="2938" w:type="dxa"/>
           </w:tcPr>
           <w:p>
             <w:pPr>
@@ -1492,6 +1516,7 @@
                 <w:rFonts w:ascii="Calibri" w:eastAsia="DejaVu Sans Condensed" w:hAnsi="Calibri"/>
                 <w:sz w:val="20"/>
                 <w:szCs w:val="20"/>
+                <w:highlight w:val="yellow"/>
                 <w:lang w:val="en-GB"/>
               </w:rPr>
             </w:pPr>
@@ -1500,34 +1525,83 @@
                 <w:rFonts w:ascii="Calibri" w:eastAsia="DejaVu Sans Condensed" w:hAnsi="Calibri"/>
                 <w:sz w:val="20"/>
                 <w:szCs w:val="20"/>
-                <w:lang w:val="en-GB"/>
-              </w:rPr>
-              <w:t xml:space="preserve">Year, SEX, </w:t>
-            </w:r>
-            <w:r>
-              <w:rPr>
-                <w:rFonts w:ascii="Calibri" w:eastAsia="DejaVu Sans Condensed" w:hAnsi="Calibri"/>
-                <w:sz w:val="20"/>
-                <w:szCs w:val="20"/>
-                <w:highlight w:val="yellow"/>
-                <w:lang w:val="en-GB"/>
-              </w:rPr>
-              <w:t>Value</w:t>
-            </w:r>
-            <w:r>
-              <w:rPr>
-                <w:rFonts w:ascii="Calibri" w:eastAsia="DejaVu Sans Condensed" w:hAnsi="Calibri"/>
-                <w:sz w:val="20"/>
-                <w:szCs w:val="20"/>
+                <w:highlight w:val="yellow"/>
+                <w:lang w:val="en-GB"/>
+              </w:rPr>
+              <w:t>Year</w:t>
+            </w:r>
+            <w:r>
+              <w:rPr>
+                <w:rFonts w:ascii="Calibri" w:eastAsia="DejaVu Sans Condensed" w:hAnsi="Calibri"/>
+                <w:sz w:val="20"/>
+                <w:szCs w:val="20"/>
+                <w:highlight w:val="yellow"/>
+                <w:lang w:val="en-GB"/>
+              </w:rPr>
+              <w:t>(TIME)</w:t>
+            </w:r>
+            <w:r>
+              <w:rPr>
+                <w:rFonts w:ascii="Calibri" w:eastAsia="DejaVu Sans Condensed" w:hAnsi="Calibri"/>
+                <w:sz w:val="20"/>
+                <w:szCs w:val="20"/>
+                <w:highlight w:val="yellow"/>
+                <w:lang w:val="en-GB"/>
+              </w:rPr>
+              <w:t>,SEX, Value</w:t>
+            </w:r>
+            <w:r>
+              <w:rPr>
+                <w:rFonts w:ascii="Calibri" w:eastAsia="DejaVu Sans Condensed" w:hAnsi="Calibri"/>
+                <w:sz w:val="20"/>
+                <w:szCs w:val="20"/>
+                <w:highlight w:val="yellow"/>
+                <w:lang w:val="en-GB"/>
+              </w:rPr>
+              <w:t>*</w:t>
+            </w:r>
+            <w:r>
+              <w:rPr>
+                <w:rFonts w:ascii="Calibri" w:eastAsia="DejaVu Sans Condensed" w:hAnsi="Calibri"/>
+                <w:sz w:val="20"/>
+                <w:szCs w:val="20"/>
+                <w:highlight w:val="yellow"/>
                 <w:lang w:val="en-GB"/>
               </w:rPr>
               <w:t>, Country</w:t>
+            </w:r>
+          </w:p>
+          <w:p>
+            <w:pPr>
+              <w:pStyle w:val="PargrafodaLista"/>
+              <w:widowControl w:val="0"/>
+              <w:suppressAutoHyphens/>
+              <w:spacing w:after="120"/>
+              <w:ind w:left="0"/>
+              <w:jc w:val="both"/>
+              <w:rPr>
+                <w:rFonts w:ascii="Calibri" w:eastAsia="DejaVu Sans Condensed" w:hAnsi="Calibri"/>
+                <w:sz w:val="20"/>
+                <w:szCs w:val="20"/>
+                <w:highlight w:val="yellow"/>
+                <w:lang w:val="en-GB"/>
+              </w:rPr>
+            </w:pPr>
+            <w:r>
+              <w:rPr>
+                <w:rFonts w:ascii="Calibri" w:eastAsia="DejaVu Sans Condensed" w:hAnsi="Calibri"/>
+                <w:sz w:val="20"/>
+                <w:szCs w:val="20"/>
+                <w:highlight w:val="yellow"/>
+                <w:lang w:val="en-GB"/>
+              </w:rPr>
+              <w:t>(GEO)</w:t>
             </w:r>
           </w:p>
         </w:tc>
         <w:tc>
           <w:tcPr>
-            <w:tcW w:w="2357" w:type="dxa"/>
+            <w:tcW w:w="2446" w:type="dxa"/>
           </w:tcPr>
           <w:p>
             <w:pPr>
@@ -1553,19 +1627,46 @@
                 <w:highlight w:val="yellow"/>
                 <w:lang w:val="en-GB"/>
               </w:rPr>
-              <w:t>by Country and/or SEX</w:t>
-            </w:r>
+              <w:t>*</w:t>
+            </w:r>
+            <w:r>
+              <w:rPr>
+                <w:rFonts w:ascii="Calibri" w:eastAsia="DejaVu Sans Condensed" w:hAnsi="Calibri"/>
+                <w:sz w:val="20"/>
+                <w:szCs w:val="20"/>
+                <w:highlight w:val="yellow"/>
+                <w:lang w:val="en-GB"/>
+              </w:rPr>
+              <w:t>percentage_pop</w:t>
+            </w:r>
+          </w:p>
+          <w:p>
+            <w:pPr>
+              <w:pStyle w:val="PargrafodaLista"/>
+              <w:widowControl w:val="0"/>
+              <w:suppressAutoHyphens/>
+              <w:spacing w:after="120"/>
+              <w:ind w:left="0"/>
+              <w:jc w:val="both"/>
+              <w:rPr>
+                <w:rFonts w:ascii="Calibri" w:eastAsia="DejaVu Sans Condensed" w:hAnsi="Calibri"/>
+                <w:sz w:val="20"/>
+                <w:szCs w:val="20"/>
+                <w:highlight w:val="yellow"/>
+                <w:lang w:val="en-GB"/>
+              </w:rPr>
+            </w:pPr>
           </w:p>
         </w:tc>
       </w:tr>
       <w:tr>
         <w:trPr>
-          <w:trHeight w:val="150"/>
+          <w:trHeight w:val="120"/>
           <w:jc w:val="center"/>
         </w:trPr>
         <w:tc>
           <w:tcPr>
-            <w:tcW w:w="3879" w:type="dxa"/>
+            <w:tcW w:w="3343" w:type="dxa"/>
           </w:tcPr>
           <w:p>
             <w:pPr>
@@ -1591,7 +1692,7 @@
         </w:tc>
         <w:tc>
           <w:tcPr>
-            <w:tcW w:w="2357" w:type="dxa"/>
+            <w:tcW w:w="2338" w:type="dxa"/>
           </w:tcPr>
           <w:p>
             <w:pPr>
@@ -1621,7 +1722,7 @@
         </w:tc>
         <w:tc>
           <w:tcPr>
-            <w:tcW w:w="2357" w:type="dxa"/>
+            <w:tcW w:w="2938" w:type="dxa"/>
           </w:tcPr>
           <w:p>
             <w:pPr>
@@ -1643,34 +1744,66 @@
                 <w:rFonts w:ascii="Calibri" w:eastAsia="DejaVu Sans Condensed" w:hAnsi="Calibri"/>
                 <w:sz w:val="20"/>
                 <w:szCs w:val="20"/>
-                <w:lang w:val="en-GB"/>
-              </w:rPr>
-              <w:t xml:space="preserve">Year, </w:t>
-            </w:r>
-            <w:r>
-              <w:rPr>
-                <w:rFonts w:ascii="Calibri" w:eastAsia="DejaVu Sans Condensed" w:hAnsi="Calibri"/>
-                <w:sz w:val="20"/>
-                <w:szCs w:val="20"/>
-                <w:highlight w:val="yellow"/>
-                <w:lang w:val="en-GB"/>
-              </w:rPr>
-              <w:t>Value</w:t>
-            </w:r>
-            <w:r>
-              <w:rPr>
-                <w:rFonts w:ascii="Calibri" w:eastAsia="DejaVu Sans Condensed" w:hAnsi="Calibri"/>
-                <w:sz w:val="20"/>
-                <w:szCs w:val="20"/>
-                <w:lang w:val="en-GB"/>
-              </w:rPr>
-              <w:t>, Country</w:t>
+                <w:highlight w:val="yellow"/>
+                <w:lang w:val="en-GB"/>
+              </w:rPr>
+              <w:t>Year</w:t>
+            </w:r>
+            <w:r>
+              <w:rPr>
+                <w:rFonts w:ascii="Calibri" w:eastAsia="DejaVu Sans Condensed" w:hAnsi="Calibri"/>
+                <w:sz w:val="20"/>
+                <w:szCs w:val="20"/>
+                <w:highlight w:val="yellow"/>
+                <w:lang w:val="en-GB"/>
+              </w:rPr>
+              <w:t>(TIME)</w:t>
+            </w:r>
+            <w:r>
+              <w:rPr>
+                <w:rFonts w:ascii="Calibri" w:eastAsia="DejaVu Sans Condensed" w:hAnsi="Calibri"/>
+                <w:sz w:val="20"/>
+                <w:szCs w:val="20"/>
+                <w:highlight w:val="yellow"/>
+                <w:lang w:val="en-GB"/>
+              </w:rPr>
+              <w:t>,Value</w:t>
+            </w:r>
+            <w:r>
+              <w:rPr>
+                <w:rFonts w:ascii="Calibri" w:eastAsia="DejaVu Sans Condensed" w:hAnsi="Calibri"/>
+                <w:sz w:val="20"/>
+                <w:szCs w:val="20"/>
+                <w:highlight w:val="yellow"/>
+                <w:lang w:val="en-GB"/>
+              </w:rPr>
+              <w:t>*</w:t>
+            </w:r>
+            <w:r>
+              <w:rPr>
+                <w:rFonts w:ascii="Calibri" w:eastAsia="DejaVu Sans Condensed" w:hAnsi="Calibri"/>
+                <w:sz w:val="20"/>
+                <w:szCs w:val="20"/>
+                <w:highlight w:val="yellow"/>
+                <w:lang w:val="en-GB"/>
+              </w:rPr>
+              <w:t>,Country</w:t>
+            </w:r>
+            <w:r>
+              <w:rPr>
+                <w:rFonts w:ascii="Calibri" w:eastAsia="DejaVu Sans Condensed" w:hAnsi="Calibri"/>
+                <w:sz w:val="20"/>
+                <w:szCs w:val="20"/>
+                <w:highlight w:val="yellow"/>
+                <w:lang w:val="en-GB"/>
+              </w:rPr>
+              <w:t>(GEO)</w:t>
             </w:r>
           </w:p>
         </w:tc>
         <w:tc>
           <w:tcPr>
-            <w:tcW w:w="2357" w:type="dxa"/>
+            <w:tcW w:w="2446" w:type="dxa"/>
           </w:tcPr>
           <w:p>
             <w:pPr>
@@ -1696,7 +1829,157 @@
                 <w:highlight w:val="yellow"/>
                 <w:lang w:val="en-GB"/>
               </w:rPr>
-              <w:t>by Country</w:t>
+              <w:t>*</w:t>
+            </w:r>
+            <w:r>
+              <w:rPr>
+                <w:rFonts w:ascii="Calibri" w:eastAsia="DejaVu Sans Condensed" w:hAnsi="Calibri"/>
+                <w:sz w:val="20"/>
+                <w:szCs w:val="20"/>
+                <w:highlight w:val="yellow"/>
+                <w:lang w:val="en-GB"/>
+              </w:rPr>
+              <w:t>percentage_total_expend</w:t>
+            </w:r>
+          </w:p>
+        </w:tc>
+      </w:tr>
+      <w:tr>
+        <w:trPr>
+          <w:trHeight w:val="120"/>
+          <w:jc w:val="center"/>
+        </w:trPr>
+        <w:tc>
+          <w:tcPr>
+            <w:tcW w:w="3343" w:type="dxa"/>
+          </w:tcPr>
+          <w:p>
+            <w:pPr>
+              <w:pStyle w:val="PargrafodaLista"/>
+              <w:widowControl w:val="0"/>
+              <w:suppressAutoHyphens/>
+              <w:spacing w:after="120"/>
+              <w:ind w:left="0"/>
+              <w:jc w:val="both"/>
+              <w:rPr>
+                <w:rFonts w:ascii="Calibri" w:eastAsia="DejaVu Sans Condensed" w:hAnsi="Calibri"/>
+                <w:highlight w:val="yellow"/>
+                <w:lang w:val="en-GB"/>
+              </w:rPr>
+            </w:pPr>
+            <w:r>
+              <w:rPr>
+                <w:rFonts w:ascii="Calibri" w:eastAsia="DejaVu Sans Condensed" w:hAnsi="Calibri"/>
+                <w:highlight w:val="yellow"/>
+                <w:lang w:val="en-GB"/>
+              </w:rPr>
+              <w:t>Income level by education level</w:t>
+            </w:r>
+          </w:p>
+        </w:tc>
+        <w:tc>
+          <w:tcPr>
+            <w:tcW w:w="2338" w:type="dxa"/>
+          </w:tcPr>
+          <w:p>
+            <w:pPr>
+              <w:pStyle w:val="PargrafodaLista"/>
+              <w:widowControl w:val="0"/>
+              <w:suppressAutoHyphens/>
+              <w:spacing w:after="120"/>
+              <w:ind w:left="0"/>
+              <w:jc w:val="both"/>
+              <w:rPr>
+                <w:rFonts w:ascii="Calibri" w:eastAsia="DejaVu Sans Condensed" w:hAnsi="Calibri"/>
+                <w:sz w:val="20"/>
+                <w:szCs w:val="20"/>
+                <w:highlight w:val="yellow"/>
+                <w:lang w:val="en-GB"/>
+              </w:rPr>
+            </w:pPr>
+            <w:r>
+              <w:rPr>
+                <w:rFonts w:ascii="Calibri" w:eastAsia="DejaVu Sans Condensed" w:hAnsi="Calibri"/>
+                <w:sz w:val="20"/>
+                <w:szCs w:val="20"/>
+                <w:highlight w:val="yellow"/>
+                <w:lang w:val="en-GB"/>
+              </w:rPr>
+              <w:t>TIME,GEO,SEX,INDIC_IL, UNIT, AGE, Value, Flag and Footnotes, ISCED11</w:t>
+            </w:r>
+          </w:p>
+        </w:tc>
+        <w:tc>
+          <w:tcPr>
+            <w:tcW w:w="2938" w:type="dxa"/>
+          </w:tcPr>
+          <w:p>
+            <w:pPr>
+              <w:pStyle w:val="PargrafodaLista"/>
+              <w:widowControl w:val="0"/>
+              <w:suppressAutoHyphens/>
+              <w:spacing w:after="120"/>
+              <w:ind w:left="0"/>
+              <w:jc w:val="both"/>
+              <w:rPr>
+                <w:rFonts w:ascii="Calibri" w:eastAsia="DejaVu Sans Condensed" w:hAnsi="Calibri"/>
+                <w:sz w:val="20"/>
+                <w:szCs w:val="20"/>
+                <w:highlight w:val="yellow"/>
+                <w:lang w:val="en-GB"/>
+              </w:rPr>
+            </w:pPr>
+            <w:r>
+              <w:rPr>
+                <w:rFonts w:ascii="Calibri" w:eastAsia="DejaVu Sans Condensed" w:hAnsi="Calibri"/>
+                <w:sz w:val="20"/>
+                <w:szCs w:val="20"/>
+                <w:highlight w:val="yellow"/>
+                <w:lang w:val="en-GB"/>
+              </w:rPr>
+              <w:t>Year(Time), Country(Geo)</w:t>
+            </w:r>
+            <w:r>
+              <w:rPr>
+                <w:rFonts w:ascii="Calibri" w:eastAsia="DejaVu Sans Condensed" w:hAnsi="Calibri"/>
+                <w:sz w:val="20"/>
+                <w:szCs w:val="20"/>
+                <w:highlight w:val="yellow"/>
+                <w:lang w:val="en-GB"/>
+              </w:rPr>
+              <w:t>,Value*</w:t>
+            </w:r>
+          </w:p>
+        </w:tc>
+        <w:tc>
+          <w:tcPr>
+            <w:tcW w:w="2446" w:type="dxa"/>
+          </w:tcPr>
+          <w:p>
+            <w:pPr>
+              <w:pStyle w:val="PargrafodaLista"/>
+              <w:widowControl w:val="0"/>
+              <w:suppressAutoHyphens/>
+              <w:spacing w:after="120"/>
+              <w:ind w:left="0"/>
+              <w:jc w:val="both"/>
+              <w:rPr>
+                <w:rFonts w:ascii="Calibri" w:eastAsia="DejaVu Sans Condensed" w:hAnsi="Calibri"/>
+                <w:sz w:val="20"/>
+                <w:szCs w:val="20"/>
+                <w:highlight w:val="yellow"/>
+                <w:lang w:val="en-GB"/>
+              </w:rPr>
+            </w:pPr>
+            <w:r>
+              <w:rPr>
+                <w:rFonts w:ascii="Calibri" w:eastAsia="DejaVu Sans Condensed" w:hAnsi="Calibri"/>
+                <w:sz w:val="20"/>
+                <w:szCs w:val="20"/>
+                <w:highlight w:val="yellow"/>
+                <w:lang w:val="en-GB"/>
+              </w:rPr>
+              <w:t>avg_year_income</w:t>
             </w:r>
           </w:p>
         </w:tc>
@@ -1748,29 +2031,29 @@
     <w:tbl>
       <w:tblPr>
         <w:tblStyle w:val="TabelacomGrelha"/>
-        <w:tblW w:w="10986" w:type="dxa"/>
+        <w:tblW w:w="11160" w:type="dxa"/>
         <w:jc w:val="center"/>
         <w:tblLook w:val="04A0" w:firstRow="1" w:lastRow="0" w:firstColumn="1" w:lastColumn="0" w:noHBand="0" w:noVBand="1"/>
       </w:tblPr>
       <w:tblGrid>
-        <w:gridCol w:w="4084"/>
-        <w:gridCol w:w="3451"/>
-        <w:gridCol w:w="3451"/>
+        <w:gridCol w:w="4148"/>
+        <w:gridCol w:w="3506"/>
+        <w:gridCol w:w="3506"/>
       </w:tblGrid>
       <w:tr>
         <w:trPr>
-          <w:trHeight w:val="671"/>
+          <w:trHeight w:val="339"/>
           <w:jc w:val="center"/>
         </w:trPr>
         <w:tc>
           <w:tcPr>
-            <w:tcW w:w="4084" w:type="dxa"/>
+            <w:tcW w:w="4148" w:type="dxa"/>
           </w:tcPr>
           <w:p>
             <w:pPr>
               <w:widowControl w:val="0"/>
               <w:suppressAutoHyphens/>
-              <w:spacing w:after="120"/>
+              <w:spacing w:after="0"/>
               <w:jc w:val="both"/>
               <w:rPr>
                 <w:rFonts w:ascii="Calibri" w:eastAsia="DejaVu Sans Condensed" w:hAnsi="Calibri"/>
@@ -1778,17 +2061,29 @@
                 <w:lang w:val="pt-PT"/>
               </w:rPr>
             </w:pPr>
+            <w:r>
+              <w:rPr>
+                <w:rFonts w:ascii="Calibri" w:eastAsia="DejaVu Sans Condensed" w:hAnsi="Calibri"/>
+                <w:b/>
+                <w:bCs/>
+                <w:highlight w:val="yellow"/>
+                <w:lang w:val="pt-PT"/>
+              </w:rPr>
+              <w:t>Field Name</w:t>
+            </w:r>
+            <w:bookmarkStart w:id="0" w:name="_GoBack"/>
+            <w:bookmarkEnd w:id="0"/>
           </w:p>
         </w:tc>
         <w:tc>
           <w:tcPr>
-            <w:tcW w:w="3451" w:type="dxa"/>
+            <w:tcW w:w="3506" w:type="dxa"/>
           </w:tcPr>
           <w:p>
             <w:pPr>
               <w:widowControl w:val="0"/>
               <w:suppressAutoHyphens/>
-              <w:spacing w:after="120"/>
+              <w:spacing w:after="0"/>
               <w:jc w:val="both"/>
               <w:rPr>
                 <w:rFonts w:ascii="Calibri" w:eastAsia="DejaVu Sans Condensed" w:hAnsi="Calibri"/>
@@ -1812,13 +2107,13 @@
         </w:tc>
         <w:tc>
           <w:tcPr>
-            <w:tcW w:w="3451" w:type="dxa"/>
+            <w:tcW w:w="3506" w:type="dxa"/>
           </w:tcPr>
           <w:p>
             <w:pPr>
               <w:widowControl w:val="0"/>
               <w:suppressAutoHyphens/>
-              <w:spacing w:after="120"/>
+              <w:spacing w:after="0"/>
               <w:jc w:val="both"/>
               <w:rPr>
                 <w:rFonts w:ascii="Calibri" w:eastAsia="DejaVu Sans Condensed" w:hAnsi="Calibri"/>
@@ -1843,22 +2138,24 @@
       </w:tr>
       <w:tr>
         <w:trPr>
-          <w:trHeight w:val="692"/>
+          <w:trHeight w:val="350"/>
           <w:jc w:val="center"/>
         </w:trPr>
         <w:tc>
           <w:tcPr>
-            <w:tcW w:w="4084" w:type="dxa"/>
+            <w:tcW w:w="4148" w:type="dxa"/>
           </w:tcPr>
           <w:p>
             <w:pPr>
               <w:widowControl w:val="0"/>
               <w:suppressAutoHyphens/>
-              <w:spacing w:after="120"/>
+              <w:spacing w:after="0"/>
               <w:jc w:val="both"/>
               <w:rPr>
                 <w:rFonts w:ascii="Calibri" w:eastAsia="DejaVu Sans Condensed" w:hAnsi="Calibri"/>
                 <w:color w:val="FF0000"/>
+                <w:sz w:val="20"/>
+                <w:szCs w:val="20"/>
                 <w:highlight w:val="yellow"/>
                 <w:lang w:val="pt-PT"/>
               </w:rPr>
@@ -1866,66 +2163,30 @@
             <w:r>
               <w:rPr>
                 <w:rFonts w:ascii="Calibri" w:eastAsia="DejaVu Sans Condensed" w:hAnsi="Calibri"/>
+                <w:color w:val="000000" w:themeColor="text1"/>
+                <w:sz w:val="20"/>
+                <w:szCs w:val="20"/>
                 <w:highlight w:val="yellow"/>
                 <w:lang w:val="pt-PT"/>
               </w:rPr>
-              <w:t>“</w:t>
-            </w:r>
-            <w:proofErr w:type="spellStart"/>
-            <w:r>
-              <w:rPr>
-                <w:rFonts w:ascii="Calibri" w:eastAsia="DejaVu Sans Condensed" w:hAnsi="Calibri"/>
-                <w:highlight w:val="yellow"/>
-                <w:lang w:val="pt-PT"/>
-              </w:rPr>
-              <w:t>Value</w:t>
-            </w:r>
-            <w:proofErr w:type="spellEnd"/>
-            <w:r>
-              <w:rPr>
-                <w:rFonts w:ascii="Calibri" w:eastAsia="DejaVu Sans Condensed" w:hAnsi="Calibri"/>
-                <w:highlight w:val="yellow"/>
-                <w:lang w:val="pt-PT"/>
-              </w:rPr>
-              <w:t>”</w:t>
-            </w:r>
-            <w:r>
-              <w:rPr>
-                <w:rFonts w:ascii="Calibri" w:eastAsia="DejaVu Sans Condensed" w:hAnsi="Calibri"/>
-                <w:highlight w:val="yellow"/>
-                <w:lang w:val="pt-PT"/>
-              </w:rPr>
-              <w:t xml:space="preserve"> </w:t>
-            </w:r>
-            <w:r>
-              <w:rPr>
-                <w:rFonts w:ascii="Calibri" w:eastAsia="DejaVu Sans Condensed" w:hAnsi="Calibri"/>
-                <w:lang w:val="pt-PT"/>
-              </w:rPr>
-              <w:t xml:space="preserve">– </w:t>
-            </w:r>
-            <w:r>
-              <w:rPr>
-                <w:rFonts w:ascii="Calibri" w:eastAsia="DejaVu Sans Condensed" w:hAnsi="Calibri"/>
-                <w:color w:val="FF0000"/>
-                <w:lang w:val="pt-PT"/>
-              </w:rPr>
-              <w:t>isto tem de ser discriminado, foi o que o professor avisou na aula</w:t>
+              <w:t>“avg_year_income”</w:t>
             </w:r>
           </w:p>
         </w:tc>
         <w:tc>
           <w:tcPr>
-            <w:tcW w:w="3451" w:type="dxa"/>
+            <w:tcW w:w="3506" w:type="dxa"/>
           </w:tcPr>
           <w:p>
             <w:pPr>
               <w:widowControl w:val="0"/>
               <w:suppressAutoHyphens/>
-              <w:spacing w:after="120"/>
+              <w:spacing w:after="0"/>
               <w:jc w:val="both"/>
               <w:rPr>
                 <w:rFonts w:ascii="Calibri" w:eastAsia="DejaVu Sans Condensed" w:hAnsi="Calibri"/>
+                <w:sz w:val="20"/>
+                <w:szCs w:val="20"/>
                 <w:highlight w:val="yellow"/>
                 <w:lang w:val="en-GB"/>
               </w:rPr>
@@ -1933,6 +2194,8 @@
             <w:r>
               <w:rPr>
                 <w:rFonts w:ascii="Calibri" w:eastAsia="DejaVu Sans Condensed" w:hAnsi="Calibri"/>
+                <w:sz w:val="20"/>
+                <w:szCs w:val="20"/>
                 <w:highlight w:val="yellow"/>
                 <w:lang w:val="en-GB"/>
               </w:rPr>
@@ -1942,16 +2205,18 @@
         </w:tc>
         <w:tc>
           <w:tcPr>
-            <w:tcW w:w="3451" w:type="dxa"/>
+            <w:tcW w:w="3506" w:type="dxa"/>
           </w:tcPr>
           <w:p>
             <w:pPr>
               <w:widowControl w:val="0"/>
               <w:suppressAutoHyphens/>
-              <w:spacing w:after="120"/>
+              <w:spacing w:after="0"/>
               <w:jc w:val="both"/>
               <w:rPr>
                 <w:rFonts w:ascii="Calibri" w:eastAsia="DejaVu Sans Condensed" w:hAnsi="Calibri"/>
+                <w:sz w:val="20"/>
+                <w:szCs w:val="20"/>
                 <w:highlight w:val="yellow"/>
                 <w:lang w:val="en-GB"/>
               </w:rPr>
@@ -1959,74 +2224,77 @@
             <w:r>
               <w:rPr>
                 <w:rFonts w:ascii="Calibri" w:eastAsia="DejaVu Sans Condensed" w:hAnsi="Calibri"/>
-                <w:highlight w:val="yellow"/>
-                <w:lang w:val="en-GB"/>
-              </w:rPr>
-              <w:t>Percentage, time, Salary</w:t>
+                <w:sz w:val="20"/>
+                <w:szCs w:val="20"/>
+                <w:highlight w:val="yellow"/>
+                <w:lang w:val="en-GB"/>
+              </w:rPr>
+              <w:t xml:space="preserve">Average year income level, in euros </w:t>
             </w:r>
           </w:p>
         </w:tc>
       </w:tr>
       <w:tr>
         <w:trPr>
-          <w:trHeight w:val="671"/>
+          <w:trHeight w:val="350"/>
           <w:jc w:val="center"/>
         </w:trPr>
         <w:tc>
           <w:tcPr>
-            <w:tcW w:w="4084" w:type="dxa"/>
+            <w:tcW w:w="4148" w:type="dxa"/>
           </w:tcPr>
           <w:p>
             <w:pPr>
               <w:widowControl w:val="0"/>
               <w:suppressAutoHyphens/>
-              <w:spacing w:after="120"/>
+              <w:spacing w:after="0"/>
               <w:jc w:val="both"/>
               <w:rPr>
                 <w:rFonts w:ascii="Calibri" w:eastAsia="DejaVu Sans Condensed" w:hAnsi="Calibri"/>
-                <w:highlight w:val="yellow"/>
-                <w:lang w:val="en-GB"/>
+                <w:color w:val="FF0000"/>
+                <w:sz w:val="20"/>
+                <w:szCs w:val="20"/>
+                <w:highlight w:val="yellow"/>
+                <w:lang w:val="pt-PT"/>
               </w:rPr>
             </w:pPr>
             <w:r>
               <w:rPr>
                 <w:rFonts w:ascii="Calibri" w:eastAsia="DejaVu Sans Condensed" w:hAnsi="Calibri"/>
-                <w:highlight w:val="yellow"/>
-                <w:lang w:val="en-GB"/>
-              </w:rPr>
-              <w:lastRenderedPageBreak/>
+                <w:color w:val="FF0000"/>
+                <w:sz w:val="20"/>
+                <w:szCs w:val="20"/>
+                <w:highlight w:val="yellow"/>
+                <w:lang w:val="pt-PT"/>
+              </w:rPr>
               <w:t>“</w:t>
             </w:r>
             <w:r>
               <w:rPr>
                 <w:rFonts w:ascii="Calibri" w:eastAsia="DejaVu Sans Condensed" w:hAnsi="Calibri"/>
-                <w:highlight w:val="yellow"/>
-                <w:lang w:val="en-GB"/>
-              </w:rPr>
-              <w:t>Year</w:t>
-            </w:r>
-            <w:r>
-              <w:rPr>
-                <w:rFonts w:ascii="Calibri" w:eastAsia="DejaVu Sans Condensed" w:hAnsi="Calibri"/>
-                <w:highlight w:val="yellow"/>
-                <w:lang w:val="en-GB"/>
-              </w:rPr>
-              <w:t>”</w:t>
+                <w:sz w:val="20"/>
+                <w:szCs w:val="20"/>
+                <w:highlight w:val="yellow"/>
+                <w:lang w:val="en-GB"/>
+              </w:rPr>
+              <w:t>percentage_total_expend”</w:t>
             </w:r>
           </w:p>
         </w:tc>
         <w:tc>
           <w:tcPr>
-            <w:tcW w:w="3451" w:type="dxa"/>
+            <w:tcW w:w="3506" w:type="dxa"/>
           </w:tcPr>
           <w:p>
             <w:pPr>
               <w:widowControl w:val="0"/>
               <w:suppressAutoHyphens/>
-              <w:spacing w:after="120"/>
+              <w:spacing w:after="0"/>
               <w:jc w:val="both"/>
               <w:rPr>
                 <w:rFonts w:ascii="Calibri" w:eastAsia="DejaVu Sans Condensed" w:hAnsi="Calibri"/>
+                <w:sz w:val="20"/>
+                <w:szCs w:val="20"/>
                 <w:highlight w:val="yellow"/>
                 <w:lang w:val="en-GB"/>
               </w:rPr>
@@ -2034,6 +2302,8 @@
             <w:r>
               <w:rPr>
                 <w:rFonts w:ascii="Calibri" w:eastAsia="DejaVu Sans Condensed" w:hAnsi="Calibri"/>
+                <w:sz w:val="20"/>
+                <w:szCs w:val="20"/>
                 <w:highlight w:val="yellow"/>
                 <w:lang w:val="en-GB"/>
               </w:rPr>
@@ -2043,15 +2313,18 @@
         </w:tc>
         <w:tc>
           <w:tcPr>
-            <w:tcW w:w="3451" w:type="dxa"/>
+            <w:tcW w:w="3506" w:type="dxa"/>
           </w:tcPr>
           <w:p>
             <w:pPr>
               <w:widowControl w:val="0"/>
               <w:suppressAutoHyphens/>
-              <w:spacing w:after="120"/>
-              <w:rPr>
-                <w:rFonts w:ascii="Calibri" w:eastAsia="DejaVu Sans Condensed" w:hAnsi="Calibri"/>
+              <w:spacing w:after="0"/>
+              <w:jc w:val="both"/>
+              <w:rPr>
+                <w:rFonts w:ascii="Calibri" w:eastAsia="DejaVu Sans Condensed" w:hAnsi="Calibri"/>
+                <w:sz w:val="20"/>
+                <w:szCs w:val="20"/>
                 <w:highlight w:val="yellow"/>
                 <w:lang w:val="en-GB"/>
               </w:rPr>
@@ -2059,54 +2332,107 @@
             <w:r>
               <w:rPr>
                 <w:rFonts w:ascii="Calibri" w:eastAsia="DejaVu Sans Condensed" w:hAnsi="Calibri"/>
-                <w:highlight w:val="yellow"/>
-                <w:lang w:val="en-GB"/>
-              </w:rPr>
-              <w:t xml:space="preserve">Stand for evaluate the evolution of data over time </w:t>
+                <w:sz w:val="20"/>
+                <w:szCs w:val="20"/>
+                <w:highlight w:val="yellow"/>
+                <w:lang w:val="en-GB"/>
+              </w:rPr>
+              <w:t>Percentage of total expenditure</w:t>
+            </w:r>
+            <w:r>
+              <w:rPr>
+                <w:rFonts w:ascii="Calibri" w:eastAsia="DejaVu Sans Condensed" w:hAnsi="Calibri"/>
+                <w:sz w:val="20"/>
+                <w:szCs w:val="20"/>
+                <w:highlight w:val="yellow"/>
+                <w:lang w:val="en-GB"/>
+              </w:rPr>
+              <w:t xml:space="preserve"> in</w:t>
+            </w:r>
+            <w:r>
+              <w:rPr>
+                <w:rFonts w:ascii="Calibri" w:eastAsia="DejaVu Sans Condensed" w:hAnsi="Calibri"/>
+                <w:sz w:val="20"/>
+                <w:szCs w:val="20"/>
+                <w:highlight w:val="yellow"/>
+                <w:lang w:val="en-GB"/>
+              </w:rPr>
+              <w:t xml:space="preserve"> books</w:t>
+            </w:r>
+            <w:r>
+              <w:rPr>
+                <w:rFonts w:ascii="Calibri" w:eastAsia="DejaVu Sans Condensed" w:hAnsi="Calibri"/>
+                <w:sz w:val="20"/>
+                <w:szCs w:val="20"/>
+                <w:highlight w:val="yellow"/>
+                <w:lang w:val="en-GB"/>
+              </w:rPr>
+              <w:t xml:space="preserve"> </w:t>
+            </w:r>
+            <w:r>
+              <w:rPr>
+                <w:rFonts w:ascii="Calibri" w:eastAsia="DejaVu Sans Condensed" w:hAnsi="Calibri"/>
+                <w:sz w:val="20"/>
+                <w:szCs w:val="20"/>
+                <w:highlight w:val="yellow"/>
+                <w:lang w:val="en-GB"/>
+              </w:rPr>
+              <w:lastRenderedPageBreak/>
+              <w:t>and newspapers by household income</w:t>
             </w:r>
           </w:p>
         </w:tc>
       </w:tr>
       <w:tr>
         <w:trPr>
-          <w:trHeight w:val="671"/>
+          <w:trHeight w:val="350"/>
           <w:jc w:val="center"/>
         </w:trPr>
         <w:tc>
           <w:tcPr>
-            <w:tcW w:w="4084" w:type="dxa"/>
+            <w:tcW w:w="4148" w:type="dxa"/>
           </w:tcPr>
           <w:p>
             <w:pPr>
               <w:widowControl w:val="0"/>
               <w:suppressAutoHyphens/>
-              <w:spacing w:after="120"/>
+              <w:spacing w:after="0"/>
               <w:jc w:val="both"/>
               <w:rPr>
                 <w:rFonts w:ascii="Calibri" w:eastAsia="DejaVu Sans Condensed" w:hAnsi="Calibri"/>
-                <w:highlight w:val="yellow"/>
-                <w:lang w:val="en-GB"/>
+                <w:color w:val="FF0000"/>
+                <w:sz w:val="20"/>
+                <w:szCs w:val="20"/>
+                <w:highlight w:val="yellow"/>
+                <w:lang w:val="pt-PT"/>
               </w:rPr>
             </w:pPr>
             <w:r>
               <w:rPr>
                 <w:rFonts w:ascii="Calibri" w:eastAsia="DejaVu Sans Condensed" w:hAnsi="Calibri"/>
-                <w:highlight w:val="yellow"/>
-                <w:lang w:val="en-GB"/>
-              </w:rPr>
+                <w:sz w:val="20"/>
+                <w:szCs w:val="20"/>
+                <w:highlight w:val="yellow"/>
+                <w:lang w:val="en-GB"/>
+              </w:rPr>
+              <w:lastRenderedPageBreak/>
               <w:t>“</w:t>
             </w:r>
             <w:r>
               <w:rPr>
                 <w:rFonts w:ascii="Calibri" w:eastAsia="DejaVu Sans Condensed" w:hAnsi="Calibri"/>
-                <w:highlight w:val="yellow"/>
-                <w:lang w:val="en-GB"/>
-              </w:rPr>
-              <w:t>Country</w:t>
-            </w:r>
-            <w:r>
-              <w:rPr>
-                <w:rFonts w:ascii="Calibri" w:eastAsia="DejaVu Sans Condensed" w:hAnsi="Calibri"/>
+                <w:sz w:val="20"/>
+                <w:szCs w:val="20"/>
+                <w:highlight w:val="yellow"/>
+                <w:lang w:val="en-GB"/>
+              </w:rPr>
+              <w:t>avg_reading_minutes</w:t>
+            </w:r>
+            <w:r>
+              <w:rPr>
+                <w:rFonts w:ascii="Calibri" w:eastAsia="DejaVu Sans Condensed" w:hAnsi="Calibri"/>
+                <w:sz w:val="20"/>
+                <w:szCs w:val="20"/>
                 <w:highlight w:val="yellow"/>
                 <w:lang w:val="en-GB"/>
               </w:rPr>
@@ -2116,16 +2442,18 @@
         </w:tc>
         <w:tc>
           <w:tcPr>
-            <w:tcW w:w="3451" w:type="dxa"/>
+            <w:tcW w:w="3506" w:type="dxa"/>
           </w:tcPr>
           <w:p>
             <w:pPr>
               <w:widowControl w:val="0"/>
               <w:suppressAutoHyphens/>
-              <w:spacing w:after="120"/>
+              <w:spacing w:after="0"/>
               <w:jc w:val="both"/>
               <w:rPr>
                 <w:rFonts w:ascii="Calibri" w:eastAsia="DejaVu Sans Condensed" w:hAnsi="Calibri"/>
+                <w:sz w:val="20"/>
+                <w:szCs w:val="20"/>
                 <w:highlight w:val="yellow"/>
                 <w:lang w:val="en-GB"/>
               </w:rPr>
@@ -2133,25 +2461,366 @@
             <w:r>
               <w:rPr>
                 <w:rFonts w:ascii="Calibri" w:eastAsia="DejaVu Sans Condensed" w:hAnsi="Calibri"/>
-                <w:highlight w:val="yellow"/>
-                <w:lang w:val="en-GB"/>
-              </w:rPr>
-              <w:t>Nominal</w:t>
+                <w:sz w:val="20"/>
+                <w:szCs w:val="20"/>
+                <w:highlight w:val="yellow"/>
+                <w:lang w:val="en-GB"/>
+              </w:rPr>
+              <w:t>Quantitative</w:t>
             </w:r>
           </w:p>
         </w:tc>
         <w:tc>
           <w:tcPr>
-            <w:tcW w:w="3451" w:type="dxa"/>
+            <w:tcW w:w="3506" w:type="dxa"/>
           </w:tcPr>
           <w:p>
             <w:pPr>
               <w:widowControl w:val="0"/>
               <w:suppressAutoHyphens/>
-              <w:spacing w:after="120"/>
+              <w:spacing w:after="0"/>
               <w:jc w:val="both"/>
               <w:rPr>
                 <w:rFonts w:ascii="Calibri" w:eastAsia="DejaVu Sans Condensed" w:hAnsi="Calibri"/>
+                <w:sz w:val="20"/>
+                <w:szCs w:val="20"/>
+                <w:highlight w:val="yellow"/>
+                <w:lang w:val="en-GB"/>
+              </w:rPr>
+            </w:pPr>
+            <w:r>
+              <w:rPr>
+                <w:rFonts w:ascii="Calibri" w:eastAsia="DejaVu Sans Condensed" w:hAnsi="Calibri"/>
+                <w:sz w:val="20"/>
+                <w:szCs w:val="20"/>
+                <w:highlight w:val="yellow"/>
+                <w:lang w:val="en-GB"/>
+              </w:rPr>
+              <w:t>Average reading time in minutes (</w:t>
+            </w:r>
+            <w:r>
+              <w:rPr>
+                <w:rFonts w:ascii="Calibri" w:eastAsia="DejaVu Sans Condensed" w:hAnsi="Calibri"/>
+                <w:sz w:val="20"/>
+                <w:szCs w:val="20"/>
+                <w:highlight w:val="yellow"/>
+                <w:lang w:val="en-GB"/>
+              </w:rPr>
+              <w:t xml:space="preserve">* dataset doesn’t specify if by day,hours,month or year) </w:t>
+            </w:r>
+          </w:p>
+        </w:tc>
+      </w:tr>
+      <w:tr>
+        <w:trPr>
+          <w:trHeight w:val="350"/>
+          <w:jc w:val="center"/>
+        </w:trPr>
+        <w:tc>
+          <w:tcPr>
+            <w:tcW w:w="4148" w:type="dxa"/>
+          </w:tcPr>
+          <w:p>
+            <w:pPr>
+              <w:widowControl w:val="0"/>
+              <w:suppressAutoHyphens/>
+              <w:spacing w:after="0"/>
+              <w:jc w:val="both"/>
+              <w:rPr>
+                <w:rFonts w:ascii="Calibri" w:eastAsia="DejaVu Sans Condensed" w:hAnsi="Calibri"/>
+                <w:color w:val="FF0000"/>
+                <w:sz w:val="20"/>
+                <w:szCs w:val="20"/>
+                <w:highlight w:val="yellow"/>
+              </w:rPr>
+            </w:pPr>
+            <w:r>
+              <w:rPr>
+                <w:rFonts w:ascii="Calibri" w:eastAsia="DejaVu Sans Condensed" w:hAnsi="Calibri"/>
+                <w:color w:val="000000" w:themeColor="text1"/>
+                <w:sz w:val="20"/>
+                <w:szCs w:val="20"/>
+                <w:highlight w:val="yellow"/>
+              </w:rPr>
+              <w:t>“percentage_pop”</w:t>
+            </w:r>
+          </w:p>
+        </w:tc>
+        <w:tc>
+          <w:tcPr>
+            <w:tcW w:w="3506" w:type="dxa"/>
+          </w:tcPr>
+          <w:p>
+            <w:pPr>
+              <w:widowControl w:val="0"/>
+              <w:suppressAutoHyphens/>
+              <w:spacing w:after="0"/>
+              <w:jc w:val="both"/>
+              <w:rPr>
+                <w:rFonts w:ascii="Calibri" w:eastAsia="DejaVu Sans Condensed" w:hAnsi="Calibri"/>
+                <w:sz w:val="20"/>
+                <w:szCs w:val="20"/>
+                <w:highlight w:val="yellow"/>
+                <w:lang w:val="en-GB"/>
+              </w:rPr>
+            </w:pPr>
+            <w:r>
+              <w:rPr>
+                <w:rFonts w:ascii="Calibri" w:eastAsia="DejaVu Sans Condensed" w:hAnsi="Calibri"/>
+                <w:sz w:val="20"/>
+                <w:szCs w:val="20"/>
+                <w:highlight w:val="yellow"/>
+                <w:lang w:val="en-GB"/>
+              </w:rPr>
+              <w:t>Quantitative</w:t>
+            </w:r>
+          </w:p>
+        </w:tc>
+        <w:tc>
+          <w:tcPr>
+            <w:tcW w:w="3506" w:type="dxa"/>
+          </w:tcPr>
+          <w:p>
+            <w:pPr>
+              <w:widowControl w:val="0"/>
+              <w:suppressAutoHyphens/>
+              <w:spacing w:after="0"/>
+              <w:jc w:val="both"/>
+              <w:rPr>
+                <w:rFonts w:ascii="Calibri" w:eastAsia="DejaVu Sans Condensed" w:hAnsi="Calibri"/>
+                <w:sz w:val="20"/>
+                <w:szCs w:val="20"/>
+                <w:highlight w:val="yellow"/>
+                <w:lang w:val="en-GB"/>
+              </w:rPr>
+            </w:pPr>
+            <w:r>
+              <w:rPr>
+                <w:rFonts w:ascii="Calibri" w:eastAsia="DejaVu Sans Condensed" w:hAnsi="Calibri"/>
+                <w:sz w:val="20"/>
+                <w:szCs w:val="20"/>
+                <w:highlight w:val="yellow"/>
+                <w:lang w:val="en-GB"/>
+              </w:rPr>
+              <w:t>Percentage of  population</w:t>
+            </w:r>
+          </w:p>
+        </w:tc>
+      </w:tr>
+      <w:tr>
+        <w:trPr>
+          <w:trHeight w:val="339"/>
+          <w:jc w:val="center"/>
+        </w:trPr>
+        <w:tc>
+          <w:tcPr>
+            <w:tcW w:w="4148" w:type="dxa"/>
+          </w:tcPr>
+          <w:p>
+            <w:pPr>
+              <w:widowControl w:val="0"/>
+              <w:suppressAutoHyphens/>
+              <w:spacing w:after="0"/>
+              <w:jc w:val="both"/>
+              <w:rPr>
+                <w:rFonts w:ascii="Calibri" w:eastAsia="DejaVu Sans Condensed" w:hAnsi="Calibri"/>
+                <w:sz w:val="20"/>
+                <w:szCs w:val="20"/>
+                <w:highlight w:val="yellow"/>
+                <w:lang w:val="en-GB"/>
+              </w:rPr>
+            </w:pPr>
+            <w:r>
+              <w:rPr>
+                <w:rFonts w:ascii="Calibri" w:eastAsia="DejaVu Sans Condensed" w:hAnsi="Calibri"/>
+                <w:sz w:val="20"/>
+                <w:szCs w:val="20"/>
+                <w:highlight w:val="yellow"/>
+                <w:lang w:val="en-GB"/>
+              </w:rPr>
+              <w:t>“</w:t>
+            </w:r>
+            <w:r>
+              <w:rPr>
+                <w:rFonts w:ascii="Calibri" w:eastAsia="DejaVu Sans Condensed" w:hAnsi="Calibri"/>
+                <w:sz w:val="20"/>
+                <w:szCs w:val="20"/>
+                <w:highlight w:val="yellow"/>
+                <w:lang w:val="en-GB"/>
+              </w:rPr>
+              <w:t>Year</w:t>
+            </w:r>
+            <w:r>
+              <w:rPr>
+                <w:rFonts w:ascii="Calibri" w:eastAsia="DejaVu Sans Condensed" w:hAnsi="Calibri"/>
+                <w:sz w:val="20"/>
+                <w:szCs w:val="20"/>
+                <w:highlight w:val="yellow"/>
+                <w:lang w:val="en-GB"/>
+              </w:rPr>
+              <w:t>”</w:t>
+            </w:r>
+          </w:p>
+        </w:tc>
+        <w:tc>
+          <w:tcPr>
+            <w:tcW w:w="3506" w:type="dxa"/>
+          </w:tcPr>
+          <w:p>
+            <w:pPr>
+              <w:widowControl w:val="0"/>
+              <w:suppressAutoHyphens/>
+              <w:spacing w:after="0"/>
+              <w:jc w:val="both"/>
+              <w:rPr>
+                <w:rFonts w:ascii="Calibri" w:eastAsia="DejaVu Sans Condensed" w:hAnsi="Calibri"/>
+                <w:sz w:val="20"/>
+                <w:szCs w:val="20"/>
+                <w:highlight w:val="yellow"/>
+                <w:lang w:val="en-GB"/>
+              </w:rPr>
+            </w:pPr>
+            <w:r>
+              <w:rPr>
+                <w:rFonts w:ascii="Calibri" w:eastAsia="DejaVu Sans Condensed" w:hAnsi="Calibri"/>
+                <w:sz w:val="20"/>
+                <w:szCs w:val="20"/>
+                <w:highlight w:val="yellow"/>
+                <w:lang w:val="en-GB"/>
+              </w:rPr>
+              <w:t>Quantitative</w:t>
+            </w:r>
+          </w:p>
+        </w:tc>
+        <w:tc>
+          <w:tcPr>
+            <w:tcW w:w="3506" w:type="dxa"/>
+          </w:tcPr>
+          <w:p>
+            <w:pPr>
+              <w:widowControl w:val="0"/>
+              <w:suppressAutoHyphens/>
+              <w:spacing w:after="0"/>
+              <w:rPr>
+                <w:rFonts w:ascii="Calibri" w:eastAsia="DejaVu Sans Condensed" w:hAnsi="Calibri"/>
+                <w:sz w:val="20"/>
+                <w:szCs w:val="20"/>
+                <w:highlight w:val="yellow"/>
+                <w:lang w:val="en-GB"/>
+              </w:rPr>
+            </w:pPr>
+            <w:r>
+              <w:rPr>
+                <w:rFonts w:ascii="Calibri" w:eastAsia="DejaVu Sans Condensed" w:hAnsi="Calibri"/>
+                <w:sz w:val="20"/>
+                <w:szCs w:val="20"/>
+                <w:highlight w:val="yellow"/>
+                <w:lang w:val="en-GB"/>
+              </w:rPr>
+              <w:t xml:space="preserve">Stand for evaluate the evolution of data over time </w:t>
+            </w:r>
+          </w:p>
+        </w:tc>
+      </w:tr>
+      <w:tr>
+        <w:trPr>
+          <w:trHeight w:val="339"/>
+          <w:jc w:val="center"/>
+        </w:trPr>
+        <w:tc>
+          <w:tcPr>
+            <w:tcW w:w="4148" w:type="dxa"/>
+          </w:tcPr>
+          <w:p>
+            <w:pPr>
+              <w:widowControl w:val="0"/>
+              <w:suppressAutoHyphens/>
+              <w:spacing w:after="0"/>
+              <w:jc w:val="both"/>
+              <w:rPr>
+                <w:rFonts w:ascii="Calibri" w:eastAsia="DejaVu Sans Condensed" w:hAnsi="Calibri"/>
+                <w:sz w:val="20"/>
+                <w:szCs w:val="20"/>
+                <w:highlight w:val="yellow"/>
+                <w:lang w:val="en-GB"/>
+              </w:rPr>
+            </w:pPr>
+            <w:r>
+              <w:rPr>
+                <w:rFonts w:ascii="Calibri" w:eastAsia="DejaVu Sans Condensed" w:hAnsi="Calibri"/>
+                <w:sz w:val="20"/>
+                <w:szCs w:val="20"/>
+                <w:highlight w:val="yellow"/>
+                <w:lang w:val="en-GB"/>
+              </w:rPr>
+              <w:t>“</w:t>
+            </w:r>
+            <w:r>
+              <w:rPr>
+                <w:rFonts w:ascii="Calibri" w:eastAsia="DejaVu Sans Condensed" w:hAnsi="Calibri"/>
+                <w:sz w:val="20"/>
+                <w:szCs w:val="20"/>
+                <w:highlight w:val="yellow"/>
+                <w:lang w:val="en-GB"/>
+              </w:rPr>
+              <w:t>Country</w:t>
+            </w:r>
+            <w:r>
+              <w:rPr>
+                <w:rFonts w:ascii="Calibri" w:eastAsia="DejaVu Sans Condensed" w:hAnsi="Calibri"/>
+                <w:sz w:val="20"/>
+                <w:szCs w:val="20"/>
+                <w:highlight w:val="yellow"/>
+                <w:lang w:val="en-GB"/>
+              </w:rPr>
+              <w:t>”</w:t>
+            </w:r>
+          </w:p>
+        </w:tc>
+        <w:tc>
+          <w:tcPr>
+            <w:tcW w:w="3506" w:type="dxa"/>
+          </w:tcPr>
+          <w:p>
+            <w:pPr>
+              <w:widowControl w:val="0"/>
+              <w:suppressAutoHyphens/>
+              <w:spacing w:after="0"/>
+              <w:jc w:val="both"/>
+              <w:rPr>
+                <w:rFonts w:ascii="Calibri" w:eastAsia="DejaVu Sans Condensed" w:hAnsi="Calibri"/>
+                <w:sz w:val="20"/>
+                <w:szCs w:val="20"/>
+                <w:highlight w:val="yellow"/>
+                <w:lang w:val="en-GB"/>
+              </w:rPr>
+            </w:pPr>
+            <w:r>
+              <w:rPr>
+                <w:rFonts w:ascii="Calibri" w:eastAsia="DejaVu Sans Condensed" w:hAnsi="Calibri"/>
+                <w:sz w:val="20"/>
+                <w:szCs w:val="20"/>
+                <w:highlight w:val="yellow"/>
+                <w:lang w:val="en-GB"/>
+              </w:rPr>
+              <w:t>Nominal</w:t>
+            </w:r>
+          </w:p>
+        </w:tc>
+        <w:tc>
+          <w:tcPr>
+            <w:tcW w:w="3506" w:type="dxa"/>
+          </w:tcPr>
+          <w:p>
+            <w:pPr>
+              <w:widowControl w:val="0"/>
+              <w:suppressAutoHyphens/>
+              <w:spacing w:after="0"/>
+              <w:jc w:val="both"/>
+              <w:rPr>
+                <w:rFonts w:ascii="Calibri" w:eastAsia="DejaVu Sans Condensed" w:hAnsi="Calibri"/>
+                <w:sz w:val="20"/>
+                <w:szCs w:val="20"/>
                 <w:highlight w:val="yellow"/>
                 <w:lang w:val="en-GB"/>
               </w:rPr>
@@ -2161,21 +2830,23 @@
       </w:tr>
       <w:tr>
         <w:trPr>
-          <w:trHeight w:val="671"/>
+          <w:trHeight w:val="339"/>
           <w:jc w:val="center"/>
         </w:trPr>
         <w:tc>
           <w:tcPr>
-            <w:tcW w:w="4084" w:type="dxa"/>
+            <w:tcW w:w="4148" w:type="dxa"/>
           </w:tcPr>
           <w:p>
             <w:pPr>
               <w:widowControl w:val="0"/>
               <w:suppressAutoHyphens/>
-              <w:spacing w:after="120"/>
+              <w:spacing w:after="0"/>
               <w:jc w:val="both"/>
               <w:rPr>
                 <w:rFonts w:ascii="Calibri" w:eastAsia="DejaVu Sans Condensed" w:hAnsi="Calibri"/>
+                <w:sz w:val="20"/>
+                <w:szCs w:val="20"/>
                 <w:highlight w:val="yellow"/>
                 <w:lang w:val="en-GB"/>
               </w:rPr>
@@ -2183,6 +2854,8 @@
             <w:r>
               <w:rPr>
                 <w:rFonts w:ascii="Calibri" w:eastAsia="DejaVu Sans Condensed" w:hAnsi="Calibri"/>
+                <w:sz w:val="20"/>
+                <w:szCs w:val="20"/>
                 <w:highlight w:val="yellow"/>
                 <w:lang w:val="en-GB"/>
               </w:rPr>
@@ -2192,16 +2865,18 @@
         </w:tc>
         <w:tc>
           <w:tcPr>
-            <w:tcW w:w="3451" w:type="dxa"/>
+            <w:tcW w:w="3506" w:type="dxa"/>
           </w:tcPr>
           <w:p>
             <w:pPr>
               <w:widowControl w:val="0"/>
               <w:suppressAutoHyphens/>
-              <w:spacing w:after="120"/>
+              <w:spacing w:after="0"/>
               <w:jc w:val="both"/>
               <w:rPr>
                 <w:rFonts w:ascii="Calibri" w:eastAsia="DejaVu Sans Condensed" w:hAnsi="Calibri"/>
+                <w:sz w:val="20"/>
+                <w:szCs w:val="20"/>
                 <w:highlight w:val="yellow"/>
                 <w:lang w:val="en-GB"/>
               </w:rPr>
@@ -2209,6 +2884,8 @@
             <w:r>
               <w:rPr>
                 <w:rFonts w:ascii="Calibri" w:eastAsia="DejaVu Sans Condensed" w:hAnsi="Calibri"/>
+                <w:sz w:val="20"/>
+                <w:szCs w:val="20"/>
                 <w:highlight w:val="yellow"/>
                 <w:lang w:val="en-GB"/>
               </w:rPr>
@@ -2218,16 +2895,18 @@
         </w:tc>
         <w:tc>
           <w:tcPr>
-            <w:tcW w:w="3451" w:type="dxa"/>
+            <w:tcW w:w="3506" w:type="dxa"/>
           </w:tcPr>
           <w:p>
             <w:pPr>
               <w:widowControl w:val="0"/>
               <w:suppressAutoHyphens/>
-              <w:spacing w:after="120"/>
+              <w:spacing w:after="0"/>
               <w:jc w:val="both"/>
               <w:rPr>
                 <w:rFonts w:ascii="Calibri" w:eastAsia="DejaVu Sans Condensed" w:hAnsi="Calibri"/>
+                <w:sz w:val="20"/>
+                <w:szCs w:val="20"/>
                 <w:highlight w:val="yellow"/>
                 <w:lang w:val="en-GB"/>
               </w:rPr>
@@ -2235,6 +2914,8 @@
             <w:r>
               <w:rPr>
                 <w:rFonts w:ascii="Calibri" w:eastAsia="DejaVu Sans Condensed" w:hAnsi="Calibri"/>
+                <w:sz w:val="20"/>
+                <w:szCs w:val="20"/>
                 <w:highlight w:val="yellow"/>
                 <w:lang w:val="en-GB"/>
               </w:rPr>
@@ -2310,83 +2991,6 @@
       <w:pPr>
         <w:rPr>
           <w:rFonts w:asciiTheme="majorHAnsi" w:hAnsiTheme="majorHAnsi" w:cstheme="majorHAnsi"/>
-          <w:color w:val="FF0000"/>
-          <w:lang w:val="pt-PT"/>
-        </w:rPr>
-      </w:pPr>
-      <w:r>
-        <w:rPr>
-          <w:rFonts w:asciiTheme="majorHAnsi" w:hAnsiTheme="majorHAnsi" w:cstheme="majorHAnsi"/>
-          <w:color w:val="FF0000"/>
-          <w:lang w:val="pt-PT"/>
-        </w:rPr>
-        <w:t>Devemos mudar aqui e p</w:t>
-      </w:r>
-      <w:r>
-        <w:rPr>
-          <w:rFonts w:asciiTheme="majorHAnsi" w:hAnsiTheme="majorHAnsi" w:cstheme="majorHAnsi"/>
-          <w:color w:val="FF0000"/>
-          <w:lang w:val="pt-PT"/>
-        </w:rPr>
-        <w:t xml:space="preserve">ôr os passos mesmo? </w:t>
-      </w:r>
-      <w:r>
-        <w:rPr>
-          <w:rFonts w:asciiTheme="majorHAnsi" w:hAnsiTheme="majorHAnsi" w:cstheme="majorHAnsi"/>
-          <w:color w:val="FF0000"/>
-          <w:lang w:val="pt-PT"/>
-        </w:rPr>
-        <w:t xml:space="preserve">Como no </w:t>
-      </w:r>
-      <w:proofErr w:type="spellStart"/>
-      <w:r>
-        <w:rPr>
-          <w:rFonts w:asciiTheme="majorHAnsi" w:hAnsiTheme="majorHAnsi" w:cstheme="majorHAnsi"/>
-          <w:color w:val="FF0000"/>
-          <w:lang w:val="pt-PT"/>
-        </w:rPr>
-        <w:t>power</w:t>
-      </w:r>
-      <w:proofErr w:type="spellEnd"/>
-      <w:r>
-        <w:rPr>
-          <w:rFonts w:asciiTheme="majorHAnsi" w:hAnsiTheme="majorHAnsi" w:cstheme="majorHAnsi"/>
-          <w:color w:val="FF0000"/>
-          <w:lang w:val="pt-PT"/>
-        </w:rPr>
-        <w:t xml:space="preserve"> </w:t>
-      </w:r>
-      <w:proofErr w:type="spellStart"/>
-      <w:r>
-        <w:rPr>
-          <w:rFonts w:asciiTheme="majorHAnsi" w:hAnsiTheme="majorHAnsi" w:cstheme="majorHAnsi"/>
-          <w:color w:val="FF0000"/>
-          <w:lang w:val="pt-PT"/>
-        </w:rPr>
-        <w:t>point</w:t>
-      </w:r>
-      <w:proofErr w:type="spellEnd"/>
-      <w:r>
-        <w:rPr>
-          <w:rFonts w:asciiTheme="majorHAnsi" w:hAnsiTheme="majorHAnsi" w:cstheme="majorHAnsi"/>
-          <w:color w:val="FF0000"/>
-          <w:lang w:val="pt-PT"/>
-        </w:rPr>
-        <w:t xml:space="preserve"> mais</w:t>
-      </w:r>
-      <w:r>
-        <w:rPr>
-          <w:rFonts w:asciiTheme="majorHAnsi" w:hAnsiTheme="majorHAnsi" w:cstheme="majorHAnsi"/>
-          <w:color w:val="FF0000"/>
-          <w:lang w:val="pt-PT"/>
-        </w:rPr>
-        <w:t xml:space="preserve"> ou menos?</w:t>
-      </w:r>
-    </w:p>
-    <w:p>
-      <w:pPr>
-        <w:rPr>
-          <w:rFonts w:asciiTheme="majorHAnsi" w:hAnsiTheme="majorHAnsi" w:cstheme="majorHAnsi"/>
           <w:b/>
           <w:bCs/>
           <w:lang w:val="en-GB"/>
@@ -2448,7 +3052,899 @@
         </w:rPr>
         <w:t xml:space="preserve">we use Pentaho Data Integration as the main tool. </w:t>
       </w:r>
+      <w:r>
+        <w:rPr>
+          <w:rFonts w:asciiTheme="majorHAnsi" w:hAnsiTheme="majorHAnsi" w:cstheme="majorHAnsi"/>
+          <w:lang w:val="en-GB"/>
+        </w:rPr>
+        <w:t>Using</w:t>
+      </w:r>
+      <w:r>
+        <w:rPr>
+          <w:rFonts w:asciiTheme="majorHAnsi" w:hAnsiTheme="majorHAnsi" w:cstheme="majorHAnsi"/>
+          <w:lang w:val="en-GB"/>
+        </w:rPr>
+        <w:t xml:space="preserve"> transformations and othe</w:t>
+      </w:r>
+      <w:r>
+        <w:rPr>
+          <w:rFonts w:asciiTheme="majorHAnsi" w:hAnsiTheme="majorHAnsi" w:cstheme="majorHAnsi"/>
+          <w:lang w:val="en-GB"/>
+        </w:rPr>
+        <w:t xml:space="preserve">r </w:t>
+      </w:r>
+      <w:r>
+        <w:rPr>
+          <w:rFonts w:asciiTheme="majorHAnsi" w:hAnsiTheme="majorHAnsi" w:cstheme="majorHAnsi"/>
+          <w:lang w:val="en-GB"/>
+        </w:rPr>
+        <w:t>resources available</w:t>
+      </w:r>
+      <w:r>
+        <w:rPr>
+          <w:rFonts w:asciiTheme="majorHAnsi" w:hAnsiTheme="majorHAnsi" w:cstheme="majorHAnsi"/>
+          <w:lang w:val="en-GB"/>
+        </w:rPr>
+        <w:t xml:space="preserve"> o</w:t>
+      </w:r>
+      <w:r>
+        <w:rPr>
+          <w:rFonts w:asciiTheme="majorHAnsi" w:hAnsiTheme="majorHAnsi" w:cstheme="majorHAnsi"/>
+          <w:lang w:val="en-GB"/>
+        </w:rPr>
+        <w:t xml:space="preserve">n </w:t>
+      </w:r>
+      <w:r>
+        <w:rPr>
+          <w:rFonts w:asciiTheme="majorHAnsi" w:hAnsiTheme="majorHAnsi" w:cstheme="majorHAnsi"/>
+          <w:lang w:val="en-GB"/>
+        </w:rPr>
+        <w:t>P</w:t>
+      </w:r>
+      <w:r>
+        <w:rPr>
+          <w:rFonts w:asciiTheme="majorHAnsi" w:hAnsiTheme="majorHAnsi" w:cstheme="majorHAnsi"/>
+          <w:lang w:val="en-GB"/>
+        </w:rPr>
+        <w:t xml:space="preserve">entaho </w:t>
+      </w:r>
+      <w:r>
+        <w:rPr>
+          <w:rFonts w:asciiTheme="majorHAnsi" w:hAnsiTheme="majorHAnsi" w:cstheme="majorHAnsi"/>
+          <w:lang w:val="en-GB"/>
+        </w:rPr>
+        <w:t>D</w:t>
+      </w:r>
+      <w:r>
+        <w:rPr>
+          <w:rFonts w:asciiTheme="majorHAnsi" w:hAnsiTheme="majorHAnsi" w:cstheme="majorHAnsi"/>
+          <w:lang w:val="en-GB"/>
+        </w:rPr>
+        <w:t xml:space="preserve">ata </w:t>
+      </w:r>
+      <w:r>
+        <w:rPr>
+          <w:rFonts w:asciiTheme="majorHAnsi" w:hAnsiTheme="majorHAnsi" w:cstheme="majorHAnsi"/>
+          <w:lang w:val="en-GB"/>
+        </w:rPr>
+        <w:t>I</w:t>
+      </w:r>
+      <w:r>
+        <w:rPr>
+          <w:rFonts w:asciiTheme="majorHAnsi" w:hAnsiTheme="majorHAnsi" w:cstheme="majorHAnsi"/>
+          <w:lang w:val="en-GB"/>
+        </w:rPr>
+        <w:t>ntegration</w:t>
+      </w:r>
+      <w:r>
+        <w:rPr>
+          <w:rFonts w:asciiTheme="majorHAnsi" w:hAnsiTheme="majorHAnsi" w:cstheme="majorHAnsi"/>
+          <w:lang w:val="en-GB"/>
+        </w:rPr>
+        <w:t>, we</w:t>
+      </w:r>
+      <w:r>
+        <w:rPr>
+          <w:rFonts w:asciiTheme="majorHAnsi" w:hAnsiTheme="majorHAnsi" w:cstheme="majorHAnsi"/>
+          <w:lang w:val="en-GB"/>
+        </w:rPr>
+        <w:t xml:space="preserve"> </w:t>
+      </w:r>
+      <w:r>
+        <w:rPr>
+          <w:rFonts w:asciiTheme="majorHAnsi" w:hAnsiTheme="majorHAnsi" w:cstheme="majorHAnsi"/>
+          <w:lang w:val="en-GB"/>
+        </w:rPr>
+        <w:t>perform</w:t>
+      </w:r>
+      <w:r>
+        <w:rPr>
+          <w:rFonts w:asciiTheme="majorHAnsi" w:hAnsiTheme="majorHAnsi" w:cstheme="majorHAnsi"/>
+          <w:lang w:val="en-GB"/>
+        </w:rPr>
+        <w:t xml:space="preserve"> some operations, such as fill</w:t>
+      </w:r>
+      <w:r>
+        <w:rPr>
+          <w:rFonts w:asciiTheme="majorHAnsi" w:hAnsiTheme="majorHAnsi" w:cstheme="majorHAnsi"/>
+          <w:lang w:val="en-GB"/>
+        </w:rPr>
+        <w:t xml:space="preserve"> the empty cells </w:t>
+      </w:r>
+      <w:r>
+        <w:rPr>
+          <w:rFonts w:asciiTheme="majorHAnsi" w:hAnsiTheme="majorHAnsi" w:cstheme="majorHAnsi"/>
+          <w:lang w:val="en-GB"/>
+        </w:rPr>
+        <w:t>in the data sources</w:t>
+      </w:r>
+      <w:r>
+        <w:rPr>
+          <w:rFonts w:asciiTheme="majorHAnsi" w:hAnsiTheme="majorHAnsi" w:cstheme="majorHAnsi"/>
+          <w:lang w:val="en-GB"/>
+        </w:rPr>
+        <w:t xml:space="preserve"> and assign values</w:t>
+      </w:r>
+      <w:r>
+        <w:rPr>
+          <w:rFonts w:asciiTheme="majorHAnsi" w:hAnsiTheme="majorHAnsi" w:cstheme="majorHAnsi"/>
+          <w:lang w:val="en-GB"/>
+        </w:rPr>
+        <w:t>. since we were working with historic</w:t>
+      </w:r>
+      <w:r>
+        <w:rPr>
+          <w:rFonts w:asciiTheme="majorHAnsi" w:hAnsiTheme="majorHAnsi" w:cstheme="majorHAnsi"/>
+          <w:lang w:val="en-GB"/>
+        </w:rPr>
+        <w:t>al</w:t>
+      </w:r>
+      <w:r>
+        <w:rPr>
+          <w:rFonts w:asciiTheme="majorHAnsi" w:hAnsiTheme="majorHAnsi" w:cstheme="majorHAnsi"/>
+          <w:lang w:val="en-GB"/>
+        </w:rPr>
+        <w:t xml:space="preserve"> data</w:t>
+      </w:r>
+      <w:r>
+        <w:rPr>
+          <w:rFonts w:asciiTheme="majorHAnsi" w:hAnsiTheme="majorHAnsi" w:cstheme="majorHAnsi"/>
+          <w:lang w:val="en-GB"/>
+        </w:rPr>
+        <w:t xml:space="preserve"> related with countries, </w:t>
+      </w:r>
+      <w:r>
+        <w:rPr>
+          <w:rFonts w:asciiTheme="majorHAnsi" w:hAnsiTheme="majorHAnsi" w:cstheme="majorHAnsi"/>
+          <w:lang w:val="en-GB"/>
+        </w:rPr>
+        <w:t xml:space="preserve">that changes over years </w:t>
+      </w:r>
+      <w:r>
+        <w:rPr>
+          <w:rFonts w:asciiTheme="majorHAnsi" w:hAnsiTheme="majorHAnsi" w:cstheme="majorHAnsi"/>
+          <w:lang w:val="en-GB"/>
+        </w:rPr>
+        <w:t>and</w:t>
+      </w:r>
+      <w:r>
+        <w:rPr>
+          <w:rFonts w:asciiTheme="majorHAnsi" w:hAnsiTheme="majorHAnsi" w:cstheme="majorHAnsi"/>
+          <w:lang w:val="en-GB"/>
+        </w:rPr>
+        <w:t xml:space="preserve"> for the case of countries that were in a conflict and </w:t>
+      </w:r>
+      <w:r>
+        <w:rPr>
+          <w:rFonts w:asciiTheme="majorHAnsi" w:hAnsiTheme="majorHAnsi" w:cstheme="majorHAnsi"/>
+          <w:lang w:val="en-GB"/>
+        </w:rPr>
+        <w:t xml:space="preserve">got </w:t>
+      </w:r>
+      <w:r>
+        <w:rPr>
+          <w:rFonts w:asciiTheme="majorHAnsi" w:hAnsiTheme="majorHAnsi" w:cstheme="majorHAnsi"/>
+          <w:lang w:val="en-GB"/>
+        </w:rPr>
+        <w:t>divided</w:t>
+      </w:r>
+      <w:r>
+        <w:rPr>
+          <w:rFonts w:asciiTheme="majorHAnsi" w:hAnsiTheme="majorHAnsi" w:cstheme="majorHAnsi"/>
+          <w:lang w:val="en-GB"/>
+        </w:rPr>
+        <w:t xml:space="preserve">, </w:t>
+      </w:r>
+      <w:r>
+        <w:rPr>
+          <w:rFonts w:asciiTheme="majorHAnsi" w:hAnsiTheme="majorHAnsi" w:cstheme="majorHAnsi"/>
+          <w:lang w:val="en-GB"/>
+        </w:rPr>
+        <w:t>we</w:t>
+      </w:r>
+      <w:r>
+        <w:rPr>
+          <w:rFonts w:asciiTheme="majorHAnsi" w:hAnsiTheme="majorHAnsi" w:cstheme="majorHAnsi"/>
+          <w:lang w:val="en-GB"/>
+        </w:rPr>
+        <w:t xml:space="preserve"> assign</w:t>
+      </w:r>
+      <w:r>
+        <w:rPr>
+          <w:rFonts w:asciiTheme="majorHAnsi" w:hAnsiTheme="majorHAnsi" w:cstheme="majorHAnsi"/>
+          <w:lang w:val="en-GB"/>
+        </w:rPr>
+        <w:t xml:space="preserve"> </w:t>
+      </w:r>
+      <w:r>
+        <w:rPr>
+          <w:rFonts w:asciiTheme="majorHAnsi" w:hAnsiTheme="majorHAnsi" w:cstheme="majorHAnsi"/>
+          <w:lang w:val="en-GB"/>
+        </w:rPr>
+        <w:t>value</w:t>
+      </w:r>
+      <w:r>
+        <w:rPr>
+          <w:rFonts w:asciiTheme="majorHAnsi" w:hAnsiTheme="majorHAnsi" w:cstheme="majorHAnsi"/>
+          <w:lang w:val="en-GB"/>
+        </w:rPr>
+        <w:t xml:space="preserve"> “0”</w:t>
+      </w:r>
+      <w:r>
+        <w:rPr>
+          <w:rFonts w:asciiTheme="majorHAnsi" w:hAnsiTheme="majorHAnsi" w:cstheme="majorHAnsi"/>
+          <w:lang w:val="en-GB"/>
+        </w:rPr>
+        <w:t xml:space="preserve"> to</w:t>
+      </w:r>
+      <w:r>
+        <w:rPr>
+          <w:rFonts w:asciiTheme="majorHAnsi" w:hAnsiTheme="majorHAnsi" w:cstheme="majorHAnsi"/>
+          <w:lang w:val="en-GB"/>
+        </w:rPr>
+        <w:t xml:space="preserve"> cells </w:t>
+      </w:r>
+      <w:r>
+        <w:rPr>
+          <w:rFonts w:asciiTheme="majorHAnsi" w:hAnsiTheme="majorHAnsi" w:cstheme="majorHAnsi"/>
+          <w:lang w:val="en-GB"/>
+        </w:rPr>
+        <w:t>that were empty or filled with “-”</w:t>
+      </w:r>
+      <w:r>
+        <w:rPr>
+          <w:rFonts w:asciiTheme="majorHAnsi" w:hAnsiTheme="majorHAnsi" w:cstheme="majorHAnsi"/>
+          <w:lang w:val="en-GB"/>
+        </w:rPr>
+        <w:t>.</w:t>
+      </w:r>
+      <w:r>
+        <w:rPr>
+          <w:rFonts w:asciiTheme="majorHAnsi" w:hAnsiTheme="majorHAnsi" w:cstheme="majorHAnsi"/>
+          <w:lang w:val="en-GB"/>
+        </w:rPr>
+        <w:t xml:space="preserve"> </w:t>
+      </w:r>
+      <w:r>
+        <w:rPr>
+          <w:rFonts w:asciiTheme="majorHAnsi" w:hAnsiTheme="majorHAnsi" w:cstheme="majorHAnsi"/>
+          <w:lang w:val="en-GB"/>
+        </w:rPr>
+        <w:t xml:space="preserve">However, </w:t>
+      </w:r>
+      <w:r>
+        <w:rPr>
+          <w:rFonts w:asciiTheme="majorHAnsi" w:hAnsiTheme="majorHAnsi" w:cstheme="majorHAnsi"/>
+          <w:lang w:val="en-GB"/>
+        </w:rPr>
+        <w:t xml:space="preserve">some </w:t>
+      </w:r>
+      <w:r>
+        <w:rPr>
+          <w:rFonts w:asciiTheme="majorHAnsi" w:hAnsiTheme="majorHAnsi" w:cstheme="majorHAnsi"/>
+          <w:lang w:val="en-GB"/>
+        </w:rPr>
+        <w:t>cases</w:t>
+      </w:r>
+      <w:r>
+        <w:rPr>
+          <w:rFonts w:asciiTheme="majorHAnsi" w:hAnsiTheme="majorHAnsi" w:cstheme="majorHAnsi"/>
+          <w:lang w:val="en-GB"/>
+        </w:rPr>
+        <w:t xml:space="preserve">, </w:t>
+      </w:r>
+      <w:r>
+        <w:rPr>
+          <w:rFonts w:asciiTheme="majorHAnsi" w:hAnsiTheme="majorHAnsi" w:cstheme="majorHAnsi"/>
+          <w:lang w:val="en-GB"/>
+        </w:rPr>
+        <w:t>we had to eliminate</w:t>
+      </w:r>
+      <w:r>
+        <w:rPr>
+          <w:rFonts w:asciiTheme="majorHAnsi" w:hAnsiTheme="majorHAnsi" w:cstheme="majorHAnsi"/>
+          <w:lang w:val="en-GB"/>
+        </w:rPr>
+        <w:t xml:space="preserve"> entire</w:t>
+      </w:r>
+      <w:r>
+        <w:rPr>
+          <w:rFonts w:asciiTheme="majorHAnsi" w:hAnsiTheme="majorHAnsi" w:cstheme="majorHAnsi"/>
+          <w:lang w:val="en-GB"/>
+        </w:rPr>
+        <w:t xml:space="preserve"> column or row</w:t>
+      </w:r>
+      <w:r>
+        <w:rPr>
+          <w:rFonts w:asciiTheme="majorHAnsi" w:hAnsiTheme="majorHAnsi" w:cstheme="majorHAnsi"/>
+          <w:lang w:val="en-GB"/>
+        </w:rPr>
+        <w:t>.</w:t>
+      </w:r>
+      <w:r>
+        <w:rPr>
+          <w:rFonts w:asciiTheme="majorHAnsi" w:hAnsiTheme="majorHAnsi" w:cstheme="majorHAnsi"/>
+          <w:lang w:val="en-GB"/>
+        </w:rPr>
+        <w:t xml:space="preserve"> </w:t>
+      </w:r>
+      <w:r>
+        <w:rPr>
+          <w:rFonts w:asciiTheme="majorHAnsi" w:hAnsiTheme="majorHAnsi" w:cstheme="majorHAnsi"/>
+          <w:lang w:val="en-GB"/>
+        </w:rPr>
+        <w:t>The entire csv data processed</w:t>
+      </w:r>
+      <w:r>
+        <w:rPr>
+          <w:rFonts w:asciiTheme="majorHAnsi" w:hAnsiTheme="majorHAnsi" w:cstheme="majorHAnsi"/>
+          <w:lang w:val="en-GB"/>
+        </w:rPr>
+        <w:t xml:space="preserve">, </w:t>
+      </w:r>
+      <w:r>
+        <w:rPr>
+          <w:rFonts w:asciiTheme="majorHAnsi" w:hAnsiTheme="majorHAnsi" w:cstheme="majorHAnsi"/>
+          <w:lang w:val="en-GB"/>
+        </w:rPr>
+        <w:t>were transformed to .json files, for later use in D3.</w:t>
+      </w:r>
     </w:p>
+    <w:tbl>
+      <w:tblPr>
+        <w:tblStyle w:val="TabelacomGrelha"/>
+        <w:tblW w:w="11114" w:type="dxa"/>
+        <w:jc w:val="center"/>
+        <w:tblLook w:val="04A0" w:firstRow="1" w:lastRow="0" w:firstColumn="1" w:lastColumn="0" w:noHBand="0" w:noVBand="1"/>
+      </w:tblPr>
+      <w:tblGrid>
+        <w:gridCol w:w="3704"/>
+        <w:gridCol w:w="3704"/>
+        <w:gridCol w:w="3706"/>
+      </w:tblGrid>
+      <w:tr>
+        <w:trPr>
+          <w:trHeight w:val="227"/>
+          <w:jc w:val="center"/>
+        </w:trPr>
+        <w:tc>
+          <w:tcPr>
+            <w:tcW w:w="3704" w:type="dxa"/>
+          </w:tcPr>
+          <w:p>
+            <w:pPr>
+              <w:spacing w:after="0"/>
+              <w:rPr>
+                <w:rFonts w:asciiTheme="majorHAnsi" w:hAnsiTheme="majorHAnsi" w:cstheme="majorHAnsi"/>
+                <w:b/>
+                <w:bCs/>
+                <w:highlight w:val="yellow"/>
+                <w:lang w:val="en-GB"/>
+              </w:rPr>
+            </w:pPr>
+            <w:r>
+              <w:rPr>
+                <w:rFonts w:asciiTheme="majorHAnsi" w:hAnsiTheme="majorHAnsi" w:cstheme="majorHAnsi"/>
+                <w:b/>
+                <w:bCs/>
+                <w:highlight w:val="yellow"/>
+                <w:lang w:val="en-GB"/>
+              </w:rPr>
+              <w:t>Dataset</w:t>
+            </w:r>
+          </w:p>
+        </w:tc>
+        <w:tc>
+          <w:tcPr>
+            <w:tcW w:w="3704" w:type="dxa"/>
+          </w:tcPr>
+          <w:p>
+            <w:pPr>
+              <w:spacing w:after="0"/>
+              <w:rPr>
+                <w:rFonts w:asciiTheme="majorHAnsi" w:hAnsiTheme="majorHAnsi" w:cstheme="majorHAnsi"/>
+                <w:b/>
+                <w:bCs/>
+                <w:highlight w:val="yellow"/>
+                <w:lang w:val="en-GB"/>
+              </w:rPr>
+            </w:pPr>
+            <w:r>
+              <w:rPr>
+                <w:rFonts w:asciiTheme="majorHAnsi" w:hAnsiTheme="majorHAnsi" w:cstheme="majorHAnsi"/>
+                <w:b/>
+                <w:bCs/>
+                <w:highlight w:val="yellow"/>
+                <w:lang w:val="en-GB"/>
+              </w:rPr>
+              <w:t>Initial number of instances</w:t>
+            </w:r>
+          </w:p>
+        </w:tc>
+        <w:tc>
+          <w:tcPr>
+            <w:tcW w:w="3706" w:type="dxa"/>
+          </w:tcPr>
+          <w:p>
+            <w:pPr>
+              <w:spacing w:after="0"/>
+              <w:rPr>
+                <w:rFonts w:asciiTheme="majorHAnsi" w:hAnsiTheme="majorHAnsi" w:cstheme="majorHAnsi"/>
+                <w:b/>
+                <w:bCs/>
+                <w:highlight w:val="yellow"/>
+                <w:lang w:val="en-GB"/>
+              </w:rPr>
+            </w:pPr>
+            <w:r>
+              <w:rPr>
+                <w:rFonts w:asciiTheme="majorHAnsi" w:hAnsiTheme="majorHAnsi" w:cstheme="majorHAnsi"/>
+                <w:b/>
+                <w:bCs/>
+                <w:highlight w:val="yellow"/>
+                <w:lang w:val="en-GB"/>
+              </w:rPr>
+              <w:t>Final number of instances</w:t>
+            </w:r>
+          </w:p>
+        </w:tc>
+      </w:tr>
+      <w:tr>
+        <w:trPr>
+          <w:trHeight w:val="227"/>
+          <w:jc w:val="center"/>
+        </w:trPr>
+        <w:tc>
+          <w:tcPr>
+            <w:tcW w:w="3704" w:type="dxa"/>
+          </w:tcPr>
+          <w:p>
+            <w:pPr>
+              <w:spacing w:after="0"/>
+              <w:rPr>
+                <w:rFonts w:asciiTheme="majorHAnsi" w:hAnsiTheme="majorHAnsi" w:cstheme="majorHAnsi"/>
+                <w:sz w:val="22"/>
+                <w:szCs w:val="22"/>
+                <w:highlight w:val="yellow"/>
+                <w:lang w:val="en-GB"/>
+              </w:rPr>
+            </w:pPr>
+            <w:r>
+              <w:rPr>
+                <w:rFonts w:ascii="Calibri" w:eastAsia="DejaVu Sans Condensed" w:hAnsi="Calibri"/>
+                <w:sz w:val="22"/>
+                <w:szCs w:val="22"/>
+                <w:highlight w:val="yellow"/>
+                <w:lang w:val="en-GB"/>
+              </w:rPr>
+              <w:t>Time spent reading books</w:t>
+            </w:r>
+          </w:p>
+        </w:tc>
+        <w:tc>
+          <w:tcPr>
+            <w:tcW w:w="3704" w:type="dxa"/>
+          </w:tcPr>
+          <w:p>
+            <w:pPr>
+              <w:spacing w:after="0"/>
+              <w:rPr>
+                <w:rFonts w:asciiTheme="majorHAnsi" w:hAnsiTheme="majorHAnsi" w:cstheme="majorHAnsi"/>
+                <w:sz w:val="22"/>
+                <w:szCs w:val="22"/>
+                <w:highlight w:val="yellow"/>
+                <w:lang w:val="en-GB"/>
+              </w:rPr>
+            </w:pPr>
+            <w:r>
+              <w:rPr>
+                <w:rFonts w:asciiTheme="majorHAnsi" w:hAnsiTheme="majorHAnsi" w:cstheme="majorHAnsi"/>
+                <w:sz w:val="22"/>
+                <w:szCs w:val="22"/>
+                <w:highlight w:val="yellow"/>
+                <w:lang w:val="en-GB"/>
+              </w:rPr>
+              <w:t>66</w:t>
+            </w:r>
+          </w:p>
+        </w:tc>
+        <w:tc>
+          <w:tcPr>
+            <w:tcW w:w="3706" w:type="dxa"/>
+          </w:tcPr>
+          <w:p>
+            <w:pPr>
+              <w:spacing w:after="0"/>
+              <w:rPr>
+                <w:rFonts w:asciiTheme="majorHAnsi" w:hAnsiTheme="majorHAnsi" w:cstheme="majorHAnsi"/>
+                <w:sz w:val="22"/>
+                <w:szCs w:val="22"/>
+                <w:highlight w:val="yellow"/>
+                <w:lang w:val="en-GB"/>
+              </w:rPr>
+            </w:pPr>
+            <w:r>
+              <w:rPr>
+                <w:rFonts w:asciiTheme="majorHAnsi" w:hAnsiTheme="majorHAnsi" w:cstheme="majorHAnsi"/>
+                <w:sz w:val="22"/>
+                <w:szCs w:val="22"/>
+                <w:highlight w:val="yellow"/>
+                <w:lang w:val="en-GB"/>
+              </w:rPr>
+              <w:t>22</w:t>
+            </w:r>
+          </w:p>
+        </w:tc>
+      </w:tr>
+      <w:tr>
+        <w:trPr>
+          <w:trHeight w:val="227"/>
+          <w:jc w:val="center"/>
+        </w:trPr>
+        <w:tc>
+          <w:tcPr>
+            <w:tcW w:w="3704" w:type="dxa"/>
+          </w:tcPr>
+          <w:p>
+            <w:pPr>
+              <w:spacing w:after="0"/>
+              <w:rPr>
+                <w:rFonts w:asciiTheme="majorHAnsi" w:hAnsiTheme="majorHAnsi" w:cstheme="majorHAnsi"/>
+                <w:sz w:val="22"/>
+                <w:szCs w:val="22"/>
+                <w:highlight w:val="yellow"/>
+                <w:lang w:val="en-GB"/>
+              </w:rPr>
+            </w:pPr>
+            <w:r>
+              <w:rPr>
+                <w:rFonts w:ascii="Calibri" w:eastAsia="DejaVu Sans Condensed" w:hAnsi="Calibri"/>
+                <w:sz w:val="22"/>
+                <w:szCs w:val="22"/>
+                <w:highlight w:val="yellow"/>
+                <w:lang w:val="en-GB"/>
+              </w:rPr>
+              <w:t>Participation rate in education and training</w:t>
+            </w:r>
+          </w:p>
+        </w:tc>
+        <w:tc>
+          <w:tcPr>
+            <w:tcW w:w="3704" w:type="dxa"/>
+          </w:tcPr>
+          <w:p>
+            <w:pPr>
+              <w:spacing w:after="0"/>
+              <w:rPr>
+                <w:rFonts w:asciiTheme="majorHAnsi" w:hAnsiTheme="majorHAnsi" w:cstheme="majorHAnsi"/>
+                <w:sz w:val="22"/>
+                <w:szCs w:val="22"/>
+                <w:highlight w:val="yellow"/>
+                <w:lang w:val="en-GB"/>
+              </w:rPr>
+            </w:pPr>
+            <w:r>
+              <w:rPr>
+                <w:rFonts w:asciiTheme="majorHAnsi" w:hAnsiTheme="majorHAnsi" w:cstheme="majorHAnsi"/>
+                <w:sz w:val="22"/>
+                <w:szCs w:val="22"/>
+                <w:highlight w:val="yellow"/>
+                <w:lang w:val="en-GB"/>
+              </w:rPr>
+              <w:t>1140</w:t>
+            </w:r>
+          </w:p>
+        </w:tc>
+        <w:tc>
+          <w:tcPr>
+            <w:tcW w:w="3706" w:type="dxa"/>
+          </w:tcPr>
+          <w:p>
+            <w:pPr>
+              <w:spacing w:after="0"/>
+              <w:rPr>
+                <w:rFonts w:asciiTheme="majorHAnsi" w:hAnsiTheme="majorHAnsi" w:cstheme="majorHAnsi"/>
+                <w:sz w:val="22"/>
+                <w:szCs w:val="22"/>
+                <w:highlight w:val="yellow"/>
+                <w:lang w:val="en-GB"/>
+              </w:rPr>
+            </w:pPr>
+            <w:r>
+              <w:rPr>
+                <w:rFonts w:asciiTheme="majorHAnsi" w:hAnsiTheme="majorHAnsi" w:cstheme="majorHAnsi"/>
+                <w:sz w:val="22"/>
+                <w:szCs w:val="22"/>
+                <w:highlight w:val="yellow"/>
+                <w:lang w:val="en-GB"/>
+              </w:rPr>
+              <w:t>1080</w:t>
+            </w:r>
+          </w:p>
+        </w:tc>
+      </w:tr>
+      <w:tr>
+        <w:trPr>
+          <w:trHeight w:val="227"/>
+          <w:jc w:val="center"/>
+        </w:trPr>
+        <w:tc>
+          <w:tcPr>
+            <w:tcW w:w="3704" w:type="dxa"/>
+          </w:tcPr>
+          <w:p>
+            <w:pPr>
+              <w:spacing w:after="0"/>
+              <w:rPr>
+                <w:rFonts w:asciiTheme="majorHAnsi" w:hAnsiTheme="majorHAnsi" w:cstheme="majorHAnsi"/>
+                <w:sz w:val="22"/>
+                <w:szCs w:val="22"/>
+                <w:highlight w:val="yellow"/>
+                <w:lang w:val="en-GB"/>
+              </w:rPr>
+            </w:pPr>
+            <w:r>
+              <w:rPr>
+                <w:rFonts w:ascii="Calibri" w:eastAsia="DejaVu Sans Condensed" w:hAnsi="Calibri"/>
+                <w:sz w:val="22"/>
+                <w:szCs w:val="22"/>
+                <w:highlight w:val="yellow"/>
+                <w:lang w:val="en-GB"/>
+              </w:rPr>
+              <w:t>Early leavers from education</w:t>
+            </w:r>
+          </w:p>
+        </w:tc>
+        <w:tc>
+          <w:tcPr>
+            <w:tcW w:w="3704" w:type="dxa"/>
+          </w:tcPr>
+          <w:p>
+            <w:pPr>
+              <w:spacing w:after="0"/>
+              <w:rPr>
+                <w:rFonts w:asciiTheme="majorHAnsi" w:hAnsiTheme="majorHAnsi" w:cstheme="majorHAnsi"/>
+                <w:sz w:val="22"/>
+                <w:szCs w:val="22"/>
+                <w:highlight w:val="yellow"/>
+                <w:lang w:val="en-GB"/>
+              </w:rPr>
+            </w:pPr>
+            <w:r>
+              <w:rPr>
+                <w:rFonts w:asciiTheme="majorHAnsi" w:hAnsiTheme="majorHAnsi" w:cstheme="majorHAnsi"/>
+                <w:sz w:val="22"/>
+                <w:szCs w:val="22"/>
+                <w:highlight w:val="yellow"/>
+                <w:lang w:val="en-GB"/>
+              </w:rPr>
+              <w:t>1140</w:t>
+            </w:r>
+          </w:p>
+        </w:tc>
+        <w:tc>
+          <w:tcPr>
+            <w:tcW w:w="3706" w:type="dxa"/>
+          </w:tcPr>
+          <w:p>
+            <w:pPr>
+              <w:spacing w:after="0"/>
+              <w:rPr>
+                <w:rFonts w:asciiTheme="majorHAnsi" w:hAnsiTheme="majorHAnsi" w:cstheme="majorHAnsi"/>
+                <w:sz w:val="22"/>
+                <w:szCs w:val="22"/>
+                <w:highlight w:val="yellow"/>
+                <w:lang w:val="en-GB"/>
+              </w:rPr>
+            </w:pPr>
+            <w:r>
+              <w:rPr>
+                <w:rFonts w:asciiTheme="majorHAnsi" w:hAnsiTheme="majorHAnsi" w:cstheme="majorHAnsi"/>
+                <w:sz w:val="22"/>
+                <w:szCs w:val="22"/>
+                <w:highlight w:val="yellow"/>
+                <w:lang w:val="en-GB"/>
+              </w:rPr>
+              <w:t>1080</w:t>
+            </w:r>
+          </w:p>
+        </w:tc>
+      </w:tr>
+      <w:tr>
+        <w:trPr>
+          <w:trHeight w:val="227"/>
+          <w:jc w:val="center"/>
+        </w:trPr>
+        <w:tc>
+          <w:tcPr>
+            <w:tcW w:w="3704" w:type="dxa"/>
+          </w:tcPr>
+          <w:p>
+            <w:pPr>
+              <w:spacing w:after="0"/>
+              <w:rPr>
+                <w:rFonts w:asciiTheme="majorHAnsi" w:hAnsiTheme="majorHAnsi" w:cstheme="majorHAnsi"/>
+                <w:sz w:val="22"/>
+                <w:szCs w:val="22"/>
+                <w:highlight w:val="yellow"/>
+                <w:lang w:val="en-GB"/>
+              </w:rPr>
+            </w:pPr>
+            <w:r>
+              <w:rPr>
+                <w:rFonts w:ascii="Calibri" w:eastAsia="DejaVu Sans Condensed" w:hAnsi="Calibri"/>
+                <w:sz w:val="22"/>
+                <w:szCs w:val="22"/>
+                <w:highlight w:val="yellow"/>
+                <w:lang w:val="en-GB"/>
+              </w:rPr>
+              <w:t>Household expenditure in books</w:t>
+            </w:r>
+          </w:p>
+        </w:tc>
+        <w:tc>
+          <w:tcPr>
+            <w:tcW w:w="3704" w:type="dxa"/>
+          </w:tcPr>
+          <w:p>
+            <w:pPr>
+              <w:spacing w:after="0"/>
+              <w:rPr>
+                <w:rFonts w:asciiTheme="majorHAnsi" w:hAnsiTheme="majorHAnsi" w:cstheme="majorHAnsi"/>
+                <w:sz w:val="22"/>
+                <w:szCs w:val="22"/>
+                <w:highlight w:val="yellow"/>
+                <w:lang w:val="en-GB"/>
+              </w:rPr>
+            </w:pPr>
+            <w:r>
+              <w:rPr>
+                <w:rFonts w:asciiTheme="majorHAnsi" w:hAnsiTheme="majorHAnsi" w:cstheme="majorHAnsi"/>
+                <w:sz w:val="22"/>
+                <w:szCs w:val="22"/>
+                <w:highlight w:val="yellow"/>
+                <w:lang w:val="en-GB"/>
+              </w:rPr>
+              <w:t>149</w:t>
+            </w:r>
+          </w:p>
+        </w:tc>
+        <w:tc>
+          <w:tcPr>
+            <w:tcW w:w="3706" w:type="dxa"/>
+          </w:tcPr>
+          <w:p>
+            <w:pPr>
+              <w:spacing w:after="0"/>
+              <w:rPr>
+                <w:rFonts w:asciiTheme="majorHAnsi" w:hAnsiTheme="majorHAnsi" w:cstheme="majorHAnsi"/>
+                <w:sz w:val="22"/>
+                <w:szCs w:val="22"/>
+                <w:highlight w:val="yellow"/>
+                <w:lang w:val="en-GB"/>
+              </w:rPr>
+            </w:pPr>
+            <w:r>
+              <w:rPr>
+                <w:rFonts w:asciiTheme="majorHAnsi" w:hAnsiTheme="majorHAnsi" w:cstheme="majorHAnsi"/>
+                <w:sz w:val="22"/>
+                <w:szCs w:val="22"/>
+                <w:highlight w:val="yellow"/>
+                <w:lang w:val="en-GB"/>
+              </w:rPr>
+              <w:t>149</w:t>
+            </w:r>
+          </w:p>
+        </w:tc>
+      </w:tr>
+      <w:tr>
+        <w:trPr>
+          <w:trHeight w:val="227"/>
+          <w:jc w:val="center"/>
+        </w:trPr>
+        <w:tc>
+          <w:tcPr>
+            <w:tcW w:w="3704" w:type="dxa"/>
+          </w:tcPr>
+          <w:p>
+            <w:pPr>
+              <w:spacing w:after="0"/>
+              <w:rPr>
+                <w:rFonts w:ascii="Calibri" w:eastAsia="DejaVu Sans Condensed" w:hAnsi="Calibri"/>
+                <w:sz w:val="22"/>
+                <w:szCs w:val="22"/>
+                <w:highlight w:val="yellow"/>
+                <w:lang w:val="en-GB"/>
+              </w:rPr>
+            </w:pPr>
+            <w:r>
+              <w:rPr>
+                <w:rFonts w:ascii="Calibri" w:eastAsia="DejaVu Sans Condensed" w:hAnsi="Calibri"/>
+                <w:sz w:val="22"/>
+                <w:szCs w:val="22"/>
+                <w:highlight w:val="yellow"/>
+                <w:lang w:val="en-GB"/>
+              </w:rPr>
+              <w:t>Income level by education level</w:t>
+            </w:r>
+          </w:p>
+        </w:tc>
+        <w:tc>
+          <w:tcPr>
+            <w:tcW w:w="3704" w:type="dxa"/>
+          </w:tcPr>
+          <w:p>
+            <w:pPr>
+              <w:spacing w:after="0"/>
+              <w:rPr>
+                <w:rFonts w:asciiTheme="majorHAnsi" w:hAnsiTheme="majorHAnsi" w:cstheme="majorHAnsi"/>
+                <w:sz w:val="22"/>
+                <w:szCs w:val="22"/>
+                <w:highlight w:val="yellow"/>
+                <w:lang w:val="en-GB"/>
+              </w:rPr>
+            </w:pPr>
+            <w:r>
+              <w:rPr>
+                <w:rFonts w:asciiTheme="majorHAnsi" w:hAnsiTheme="majorHAnsi" w:cstheme="majorHAnsi"/>
+                <w:sz w:val="22"/>
+                <w:szCs w:val="22"/>
+                <w:highlight w:val="yellow"/>
+                <w:lang w:val="en-GB"/>
+              </w:rPr>
+              <w:t>400 + 400 + 400</w:t>
+            </w:r>
+          </w:p>
+        </w:tc>
+        <w:tc>
+          <w:tcPr>
+            <w:tcW w:w="3706" w:type="dxa"/>
+          </w:tcPr>
+          <w:p>
+            <w:pPr>
+              <w:spacing w:after="0"/>
+              <w:rPr>
+                <w:rFonts w:asciiTheme="majorHAnsi" w:hAnsiTheme="majorHAnsi" w:cstheme="majorHAnsi"/>
+                <w:sz w:val="22"/>
+                <w:szCs w:val="22"/>
+                <w:highlight w:val="yellow"/>
+                <w:lang w:val="en-GB"/>
+              </w:rPr>
+            </w:pPr>
+            <w:r>
+              <w:rPr>
+                <w:rFonts w:asciiTheme="majorHAnsi" w:hAnsiTheme="majorHAnsi" w:cstheme="majorHAnsi"/>
+                <w:sz w:val="22"/>
+                <w:szCs w:val="22"/>
+                <w:highlight w:val="yellow"/>
+                <w:lang w:val="en-GB"/>
+              </w:rPr>
+              <w:t>1050</w:t>
+            </w:r>
+          </w:p>
+        </w:tc>
+      </w:tr>
+    </w:tbl>
     <w:p>
       <w:pPr>
         <w:rPr>
@@ -2458,366 +3954,6 @@
           <w:lang w:val="en-GB"/>
         </w:rPr>
       </w:pPr>
-      <w:r>
-        <w:rPr>
-          <w:rFonts w:asciiTheme="majorHAnsi" w:hAnsiTheme="majorHAnsi" w:cstheme="majorHAnsi"/>
-          <w:lang w:val="en-GB"/>
-        </w:rPr>
-        <w:t>Using</w:t>
-      </w:r>
-      <w:r>
-        <w:rPr>
-          <w:rFonts w:asciiTheme="majorHAnsi" w:hAnsiTheme="majorHAnsi" w:cstheme="majorHAnsi"/>
-          <w:lang w:val="en-GB"/>
-        </w:rPr>
-        <w:t xml:space="preserve"> transformations and othe</w:t>
-      </w:r>
-      <w:r>
-        <w:rPr>
-          <w:rFonts w:asciiTheme="majorHAnsi" w:hAnsiTheme="majorHAnsi" w:cstheme="majorHAnsi"/>
-          <w:lang w:val="en-GB"/>
-        </w:rPr>
-        <w:t xml:space="preserve">r </w:t>
-      </w:r>
-      <w:r>
-        <w:rPr>
-          <w:rFonts w:asciiTheme="majorHAnsi" w:hAnsiTheme="majorHAnsi" w:cstheme="majorHAnsi"/>
-          <w:lang w:val="en-GB"/>
-        </w:rPr>
-        <w:t>resources available</w:t>
-      </w:r>
-      <w:r>
-        <w:rPr>
-          <w:rFonts w:asciiTheme="majorHAnsi" w:hAnsiTheme="majorHAnsi" w:cstheme="majorHAnsi"/>
-          <w:lang w:val="en-GB"/>
-        </w:rPr>
-        <w:t xml:space="preserve"> o</w:t>
-      </w:r>
-      <w:r>
-        <w:rPr>
-          <w:rFonts w:asciiTheme="majorHAnsi" w:hAnsiTheme="majorHAnsi" w:cstheme="majorHAnsi"/>
-          <w:lang w:val="en-GB"/>
-        </w:rPr>
-        <w:t xml:space="preserve">n </w:t>
-      </w:r>
-      <w:r>
-        <w:rPr>
-          <w:rFonts w:asciiTheme="majorHAnsi" w:hAnsiTheme="majorHAnsi" w:cstheme="majorHAnsi"/>
-          <w:lang w:val="en-GB"/>
-        </w:rPr>
-        <w:t>P</w:t>
-      </w:r>
-      <w:r>
-        <w:rPr>
-          <w:rFonts w:asciiTheme="majorHAnsi" w:hAnsiTheme="majorHAnsi" w:cstheme="majorHAnsi"/>
-          <w:lang w:val="en-GB"/>
-        </w:rPr>
-        <w:t xml:space="preserve">entaho </w:t>
-      </w:r>
-      <w:r>
-        <w:rPr>
-          <w:rFonts w:asciiTheme="majorHAnsi" w:hAnsiTheme="majorHAnsi" w:cstheme="majorHAnsi"/>
-          <w:lang w:val="en-GB"/>
-        </w:rPr>
-        <w:t>D</w:t>
-      </w:r>
-      <w:r>
-        <w:rPr>
-          <w:rFonts w:asciiTheme="majorHAnsi" w:hAnsiTheme="majorHAnsi" w:cstheme="majorHAnsi"/>
-          <w:lang w:val="en-GB"/>
-        </w:rPr>
-        <w:t xml:space="preserve">ata </w:t>
-      </w:r>
-      <w:r>
-        <w:rPr>
-          <w:rFonts w:asciiTheme="majorHAnsi" w:hAnsiTheme="majorHAnsi" w:cstheme="majorHAnsi"/>
-          <w:lang w:val="en-GB"/>
-        </w:rPr>
-        <w:t>I</w:t>
-      </w:r>
-      <w:r>
-        <w:rPr>
-          <w:rFonts w:asciiTheme="majorHAnsi" w:hAnsiTheme="majorHAnsi" w:cstheme="majorHAnsi"/>
-          <w:lang w:val="en-GB"/>
-        </w:rPr>
-        <w:t>ntegration</w:t>
-      </w:r>
-      <w:r>
-        <w:rPr>
-          <w:rFonts w:asciiTheme="majorHAnsi" w:hAnsiTheme="majorHAnsi" w:cstheme="majorHAnsi"/>
-          <w:lang w:val="en-GB"/>
-        </w:rPr>
-        <w:t>, we</w:t>
-      </w:r>
-      <w:r>
-        <w:rPr>
-          <w:rFonts w:asciiTheme="majorHAnsi" w:hAnsiTheme="majorHAnsi" w:cstheme="majorHAnsi"/>
-          <w:lang w:val="en-GB"/>
-        </w:rPr>
-        <w:t xml:space="preserve"> </w:t>
-      </w:r>
-      <w:r>
-        <w:rPr>
-          <w:rFonts w:asciiTheme="majorHAnsi" w:hAnsiTheme="majorHAnsi" w:cstheme="majorHAnsi"/>
-          <w:lang w:val="en-GB"/>
-        </w:rPr>
-        <w:t>perform</w:t>
-      </w:r>
-      <w:r>
-        <w:rPr>
-          <w:rFonts w:asciiTheme="majorHAnsi" w:hAnsiTheme="majorHAnsi" w:cstheme="majorHAnsi"/>
-          <w:lang w:val="en-GB"/>
-        </w:rPr>
-        <w:t xml:space="preserve"> some operations, such as fill</w:t>
-      </w:r>
-      <w:r>
-        <w:rPr>
-          <w:rFonts w:asciiTheme="majorHAnsi" w:hAnsiTheme="majorHAnsi" w:cstheme="majorHAnsi"/>
-          <w:lang w:val="en-GB"/>
-        </w:rPr>
-        <w:t xml:space="preserve"> the empty cells </w:t>
-      </w:r>
-      <w:r>
-        <w:rPr>
-          <w:rFonts w:asciiTheme="majorHAnsi" w:hAnsiTheme="majorHAnsi" w:cstheme="majorHAnsi"/>
-          <w:lang w:val="en-GB"/>
-        </w:rPr>
-        <w:t>in the data sources</w:t>
-      </w:r>
-      <w:r>
-        <w:rPr>
-          <w:rFonts w:asciiTheme="majorHAnsi" w:hAnsiTheme="majorHAnsi" w:cstheme="majorHAnsi"/>
-          <w:lang w:val="en-GB"/>
-        </w:rPr>
-        <w:t xml:space="preserve"> and assign values</w:t>
-      </w:r>
-      <w:r>
-        <w:rPr>
-          <w:rFonts w:asciiTheme="majorHAnsi" w:hAnsiTheme="majorHAnsi" w:cstheme="majorHAnsi"/>
-          <w:lang w:val="en-GB"/>
-        </w:rPr>
-        <w:t>. since we were working with historic</w:t>
-      </w:r>
-      <w:r>
-        <w:rPr>
-          <w:rFonts w:asciiTheme="majorHAnsi" w:hAnsiTheme="majorHAnsi" w:cstheme="majorHAnsi"/>
-          <w:lang w:val="en-GB"/>
-        </w:rPr>
-        <w:t>al</w:t>
-      </w:r>
-      <w:r>
-        <w:rPr>
-          <w:rFonts w:asciiTheme="majorHAnsi" w:hAnsiTheme="majorHAnsi" w:cstheme="majorHAnsi"/>
-          <w:lang w:val="en-GB"/>
-        </w:rPr>
-        <w:t xml:space="preserve"> data</w:t>
-      </w:r>
-      <w:r>
-        <w:rPr>
-          <w:rFonts w:asciiTheme="majorHAnsi" w:hAnsiTheme="majorHAnsi" w:cstheme="majorHAnsi"/>
-          <w:lang w:val="en-GB"/>
-        </w:rPr>
-        <w:t xml:space="preserve"> related with countries, </w:t>
-      </w:r>
-      <w:r>
-        <w:rPr>
-          <w:rFonts w:asciiTheme="majorHAnsi" w:hAnsiTheme="majorHAnsi" w:cstheme="majorHAnsi"/>
-          <w:lang w:val="en-GB"/>
-        </w:rPr>
-        <w:t xml:space="preserve">that changes over years </w:t>
-      </w:r>
-      <w:r>
-        <w:rPr>
-          <w:rFonts w:asciiTheme="majorHAnsi" w:hAnsiTheme="majorHAnsi" w:cstheme="majorHAnsi"/>
-          <w:lang w:val="en-GB"/>
-        </w:rPr>
-        <w:t>and</w:t>
-      </w:r>
-      <w:r>
-        <w:rPr>
-          <w:rFonts w:asciiTheme="majorHAnsi" w:hAnsiTheme="majorHAnsi" w:cstheme="majorHAnsi"/>
-          <w:lang w:val="en-GB"/>
-        </w:rPr>
-        <w:t xml:space="preserve"> for the case of countries that were in a conflict and </w:t>
-      </w:r>
-      <w:r>
-        <w:rPr>
-          <w:rFonts w:asciiTheme="majorHAnsi" w:hAnsiTheme="majorHAnsi" w:cstheme="majorHAnsi"/>
-          <w:lang w:val="en-GB"/>
-        </w:rPr>
-        <w:t xml:space="preserve">got </w:t>
-      </w:r>
-      <w:r>
-        <w:rPr>
-          <w:rFonts w:asciiTheme="majorHAnsi" w:hAnsiTheme="majorHAnsi" w:cstheme="majorHAnsi"/>
-          <w:lang w:val="en-GB"/>
-        </w:rPr>
-        <w:t>divided</w:t>
-      </w:r>
-      <w:r>
-        <w:rPr>
-          <w:rFonts w:asciiTheme="majorHAnsi" w:hAnsiTheme="majorHAnsi" w:cstheme="majorHAnsi"/>
-          <w:lang w:val="en-GB"/>
-        </w:rPr>
-        <w:t xml:space="preserve">, </w:t>
-      </w:r>
-      <w:r>
-        <w:rPr>
-          <w:rFonts w:asciiTheme="majorHAnsi" w:hAnsiTheme="majorHAnsi" w:cstheme="majorHAnsi"/>
-          <w:lang w:val="en-GB"/>
-        </w:rPr>
-        <w:t>we</w:t>
-      </w:r>
-      <w:r>
-        <w:rPr>
-          <w:rFonts w:asciiTheme="majorHAnsi" w:hAnsiTheme="majorHAnsi" w:cstheme="majorHAnsi"/>
-          <w:lang w:val="en-GB"/>
-        </w:rPr>
-        <w:t xml:space="preserve"> assign</w:t>
-      </w:r>
-      <w:r>
-        <w:rPr>
-          <w:rFonts w:asciiTheme="majorHAnsi" w:hAnsiTheme="majorHAnsi" w:cstheme="majorHAnsi"/>
-          <w:lang w:val="en-GB"/>
-        </w:rPr>
-        <w:t xml:space="preserve"> </w:t>
-      </w:r>
-      <w:r>
-        <w:rPr>
-          <w:rFonts w:asciiTheme="majorHAnsi" w:hAnsiTheme="majorHAnsi" w:cstheme="majorHAnsi"/>
-          <w:lang w:val="en-GB"/>
-        </w:rPr>
-        <w:t>value</w:t>
-      </w:r>
-      <w:r>
-        <w:rPr>
-          <w:rFonts w:asciiTheme="majorHAnsi" w:hAnsiTheme="majorHAnsi" w:cstheme="majorHAnsi"/>
-          <w:lang w:val="en-GB"/>
-        </w:rPr>
-        <w:t xml:space="preserve"> “0”</w:t>
-      </w:r>
-      <w:r>
-        <w:rPr>
-          <w:rFonts w:asciiTheme="majorHAnsi" w:hAnsiTheme="majorHAnsi" w:cstheme="majorHAnsi"/>
-          <w:lang w:val="en-GB"/>
-        </w:rPr>
-        <w:t xml:space="preserve"> to</w:t>
-      </w:r>
-      <w:r>
-        <w:rPr>
-          <w:rFonts w:asciiTheme="majorHAnsi" w:hAnsiTheme="majorHAnsi" w:cstheme="majorHAnsi"/>
-          <w:lang w:val="en-GB"/>
-        </w:rPr>
-        <w:t xml:space="preserve"> cells </w:t>
-      </w:r>
-      <w:r>
-        <w:rPr>
-          <w:rFonts w:asciiTheme="majorHAnsi" w:hAnsiTheme="majorHAnsi" w:cstheme="majorHAnsi"/>
-          <w:lang w:val="en-GB"/>
-        </w:rPr>
-        <w:t>that were empty or filled with “-”</w:t>
-      </w:r>
-      <w:r>
-        <w:rPr>
-          <w:rFonts w:asciiTheme="majorHAnsi" w:hAnsiTheme="majorHAnsi" w:cstheme="majorHAnsi"/>
-          <w:lang w:val="en-GB"/>
-        </w:rPr>
-        <w:t>.</w:t>
-      </w:r>
-      <w:r>
-        <w:rPr>
-          <w:rFonts w:asciiTheme="majorHAnsi" w:hAnsiTheme="majorHAnsi" w:cstheme="majorHAnsi"/>
-          <w:lang w:val="en-GB"/>
-        </w:rPr>
-        <w:t xml:space="preserve"> </w:t>
-      </w:r>
-      <w:r>
-        <w:rPr>
-          <w:rFonts w:asciiTheme="majorHAnsi" w:hAnsiTheme="majorHAnsi" w:cstheme="majorHAnsi"/>
-          <w:lang w:val="en-GB"/>
-        </w:rPr>
-        <w:t xml:space="preserve">However, </w:t>
-      </w:r>
-      <w:r>
-        <w:rPr>
-          <w:rFonts w:asciiTheme="majorHAnsi" w:hAnsiTheme="majorHAnsi" w:cstheme="majorHAnsi"/>
-          <w:lang w:val="en-GB"/>
-        </w:rPr>
-        <w:t xml:space="preserve">some </w:t>
-      </w:r>
-      <w:r>
-        <w:rPr>
-          <w:rFonts w:asciiTheme="majorHAnsi" w:hAnsiTheme="majorHAnsi" w:cstheme="majorHAnsi"/>
-          <w:lang w:val="en-GB"/>
-        </w:rPr>
-        <w:t>cases</w:t>
-      </w:r>
-      <w:r>
-        <w:rPr>
-          <w:rFonts w:asciiTheme="majorHAnsi" w:hAnsiTheme="majorHAnsi" w:cstheme="majorHAnsi"/>
-          <w:lang w:val="en-GB"/>
-        </w:rPr>
-        <w:t xml:space="preserve">, </w:t>
-      </w:r>
-      <w:r>
-        <w:rPr>
-          <w:rFonts w:asciiTheme="majorHAnsi" w:hAnsiTheme="majorHAnsi" w:cstheme="majorHAnsi"/>
-          <w:lang w:val="en-GB"/>
-        </w:rPr>
-        <w:t>we had to eliminate</w:t>
-      </w:r>
-      <w:r>
-        <w:rPr>
-          <w:rFonts w:asciiTheme="majorHAnsi" w:hAnsiTheme="majorHAnsi" w:cstheme="majorHAnsi"/>
-          <w:lang w:val="en-GB"/>
-        </w:rPr>
-        <w:t xml:space="preserve"> entire</w:t>
-      </w:r>
-      <w:r>
-        <w:rPr>
-          <w:rFonts w:asciiTheme="majorHAnsi" w:hAnsiTheme="majorHAnsi" w:cstheme="majorHAnsi"/>
-          <w:lang w:val="en-GB"/>
-        </w:rPr>
-        <w:t xml:space="preserve"> column or row</w:t>
-      </w:r>
-      <w:r>
-        <w:rPr>
-          <w:rFonts w:asciiTheme="majorHAnsi" w:hAnsiTheme="majorHAnsi" w:cstheme="majorHAnsi"/>
-          <w:lang w:val="en-GB"/>
-        </w:rPr>
-        <w:t>.</w:t>
-      </w:r>
-    </w:p>
-    <w:p>
-      <w:pPr>
-        <w:rPr>
-          <w:rFonts w:asciiTheme="majorHAnsi" w:hAnsiTheme="majorHAnsi" w:cstheme="majorHAnsi"/>
-          <w:b/>
-          <w:bCs/>
-          <w:lang w:val="en-GB"/>
-        </w:rPr>
-      </w:pPr>
-      <w:r>
-        <w:rPr>
-          <w:rFonts w:asciiTheme="majorHAnsi" w:hAnsiTheme="majorHAnsi" w:cstheme="majorHAnsi"/>
-          <w:lang w:val="en-GB"/>
-        </w:rPr>
-        <w:t>The entire csv data processed</w:t>
-      </w:r>
-      <w:r>
-        <w:rPr>
-          <w:rFonts w:asciiTheme="majorHAnsi" w:hAnsiTheme="majorHAnsi" w:cstheme="majorHAnsi"/>
-          <w:lang w:val="en-GB"/>
-        </w:rPr>
-        <w:t xml:space="preserve">, </w:t>
-      </w:r>
-      <w:r>
-        <w:rPr>
-          <w:rFonts w:asciiTheme="majorHAnsi" w:hAnsiTheme="majorHAnsi" w:cstheme="majorHAnsi"/>
-          <w:lang w:val="en-GB"/>
-        </w:rPr>
-        <w:t>were transformed to .json files, for later use in D3.</w:t>
-      </w:r>
     </w:p>
     <w:p>
       <w:pPr>
@@ -2870,10 +4006,47 @@
     </w:p>
     <w:p>
       <w:pPr>
+        <w:keepNext/>
+        <w:widowControl w:val="0"/>
+        <w:numPr>
+          <w:ilvl w:val="3"/>
+          <w:numId w:val="1"/>
+        </w:numPr>
+        <w:tabs>
+          <w:tab w:val="left" w:pos="0"/>
+        </w:tabs>
+        <w:suppressAutoHyphens/>
+        <w:spacing w:before="240" w:after="120"/>
+        <w:outlineLvl w:val="3"/>
+        <w:rPr>
+          <w:rFonts w:ascii="Calibri" w:eastAsia="DejaVu Sans Condensed" w:hAnsi="Calibri" w:cs="DejaVu Sans Condensed"/>
+          <w:b/>
+          <w:bCs/>
+          <w:lang w:val="en-GB"/>
+        </w:rPr>
+      </w:pPr>
+      <w:r>
+        <w:rPr>
+          <w:rFonts w:ascii="Calibri" w:eastAsia="DejaVu Sans Condensed" w:hAnsi="Calibri" w:cs="DejaVu Sans Condensed"/>
+          <w:lang w:val="en-GB"/>
+        </w:rPr>
+        <w:tab/>
+        <w:t xml:space="preserve">Here are some of the questions </w:t>
+      </w:r>
+      <w:r>
+        <w:rPr>
+          <w:rFonts w:ascii="Calibri" w:eastAsia="DejaVu Sans Condensed" w:hAnsi="Calibri" w:cs="DejaVu Sans Condensed"/>
+          <w:lang w:val="en-GB"/>
+        </w:rPr>
+        <w:t>that we are going to base our visualization on.</w:t>
+      </w:r>
+    </w:p>
+    <w:p>
+      <w:pPr>
         <w:pStyle w:val="PargrafodaLista"/>
         <w:numPr>
           <w:ilvl w:val="0"/>
-          <w:numId w:val="15"/>
+          <w:numId w:val="17"/>
         </w:numPr>
         <w:rPr>
           <w:rFonts w:asciiTheme="majorHAnsi" w:hAnsiTheme="majorHAnsi" w:cstheme="majorHAnsi"/>
@@ -2894,20 +4067,28 @@
     </w:p>
     <w:p>
       <w:pPr>
-        <w:ind w:left="1080"/>
-        <w:rPr>
-          <w:rFonts w:asciiTheme="majorHAnsi" w:hAnsiTheme="majorHAnsi" w:cstheme="majorHAnsi"/>
-          <w:color w:val="FF0000"/>
-          <w:lang w:val="en-GB"/>
-        </w:rPr>
-      </w:pPr>
-      <w:r>
-        <w:rPr>
-          <w:rFonts w:asciiTheme="majorHAnsi" w:hAnsiTheme="majorHAnsi" w:cstheme="majorHAnsi"/>
-          <w:color w:val="FF0000"/>
-          <w:lang w:val="en-GB"/>
-        </w:rPr>
-        <w:t>Time spent reading</w:t>
+        <w:ind w:left="360"/>
+        <w:rPr>
+          <w:rFonts w:asciiTheme="majorHAnsi" w:hAnsiTheme="majorHAnsi" w:cstheme="majorHAnsi"/>
+          <w:lang w:val="en-GB"/>
+        </w:rPr>
+      </w:pPr>
+      <w:r>
+        <w:rPr>
+          <w:rFonts w:asciiTheme="majorHAnsi" w:hAnsiTheme="majorHAnsi" w:cstheme="majorHAnsi"/>
+          <w:b/>
+          <w:bCs/>
+          <w:lang w:val="en-GB"/>
+        </w:rPr>
+        <w:tab/>
+      </w:r>
+      <w:r>
+        <w:rPr>
+          <w:rFonts w:asciiTheme="majorHAnsi" w:hAnsiTheme="majorHAnsi" w:cstheme="majorHAnsi"/>
+          <w:highlight w:val="yellow"/>
+          <w:lang w:val="en-GB"/>
+        </w:rPr>
+        <w:t>{"Value":"0:06","Country":"Belgium"}</w:t>
       </w:r>
     </w:p>
     <w:p>
@@ -2915,7 +4096,7 @@
         <w:pStyle w:val="PargrafodaLista"/>
         <w:numPr>
           <w:ilvl w:val="0"/>
-          <w:numId w:val="15"/>
+          <w:numId w:val="17"/>
         </w:numPr>
         <w:rPr>
           <w:rFonts w:asciiTheme="majorHAnsi" w:hAnsiTheme="majorHAnsi" w:cstheme="majorHAnsi"/>
@@ -2931,8 +4112,18 @@
           <w:bCs/>
           <w:lang w:val="en-GB"/>
         </w:rPr>
-        <w:t>Given a country´s reading habits, what is the rate of drop</w:t>
-      </w:r>
+        <w:t>Given a country´s reading habits, what is the rate of dropout?</w:t>
+      </w:r>
+    </w:p>
+    <w:p>
+      <w:pPr>
+        <w:ind w:left="360"/>
+        <w:rPr>
+          <w:rFonts w:asciiTheme="majorHAnsi" w:hAnsiTheme="majorHAnsi" w:cstheme="majorHAnsi"/>
+          <w:highlight w:val="yellow"/>
+          <w:lang w:val="en-GB"/>
+        </w:rPr>
+      </w:pPr>
       <w:r>
         <w:rPr>
           <w:rFonts w:asciiTheme="majorHAnsi" w:hAnsiTheme="majorHAnsi" w:cstheme="majorHAnsi"/>
@@ -2940,21 +4131,29 @@
           <w:bCs/>
           <w:lang w:val="en-GB"/>
         </w:rPr>
-        <w:t>out?</w:t>
+        <w:tab/>
+      </w:r>
+      <w:r>
+        <w:rPr>
+          <w:rFonts w:asciiTheme="majorHAnsi" w:hAnsiTheme="majorHAnsi" w:cstheme="majorHAnsi"/>
+          <w:highlight w:val="yellow"/>
+          <w:lang w:val="en-GB"/>
+        </w:rPr>
+        <w:t>{"Value":"0:06","Country":"Belgium"}</w:t>
       </w:r>
     </w:p>
     <w:p>
       <w:pPr>
-        <w:rPr>
-          <w:rFonts w:asciiTheme="majorHAnsi" w:hAnsiTheme="majorHAnsi" w:cstheme="majorHAnsi"/>
-          <w:color w:val="FF0000"/>
-        </w:rPr>
-      </w:pPr>
-      <w:r>
-        <w:rPr>
-          <w:rFonts w:asciiTheme="majorHAnsi" w:hAnsiTheme="majorHAnsi" w:cstheme="majorHAnsi"/>
-          <w:b/>
-          <w:bCs/>
+        <w:ind w:left="360"/>
+        <w:rPr>
+          <w:rFonts w:asciiTheme="majorHAnsi" w:hAnsiTheme="majorHAnsi" w:cstheme="majorHAnsi"/>
+          <w:lang w:val="en-GB"/>
+        </w:rPr>
+      </w:pPr>
+      <w:r>
+        <w:rPr>
+          <w:rFonts w:asciiTheme="majorHAnsi" w:hAnsiTheme="majorHAnsi" w:cstheme="majorHAnsi"/>
+          <w:highlight w:val="yellow"/>
           <w:lang w:val="en-GB"/>
         </w:rPr>
         <w:tab/>
@@ -2962,70 +4161,10 @@
       <w:r>
         <w:rPr>
           <w:rFonts w:asciiTheme="majorHAnsi" w:hAnsiTheme="majorHAnsi" w:cstheme="majorHAnsi"/>
-          <w:color w:val="FF0000"/>
-        </w:rPr>
-        <w:t>Falta o time spent reading</w:t>
-      </w:r>
-    </w:p>
-    <w:p>
-      <w:pPr>
-        <w:rPr>
-          <w:rFonts w:asciiTheme="majorHAnsi" w:hAnsiTheme="majorHAnsi" w:cstheme="majorHAnsi"/>
-          <w:b/>
-          <w:bCs/>
-          <w:lang w:val="en-GB"/>
-        </w:rPr>
-      </w:pPr>
-      <w:r>
-        <w:rPr>
-          <w:rFonts w:asciiTheme="majorHAnsi" w:hAnsiTheme="majorHAnsi" w:cstheme="majorHAnsi"/>
-          <w:b/>
-          <w:bCs/>
-        </w:rPr>
-        <w:tab/>
-      </w:r>
-      <w:r>
-        <w:rPr>
-          <w:rFonts w:asciiTheme="majorHAnsi" w:hAnsiTheme="majorHAnsi" w:cstheme="majorHAnsi"/>
-          <w:b/>
-          <w:bCs/>
-          <w:lang w:val="en-GB"/>
-        </w:rPr>
-        <w:drawing>
-          <wp:inline distT="0" distB="0" distL="0" distR="0" wp14:anchorId="6E013390" wp14:editId="3F241BD1">
-            <wp:extent cx="2673487" cy="787440"/>
-            <wp:effectExtent l="0" t="0" r="0" b="0"/>
-            <wp:docPr id="8" name="Imagem 8"/>
-            <wp:cNvGraphicFramePr>
-              <a:graphicFrameLocks xmlns:a="http://schemas.openxmlformats.org/drawingml/2006/main" noChangeAspect="1"/>
-            </wp:cNvGraphicFramePr>
-            <a:graphic xmlns:a="http://schemas.openxmlformats.org/drawingml/2006/main">
-              <a:graphicData uri="http://schemas.openxmlformats.org/drawingml/2006/picture">
-                <pic:pic xmlns:pic="http://schemas.openxmlformats.org/drawingml/2006/picture">
-                  <pic:nvPicPr>
-                    <pic:cNvPr id="1" name=""/>
-                    <pic:cNvPicPr/>
-                  </pic:nvPicPr>
-                  <pic:blipFill>
-                    <a:blip r:embed="rId12"/>
-                    <a:stretch>
-                      <a:fillRect/>
-                    </a:stretch>
-                  </pic:blipFill>
-                  <pic:spPr>
-                    <a:xfrm>
-                      <a:off x="0" y="0"/>
-                      <a:ext cx="2673487" cy="787440"/>
-                    </a:xfrm>
-                    <a:prstGeom prst="rect">
-                      <a:avLst/>
-                    </a:prstGeom>
-                  </pic:spPr>
-                </pic:pic>
-              </a:graphicData>
-            </a:graphic>
-          </wp:inline>
-        </w:drawing>
+          <w:highlight w:val="yellow"/>
+          <w:lang w:val="en-GB"/>
+        </w:rPr>
+        <w:t>{"Year":2009,"SEX":"Total","Value":"11.1","Country":"Belgium"},{"Year":2009,"SEX":"Males","Value":"12.8","Country":"Belgium"},{"Year":2009,"SEX":"Females","Value":"9.3","Country":"Belgium"}</w:t>
       </w:r>
     </w:p>
     <w:p>
@@ -3033,7 +4172,7 @@
         <w:pStyle w:val="PargrafodaLista"/>
         <w:numPr>
           <w:ilvl w:val="0"/>
-          <w:numId w:val="15"/>
+          <w:numId w:val="17"/>
         </w:numPr>
         <w:rPr>
           <w:rFonts w:asciiTheme="majorHAnsi" w:hAnsiTheme="majorHAnsi" w:cstheme="majorHAnsi"/>
@@ -3061,139 +4200,26 @@
     </w:p>
     <w:p>
       <w:pPr>
-        <w:ind w:left="1077"/>
-        <w:rPr>
-          <w:rFonts w:asciiTheme="majorHAnsi" w:hAnsiTheme="majorHAnsi" w:cstheme="majorHAnsi"/>
-          <w:color w:val="FF0000"/>
-        </w:rPr>
-      </w:pPr>
-      <w:r>
-        <w:rPr>
-          <w:rFonts w:asciiTheme="majorHAnsi" w:hAnsiTheme="majorHAnsi" w:cstheme="majorHAnsi"/>
-          <w:color w:val="FF0000"/>
-        </w:rPr>
-        <w:t>Book Expenditure</w:t>
-      </w:r>
-    </w:p>
-    <w:p>
-      <w:pPr>
-        <w:pStyle w:val="PargrafodaLista"/>
-        <w:numPr>
-          <w:ilvl w:val="0"/>
-          <w:numId w:val="15"/>
-        </w:numPr>
+        <w:ind w:left="360"/>
+        <w:rPr>
+          <w:rFonts w:asciiTheme="majorHAnsi" w:hAnsiTheme="majorHAnsi" w:cstheme="majorHAnsi"/>
+        </w:rPr>
+      </w:pPr>
+      <w:r>
         <w:rPr>
           <w:rFonts w:asciiTheme="majorHAnsi" w:hAnsiTheme="majorHAnsi" w:cstheme="majorHAnsi"/>
           <w:b/>
           <w:bCs/>
         </w:rPr>
-      </w:pPr>
-      <w:r>
-        <w:rPr>
-          <w:rFonts w:asciiTheme="majorHAnsi" w:hAnsiTheme="majorHAnsi" w:cstheme="majorHAnsi"/>
-          <w:b/>
-          <w:bCs/>
-          <w:lang w:val="en-GB"/>
-        </w:rPr>
-        <w:t xml:space="preserve">Given the reading habits of each country, what is the average income for education level comparing to other EU countries? </w:t>
-      </w:r>
-    </w:p>
-    <w:p>
-      <w:pPr>
-        <w:rPr>
-          <w:rFonts w:asciiTheme="majorHAnsi" w:hAnsiTheme="majorHAnsi" w:cstheme="majorHAnsi"/>
-          <w:b/>
-          <w:bCs/>
-        </w:rPr>
-      </w:pPr>
-      <w:r>
-        <w:rPr>
-          <w:rFonts w:asciiTheme="majorHAnsi" w:hAnsiTheme="majorHAnsi" w:cstheme="majorHAnsi"/>
-          <w:b/>
-          <w:bCs/>
-        </w:rPr>
         <w:tab/>
       </w:r>
       <w:r>
         <w:rPr>
           <w:rFonts w:asciiTheme="majorHAnsi" w:hAnsiTheme="majorHAnsi" w:cstheme="majorHAnsi"/>
-          <w:color w:val="FF0000"/>
-        </w:rPr>
-        <w:t>Falta o time spent reading</w:t>
-      </w:r>
-    </w:p>
-    <w:p>
-      <w:pPr>
-        <w:rPr>
-          <w:rFonts w:asciiTheme="majorHAnsi" w:hAnsiTheme="majorHAnsi" w:cstheme="majorHAnsi"/>
-          <w:b/>
-          <w:bCs/>
-        </w:rPr>
-      </w:pPr>
-      <w:r>
-        <w:rPr>
-          <w:rFonts w:asciiTheme="majorHAnsi" w:hAnsiTheme="majorHAnsi" w:cstheme="majorHAnsi"/>
-          <w:b/>
-          <w:bCs/>
-        </w:rPr>
-        <w:tab/>
-      </w:r>
-      <w:r>
-        <w:rPr>
-          <w:rFonts w:asciiTheme="majorHAnsi" w:hAnsiTheme="majorHAnsi" w:cstheme="majorHAnsi"/>
-          <w:color w:val="FF0000"/>
-        </w:rPr>
-        <w:t>Education level 1</w:t>
-      </w:r>
-    </w:p>
-    <w:p>
-      <w:pPr>
-        <w:pStyle w:val="PargrafodaLista"/>
-        <w:numPr>
-          <w:ilvl w:val="0"/>
-          <w:numId w:val="15"/>
-        </w:numPr>
-        <w:rPr>
-          <w:rFonts w:asciiTheme="majorHAnsi" w:hAnsiTheme="majorHAnsi" w:cstheme="majorHAnsi"/>
-          <w:b/>
-          <w:bCs/>
-        </w:rPr>
-      </w:pPr>
-      <w:r>
-        <w:rPr>
-          <w:rFonts w:asciiTheme="majorHAnsi" w:hAnsiTheme="majorHAnsi" w:cstheme="majorHAnsi"/>
-          <w:b/>
-          <w:bCs/>
-          <w:lang w:val="en-GB"/>
-        </w:rPr>
-        <w:t xml:space="preserve">What is the adult participation in learning after leaving the formal education? </w:t>
-      </w:r>
-      <w:r>
-        <w:rPr>
-          <w:rFonts w:asciiTheme="majorHAnsi" w:hAnsiTheme="majorHAnsi" w:cstheme="majorHAnsi"/>
-          <w:b/>
-          <w:bCs/>
-        </w:rPr>
-        <w:t xml:space="preserve">  </w:t>
-      </w:r>
-    </w:p>
-    <w:p>
-      <w:pPr>
-        <w:ind w:left="1077"/>
-        <w:rPr>
-          <w:rFonts w:asciiTheme="majorHAnsi" w:hAnsiTheme="majorHAnsi" w:cstheme="majorHAnsi"/>
-          <w:color w:val="FF0000"/>
-        </w:rPr>
-      </w:pPr>
-      <w:r>
-        <w:rPr>
-          <w:rFonts w:asciiTheme="majorHAnsi" w:hAnsiTheme="majorHAnsi" w:cstheme="majorHAnsi"/>
-          <w:color w:val="FF0000"/>
-        </w:rPr>
-        <w:t>Participation Rate in Education and Training</w:t>
-      </w:r>
-      <w:bookmarkStart w:id="0" w:name="_GoBack"/>
-      <w:bookmarkEnd w:id="0"/>
+          <w:highlight w:val="yellow"/>
+        </w:rPr>
+        <w:t>{"Year":2015,"Value":"0.9","Country":"United Kingdom"}</w:t>
+      </w:r>
     </w:p>
     <w:sectPr>
       <w:type w:val="continuous"/>
@@ -4138,6 +5164,92 @@
     </w:lvl>
   </w:abstractNum>
   <w:abstractNum w:abstractNumId="7" w15:restartNumberingAfterBreak="0">
+    <w:nsid w:val="0B27094E"/>
+    <w:multiLevelType w:val="hybridMultilevel"/>
+    <w:tmpl w:val="7550FC32"/>
+    <w:lvl w:ilvl="0" w:tplc="0816000F">
+      <w:start w:val="1"/>
+      <w:numFmt w:val="decimal"/>
+      <w:lvlText w:val="%1."/>
+      <w:lvlJc w:val="left"/>
+      <w:pPr>
+        <w:ind w:left="720" w:hanging="360"/>
+      </w:pPr>
+    </w:lvl>
+    <w:lvl w:ilvl="1" w:tplc="08160019">
+      <w:start w:val="1"/>
+      <w:numFmt w:val="lowerLetter"/>
+      <w:lvlText w:val="%2."/>
+      <w:lvlJc w:val="left"/>
+      <w:pPr>
+        <w:ind w:left="1440" w:hanging="360"/>
+      </w:pPr>
+    </w:lvl>
+    <w:lvl w:ilvl="2" w:tplc="0816001B" w:tentative="1">
+      <w:start w:val="1"/>
+      <w:numFmt w:val="lowerRoman"/>
+      <w:lvlText w:val="%3."/>
+      <w:lvlJc w:val="right"/>
+      <w:pPr>
+        <w:ind w:left="2160" w:hanging="180"/>
+      </w:pPr>
+    </w:lvl>
+    <w:lvl w:ilvl="3" w:tplc="0816000F" w:tentative="1">
+      <w:start w:val="1"/>
+      <w:numFmt w:val="decimal"/>
+      <w:lvlText w:val="%4."/>
+      <w:lvlJc w:val="left"/>
+      <w:pPr>
+        <w:ind w:left="2880" w:hanging="360"/>
+      </w:pPr>
+    </w:lvl>
+    <w:lvl w:ilvl="4" w:tplc="08160019" w:tentative="1">
+      <w:start w:val="1"/>
+      <w:numFmt w:val="lowerLetter"/>
+      <w:lvlText w:val="%5."/>
+      <w:lvlJc w:val="left"/>
+      <w:pPr>
+        <w:ind w:left="3600" w:hanging="360"/>
+      </w:pPr>
+    </w:lvl>
+    <w:lvl w:ilvl="5" w:tplc="0816001B" w:tentative="1">
+      <w:start w:val="1"/>
+      <w:numFmt w:val="lowerRoman"/>
+      <w:lvlText w:val="%6."/>
+      <w:lvlJc w:val="right"/>
+      <w:pPr>
+        <w:ind w:left="4320" w:hanging="180"/>
+      </w:pPr>
+    </w:lvl>
+    <w:lvl w:ilvl="6" w:tplc="0816000F" w:tentative="1">
+      <w:start w:val="1"/>
+      <w:numFmt w:val="decimal"/>
+      <w:lvlText w:val="%7."/>
+      <w:lvlJc w:val="left"/>
+      <w:pPr>
+        <w:ind w:left="5040" w:hanging="360"/>
+      </w:pPr>
+    </w:lvl>
+    <w:lvl w:ilvl="7" w:tplc="08160019" w:tentative="1">
+      <w:start w:val="1"/>
+      <w:numFmt w:val="lowerLetter"/>
+      <w:lvlText w:val="%8."/>
+      <w:lvlJc w:val="left"/>
+      <w:pPr>
+        <w:ind w:left="5760" w:hanging="360"/>
+      </w:pPr>
+    </w:lvl>
+    <w:lvl w:ilvl="8" w:tplc="0816001B" w:tentative="1">
+      <w:start w:val="1"/>
+      <w:numFmt w:val="lowerRoman"/>
+      <w:lvlText w:val="%9."/>
+      <w:lvlJc w:val="right"/>
+      <w:pPr>
+        <w:ind w:left="6480" w:hanging="180"/>
+      </w:pPr>
+    </w:lvl>
+  </w:abstractNum>
+  <w:abstractNum w:abstractNumId="8" w15:restartNumberingAfterBreak="0">
     <w:nsid w:val="1DDA5F1C"/>
     <w:multiLevelType w:val="hybridMultilevel"/>
     <w:tmpl w:val="DBB0A4C4"/>
@@ -4250,7 +5362,7 @@
       </w:rPr>
     </w:lvl>
   </w:abstractNum>
-  <w:abstractNum w:abstractNumId="8" w15:restartNumberingAfterBreak="0">
+  <w:abstractNum w:abstractNumId="9" w15:restartNumberingAfterBreak="0">
     <w:nsid w:val="2E0B141F"/>
     <w:multiLevelType w:val="hybridMultilevel"/>
     <w:tmpl w:val="5B16D806"/>
@@ -4336,7 +5448,93 @@
       </w:pPr>
     </w:lvl>
   </w:abstractNum>
-  <w:abstractNum w:abstractNumId="9" w15:restartNumberingAfterBreak="0">
+  <w:abstractNum w:abstractNumId="10" w15:restartNumberingAfterBreak="0">
+    <w:nsid w:val="3EA33C47"/>
+    <w:multiLevelType w:val="hybridMultilevel"/>
+    <w:tmpl w:val="4B662068"/>
+    <w:lvl w:ilvl="0" w:tplc="0816000F">
+      <w:start w:val="1"/>
+      <w:numFmt w:val="decimal"/>
+      <w:lvlText w:val="%1."/>
+      <w:lvlJc w:val="left"/>
+      <w:pPr>
+        <w:ind w:left="720" w:hanging="360"/>
+      </w:pPr>
+    </w:lvl>
+    <w:lvl w:ilvl="1" w:tplc="08160019">
+      <w:start w:val="1"/>
+      <w:numFmt w:val="lowerLetter"/>
+      <w:lvlText w:val="%2."/>
+      <w:lvlJc w:val="left"/>
+      <w:pPr>
+        <w:ind w:left="1440" w:hanging="360"/>
+      </w:pPr>
+    </w:lvl>
+    <w:lvl w:ilvl="2" w:tplc="0816001B" w:tentative="1">
+      <w:start w:val="1"/>
+      <w:numFmt w:val="lowerRoman"/>
+      <w:lvlText w:val="%3."/>
+      <w:lvlJc w:val="right"/>
+      <w:pPr>
+        <w:ind w:left="2160" w:hanging="180"/>
+      </w:pPr>
+    </w:lvl>
+    <w:lvl w:ilvl="3" w:tplc="0816000F" w:tentative="1">
+      <w:start w:val="1"/>
+      <w:numFmt w:val="decimal"/>
+      <w:lvlText w:val="%4."/>
+      <w:lvlJc w:val="left"/>
+      <w:pPr>
+        <w:ind w:left="2880" w:hanging="360"/>
+      </w:pPr>
+    </w:lvl>
+    <w:lvl w:ilvl="4" w:tplc="08160019" w:tentative="1">
+      <w:start w:val="1"/>
+      <w:numFmt w:val="lowerLetter"/>
+      <w:lvlText w:val="%5."/>
+      <w:lvlJc w:val="left"/>
+      <w:pPr>
+        <w:ind w:left="3600" w:hanging="360"/>
+      </w:pPr>
+    </w:lvl>
+    <w:lvl w:ilvl="5" w:tplc="0816001B" w:tentative="1">
+      <w:start w:val="1"/>
+      <w:numFmt w:val="lowerRoman"/>
+      <w:lvlText w:val="%6."/>
+      <w:lvlJc w:val="right"/>
+      <w:pPr>
+        <w:ind w:left="4320" w:hanging="180"/>
+      </w:pPr>
+    </w:lvl>
+    <w:lvl w:ilvl="6" w:tplc="0816000F" w:tentative="1">
+      <w:start w:val="1"/>
+      <w:numFmt w:val="decimal"/>
+      <w:lvlText w:val="%7."/>
+      <w:lvlJc w:val="left"/>
+      <w:pPr>
+        <w:ind w:left="5040" w:hanging="360"/>
+      </w:pPr>
+    </w:lvl>
+    <w:lvl w:ilvl="7" w:tplc="08160019" w:tentative="1">
+      <w:start w:val="1"/>
+      <w:numFmt w:val="lowerLetter"/>
+      <w:lvlText w:val="%8."/>
+      <w:lvlJc w:val="left"/>
+      <w:pPr>
+        <w:ind w:left="5760" w:hanging="360"/>
+      </w:pPr>
+    </w:lvl>
+    <w:lvl w:ilvl="8" w:tplc="0816001B" w:tentative="1">
+      <w:start w:val="1"/>
+      <w:numFmt w:val="lowerRoman"/>
+      <w:lvlText w:val="%9."/>
+      <w:lvlJc w:val="right"/>
+      <w:pPr>
+        <w:ind w:left="6480" w:hanging="180"/>
+      </w:pPr>
+    </w:lvl>
+  </w:abstractNum>
+  <w:abstractNum w:abstractNumId="11" w15:restartNumberingAfterBreak="0">
     <w:nsid w:val="449A793B"/>
     <w:multiLevelType w:val="hybridMultilevel"/>
     <w:tmpl w:val="27D6AC40"/>
@@ -4422,7 +5620,7 @@
       </w:pPr>
     </w:lvl>
   </w:abstractNum>
-  <w:abstractNum w:abstractNumId="10" w15:restartNumberingAfterBreak="0">
+  <w:abstractNum w:abstractNumId="12" w15:restartNumberingAfterBreak="0">
     <w:nsid w:val="462674F3"/>
     <w:multiLevelType w:val="hybridMultilevel"/>
     <w:tmpl w:val="9DDCAD72"/>
@@ -4535,7 +5733,7 @@
       </w:rPr>
     </w:lvl>
   </w:abstractNum>
-  <w:abstractNum w:abstractNumId="11" w15:restartNumberingAfterBreak="0">
+  <w:abstractNum w:abstractNumId="13" w15:restartNumberingAfterBreak="0">
     <w:nsid w:val="479F6D7B"/>
     <w:multiLevelType w:val="hybridMultilevel"/>
     <w:tmpl w:val="AAF63C3E"/>
@@ -4648,7 +5846,7 @@
       </w:rPr>
     </w:lvl>
   </w:abstractNum>
-  <w:abstractNum w:abstractNumId="12" w15:restartNumberingAfterBreak="0">
+  <w:abstractNum w:abstractNumId="14" w15:restartNumberingAfterBreak="0">
     <w:nsid w:val="4CAF190F"/>
     <w:multiLevelType w:val="hybridMultilevel"/>
     <w:tmpl w:val="C6DEAE7C"/>
@@ -4761,7 +5959,7 @@
       </w:rPr>
     </w:lvl>
   </w:abstractNum>
-  <w:abstractNum w:abstractNumId="13" w15:restartNumberingAfterBreak="0">
+  <w:abstractNum w:abstractNumId="15" w15:restartNumberingAfterBreak="0">
     <w:nsid w:val="4FA36693"/>
     <w:multiLevelType w:val="hybridMultilevel"/>
     <w:tmpl w:val="C4E050A4"/>
@@ -4850,7 +6048,7 @@
       </w:pPr>
     </w:lvl>
   </w:abstractNum>
-  <w:abstractNum w:abstractNumId="14" w15:restartNumberingAfterBreak="0">
+  <w:abstractNum w:abstractNumId="16" w15:restartNumberingAfterBreak="0">
     <w:nsid w:val="52902555"/>
     <w:multiLevelType w:val="hybridMultilevel"/>
     <w:tmpl w:val="E3E8FE72"/>
@@ -4979,34 +6177,40 @@
     <w:abstractNumId w:val="0"/>
   </w:num>
   <w:num w:numId="6">
-    <w:abstractNumId w:val="7"/>
+    <w:abstractNumId w:val="8"/>
   </w:num>
   <w:num w:numId="7">
-    <w:abstractNumId w:val="12"/>
+    <w:abstractNumId w:val="14"/>
   </w:num>
   <w:num w:numId="8">
     <w:abstractNumId w:val="5"/>
   </w:num>
   <w:num w:numId="9">
-    <w:abstractNumId w:val="14"/>
+    <w:abstractNumId w:val="16"/>
   </w:num>
   <w:num w:numId="10">
-    <w:abstractNumId w:val="13"/>
+    <w:abstractNumId w:val="15"/>
   </w:num>
   <w:num w:numId="11">
     <w:abstractNumId w:val="6"/>
   </w:num>
   <w:num w:numId="12">
+    <w:abstractNumId w:val="13"/>
+  </w:num>
+  <w:num w:numId="13">
+    <w:abstractNumId w:val="12"/>
+  </w:num>
+  <w:num w:numId="14">
+    <w:abstractNumId w:val="9"/>
+  </w:num>
+  <w:num w:numId="15">
     <w:abstractNumId w:val="11"/>
   </w:num>
-  <w:num w:numId="13">
+  <w:num w:numId="16">
     <w:abstractNumId w:val="10"/>
   </w:num>
-  <w:num w:numId="14">
-    <w:abstractNumId w:val="8"/>
-  </w:num>
-  <w:num w:numId="15">
-    <w:abstractNumId w:val="9"/>
+  <w:num w:numId="17">
+    <w:abstractNumId w:val="7"/>
   </w:num>
 </w:numbering>
 </file>

</xml_diff>